<commit_message>
Updated report and added .jpg of sequence diagram
</commit_message>
<xml_diff>
--- a/Report/Rapport.docx
+++ b/Report/Rapport.docx
@@ -1,6 +1,6 @@
 
 <file path=word/document.xml><?xml version="1.0" encoding="utf-8"?>
-<w:document xmlns:wpc="http://schemas.microsoft.com/office/word/2010/wordprocessingCanvas" xmlns:cx="http://schemas.microsoft.com/office/drawing/2014/chartex" xmlns:mc="http://schemas.openxmlformats.org/markup-compatibility/2006" xmlns:o="urn:schemas-microsoft-com:office:office" xmlns:r="http://schemas.openxmlformats.org/officeDocument/2006/relationships" xmlns:m="http://schemas.openxmlformats.org/officeDocument/2006/math" xmlns:v="urn:schemas-microsoft-com:vml" xmlns:wp14="http://schemas.microsoft.com/office/word/2010/wordprocessingDrawing" xmlns:wp="http://schemas.openxmlformats.org/drawingml/2006/wordprocessingDrawing" xmlns:w10="urn:schemas-microsoft-com:office:word" xmlns:w="http://schemas.openxmlformats.org/wordprocessingml/2006/main" xmlns:w14="http://schemas.microsoft.com/office/word/2010/wordml" xmlns:w15="http://schemas.microsoft.com/office/word/2012/wordml" xmlns:w16se="http://schemas.microsoft.com/office/word/2015/wordml/symex" xmlns:wpg="http://schemas.microsoft.com/office/word/2010/wordprocessingGroup" xmlns:wpi="http://schemas.microsoft.com/office/word/2010/wordprocessingInk" xmlns:wne="http://schemas.microsoft.com/office/word/2006/wordml" xmlns:wps="http://schemas.microsoft.com/office/word/2010/wordprocessingShape" mc:Ignorable="w14 w15 w16se wp14">
+<w:document xmlns:wpc="http://schemas.microsoft.com/office/word/2010/wordprocessingCanvas" xmlns:mc="http://schemas.openxmlformats.org/markup-compatibility/2006" xmlns:o="urn:schemas-microsoft-com:office:office" xmlns:r="http://schemas.openxmlformats.org/officeDocument/2006/relationships" xmlns:m="http://schemas.openxmlformats.org/officeDocument/2006/math" xmlns:v="urn:schemas-microsoft-com:vml" xmlns:wp14="http://schemas.microsoft.com/office/word/2010/wordprocessingDrawing" xmlns:wp="http://schemas.openxmlformats.org/drawingml/2006/wordprocessingDrawing" xmlns:w10="urn:schemas-microsoft-com:office:word" xmlns:w="http://schemas.openxmlformats.org/wordprocessingml/2006/main" xmlns:w14="http://schemas.microsoft.com/office/word/2010/wordml" xmlns:w15="http://schemas.microsoft.com/office/word/2012/wordml" xmlns:wpg="http://schemas.microsoft.com/office/word/2010/wordprocessingGroup" xmlns:wpi="http://schemas.microsoft.com/office/word/2010/wordprocessingInk" xmlns:wne="http://schemas.microsoft.com/office/word/2006/wordml" xmlns:wps="http://schemas.microsoft.com/office/word/2010/wordprocessingShape" mc:Ignorable="w14 w15 wp14">
   <w:body>
     <w:p>
       <w:pPr>
@@ -48,7 +48,7 @@
         <w:rPr>
           <w:rFonts w:asciiTheme="minorHAnsi" w:hAnsiTheme="minorHAnsi" w:cstheme="minorHAnsi"/>
           <w:noProof/>
-          <w:lang w:eastAsia="da-DK" w:bidi="ar-SA"/>
+          <w:lang w:val="en-GB" w:eastAsia="en-GB" w:bidi="ar-SA"/>
         </w:rPr>
         <w:drawing>
           <wp:inline distT="0" distB="0" distL="0" distR="0">
@@ -700,7 +700,7 @@
         <w:rPr>
           <w:rFonts w:asciiTheme="minorHAnsi" w:hAnsiTheme="minorHAnsi" w:cstheme="minorHAnsi"/>
           <w:noProof/>
-          <w:lang w:eastAsia="da-DK" w:bidi="ar-SA"/>
+          <w:lang w:val="en-GB" w:eastAsia="en-GB" w:bidi="ar-SA"/>
         </w:rPr>
         <w:drawing>
           <wp:inline distT="0" distB="0" distL="0" distR="0">
@@ -5002,7 +5002,21 @@
         <w:rPr>
           <w:rFonts w:asciiTheme="minorHAnsi" w:hAnsiTheme="minorHAnsi" w:cstheme="minorHAnsi"/>
         </w:rPr>
-        <w:t xml:space="preserve"> systemet der opdatereres i systemet.</w:t>
+        <w:t xml:space="preserve"> systemet der </w:t>
+      </w:r>
+      <w:proofErr w:type="spellStart"/>
+      <w:r>
+        <w:rPr>
+          <w:rFonts w:asciiTheme="minorHAnsi" w:hAnsiTheme="minorHAnsi" w:cstheme="minorHAnsi"/>
+        </w:rPr>
+        <w:t>opdatereres</w:t>
+      </w:r>
+      <w:proofErr w:type="spellEnd"/>
+      <w:r>
+        <w:rPr>
+          <w:rFonts w:asciiTheme="minorHAnsi" w:hAnsiTheme="minorHAnsi" w:cstheme="minorHAnsi"/>
+        </w:rPr>
+        <w:t xml:space="preserve"> i systemet.</w:t>
       </w:r>
     </w:p>
     <w:p>
@@ -5982,13 +5996,14 @@
         <w:rPr>
           <w:rFonts w:asciiTheme="minorHAnsi" w:eastAsia="Times New Roman" w:hAnsiTheme="minorHAnsi" w:cstheme="minorHAnsi"/>
         </w:rPr>
-        <w:t xml:space="preserve"> (Database management system).</w:t>
-      </w:r>
+        <w:t xml:space="preserve"> (Database management system</w:t>
+      </w:r>
+      <w:proofErr w:type="gramStart"/>
       <w:r>
         <w:rPr>
           <w:rFonts w:asciiTheme="minorHAnsi" w:eastAsia="Times New Roman" w:hAnsiTheme="minorHAnsi" w:cstheme="minorHAnsi"/>
         </w:rPr>
-        <w:br/>
+        <w:t>).</w:t>
       </w:r>
       <w:r>
         <w:rPr>
@@ -5999,92 +6014,83 @@
       <w:r>
         <w:rPr>
           <w:rFonts w:asciiTheme="minorHAnsi" w:eastAsia="Times New Roman" w:hAnsiTheme="minorHAnsi" w:cstheme="minorHAnsi"/>
-          <w:sz w:val="28"/>
-        </w:rPr>
-        <w:t xml:space="preserve">Level: </w:t>
+        </w:rPr>
+        <w:br/>
       </w:r>
       <w:r>
         <w:rPr>
           <w:rFonts w:asciiTheme="minorHAnsi" w:eastAsia="Times New Roman" w:hAnsiTheme="minorHAnsi" w:cstheme="minorHAnsi"/>
-        </w:rPr>
-        <w:br/>
-        <w:t xml:space="preserve">User </w:t>
-      </w:r>
-      <w:proofErr w:type="spellStart"/>
+          <w:sz w:val="28"/>
+          <w:lang w:val="en-GB"/>
+        </w:rPr>
+        <w:t>Level</w:t>
+      </w:r>
+      <w:proofErr w:type="gramEnd"/>
       <w:r>
         <w:rPr>
           <w:rFonts w:asciiTheme="minorHAnsi" w:eastAsia="Times New Roman" w:hAnsiTheme="minorHAnsi" w:cstheme="minorHAnsi"/>
-        </w:rPr>
-        <w:t>goal</w:t>
-      </w:r>
-      <w:proofErr w:type="spellEnd"/>
+          <w:sz w:val="28"/>
+          <w:lang w:val="en-GB"/>
+        </w:rPr>
+        <w:t xml:space="preserve">: </w:t>
+      </w:r>
       <w:r>
         <w:rPr>
           <w:rFonts w:asciiTheme="minorHAnsi" w:eastAsia="Times New Roman" w:hAnsiTheme="minorHAnsi" w:cstheme="minorHAnsi"/>
-        </w:rPr>
-        <w:br/>
+          <w:lang w:val="en-GB"/>
+        </w:rPr>
+        <w:br/>
+        <w:t>User goal</w:t>
       </w:r>
       <w:r>
         <w:rPr>
           <w:rFonts w:asciiTheme="minorHAnsi" w:eastAsia="Times New Roman" w:hAnsiTheme="minorHAnsi" w:cstheme="minorHAnsi"/>
-        </w:rPr>
-        <w:br/>
-      </w:r>
-      <w:proofErr w:type="spellStart"/>
+          <w:lang w:val="en-GB"/>
+        </w:rPr>
+        <w:br/>
+      </w:r>
       <w:r>
         <w:rPr>
           <w:rFonts w:asciiTheme="minorHAnsi" w:eastAsia="Times New Roman" w:hAnsiTheme="minorHAnsi" w:cstheme="minorHAnsi"/>
-          <w:sz w:val="28"/>
+          <w:lang w:val="en-GB"/>
+        </w:rPr>
+        <w:br/>
+      </w:r>
+      <w:r>
+        <w:rPr>
+          <w:rFonts w:asciiTheme="minorHAnsi" w:eastAsia="Times New Roman" w:hAnsiTheme="minorHAnsi" w:cstheme="minorHAnsi"/>
+          <w:sz w:val="28"/>
+          <w:lang w:val="en-GB"/>
         </w:rPr>
         <w:lastRenderedPageBreak/>
-        <w:t>Primary</w:t>
-      </w:r>
-      <w:proofErr w:type="spellEnd"/>
+        <w:t>Primary Actor:</w:t>
+      </w:r>
       <w:r>
         <w:rPr>
           <w:rFonts w:asciiTheme="minorHAnsi" w:eastAsia="Times New Roman" w:hAnsiTheme="minorHAnsi" w:cstheme="minorHAnsi"/>
-          <w:sz w:val="28"/>
-        </w:rPr>
-        <w:t xml:space="preserve"> </w:t>
-      </w:r>
-      <w:proofErr w:type="spellStart"/>
+          <w:lang w:val="en-GB"/>
+        </w:rPr>
+        <w:br/>
+        <w:t>Klubt</w:t>
+      </w:r>
       <w:r>
         <w:rPr>
           <w:rFonts w:asciiTheme="minorHAnsi" w:eastAsia="Times New Roman" w:hAnsiTheme="minorHAnsi" w:cstheme="minorHAnsi"/>
-          <w:sz w:val="28"/>
-        </w:rPr>
-        <w:t>Actor</w:t>
-      </w:r>
-      <w:proofErr w:type="spellEnd"/>
+          <w:lang w:val="en-GB"/>
+        </w:rPr>
+        <w:t>ræner.</w:t>
+      </w:r>
       <w:r>
         <w:rPr>
           <w:rFonts w:asciiTheme="minorHAnsi" w:eastAsia="Times New Roman" w:hAnsiTheme="minorHAnsi" w:cstheme="minorHAnsi"/>
-          <w:sz w:val="28"/>
-        </w:rPr>
-        <w:t>:</w:t>
+          <w:lang w:val="en-GB"/>
+        </w:rPr>
+        <w:br/>
       </w:r>
       <w:r>
         <w:rPr>
           <w:rFonts w:asciiTheme="minorHAnsi" w:eastAsia="Times New Roman" w:hAnsiTheme="minorHAnsi" w:cstheme="minorHAnsi"/>
-        </w:rPr>
-        <w:br/>
-        <w:t>Klubt</w:t>
-      </w:r>
-      <w:r>
-        <w:rPr>
-          <w:rFonts w:asciiTheme="minorHAnsi" w:eastAsia="Times New Roman" w:hAnsiTheme="minorHAnsi" w:cstheme="minorHAnsi"/>
-        </w:rPr>
-        <w:t>ræner.</w:t>
-      </w:r>
-      <w:r>
-        <w:rPr>
-          <w:rFonts w:asciiTheme="minorHAnsi" w:eastAsia="Times New Roman" w:hAnsiTheme="minorHAnsi" w:cstheme="minorHAnsi"/>
-        </w:rPr>
-        <w:br/>
-      </w:r>
-      <w:r>
-        <w:rPr>
-          <w:rFonts w:asciiTheme="minorHAnsi" w:eastAsia="Times New Roman" w:hAnsiTheme="minorHAnsi" w:cstheme="minorHAnsi"/>
+          <w:lang w:val="en-GB"/>
         </w:rPr>
         <w:br/>
       </w:r>
@@ -6761,7 +6767,7 @@
           <w:sz w:val="28"/>
           <w:szCs w:val="28"/>
         </w:rPr>
-        <w:t xml:space="preserve">Overblik over medlemmer i </w:t>
+        <w:t xml:space="preserve">Overblik over medlemmer i resistance – </w:t>
       </w:r>
       <w:proofErr w:type="spellStart"/>
       <w:r>
@@ -6771,7 +6777,7 @@
           <w:sz w:val="28"/>
           <w:szCs w:val="28"/>
         </w:rPr>
-        <w:t>resistance</w:t>
+        <w:t>Fully</w:t>
       </w:r>
       <w:proofErr w:type="spellEnd"/>
       <w:r>
@@ -6781,7 +6787,7 @@
           <w:sz w:val="28"/>
           <w:szCs w:val="28"/>
         </w:rPr>
-        <w:t xml:space="preserve"> – </w:t>
+        <w:t xml:space="preserve"> </w:t>
       </w:r>
       <w:proofErr w:type="spellStart"/>
       <w:r>
@@ -6791,54 +6797,177 @@
           <w:sz w:val="28"/>
           <w:szCs w:val="28"/>
         </w:rPr>
-        <w:t>Fully</w:t>
+        <w:t>dressed</w:t>
       </w:r>
       <w:proofErr w:type="spellEnd"/>
-      <w:r>
-        <w:rPr>
-          <w:rStyle w:val="Strk"/>
-          <w:rFonts w:asciiTheme="minorHAnsi" w:hAnsiTheme="minorHAnsi" w:cstheme="minorHAnsi"/>
-          <w:sz w:val="28"/>
-          <w:szCs w:val="28"/>
+    </w:p>
+    <w:p>
+      <w:pPr>
+        <w:rPr>
+          <w:rStyle w:val="Strk"/>
+          <w:rFonts w:asciiTheme="minorHAnsi" w:hAnsiTheme="minorHAnsi" w:cstheme="minorHAnsi"/>
+          <w:b w:val="0"/>
+        </w:rPr>
+      </w:pPr>
+    </w:p>
+    <w:p>
+      <w:pPr>
+        <w:spacing w:after="200" w:line="276" w:lineRule="auto"/>
+        <w:rPr>
+          <w:rFonts w:asciiTheme="minorHAnsi" w:eastAsia="Calibri" w:hAnsiTheme="minorHAnsi" w:cstheme="minorHAnsi"/>
+          <w:sz w:val="22"/>
+        </w:rPr>
+      </w:pPr>
+      <w:proofErr w:type="spellStart"/>
+      <w:r>
+        <w:rPr>
+          <w:rFonts w:asciiTheme="minorHAnsi" w:eastAsia="Calibri" w:hAnsiTheme="minorHAnsi" w:cstheme="minorHAnsi"/>
+          <w:sz w:val="28"/>
+        </w:rPr>
+        <w:t>Scope</w:t>
+      </w:r>
+      <w:proofErr w:type="spellEnd"/>
+      <w:r>
+        <w:rPr>
+          <w:rFonts w:asciiTheme="minorHAnsi" w:eastAsia="Calibri" w:hAnsiTheme="minorHAnsi" w:cstheme="minorHAnsi"/>
+          <w:sz w:val="28"/>
+        </w:rPr>
+        <w:t>:</w:t>
+      </w:r>
+      <w:r>
+        <w:rPr>
+          <w:rFonts w:asciiTheme="minorHAnsi" w:eastAsia="Calibri" w:hAnsiTheme="minorHAnsi" w:cstheme="minorHAnsi"/>
+          <w:sz w:val="22"/>
+        </w:rPr>
+        <w:br/>
+      </w:r>
+      <w:r>
+        <w:rPr>
+          <w:rFonts w:asciiTheme="minorHAnsi" w:eastAsia="Calibri" w:hAnsiTheme="minorHAnsi" w:cstheme="minorHAnsi"/>
+          <w:sz w:val="28"/>
+        </w:rPr>
+        <w:t>DMS</w:t>
+      </w:r>
+      <w:r>
+        <w:rPr>
+          <w:rFonts w:asciiTheme="minorHAnsi" w:eastAsia="Calibri" w:hAnsiTheme="minorHAnsi" w:cstheme="minorHAnsi"/>
+          <w:sz w:val="22"/>
+        </w:rPr>
+        <w:t xml:space="preserve"> (Database management system).</w:t>
+      </w:r>
+      <w:r>
+        <w:rPr>
+          <w:rFonts w:asciiTheme="minorHAnsi" w:eastAsia="Calibri" w:hAnsiTheme="minorHAnsi" w:cstheme="minorHAnsi"/>
+          <w:sz w:val="22"/>
+        </w:rPr>
+        <w:br/>
+      </w:r>
+      <w:r>
+        <w:rPr>
+          <w:rFonts w:asciiTheme="minorHAnsi" w:eastAsia="Calibri" w:hAnsiTheme="minorHAnsi" w:cstheme="minorHAnsi"/>
+          <w:sz w:val="22"/>
+        </w:rPr>
+        <w:br/>
+      </w:r>
+      <w:r>
+        <w:rPr>
+          <w:rFonts w:asciiTheme="minorHAnsi" w:eastAsia="Calibri" w:hAnsiTheme="minorHAnsi" w:cstheme="minorHAnsi"/>
+          <w:sz w:val="28"/>
+        </w:rPr>
+        <w:t xml:space="preserve">Level: </w:t>
+      </w:r>
+      <w:r>
+        <w:rPr>
+          <w:rFonts w:asciiTheme="minorHAnsi" w:eastAsia="Calibri" w:hAnsiTheme="minorHAnsi" w:cstheme="minorHAnsi"/>
+          <w:sz w:val="22"/>
+        </w:rPr>
+        <w:br/>
+        <w:t xml:space="preserve">User </w:t>
+      </w:r>
+      <w:proofErr w:type="spellStart"/>
+      <w:r>
+        <w:rPr>
+          <w:rFonts w:asciiTheme="minorHAnsi" w:eastAsia="Calibri" w:hAnsiTheme="minorHAnsi" w:cstheme="minorHAnsi"/>
+          <w:sz w:val="22"/>
+        </w:rPr>
+        <w:t>goal</w:t>
+      </w:r>
+      <w:proofErr w:type="spellEnd"/>
+      <w:r>
+        <w:rPr>
+          <w:rFonts w:asciiTheme="minorHAnsi" w:eastAsia="Calibri" w:hAnsiTheme="minorHAnsi" w:cstheme="minorHAnsi"/>
+          <w:sz w:val="22"/>
+        </w:rPr>
+        <w:br/>
+      </w:r>
+      <w:r>
+        <w:rPr>
+          <w:rFonts w:asciiTheme="minorHAnsi" w:eastAsia="Calibri" w:hAnsiTheme="minorHAnsi" w:cstheme="minorHAnsi"/>
+          <w:sz w:val="22"/>
+        </w:rPr>
+        <w:br/>
+      </w:r>
+      <w:proofErr w:type="spellStart"/>
+      <w:r>
+        <w:rPr>
+          <w:rFonts w:asciiTheme="minorHAnsi" w:eastAsia="Calibri" w:hAnsiTheme="minorHAnsi" w:cstheme="minorHAnsi"/>
+          <w:sz w:val="28"/>
+        </w:rPr>
+        <w:t>Primary</w:t>
+      </w:r>
+      <w:proofErr w:type="spellEnd"/>
+      <w:r>
+        <w:rPr>
+          <w:rFonts w:asciiTheme="minorHAnsi" w:eastAsia="Calibri" w:hAnsiTheme="minorHAnsi" w:cstheme="minorHAnsi"/>
+          <w:sz w:val="28"/>
         </w:rPr>
         <w:t xml:space="preserve"> </w:t>
       </w:r>
       <w:proofErr w:type="spellStart"/>
       <w:r>
         <w:rPr>
-          <w:rStyle w:val="Strk"/>
-          <w:rFonts w:asciiTheme="minorHAnsi" w:hAnsiTheme="minorHAnsi" w:cstheme="minorHAnsi"/>
-          <w:sz w:val="28"/>
-          <w:szCs w:val="28"/>
-        </w:rPr>
-        <w:t>dressed</w:t>
+          <w:rFonts w:asciiTheme="minorHAnsi" w:eastAsia="Calibri" w:hAnsiTheme="minorHAnsi" w:cstheme="minorHAnsi"/>
+          <w:sz w:val="28"/>
+        </w:rPr>
+        <w:t>Actor</w:t>
       </w:r>
       <w:proofErr w:type="spellEnd"/>
-    </w:p>
-    <w:p>
-      <w:pPr>
-        <w:rPr>
-          <w:rStyle w:val="Strk"/>
-          <w:rFonts w:asciiTheme="minorHAnsi" w:hAnsiTheme="minorHAnsi" w:cstheme="minorHAnsi"/>
-          <w:b w:val="0"/>
-        </w:rPr>
-      </w:pPr>
-    </w:p>
-    <w:p>
-      <w:pPr>
-        <w:spacing w:after="200" w:line="276" w:lineRule="auto"/>
-        <w:rPr>
-          <w:rFonts w:asciiTheme="minorHAnsi" w:eastAsia="Calibri" w:hAnsiTheme="minorHAnsi" w:cstheme="minorHAnsi"/>
-          <w:sz w:val="22"/>
-        </w:rPr>
-      </w:pPr>
+      <w:r>
+        <w:rPr>
+          <w:rFonts w:asciiTheme="minorHAnsi" w:eastAsia="Calibri" w:hAnsiTheme="minorHAnsi" w:cstheme="minorHAnsi"/>
+          <w:sz w:val="28"/>
+        </w:rPr>
+        <w:t>:</w:t>
+      </w:r>
+      <w:r>
+        <w:rPr>
+          <w:rFonts w:asciiTheme="minorHAnsi" w:eastAsia="Calibri" w:hAnsiTheme="minorHAnsi" w:cstheme="minorHAnsi"/>
+          <w:sz w:val="22"/>
+        </w:rPr>
+        <w:br/>
+        <w:t>Klub kasserer.</w:t>
+      </w:r>
+      <w:r>
+        <w:rPr>
+          <w:rFonts w:asciiTheme="minorHAnsi" w:eastAsia="Calibri" w:hAnsiTheme="minorHAnsi" w:cstheme="minorHAnsi"/>
+          <w:sz w:val="22"/>
+        </w:rPr>
+        <w:br/>
+      </w:r>
+      <w:r>
+        <w:rPr>
+          <w:rFonts w:asciiTheme="minorHAnsi" w:eastAsia="Calibri" w:hAnsiTheme="minorHAnsi" w:cstheme="minorHAnsi"/>
+          <w:sz w:val="22"/>
+        </w:rPr>
+        <w:br/>
+      </w:r>
       <w:proofErr w:type="spellStart"/>
       <w:r>
         <w:rPr>
           <w:rFonts w:asciiTheme="minorHAnsi" w:eastAsia="Calibri" w:hAnsiTheme="minorHAnsi" w:cstheme="minorHAnsi"/>
           <w:sz w:val="28"/>
         </w:rPr>
-        <w:t>Scope</w:t>
+        <w:t>Stakeholder</w:t>
       </w:r>
       <w:proofErr w:type="spellEnd"/>
       <w:r>
@@ -6846,6 +6975,22 @@
           <w:rFonts w:asciiTheme="minorHAnsi" w:eastAsia="Calibri" w:hAnsiTheme="minorHAnsi" w:cstheme="minorHAnsi"/>
           <w:sz w:val="28"/>
         </w:rPr>
+        <w:t xml:space="preserve"> and </w:t>
+      </w:r>
+      <w:proofErr w:type="spellStart"/>
+      <w:r>
+        <w:rPr>
+          <w:rFonts w:asciiTheme="minorHAnsi" w:eastAsia="Calibri" w:hAnsiTheme="minorHAnsi" w:cstheme="minorHAnsi"/>
+          <w:sz w:val="28"/>
+        </w:rPr>
+        <w:t>interests</w:t>
+      </w:r>
+      <w:proofErr w:type="spellEnd"/>
+      <w:r>
+        <w:rPr>
+          <w:rFonts w:asciiTheme="minorHAnsi" w:eastAsia="Calibri" w:hAnsiTheme="minorHAnsi" w:cstheme="minorHAnsi"/>
+          <w:sz w:val="28"/>
+        </w:rPr>
         <w:t>:</w:t>
       </w:r>
       <w:r>
@@ -6854,72 +6999,100 @@
           <w:sz w:val="22"/>
         </w:rPr>
         <w:br/>
-      </w:r>
-      <w:r>
-        <w:rPr>
-          <w:rFonts w:asciiTheme="minorHAnsi" w:eastAsia="Calibri" w:hAnsiTheme="minorHAnsi" w:cstheme="minorHAnsi"/>
-          <w:sz w:val="28"/>
-        </w:rPr>
-        <w:t>DMS</w:t>
-      </w:r>
-      <w:r>
-        <w:rPr>
-          <w:rFonts w:asciiTheme="minorHAnsi" w:eastAsia="Calibri" w:hAnsiTheme="minorHAnsi" w:cstheme="minorHAnsi"/>
-          <w:sz w:val="22"/>
-        </w:rPr>
-        <w:t xml:space="preserve"> (Database management system).</w:t>
-      </w:r>
-      <w:r>
-        <w:rPr>
-          <w:rFonts w:asciiTheme="minorHAnsi" w:eastAsia="Calibri" w:hAnsiTheme="minorHAnsi" w:cstheme="minorHAnsi"/>
-          <w:sz w:val="22"/>
-        </w:rPr>
-        <w:br/>
-      </w:r>
-      <w:r>
-        <w:rPr>
-          <w:rFonts w:asciiTheme="minorHAnsi" w:eastAsia="Calibri" w:hAnsiTheme="minorHAnsi" w:cstheme="minorHAnsi"/>
-          <w:sz w:val="22"/>
-        </w:rPr>
-        <w:br/>
-      </w:r>
-      <w:r>
-        <w:rPr>
-          <w:rFonts w:asciiTheme="minorHAnsi" w:eastAsia="Calibri" w:hAnsiTheme="minorHAnsi" w:cstheme="minorHAnsi"/>
-          <w:sz w:val="28"/>
-        </w:rPr>
-        <w:t xml:space="preserve">Level: </w:t>
-      </w:r>
-      <w:r>
-        <w:rPr>
-          <w:rFonts w:asciiTheme="minorHAnsi" w:eastAsia="Calibri" w:hAnsiTheme="minorHAnsi" w:cstheme="minorHAnsi"/>
-          <w:sz w:val="22"/>
-        </w:rPr>
-        <w:br/>
-        <w:t xml:space="preserve">User </w:t>
+        <w:t>-Klub Kasser</w:t>
+      </w:r>
+      <w:r>
+        <w:rPr>
+          <w:rFonts w:asciiTheme="minorHAnsi" w:eastAsia="Calibri" w:hAnsiTheme="minorHAnsi" w:cstheme="minorHAnsi"/>
+          <w:sz w:val="22"/>
+        </w:rPr>
+        <w:t>er</w:t>
+      </w:r>
+      <w:r>
+        <w:rPr>
+          <w:rFonts w:asciiTheme="minorHAnsi" w:eastAsia="Calibri" w:hAnsiTheme="minorHAnsi" w:cstheme="minorHAnsi"/>
+          <w:sz w:val="22"/>
+        </w:rPr>
+        <w:t>: Vil have systemet til give et overblik over kunder i restance, desuden skal systemet være hurtigt og brugervenligt.</w:t>
+      </w:r>
+      <w:r>
+        <w:rPr>
+          <w:rFonts w:asciiTheme="minorHAnsi" w:eastAsia="Calibri" w:hAnsiTheme="minorHAnsi" w:cstheme="minorHAnsi"/>
+          <w:sz w:val="22"/>
+        </w:rPr>
+        <w:br/>
+      </w:r>
+      <w:r>
+        <w:rPr>
+          <w:rFonts w:asciiTheme="minorHAnsi" w:eastAsia="Calibri" w:hAnsiTheme="minorHAnsi" w:cstheme="minorHAnsi"/>
+          <w:sz w:val="22"/>
+        </w:rPr>
+        <w:br/>
       </w:r>
       <w:proofErr w:type="spellStart"/>
       <w:r>
         <w:rPr>
           <w:rFonts w:asciiTheme="minorHAnsi" w:eastAsia="Calibri" w:hAnsiTheme="minorHAnsi" w:cstheme="minorHAnsi"/>
-          <w:sz w:val="22"/>
-        </w:rPr>
-        <w:t>goal</w:t>
+          <w:sz w:val="28"/>
+        </w:rPr>
+        <w:t>Preconditions</w:t>
       </w:r>
       <w:proofErr w:type="spellEnd"/>
       <w:r>
         <w:rPr>
           <w:rFonts w:asciiTheme="minorHAnsi" w:eastAsia="Calibri" w:hAnsiTheme="minorHAnsi" w:cstheme="minorHAnsi"/>
-          <w:sz w:val="22"/>
-        </w:rPr>
-        <w:br/>
-      </w:r>
-      <w:r>
-        <w:rPr>
-          <w:rFonts w:asciiTheme="minorHAnsi" w:eastAsia="Calibri" w:hAnsiTheme="minorHAnsi" w:cstheme="minorHAnsi"/>
-          <w:sz w:val="22"/>
-        </w:rPr>
-        <w:br/>
+          <w:sz w:val="28"/>
+        </w:rPr>
+        <w:t>:</w:t>
+      </w:r>
+      <w:r>
+        <w:rPr>
+          <w:rFonts w:asciiTheme="minorHAnsi" w:eastAsia="Calibri" w:hAnsiTheme="minorHAnsi" w:cstheme="minorHAnsi"/>
+          <w:sz w:val="28"/>
+        </w:rPr>
+        <w:br/>
+      </w:r>
+      <w:r>
+        <w:rPr>
+          <w:rFonts w:asciiTheme="minorHAnsi" w:eastAsia="Calibri" w:hAnsiTheme="minorHAnsi" w:cstheme="minorHAnsi"/>
+          <w:sz w:val="22"/>
+        </w:rPr>
+        <w:t>Muligt log</w:t>
+      </w:r>
+      <w:r>
+        <w:rPr>
+          <w:rFonts w:asciiTheme="minorHAnsi" w:eastAsia="Calibri" w:hAnsiTheme="minorHAnsi" w:cstheme="minorHAnsi"/>
+          <w:sz w:val="22"/>
+        </w:rPr>
+        <w:t>-in system til at identificere k</w:t>
+      </w:r>
+      <w:r>
+        <w:rPr>
+          <w:rFonts w:asciiTheme="minorHAnsi" w:eastAsia="Calibri" w:hAnsiTheme="minorHAnsi" w:cstheme="minorHAnsi"/>
+          <w:sz w:val="22"/>
+        </w:rPr>
+        <w:t>asseren.</w:t>
+      </w:r>
+      <w:r>
+        <w:rPr>
+          <w:rFonts w:asciiTheme="minorHAnsi" w:eastAsia="Calibri" w:hAnsiTheme="minorHAnsi" w:cstheme="minorHAnsi"/>
+          <w:sz w:val="22"/>
+        </w:rPr>
+        <w:br/>
+      </w:r>
+      <w:r>
+        <w:rPr>
+          <w:rFonts w:asciiTheme="minorHAnsi" w:eastAsia="Calibri" w:hAnsiTheme="minorHAnsi" w:cstheme="minorHAnsi"/>
+          <w:sz w:val="22"/>
+        </w:rPr>
+        <w:br/>
+      </w:r>
+      <w:r>
+        <w:rPr>
+          <w:rFonts w:asciiTheme="minorHAnsi" w:eastAsia="Calibri" w:hAnsiTheme="minorHAnsi" w:cstheme="minorHAnsi"/>
+          <w:sz w:val="28"/>
+        </w:rPr>
+        <w:t xml:space="preserve">Success </w:t>
       </w:r>
       <w:proofErr w:type="spellStart"/>
       <w:r>
@@ -6927,7 +7100,7 @@
           <w:rFonts w:asciiTheme="minorHAnsi" w:eastAsia="Calibri" w:hAnsiTheme="minorHAnsi" w:cstheme="minorHAnsi"/>
           <w:sz w:val="28"/>
         </w:rPr>
-        <w:t>Primary</w:t>
+        <w:t>Guarantee</w:t>
       </w:r>
       <w:proofErr w:type="spellEnd"/>
       <w:r>
@@ -6935,7 +7108,111 @@
           <w:rFonts w:asciiTheme="minorHAnsi" w:eastAsia="Calibri" w:hAnsiTheme="minorHAnsi" w:cstheme="minorHAnsi"/>
           <w:sz w:val="28"/>
         </w:rPr>
-        <w:t xml:space="preserve"> </w:t>
+        <w:t>:</w:t>
+      </w:r>
+      <w:r>
+        <w:rPr>
+          <w:rFonts w:asciiTheme="minorHAnsi" w:eastAsia="Calibri" w:hAnsiTheme="minorHAnsi" w:cstheme="minorHAnsi"/>
+          <w:sz w:val="22"/>
+        </w:rPr>
+        <w:br/>
+        <w:t xml:space="preserve">Det nye medlems information bliver registreret i systemet, kontigent prisen bliver udregnet efter det CPR nummer der bliver indtastet. </w:t>
+      </w:r>
+      <w:r>
+        <w:rPr>
+          <w:rFonts w:asciiTheme="minorHAnsi" w:eastAsia="Calibri" w:hAnsiTheme="minorHAnsi" w:cstheme="minorHAnsi"/>
+          <w:sz w:val="22"/>
+        </w:rPr>
+        <w:br/>
+      </w:r>
+      <w:r>
+        <w:rPr>
+          <w:rFonts w:asciiTheme="minorHAnsi" w:eastAsia="Calibri" w:hAnsiTheme="minorHAnsi" w:cstheme="minorHAnsi"/>
+          <w:sz w:val="22"/>
+        </w:rPr>
+        <w:br/>
+      </w:r>
+      <w:r>
+        <w:rPr>
+          <w:rFonts w:asciiTheme="minorHAnsi" w:eastAsia="Calibri" w:hAnsiTheme="minorHAnsi" w:cstheme="minorHAnsi"/>
+          <w:sz w:val="28"/>
+        </w:rPr>
+        <w:t>Main Success Scenario (Basic flow):</w:t>
+      </w:r>
+      <w:r>
+        <w:rPr>
+          <w:rFonts w:asciiTheme="minorHAnsi" w:eastAsia="Calibri" w:hAnsiTheme="minorHAnsi" w:cstheme="minorHAnsi"/>
+          <w:sz w:val="22"/>
+        </w:rPr>
+        <w:br/>
+        <w:t>1. Kasseren tænder for systemet.</w:t>
+      </w:r>
+      <w:r>
+        <w:rPr>
+          <w:rFonts w:asciiTheme="minorHAnsi" w:eastAsia="Calibri" w:hAnsiTheme="minorHAnsi" w:cstheme="minorHAnsi"/>
+          <w:sz w:val="22"/>
+        </w:rPr>
+        <w:br/>
+        <w:t>2. Kasseren vælger "</w:t>
+      </w:r>
+      <w:r>
+        <w:rPr>
+          <w:rFonts w:asciiTheme="minorHAnsi" w:eastAsia="Calibri" w:hAnsiTheme="minorHAnsi" w:cstheme="minorHAnsi"/>
+          <w:sz w:val="22"/>
+        </w:rPr>
+        <w:t>Økonomi</w:t>
+      </w:r>
+      <w:r>
+        <w:rPr>
+          <w:rFonts w:asciiTheme="minorHAnsi" w:eastAsia="Calibri" w:hAnsiTheme="minorHAnsi" w:cstheme="minorHAnsi"/>
+          <w:sz w:val="22"/>
+        </w:rPr>
+        <w:t>."</w:t>
+      </w:r>
+      <w:r>
+        <w:rPr>
+          <w:rFonts w:asciiTheme="minorHAnsi" w:eastAsia="Calibri" w:hAnsiTheme="minorHAnsi" w:cstheme="minorHAnsi"/>
+          <w:sz w:val="22"/>
+        </w:rPr>
+        <w:br/>
+        <w:t>3. Kasseren vælger "Vis overblik over kunder i restance."</w:t>
+      </w:r>
+      <w:r>
+        <w:rPr>
+          <w:rFonts w:asciiTheme="minorHAnsi" w:eastAsia="Calibri" w:hAnsiTheme="minorHAnsi" w:cstheme="minorHAnsi"/>
+          <w:sz w:val="22"/>
+        </w:rPr>
+        <w:br/>
+        <w:t>4. Systemet printer overblik over kunder der er i restance, og deres information ud i konsollen.</w:t>
+      </w:r>
+      <w:r>
+        <w:rPr>
+          <w:rFonts w:asciiTheme="minorHAnsi" w:eastAsia="Calibri" w:hAnsiTheme="minorHAnsi" w:cstheme="minorHAnsi"/>
+          <w:sz w:val="22"/>
+        </w:rPr>
+        <w:br/>
+        <w:t>5. Kasseren lukker systemet.</w:t>
+      </w:r>
+      <w:r>
+        <w:rPr>
+          <w:rFonts w:asciiTheme="minorHAnsi" w:eastAsia="Calibri" w:hAnsiTheme="minorHAnsi" w:cstheme="minorHAnsi"/>
+          <w:sz w:val="22"/>
+        </w:rPr>
+        <w:br/>
+      </w:r>
+      <w:r>
+        <w:rPr>
+          <w:rFonts w:asciiTheme="minorHAnsi" w:eastAsia="Calibri" w:hAnsiTheme="minorHAnsi" w:cstheme="minorHAnsi"/>
+          <w:sz w:val="22"/>
+        </w:rPr>
+        <w:br/>
+      </w:r>
+      <w:r>
+        <w:rPr>
+          <w:rFonts w:asciiTheme="minorHAnsi" w:eastAsia="Calibri" w:hAnsiTheme="minorHAnsi" w:cstheme="minorHAnsi"/>
+          <w:sz w:val="28"/>
+        </w:rPr>
+        <w:t xml:space="preserve">Extensions: </w:t>
       </w:r>
       <w:proofErr w:type="spellStart"/>
       <w:r>
@@ -6943,7 +7220,7 @@
           <w:rFonts w:asciiTheme="minorHAnsi" w:eastAsia="Calibri" w:hAnsiTheme="minorHAnsi" w:cstheme="minorHAnsi"/>
           <w:sz w:val="28"/>
         </w:rPr>
-        <w:t>Actor</w:t>
+        <w:t>Alternate</w:t>
       </w:r>
       <w:proofErr w:type="spellEnd"/>
       <w:r>
@@ -6951,314 +7228,39 @@
           <w:rFonts w:asciiTheme="minorHAnsi" w:eastAsia="Calibri" w:hAnsiTheme="minorHAnsi" w:cstheme="minorHAnsi"/>
           <w:sz w:val="28"/>
         </w:rPr>
-        <w:t>:</w:t>
-      </w:r>
-      <w:r>
-        <w:rPr>
-          <w:rFonts w:asciiTheme="minorHAnsi" w:eastAsia="Calibri" w:hAnsiTheme="minorHAnsi" w:cstheme="minorHAnsi"/>
-          <w:sz w:val="22"/>
-        </w:rPr>
-        <w:br/>
-        <w:t>Klub kasserer.</w:t>
-      </w:r>
-      <w:r>
-        <w:rPr>
-          <w:rFonts w:asciiTheme="minorHAnsi" w:eastAsia="Calibri" w:hAnsiTheme="minorHAnsi" w:cstheme="minorHAnsi"/>
-          <w:sz w:val="22"/>
-        </w:rPr>
-        <w:br/>
-      </w:r>
-      <w:r>
-        <w:rPr>
-          <w:rFonts w:asciiTheme="minorHAnsi" w:eastAsia="Calibri" w:hAnsiTheme="minorHAnsi" w:cstheme="minorHAnsi"/>
-          <w:sz w:val="22"/>
-        </w:rPr>
-        <w:br/>
+        <w:t xml:space="preserve"> scenarios.</w:t>
+      </w:r>
+      <w:r>
+        <w:rPr>
+          <w:rFonts w:asciiTheme="minorHAnsi" w:eastAsia="Calibri" w:hAnsiTheme="minorHAnsi" w:cstheme="minorHAnsi"/>
+          <w:sz w:val="22"/>
+        </w:rPr>
+        <w:br/>
+        <w:t>1. Kasseren kan ikke tænde for systemet.</w:t>
+      </w:r>
+      <w:r>
+        <w:rPr>
+          <w:rFonts w:asciiTheme="minorHAnsi" w:eastAsia="Calibri" w:hAnsiTheme="minorHAnsi" w:cstheme="minorHAnsi"/>
+          <w:sz w:val="22"/>
+        </w:rPr>
+        <w:br/>
+        <w:t xml:space="preserve"> 1a. </w:t>
       </w:r>
       <w:proofErr w:type="spellStart"/>
       <w:r>
         <w:rPr>
           <w:rFonts w:asciiTheme="minorHAnsi" w:eastAsia="Calibri" w:hAnsiTheme="minorHAnsi" w:cstheme="minorHAnsi"/>
-          <w:sz w:val="28"/>
-        </w:rPr>
-        <w:t>Stakeholder</w:t>
+          <w:sz w:val="22"/>
+        </w:rPr>
+        <w:t>Kasseren</w:t>
       </w:r>
       <w:proofErr w:type="spellEnd"/>
       <w:r>
         <w:rPr>
           <w:rFonts w:asciiTheme="minorHAnsi" w:eastAsia="Calibri" w:hAnsiTheme="minorHAnsi" w:cstheme="minorHAnsi"/>
-          <w:sz w:val="28"/>
-        </w:rPr>
-        <w:t xml:space="preserve"> and </w:t>
-      </w:r>
-      <w:proofErr w:type="spellStart"/>
-      <w:r>
-        <w:rPr>
-          <w:rFonts w:asciiTheme="minorHAnsi" w:eastAsia="Calibri" w:hAnsiTheme="minorHAnsi" w:cstheme="minorHAnsi"/>
-          <w:sz w:val="28"/>
-        </w:rPr>
-        <w:t>interests</w:t>
-      </w:r>
-      <w:proofErr w:type="spellEnd"/>
-      <w:r>
-        <w:rPr>
-          <w:rFonts w:asciiTheme="minorHAnsi" w:eastAsia="Calibri" w:hAnsiTheme="minorHAnsi" w:cstheme="minorHAnsi"/>
-          <w:sz w:val="28"/>
-        </w:rPr>
-        <w:t>:</w:t>
-      </w:r>
-      <w:r>
-        <w:rPr>
-          <w:rFonts w:asciiTheme="minorHAnsi" w:eastAsia="Calibri" w:hAnsiTheme="minorHAnsi" w:cstheme="minorHAnsi"/>
-          <w:sz w:val="22"/>
-        </w:rPr>
-        <w:br/>
-        <w:t>-Klub Kasser</w:t>
-      </w:r>
-      <w:r>
-        <w:rPr>
-          <w:rFonts w:asciiTheme="minorHAnsi" w:eastAsia="Calibri" w:hAnsiTheme="minorHAnsi" w:cstheme="minorHAnsi"/>
-          <w:sz w:val="22"/>
-        </w:rPr>
-        <w:t>er</w:t>
-      </w:r>
-      <w:r>
-        <w:rPr>
-          <w:rFonts w:asciiTheme="minorHAnsi" w:eastAsia="Calibri" w:hAnsiTheme="minorHAnsi" w:cstheme="minorHAnsi"/>
-          <w:sz w:val="22"/>
-        </w:rPr>
-        <w:t>: Vil have systemet til give et overblik over kunder i restance, desuden skal systemet være hurtigt og brugervenligt.</w:t>
-      </w:r>
-      <w:r>
-        <w:rPr>
-          <w:rFonts w:asciiTheme="minorHAnsi" w:eastAsia="Calibri" w:hAnsiTheme="minorHAnsi" w:cstheme="minorHAnsi"/>
-          <w:sz w:val="22"/>
-        </w:rPr>
-        <w:br/>
-      </w:r>
-      <w:r>
-        <w:rPr>
-          <w:rFonts w:asciiTheme="minorHAnsi" w:eastAsia="Calibri" w:hAnsiTheme="minorHAnsi" w:cstheme="minorHAnsi"/>
-          <w:sz w:val="22"/>
-        </w:rPr>
-        <w:br/>
-      </w:r>
-      <w:proofErr w:type="spellStart"/>
-      <w:r>
-        <w:rPr>
-          <w:rFonts w:asciiTheme="minorHAnsi" w:eastAsia="Calibri" w:hAnsiTheme="minorHAnsi" w:cstheme="minorHAnsi"/>
-          <w:sz w:val="28"/>
-        </w:rPr>
-        <w:t>Preconditions</w:t>
-      </w:r>
-      <w:proofErr w:type="spellEnd"/>
-      <w:r>
-        <w:rPr>
-          <w:rFonts w:asciiTheme="minorHAnsi" w:eastAsia="Calibri" w:hAnsiTheme="minorHAnsi" w:cstheme="minorHAnsi"/>
-          <w:sz w:val="28"/>
-        </w:rPr>
-        <w:t>:</w:t>
-      </w:r>
-      <w:r>
-        <w:rPr>
-          <w:rFonts w:asciiTheme="minorHAnsi" w:eastAsia="Calibri" w:hAnsiTheme="minorHAnsi" w:cstheme="minorHAnsi"/>
-          <w:sz w:val="28"/>
-        </w:rPr>
-        <w:br/>
-      </w:r>
-      <w:r>
-        <w:rPr>
-          <w:rFonts w:asciiTheme="minorHAnsi" w:eastAsia="Calibri" w:hAnsiTheme="minorHAnsi" w:cstheme="minorHAnsi"/>
-          <w:sz w:val="22"/>
-        </w:rPr>
-        <w:t>Muligt log</w:t>
-      </w:r>
-      <w:r>
-        <w:rPr>
-          <w:rFonts w:asciiTheme="minorHAnsi" w:eastAsia="Calibri" w:hAnsiTheme="minorHAnsi" w:cstheme="minorHAnsi"/>
-          <w:sz w:val="22"/>
-        </w:rPr>
-        <w:t>-in system til at identificere k</w:t>
-      </w:r>
-      <w:r>
-        <w:rPr>
-          <w:rFonts w:asciiTheme="minorHAnsi" w:eastAsia="Calibri" w:hAnsiTheme="minorHAnsi" w:cstheme="minorHAnsi"/>
-          <w:sz w:val="22"/>
-        </w:rPr>
-        <w:t>asseren.</w:t>
-      </w:r>
-      <w:r>
-        <w:rPr>
-          <w:rFonts w:asciiTheme="minorHAnsi" w:eastAsia="Calibri" w:hAnsiTheme="minorHAnsi" w:cstheme="minorHAnsi"/>
-          <w:sz w:val="22"/>
-        </w:rPr>
-        <w:br/>
-      </w:r>
-      <w:r>
-        <w:rPr>
-          <w:rFonts w:asciiTheme="minorHAnsi" w:eastAsia="Calibri" w:hAnsiTheme="minorHAnsi" w:cstheme="minorHAnsi"/>
-          <w:sz w:val="22"/>
-        </w:rPr>
-        <w:br/>
-      </w:r>
-      <w:r>
-        <w:rPr>
-          <w:rFonts w:asciiTheme="minorHAnsi" w:eastAsia="Calibri" w:hAnsiTheme="minorHAnsi" w:cstheme="minorHAnsi"/>
-          <w:sz w:val="28"/>
-        </w:rPr>
-        <w:t xml:space="preserve">Success </w:t>
-      </w:r>
-      <w:proofErr w:type="spellStart"/>
-      <w:r>
-        <w:rPr>
-          <w:rFonts w:asciiTheme="minorHAnsi" w:eastAsia="Calibri" w:hAnsiTheme="minorHAnsi" w:cstheme="minorHAnsi"/>
-          <w:sz w:val="28"/>
-        </w:rPr>
-        <w:t>Guarantee</w:t>
-      </w:r>
-      <w:proofErr w:type="spellEnd"/>
-      <w:r>
-        <w:rPr>
-          <w:rFonts w:asciiTheme="minorHAnsi" w:eastAsia="Calibri" w:hAnsiTheme="minorHAnsi" w:cstheme="minorHAnsi"/>
-          <w:sz w:val="28"/>
-        </w:rPr>
-        <w:t>:</w:t>
-      </w:r>
-      <w:r>
-        <w:rPr>
-          <w:rFonts w:asciiTheme="minorHAnsi" w:eastAsia="Calibri" w:hAnsiTheme="minorHAnsi" w:cstheme="minorHAnsi"/>
-          <w:sz w:val="22"/>
-        </w:rPr>
-        <w:br/>
-        <w:t xml:space="preserve">Det nye medlems information bliver registreret i systemet, kontigent prisen bliver udregnet efter det CPR nummer der bliver indtastet. </w:t>
-      </w:r>
-      <w:r>
-        <w:rPr>
-          <w:rFonts w:asciiTheme="minorHAnsi" w:eastAsia="Calibri" w:hAnsiTheme="minorHAnsi" w:cstheme="minorHAnsi"/>
-          <w:sz w:val="22"/>
-        </w:rPr>
-        <w:br/>
-      </w:r>
-      <w:r>
-        <w:rPr>
-          <w:rFonts w:asciiTheme="minorHAnsi" w:eastAsia="Calibri" w:hAnsiTheme="minorHAnsi" w:cstheme="minorHAnsi"/>
-          <w:sz w:val="22"/>
-        </w:rPr>
-        <w:br/>
-      </w:r>
-      <w:r>
-        <w:rPr>
-          <w:rFonts w:asciiTheme="minorHAnsi" w:eastAsia="Calibri" w:hAnsiTheme="minorHAnsi" w:cstheme="minorHAnsi"/>
-          <w:sz w:val="28"/>
-        </w:rPr>
-        <w:t>Main Success Scenario (Basic flow):</w:t>
-      </w:r>
-      <w:r>
-        <w:rPr>
-          <w:rFonts w:asciiTheme="minorHAnsi" w:eastAsia="Calibri" w:hAnsiTheme="minorHAnsi" w:cstheme="minorHAnsi"/>
-          <w:sz w:val="22"/>
-        </w:rPr>
-        <w:br/>
-        <w:t>1. Kasseren tænder for systemet.</w:t>
-      </w:r>
-      <w:r>
-        <w:rPr>
-          <w:rFonts w:asciiTheme="minorHAnsi" w:eastAsia="Calibri" w:hAnsiTheme="minorHAnsi" w:cstheme="minorHAnsi"/>
-          <w:sz w:val="22"/>
-        </w:rPr>
-        <w:br/>
-        <w:t>2. Kasseren vælger "</w:t>
-      </w:r>
-      <w:r>
-        <w:rPr>
-          <w:rFonts w:asciiTheme="minorHAnsi" w:eastAsia="Calibri" w:hAnsiTheme="minorHAnsi" w:cstheme="minorHAnsi"/>
-          <w:sz w:val="22"/>
-        </w:rPr>
-        <w:t>Økonomi</w:t>
-      </w:r>
-      <w:r>
-        <w:rPr>
-          <w:rFonts w:asciiTheme="minorHAnsi" w:eastAsia="Calibri" w:hAnsiTheme="minorHAnsi" w:cstheme="minorHAnsi"/>
-          <w:sz w:val="22"/>
-        </w:rPr>
-        <w:t>."</w:t>
-      </w:r>
-      <w:r>
-        <w:rPr>
-          <w:rFonts w:asciiTheme="minorHAnsi" w:eastAsia="Calibri" w:hAnsiTheme="minorHAnsi" w:cstheme="minorHAnsi"/>
-          <w:sz w:val="22"/>
-        </w:rPr>
-        <w:br/>
-        <w:t>3. Kasseren vælger "Vis overblik over kunder i restance."</w:t>
-      </w:r>
-      <w:r>
-        <w:rPr>
-          <w:rFonts w:asciiTheme="minorHAnsi" w:eastAsia="Calibri" w:hAnsiTheme="minorHAnsi" w:cstheme="minorHAnsi"/>
-          <w:sz w:val="22"/>
-        </w:rPr>
-        <w:br/>
-        <w:t>4. Systemet printer overblik over kunder der er i restance, og deres information ud i konsollen.</w:t>
-      </w:r>
-      <w:r>
-        <w:rPr>
-          <w:rFonts w:asciiTheme="minorHAnsi" w:eastAsia="Calibri" w:hAnsiTheme="minorHAnsi" w:cstheme="minorHAnsi"/>
-          <w:sz w:val="22"/>
-        </w:rPr>
-        <w:br/>
-        <w:t>5. Kasseren lukker systemet.</w:t>
-      </w:r>
-      <w:r>
-        <w:rPr>
-          <w:rFonts w:asciiTheme="minorHAnsi" w:eastAsia="Calibri" w:hAnsiTheme="minorHAnsi" w:cstheme="minorHAnsi"/>
-          <w:sz w:val="22"/>
-        </w:rPr>
-        <w:br/>
-      </w:r>
-      <w:r>
-        <w:rPr>
-          <w:rFonts w:asciiTheme="minorHAnsi" w:eastAsia="Calibri" w:hAnsiTheme="minorHAnsi" w:cstheme="minorHAnsi"/>
-          <w:sz w:val="22"/>
-        </w:rPr>
-        <w:br/>
-      </w:r>
-      <w:r>
-        <w:rPr>
-          <w:rFonts w:asciiTheme="minorHAnsi" w:eastAsia="Calibri" w:hAnsiTheme="minorHAnsi" w:cstheme="minorHAnsi"/>
-          <w:sz w:val="28"/>
-        </w:rPr>
-        <w:t xml:space="preserve">Extensions: </w:t>
-      </w:r>
-      <w:proofErr w:type="spellStart"/>
-      <w:r>
-        <w:rPr>
-          <w:rFonts w:asciiTheme="minorHAnsi" w:eastAsia="Calibri" w:hAnsiTheme="minorHAnsi" w:cstheme="minorHAnsi"/>
-          <w:sz w:val="28"/>
-        </w:rPr>
-        <w:t>Alternate</w:t>
-      </w:r>
-      <w:proofErr w:type="spellEnd"/>
-      <w:r>
-        <w:rPr>
-          <w:rFonts w:asciiTheme="minorHAnsi" w:eastAsia="Calibri" w:hAnsiTheme="minorHAnsi" w:cstheme="minorHAnsi"/>
-          <w:sz w:val="28"/>
-        </w:rPr>
-        <w:t xml:space="preserve"> scenarios.</w:t>
-      </w:r>
-      <w:r>
-        <w:rPr>
-          <w:rFonts w:asciiTheme="minorHAnsi" w:eastAsia="Calibri" w:hAnsiTheme="minorHAnsi" w:cstheme="minorHAnsi"/>
-          <w:sz w:val="22"/>
-        </w:rPr>
-        <w:br/>
-        <w:t>1. Kasseren kan ikke tænde for systemet.</w:t>
-      </w:r>
-      <w:r>
-        <w:rPr>
-          <w:rFonts w:asciiTheme="minorHAnsi" w:eastAsia="Calibri" w:hAnsiTheme="minorHAnsi" w:cstheme="minorHAnsi"/>
-          <w:sz w:val="22"/>
-        </w:rPr>
-        <w:br/>
-        <w:t xml:space="preserve"> 1a. Kasseren kontakter system </w:t>
+          <w:sz w:val="22"/>
+        </w:rPr>
+        <w:t xml:space="preserve"> kontakter system </w:t>
       </w:r>
       <w:proofErr w:type="spellStart"/>
       <w:r>
@@ -7297,7 +7299,23 @@
           <w:sz w:val="22"/>
         </w:rPr>
         <w:br/>
-        <w:t xml:space="preserve"> 2a. System informerer kasseren igennem </w:t>
+        <w:t xml:space="preserve"> 2a. System informerer </w:t>
+      </w:r>
+      <w:proofErr w:type="spellStart"/>
+      <w:r>
+        <w:rPr>
+          <w:rFonts w:asciiTheme="minorHAnsi" w:eastAsia="Calibri" w:hAnsiTheme="minorHAnsi" w:cstheme="minorHAnsi"/>
+          <w:sz w:val="22"/>
+        </w:rPr>
+        <w:t>kasseren</w:t>
+      </w:r>
+      <w:proofErr w:type="spellEnd"/>
+      <w:r>
+        <w:rPr>
+          <w:rFonts w:asciiTheme="minorHAnsi" w:eastAsia="Calibri" w:hAnsiTheme="minorHAnsi" w:cstheme="minorHAnsi"/>
+          <w:sz w:val="22"/>
+        </w:rPr>
+        <w:t xml:space="preserve"> igennem </w:t>
       </w:r>
       <w:proofErr w:type="spellStart"/>
       <w:r>
@@ -7650,7 +7668,7 @@
           <w:rFonts w:asciiTheme="minorHAnsi" w:hAnsiTheme="minorHAnsi" w:cstheme="minorHAnsi"/>
           <w:b w:val="0"/>
           <w:noProof/>
-          <w:lang w:eastAsia="da-DK" w:bidi="ar-SA"/>
+          <w:lang w:val="en-GB" w:eastAsia="en-GB" w:bidi="ar-SA"/>
         </w:rPr>
         <w:drawing>
           <wp:anchor distT="0" distB="0" distL="114300" distR="114300" simplePos="0" relativeHeight="251658240" behindDoc="1" locked="0" layoutInCell="1" allowOverlap="1">
@@ -7760,7 +7778,7 @@
           <w:rFonts w:asciiTheme="minorHAnsi" w:hAnsiTheme="minorHAnsi" w:cstheme="minorHAnsi"/>
           <w:b w:val="0"/>
           <w:noProof/>
-          <w:lang w:eastAsia="da-DK" w:bidi="ar-SA"/>
+          <w:lang w:val="en-GB" w:eastAsia="en-GB" w:bidi="ar-SA"/>
         </w:rPr>
         <w:drawing>
           <wp:anchor distT="0" distB="0" distL="114300" distR="114300" simplePos="0" relativeHeight="251659264" behindDoc="0" locked="1" layoutInCell="1" allowOverlap="1">
@@ -8098,8 +8116,6 @@
         </w:rPr>
         <w:t xml:space="preserve">se. </w:t>
       </w:r>
-      <w:bookmarkStart w:id="2" w:name="_GoBack"/>
-      <w:bookmarkEnd w:id="2"/>
     </w:p>
     <w:p>
       <w:pPr>
@@ -8133,7 +8149,7 @@
           <w:rFonts w:asciiTheme="minorHAnsi" w:hAnsiTheme="minorHAnsi" w:cstheme="minorHAnsi"/>
           <w:b w:val="0"/>
           <w:noProof/>
-          <w:lang w:eastAsia="da-DK" w:bidi="ar-SA"/>
+          <w:lang w:val="en-GB" w:eastAsia="en-GB" w:bidi="ar-SA"/>
         </w:rPr>
         <w:drawing>
           <wp:inline distT="0" distB="0" distL="0" distR="0">
@@ -8185,8 +8201,234 @@
         </w:drawing>
       </w:r>
     </w:p>
+    <w:p>
+      <w:pPr>
+        <w:rPr>
+          <w:rStyle w:val="Strk"/>
+          <w:rFonts w:asciiTheme="minorHAnsi" w:hAnsiTheme="minorHAnsi" w:cstheme="minorHAnsi"/>
+          <w:b w:val="0"/>
+        </w:rPr>
+      </w:pPr>
+      <w:r>
+        <w:rPr>
+          <w:rStyle w:val="Strk"/>
+          <w:rFonts w:asciiTheme="minorHAnsi" w:hAnsiTheme="minorHAnsi" w:cstheme="minorHAnsi"/>
+          <w:b w:val="0"/>
+        </w:rPr>
+        <w:br w:type="page"/>
+      </w:r>
+    </w:p>
+    <w:p>
+      <w:pPr>
+        <w:jc w:val="center"/>
+        <w:rPr>
+          <w:rStyle w:val="Strk"/>
+          <w:rFonts w:asciiTheme="minorHAnsi" w:hAnsiTheme="minorHAnsi" w:cstheme="minorHAnsi"/>
+          <w:b w:val="0"/>
+          <w:sz w:val="56"/>
+          <w:szCs w:val="56"/>
+        </w:rPr>
+      </w:pPr>
+      <w:proofErr w:type="spellStart"/>
+      <w:r>
+        <w:rPr>
+          <w:rStyle w:val="Strk"/>
+          <w:rFonts w:asciiTheme="minorHAnsi" w:hAnsiTheme="minorHAnsi" w:cstheme="minorHAnsi"/>
+          <w:b w:val="0"/>
+          <w:sz w:val="56"/>
+          <w:szCs w:val="56"/>
+        </w:rPr>
+        <w:lastRenderedPageBreak/>
+        <w:t>Sequence</w:t>
+      </w:r>
+      <w:proofErr w:type="spellEnd"/>
+      <w:r>
+        <w:rPr>
+          <w:rStyle w:val="Strk"/>
+          <w:rFonts w:asciiTheme="minorHAnsi" w:hAnsiTheme="minorHAnsi" w:cstheme="minorHAnsi"/>
+          <w:b w:val="0"/>
+          <w:sz w:val="56"/>
+          <w:szCs w:val="56"/>
+        </w:rPr>
+        <w:t xml:space="preserve"> Diagram</w:t>
+      </w:r>
+    </w:p>
+    <w:p>
+      <w:pPr>
+        <w:rPr>
+          <w:rStyle w:val="Strk"/>
+          <w:rFonts w:asciiTheme="minorHAnsi" w:hAnsiTheme="minorHAnsi" w:cstheme="minorHAnsi"/>
+          <w:b w:val="0"/>
+        </w:rPr>
+      </w:pPr>
+    </w:p>
+    <w:p>
+      <w:pPr>
+        <w:rPr>
+          <w:rStyle w:val="Strk"/>
+          <w:rFonts w:asciiTheme="minorHAnsi" w:hAnsiTheme="minorHAnsi" w:cstheme="minorHAnsi"/>
+          <w:b w:val="0"/>
+        </w:rPr>
+      </w:pPr>
+    </w:p>
+    <w:p>
+      <w:pPr>
+        <w:rPr>
+          <w:rStyle w:val="Strk"/>
+          <w:rFonts w:asciiTheme="minorHAnsi" w:hAnsiTheme="minorHAnsi" w:cstheme="minorHAnsi"/>
+          <w:b w:val="0"/>
+        </w:rPr>
+      </w:pPr>
+    </w:p>
+    <w:p>
+      <w:pPr>
+        <w:rPr>
+          <w:rStyle w:val="Strk"/>
+          <w:rFonts w:ascii="Segoe UI Symbol" w:hAnsi="Segoe UI Symbol" w:cstheme="minorHAnsi"/>
+          <w:b w:val="0"/>
+        </w:rPr>
+      </w:pPr>
+      <w:r>
+        <w:rPr>
+          <w:rStyle w:val="Strk"/>
+          <w:rFonts w:ascii="Segoe UI Symbol" w:hAnsi="Segoe UI Symbol" w:cstheme="minorHAnsi"/>
+          <w:b w:val="0"/>
+          <w:noProof/>
+          <w:lang w:val="en-GB" w:eastAsia="en-GB" w:bidi="ar-SA"/>
+        </w:rPr>
+        <w:drawing>
+          <wp:inline distT="0" distB="0" distL="0" distR="0">
+            <wp:extent cx="6120130" cy="3648891"/>
+            <wp:effectExtent l="0" t="0" r="0" b="8890"/>
+            <wp:docPr id="8" name="Billede 8" descr="C:\Users\soren\Desktop\GitHub\ExamFirstSem\Dolphin\Diagrams\Sequence Diagram1.jpg"/>
+            <wp:cNvGraphicFramePr>
+              <a:graphicFrameLocks xmlns:a="http://schemas.openxmlformats.org/drawingml/2006/main" noChangeAspect="1"/>
+            </wp:cNvGraphicFramePr>
+            <a:graphic xmlns:a="http://schemas.openxmlformats.org/drawingml/2006/main">
+              <a:graphicData uri="http://schemas.openxmlformats.org/drawingml/2006/picture">
+                <pic:pic xmlns:pic="http://schemas.openxmlformats.org/drawingml/2006/picture">
+                  <pic:nvPicPr>
+                    <pic:cNvPr id="0" name="Picture 3" descr="C:\Users\soren\Desktop\GitHub\ExamFirstSem\Dolphin\Diagrams\Sequence Diagram1.jpg"/>
+                    <pic:cNvPicPr>
+                      <a:picLocks noChangeAspect="1" noChangeArrowheads="1"/>
+                    </pic:cNvPicPr>
+                  </pic:nvPicPr>
+                  <pic:blipFill>
+                    <a:blip r:embed="rId13">
+                      <a:extLst>
+                        <a:ext uri="{28A0092B-C50C-407E-A947-70E740481C1C}">
+                          <a14:useLocalDpi xmlns:a14="http://schemas.microsoft.com/office/drawing/2010/main" val="0"/>
+                        </a:ext>
+                      </a:extLst>
+                    </a:blip>
+                    <a:srcRect/>
+                    <a:stretch>
+                      <a:fillRect/>
+                    </a:stretch>
+                  </pic:blipFill>
+                  <pic:spPr bwMode="auto">
+                    <a:xfrm>
+                      <a:off x="0" y="0"/>
+                      <a:ext cx="6120130" cy="3648891"/>
+                    </a:xfrm>
+                    <a:prstGeom prst="rect">
+                      <a:avLst/>
+                    </a:prstGeom>
+                    <a:noFill/>
+                    <a:ln>
+                      <a:noFill/>
+                    </a:ln>
+                  </pic:spPr>
+                </pic:pic>
+              </a:graphicData>
+            </a:graphic>
+          </wp:inline>
+        </w:drawing>
+      </w:r>
+      <w:bookmarkStart w:id="2" w:name="_GoBack"/>
+      <w:bookmarkEnd w:id="2"/>
+    </w:p>
+    <w:p>
+      <w:pPr>
+        <w:rPr>
+          <w:rStyle w:val="Strk"/>
+          <w:rFonts w:ascii="Segoe UI Symbol" w:hAnsi="Segoe UI Symbol" w:cstheme="minorHAnsi"/>
+          <w:b w:val="0"/>
+        </w:rPr>
+      </w:pPr>
+      <w:r>
+        <w:rPr>
+          <w:rStyle w:val="Strk"/>
+          <w:rFonts w:ascii="Segoe UI Symbol" w:hAnsi="Segoe UI Symbol" w:cstheme="minorHAnsi"/>
+          <w:b w:val="0"/>
+        </w:rPr>
+        <w:t xml:space="preserve">Ovenfor ses et </w:t>
+      </w:r>
+      <w:proofErr w:type="spellStart"/>
+      <w:r>
+        <w:rPr>
+          <w:rStyle w:val="Strk"/>
+          <w:rFonts w:ascii="Segoe UI Symbol" w:hAnsi="Segoe UI Symbol" w:cstheme="minorHAnsi"/>
+          <w:b w:val="0"/>
+        </w:rPr>
+        <w:t>Sequence</w:t>
+      </w:r>
+      <w:proofErr w:type="spellEnd"/>
+      <w:r>
+        <w:rPr>
+          <w:rStyle w:val="Strk"/>
+          <w:rFonts w:ascii="Segoe UI Symbol" w:hAnsi="Segoe UI Symbol" w:cstheme="minorHAnsi"/>
+          <w:b w:val="0"/>
+        </w:rPr>
+        <w:t xml:space="preserve"> Diagram, som belyser tilgangen for henholdsvis systemet og brugeren, når der skal oprettes et medlem i klubben. Som det kan ses, vælger brugeren (her vil det som oftest være klubbens formand) menuen ”</w:t>
+      </w:r>
+      <w:proofErr w:type="spellStart"/>
+      <w:r>
+        <w:rPr>
+          <w:rStyle w:val="Strk"/>
+          <w:rFonts w:ascii="Segoe UI Symbol" w:hAnsi="Segoe UI Symbol" w:cstheme="minorHAnsi"/>
+          <w:b w:val="0"/>
+        </w:rPr>
+        <w:t>members</w:t>
+      </w:r>
+      <w:proofErr w:type="spellEnd"/>
+      <w:r>
+        <w:rPr>
+          <w:rStyle w:val="Strk"/>
+          <w:rFonts w:ascii="Segoe UI Symbol" w:hAnsi="Segoe UI Symbol" w:cstheme="minorHAnsi"/>
+          <w:b w:val="0"/>
+        </w:rPr>
+        <w:t>”, for derefter at vælge handlingen ”</w:t>
+      </w:r>
+      <w:proofErr w:type="spellStart"/>
+      <w:r>
+        <w:rPr>
+          <w:rStyle w:val="Strk"/>
+          <w:rFonts w:ascii="Segoe UI Symbol" w:hAnsi="Segoe UI Symbol" w:cstheme="minorHAnsi"/>
+          <w:b w:val="0"/>
+        </w:rPr>
+        <w:t>createMember</w:t>
+      </w:r>
+      <w:proofErr w:type="spellEnd"/>
+      <w:r>
+        <w:rPr>
+          <w:rStyle w:val="Strk"/>
+          <w:rFonts w:ascii="Segoe UI Symbol" w:hAnsi="Segoe UI Symbol" w:cstheme="minorHAnsi"/>
+          <w:b w:val="0"/>
+        </w:rPr>
+        <w:t>”. Dette får systemet til, at spørge brugeren om personoplysninger, såsom navn, CPR-nummer, telefonnummer og lignende. Dernæst spørger systemet brugeren, hvilken type</w:t>
+      </w:r>
+      <w:r>
+        <w:rPr>
+          <w:rStyle w:val="Strk"/>
+          <w:rFonts w:ascii="Segoe UI Symbol" w:hAnsi="Segoe UI Symbol" w:cstheme="minorHAnsi"/>
+          <w:b w:val="0"/>
+        </w:rPr>
+        <w:t xml:space="preserve"> svømmer den omtalte kunde er – Aktiv, passiv og konkurrencesvømmer. Programmet opretter dernæst kunden med de indtastede oplysninger, giver en konfirmationsbesked og gemmer dernæst i databasen. </w:t>
+      </w:r>
+    </w:p>
     <w:sectPr>
-      <w:footerReference w:type="default" r:id="rId13"/>
+      <w:footerReference w:type="default" r:id="rId14"/>
       <w:pgSz w:w="11906" w:h="16838"/>
       <w:pgMar w:top="1134" w:right="1134" w:bottom="1134" w:left="1134" w:header="720" w:footer="720" w:gutter="0"/>
       <w:cols w:space="720"/>
@@ -8196,7 +8438,7 @@
 </file>
 
 <file path=word/endnotes.xml><?xml version="1.0" encoding="utf-8"?>
-<w:endnotes xmlns:wpc="http://schemas.microsoft.com/office/word/2010/wordprocessingCanvas" xmlns:cx="http://schemas.microsoft.com/office/drawing/2014/chartex" xmlns:mc="http://schemas.openxmlformats.org/markup-compatibility/2006" xmlns:o="urn:schemas-microsoft-com:office:office" xmlns:r="http://schemas.openxmlformats.org/officeDocument/2006/relationships" xmlns:m="http://schemas.openxmlformats.org/officeDocument/2006/math" xmlns:v="urn:schemas-microsoft-com:vml" xmlns:wp14="http://schemas.microsoft.com/office/word/2010/wordprocessingDrawing" xmlns:wp="http://schemas.openxmlformats.org/drawingml/2006/wordprocessingDrawing" xmlns:w10="urn:schemas-microsoft-com:office:word" xmlns:w="http://schemas.openxmlformats.org/wordprocessingml/2006/main" xmlns:w14="http://schemas.microsoft.com/office/word/2010/wordml" xmlns:w15="http://schemas.microsoft.com/office/word/2012/wordml" xmlns:w16se="http://schemas.microsoft.com/office/word/2015/wordml/symex" xmlns:wpg="http://schemas.microsoft.com/office/word/2010/wordprocessingGroup" xmlns:wpi="http://schemas.microsoft.com/office/word/2010/wordprocessingInk" xmlns:wne="http://schemas.microsoft.com/office/word/2006/wordml" xmlns:wps="http://schemas.microsoft.com/office/word/2010/wordprocessingShape" mc:Ignorable="w14 w15 w16se wp14">
+<w:endnotes xmlns:wpc="http://schemas.microsoft.com/office/word/2010/wordprocessingCanvas" xmlns:mc="http://schemas.openxmlformats.org/markup-compatibility/2006" xmlns:o="urn:schemas-microsoft-com:office:office" xmlns:r="http://schemas.openxmlformats.org/officeDocument/2006/relationships" xmlns:m="http://schemas.openxmlformats.org/officeDocument/2006/math" xmlns:v="urn:schemas-microsoft-com:vml" xmlns:wp14="http://schemas.microsoft.com/office/word/2010/wordprocessingDrawing" xmlns:wp="http://schemas.openxmlformats.org/drawingml/2006/wordprocessingDrawing" xmlns:w10="urn:schemas-microsoft-com:office:word" xmlns:w="http://schemas.openxmlformats.org/wordprocessingml/2006/main" xmlns:w14="http://schemas.microsoft.com/office/word/2010/wordml" xmlns:w15="http://schemas.microsoft.com/office/word/2012/wordml" xmlns:wpg="http://schemas.microsoft.com/office/word/2010/wordprocessingGroup" xmlns:wpi="http://schemas.microsoft.com/office/word/2010/wordprocessingInk" xmlns:wne="http://schemas.microsoft.com/office/word/2006/wordml" xmlns:wps="http://schemas.microsoft.com/office/word/2010/wordprocessingShape" mc:Ignorable="w14 w15 wp14">
   <w:endnote w:type="separator" w:id="-1">
     <w:p>
       <w:r>
@@ -8215,7 +8457,7 @@
 </file>
 
 <file path=word/footer1.xml><?xml version="1.0" encoding="utf-8"?>
-<w:ftr xmlns:wpc="http://schemas.microsoft.com/office/word/2010/wordprocessingCanvas" xmlns:cx="http://schemas.microsoft.com/office/drawing/2014/chartex" xmlns:mc="http://schemas.openxmlformats.org/markup-compatibility/2006" xmlns:o="urn:schemas-microsoft-com:office:office" xmlns:r="http://schemas.openxmlformats.org/officeDocument/2006/relationships" xmlns:m="http://schemas.openxmlformats.org/officeDocument/2006/math" xmlns:v="urn:schemas-microsoft-com:vml" xmlns:wp14="http://schemas.microsoft.com/office/word/2010/wordprocessingDrawing" xmlns:wp="http://schemas.openxmlformats.org/drawingml/2006/wordprocessingDrawing" xmlns:w10="urn:schemas-microsoft-com:office:word" xmlns:w="http://schemas.openxmlformats.org/wordprocessingml/2006/main" xmlns:w14="http://schemas.microsoft.com/office/word/2010/wordml" xmlns:w15="http://schemas.microsoft.com/office/word/2012/wordml" xmlns:w16se="http://schemas.microsoft.com/office/word/2015/wordml/symex" xmlns:wpg="http://schemas.microsoft.com/office/word/2010/wordprocessingGroup" xmlns:wpi="http://schemas.microsoft.com/office/word/2010/wordprocessingInk" xmlns:wne="http://schemas.microsoft.com/office/word/2006/wordml" xmlns:wps="http://schemas.microsoft.com/office/word/2010/wordprocessingShape" mc:Ignorable="w14 w15 w16se wp14">
+<w:ftr xmlns:wpc="http://schemas.microsoft.com/office/word/2010/wordprocessingCanvas" xmlns:mc="http://schemas.openxmlformats.org/markup-compatibility/2006" xmlns:o="urn:schemas-microsoft-com:office:office" xmlns:r="http://schemas.openxmlformats.org/officeDocument/2006/relationships" xmlns:m="http://schemas.openxmlformats.org/officeDocument/2006/math" xmlns:v="urn:schemas-microsoft-com:vml" xmlns:wp14="http://schemas.microsoft.com/office/word/2010/wordprocessingDrawing" xmlns:wp="http://schemas.openxmlformats.org/drawingml/2006/wordprocessingDrawing" xmlns:w10="urn:schemas-microsoft-com:office:word" xmlns:w="http://schemas.openxmlformats.org/wordprocessingml/2006/main" xmlns:w14="http://schemas.microsoft.com/office/word/2010/wordml" xmlns:w15="http://schemas.microsoft.com/office/word/2012/wordml" xmlns:wpg="http://schemas.microsoft.com/office/word/2010/wordprocessingGroup" xmlns:wpi="http://schemas.microsoft.com/office/word/2010/wordprocessingInk" xmlns:wne="http://schemas.microsoft.com/office/word/2006/wordml" xmlns:wps="http://schemas.microsoft.com/office/word/2010/wordprocessingShape" mc:Ignorable="w14 w15 wp14">
   <w:sdt>
     <w:sdtPr>
       <w:id w:val="-1039117838"/>
@@ -8244,7 +8486,7 @@
           <w:rPr>
             <w:noProof/>
           </w:rPr>
-          <w:t>19</w:t>
+          <w:t>20</w:t>
         </w:r>
         <w:r>
           <w:fldChar w:fldCharType="end"/>
@@ -8261,7 +8503,7 @@
 </file>
 
 <file path=word/footnotes.xml><?xml version="1.0" encoding="utf-8"?>
-<w:footnotes xmlns:wpc="http://schemas.microsoft.com/office/word/2010/wordprocessingCanvas" xmlns:cx="http://schemas.microsoft.com/office/drawing/2014/chartex" xmlns:mc="http://schemas.openxmlformats.org/markup-compatibility/2006" xmlns:o="urn:schemas-microsoft-com:office:office" xmlns:r="http://schemas.openxmlformats.org/officeDocument/2006/relationships" xmlns:m="http://schemas.openxmlformats.org/officeDocument/2006/math" xmlns:v="urn:schemas-microsoft-com:vml" xmlns:wp14="http://schemas.microsoft.com/office/word/2010/wordprocessingDrawing" xmlns:wp="http://schemas.openxmlformats.org/drawingml/2006/wordprocessingDrawing" xmlns:w10="urn:schemas-microsoft-com:office:word" xmlns:w="http://schemas.openxmlformats.org/wordprocessingml/2006/main" xmlns:w14="http://schemas.microsoft.com/office/word/2010/wordml" xmlns:w15="http://schemas.microsoft.com/office/word/2012/wordml" xmlns:w16se="http://schemas.microsoft.com/office/word/2015/wordml/symex" xmlns:wpg="http://schemas.microsoft.com/office/word/2010/wordprocessingGroup" xmlns:wpi="http://schemas.microsoft.com/office/word/2010/wordprocessingInk" xmlns:wne="http://schemas.microsoft.com/office/word/2006/wordml" xmlns:wps="http://schemas.microsoft.com/office/word/2010/wordprocessingShape" mc:Ignorable="w14 w15 w16se wp14">
+<w:footnotes xmlns:wpc="http://schemas.microsoft.com/office/word/2010/wordprocessingCanvas" xmlns:mc="http://schemas.openxmlformats.org/markup-compatibility/2006" xmlns:o="urn:schemas-microsoft-com:office:office" xmlns:r="http://schemas.openxmlformats.org/officeDocument/2006/relationships" xmlns:m="http://schemas.openxmlformats.org/officeDocument/2006/math" xmlns:v="urn:schemas-microsoft-com:vml" xmlns:wp14="http://schemas.microsoft.com/office/word/2010/wordprocessingDrawing" xmlns:wp="http://schemas.openxmlformats.org/drawingml/2006/wordprocessingDrawing" xmlns:w10="urn:schemas-microsoft-com:office:word" xmlns:w="http://schemas.openxmlformats.org/wordprocessingml/2006/main" xmlns:w14="http://schemas.microsoft.com/office/word/2010/wordml" xmlns:w15="http://schemas.microsoft.com/office/word/2012/wordml" xmlns:wpg="http://schemas.microsoft.com/office/word/2010/wordprocessingGroup" xmlns:wpi="http://schemas.microsoft.com/office/word/2010/wordprocessingInk" xmlns:wne="http://schemas.microsoft.com/office/word/2006/wordml" xmlns:wps="http://schemas.microsoft.com/office/word/2010/wordprocessingShape" mc:Ignorable="w14 w15 wp14">
   <w:footnote w:type="separator" w:id="-1">
     <w:p>
       <w:r>
@@ -8283,7 +8525,7 @@
 </file>
 
 <file path=word/numbering.xml><?xml version="1.0" encoding="utf-8"?>
-<w:numbering xmlns:wpc="http://schemas.microsoft.com/office/word/2010/wordprocessingCanvas" xmlns:cx="http://schemas.microsoft.com/office/drawing/2014/chartex" xmlns:mc="http://schemas.openxmlformats.org/markup-compatibility/2006" xmlns:o="urn:schemas-microsoft-com:office:office" xmlns:r="http://schemas.openxmlformats.org/officeDocument/2006/relationships" xmlns:m="http://schemas.openxmlformats.org/officeDocument/2006/math" xmlns:v="urn:schemas-microsoft-com:vml" xmlns:wp14="http://schemas.microsoft.com/office/word/2010/wordprocessingDrawing" xmlns:wp="http://schemas.openxmlformats.org/drawingml/2006/wordprocessingDrawing" xmlns:w10="urn:schemas-microsoft-com:office:word" xmlns:w="http://schemas.openxmlformats.org/wordprocessingml/2006/main" xmlns:w14="http://schemas.microsoft.com/office/word/2010/wordml" xmlns:w15="http://schemas.microsoft.com/office/word/2012/wordml" xmlns:w16se="http://schemas.microsoft.com/office/word/2015/wordml/symex" xmlns:wpg="http://schemas.microsoft.com/office/word/2010/wordprocessingGroup" xmlns:wpi="http://schemas.microsoft.com/office/word/2010/wordprocessingInk" xmlns:wne="http://schemas.microsoft.com/office/word/2006/wordml" xmlns:wps="http://schemas.microsoft.com/office/word/2010/wordprocessingShape" mc:Ignorable="w14 w15 w16se wp14">
+<w:numbering xmlns:wpc="http://schemas.microsoft.com/office/word/2010/wordprocessingCanvas" xmlns:mc="http://schemas.openxmlformats.org/markup-compatibility/2006" xmlns:o="urn:schemas-microsoft-com:office:office" xmlns:r="http://schemas.openxmlformats.org/officeDocument/2006/relationships" xmlns:m="http://schemas.openxmlformats.org/officeDocument/2006/math" xmlns:v="urn:schemas-microsoft-com:vml" xmlns:wp14="http://schemas.microsoft.com/office/word/2010/wordprocessingDrawing" xmlns:wp="http://schemas.openxmlformats.org/drawingml/2006/wordprocessingDrawing" xmlns:w10="urn:schemas-microsoft-com:office:word" xmlns:w="http://schemas.openxmlformats.org/wordprocessingml/2006/main" xmlns:w14="http://schemas.microsoft.com/office/word/2010/wordml" xmlns:w15="http://schemas.microsoft.com/office/word/2012/wordml" xmlns:wpg="http://schemas.microsoft.com/office/word/2010/wordprocessingGroup" xmlns:wpi="http://schemas.microsoft.com/office/word/2010/wordprocessingInk" xmlns:wne="http://schemas.microsoft.com/office/word/2006/wordml" xmlns:wps="http://schemas.microsoft.com/office/word/2010/wordprocessingShape" mc:Ignorable="w14 w15 wp14">
   <w:abstractNum w:abstractNumId="0" w15:restartNumberingAfterBreak="0">
     <w:nsid w:val="03853AAF"/>
     <w:multiLevelType w:val="multilevel"/>
@@ -9787,7 +10029,7 @@
 </file>
 
 <file path=word/styles.xml><?xml version="1.0" encoding="utf-8"?>
-<w:styles xmlns:mc="http://schemas.openxmlformats.org/markup-compatibility/2006" xmlns:r="http://schemas.openxmlformats.org/officeDocument/2006/relationships" xmlns:w="http://schemas.openxmlformats.org/wordprocessingml/2006/main" xmlns:w14="http://schemas.microsoft.com/office/word/2010/wordml" xmlns:w15="http://schemas.microsoft.com/office/word/2012/wordml" xmlns:w16se="http://schemas.microsoft.com/office/word/2015/wordml/symex" mc:Ignorable="w14 w15 w16se">
+<w:styles xmlns:mc="http://schemas.openxmlformats.org/markup-compatibility/2006" xmlns:r="http://schemas.openxmlformats.org/officeDocument/2006/relationships" xmlns:w="http://schemas.openxmlformats.org/wordprocessingml/2006/main" xmlns:w14="http://schemas.microsoft.com/office/word/2010/wordml" xmlns:w15="http://schemas.microsoft.com/office/word/2012/wordml" mc:Ignorable="w14 w15">
   <w:docDefaults>
     <w:rPrDefault>
       <w:rPr>
@@ -10755,7 +10997,7 @@
 </file>
 
 <file path=customXml/itemProps1.xml><?xml version="1.0" encoding="utf-8"?>
-<ds:datastoreItem xmlns:ds="http://schemas.openxmlformats.org/officeDocument/2006/customXml" ds:itemID="{531A07A2-80BD-4AC3-8B5E-F37465CE62B8}">
+<ds:datastoreItem xmlns:ds="http://schemas.openxmlformats.org/officeDocument/2006/customXml" ds:itemID="{BF3B7ABD-193E-4259-9A00-06A604607B2F}">
   <ds:schemaRefs>
     <ds:schemaRef ds:uri="http://schemas.openxmlformats.org/officeDocument/2006/bibliography"/>
   </ds:schemaRefs>

</xml_diff>

<commit_message>
Added a SSD section to the report
</commit_message>
<xml_diff>
--- a/Report/Rapport.docx
+++ b/Report/Rapport.docx
@@ -6021,7 +6021,6 @@
         <w:rPr>
           <w:rFonts w:asciiTheme="minorHAnsi" w:eastAsia="Times New Roman" w:hAnsiTheme="minorHAnsi" w:cstheme="minorHAnsi"/>
           <w:sz w:val="28"/>
-          <w:lang w:val="en-GB"/>
         </w:rPr>
         <w:t>Level</w:t>
       </w:r>
@@ -6030,45 +6029,72 @@
         <w:rPr>
           <w:rFonts w:asciiTheme="minorHAnsi" w:eastAsia="Times New Roman" w:hAnsiTheme="minorHAnsi" w:cstheme="minorHAnsi"/>
           <w:sz w:val="28"/>
-          <w:lang w:val="en-GB"/>
         </w:rPr>
         <w:t xml:space="preserve">: </w:t>
       </w:r>
       <w:r>
         <w:rPr>
           <w:rFonts w:asciiTheme="minorHAnsi" w:eastAsia="Times New Roman" w:hAnsiTheme="minorHAnsi" w:cstheme="minorHAnsi"/>
-          <w:lang w:val="en-GB"/>
-        </w:rPr>
-        <w:br/>
-        <w:t>User goal</w:t>
-      </w:r>
+        </w:rPr>
+        <w:br/>
+        <w:t xml:space="preserve">User </w:t>
+      </w:r>
+      <w:proofErr w:type="spellStart"/>
       <w:r>
         <w:rPr>
           <w:rFonts w:asciiTheme="minorHAnsi" w:eastAsia="Times New Roman" w:hAnsiTheme="minorHAnsi" w:cstheme="minorHAnsi"/>
-          <w:lang w:val="en-GB"/>
-        </w:rPr>
-        <w:br/>
-      </w:r>
+        </w:rPr>
+        <w:t>goal</w:t>
+      </w:r>
+      <w:proofErr w:type="spellEnd"/>
       <w:r>
         <w:rPr>
           <w:rFonts w:asciiTheme="minorHAnsi" w:eastAsia="Times New Roman" w:hAnsiTheme="minorHAnsi" w:cstheme="minorHAnsi"/>
-          <w:lang w:val="en-GB"/>
         </w:rPr>
         <w:br/>
       </w:r>
       <w:r>
         <w:rPr>
           <w:rFonts w:asciiTheme="minorHAnsi" w:eastAsia="Times New Roman" w:hAnsiTheme="minorHAnsi" w:cstheme="minorHAnsi"/>
-          <w:sz w:val="28"/>
-          <w:lang w:val="en-GB"/>
+        </w:rPr>
+        <w:br/>
+      </w:r>
+      <w:proofErr w:type="spellStart"/>
+      <w:r>
+        <w:rPr>
+          <w:rFonts w:asciiTheme="minorHAnsi" w:eastAsia="Times New Roman" w:hAnsiTheme="minorHAnsi" w:cstheme="minorHAnsi"/>
+          <w:sz w:val="28"/>
         </w:rPr>
         <w:lastRenderedPageBreak/>
-        <w:t>Primary Actor:</w:t>
-      </w:r>
+        <w:t>Primary</w:t>
+      </w:r>
+      <w:proofErr w:type="spellEnd"/>
       <w:r>
         <w:rPr>
           <w:rFonts w:asciiTheme="minorHAnsi" w:eastAsia="Times New Roman" w:hAnsiTheme="minorHAnsi" w:cstheme="minorHAnsi"/>
-          <w:lang w:val="en-GB"/>
+          <w:sz w:val="28"/>
+        </w:rPr>
+        <w:t xml:space="preserve"> </w:t>
+      </w:r>
+      <w:proofErr w:type="spellStart"/>
+      <w:r>
+        <w:rPr>
+          <w:rFonts w:asciiTheme="minorHAnsi" w:eastAsia="Times New Roman" w:hAnsiTheme="minorHAnsi" w:cstheme="minorHAnsi"/>
+          <w:sz w:val="28"/>
+        </w:rPr>
+        <w:t>Actor</w:t>
+      </w:r>
+      <w:proofErr w:type="spellEnd"/>
+      <w:r>
+        <w:rPr>
+          <w:rFonts w:asciiTheme="minorHAnsi" w:eastAsia="Times New Roman" w:hAnsiTheme="minorHAnsi" w:cstheme="minorHAnsi"/>
+          <w:sz w:val="28"/>
+        </w:rPr>
+        <w:t>:</w:t>
+      </w:r>
+      <w:r>
+        <w:rPr>
+          <w:rFonts w:asciiTheme="minorHAnsi" w:eastAsia="Times New Roman" w:hAnsiTheme="minorHAnsi" w:cstheme="minorHAnsi"/>
         </w:rPr>
         <w:br/>
         <w:t>Klubt</w:t>
@@ -6076,21 +6102,18 @@
       <w:r>
         <w:rPr>
           <w:rFonts w:asciiTheme="minorHAnsi" w:eastAsia="Times New Roman" w:hAnsiTheme="minorHAnsi" w:cstheme="minorHAnsi"/>
-          <w:lang w:val="en-GB"/>
         </w:rPr>
         <w:t>ræner.</w:t>
       </w:r>
       <w:r>
         <w:rPr>
           <w:rFonts w:asciiTheme="minorHAnsi" w:eastAsia="Times New Roman" w:hAnsiTheme="minorHAnsi" w:cstheme="minorHAnsi"/>
-          <w:lang w:val="en-GB"/>
         </w:rPr>
         <w:br/>
       </w:r>
       <w:r>
         <w:rPr>
           <w:rFonts w:asciiTheme="minorHAnsi" w:eastAsia="Times New Roman" w:hAnsiTheme="minorHAnsi" w:cstheme="minorHAnsi"/>
-          <w:lang w:val="en-GB"/>
         </w:rPr>
         <w:br/>
       </w:r>
@@ -8345,90 +8368,365 @@
           </wp:inline>
         </w:drawing>
       </w:r>
+    </w:p>
+    <w:p>
+      <w:pPr>
+        <w:rPr>
+          <w:rStyle w:val="Strk"/>
+          <w:rFonts w:ascii="Segoe UI Symbol" w:hAnsi="Segoe UI Symbol" w:cstheme="minorHAnsi"/>
+          <w:b w:val="0"/>
+        </w:rPr>
+      </w:pPr>
+      <w:r>
+        <w:rPr>
+          <w:rStyle w:val="Strk"/>
+          <w:rFonts w:ascii="Segoe UI Symbol" w:hAnsi="Segoe UI Symbol" w:cstheme="minorHAnsi"/>
+          <w:b w:val="0"/>
+        </w:rPr>
+        <w:t xml:space="preserve">Ovenfor ses et </w:t>
+      </w:r>
+      <w:proofErr w:type="spellStart"/>
+      <w:r>
+        <w:rPr>
+          <w:rStyle w:val="Strk"/>
+          <w:rFonts w:ascii="Segoe UI Symbol" w:hAnsi="Segoe UI Symbol" w:cstheme="minorHAnsi"/>
+          <w:b w:val="0"/>
+        </w:rPr>
+        <w:t>Sequence</w:t>
+      </w:r>
+      <w:proofErr w:type="spellEnd"/>
+      <w:r>
+        <w:rPr>
+          <w:rStyle w:val="Strk"/>
+          <w:rFonts w:ascii="Segoe UI Symbol" w:hAnsi="Segoe UI Symbol" w:cstheme="minorHAnsi"/>
+          <w:b w:val="0"/>
+        </w:rPr>
+        <w:t xml:space="preserve"> Diagram, som belyser tilgangen for henholdsvis systemet og brugeren, når der skal oprettes et medlem i klubben. Som det kan ses, vælger brugeren (her vil det som oftest være klubbens formand) menuen ”</w:t>
+      </w:r>
+      <w:proofErr w:type="spellStart"/>
+      <w:r>
+        <w:rPr>
+          <w:rStyle w:val="Strk"/>
+          <w:rFonts w:ascii="Segoe UI Symbol" w:hAnsi="Segoe UI Symbol" w:cstheme="minorHAnsi"/>
+          <w:b w:val="0"/>
+        </w:rPr>
+        <w:t>members</w:t>
+      </w:r>
+      <w:proofErr w:type="spellEnd"/>
+      <w:r>
+        <w:rPr>
+          <w:rStyle w:val="Strk"/>
+          <w:rFonts w:ascii="Segoe UI Symbol" w:hAnsi="Segoe UI Symbol" w:cstheme="minorHAnsi"/>
+          <w:b w:val="0"/>
+        </w:rPr>
+        <w:t>”, for derefter at vælge handlingen ”</w:t>
+      </w:r>
+      <w:proofErr w:type="spellStart"/>
+      <w:r>
+        <w:rPr>
+          <w:rStyle w:val="Strk"/>
+          <w:rFonts w:ascii="Segoe UI Symbol" w:hAnsi="Segoe UI Symbol" w:cstheme="minorHAnsi"/>
+          <w:b w:val="0"/>
+        </w:rPr>
+        <w:t>createMember</w:t>
+      </w:r>
+      <w:proofErr w:type="spellEnd"/>
+      <w:r>
+        <w:rPr>
+          <w:rStyle w:val="Strk"/>
+          <w:rFonts w:ascii="Segoe UI Symbol" w:hAnsi="Segoe UI Symbol" w:cstheme="minorHAnsi"/>
+          <w:b w:val="0"/>
+        </w:rPr>
+        <w:t>”. Dette får systemet til, at spørge brugeren om personoplysninger, såsom navn, CPR-nummer, telefonnummer og lignende. Dernæst spørger systemet brugeren, hvilken type</w:t>
+      </w:r>
+      <w:r>
+        <w:rPr>
+          <w:rStyle w:val="Strk"/>
+          <w:rFonts w:ascii="Segoe UI Symbol" w:hAnsi="Segoe UI Symbol" w:cstheme="minorHAnsi"/>
+          <w:b w:val="0"/>
+        </w:rPr>
+        <w:t xml:space="preserve"> svømmer den omtalte kunde er – Aktiv, passiv og konkurrencesvømmer. Programmet opretter dernæst kunden med de indtastede oplysninger, giver en konfirmationsbesked og gemmer dernæst i databasen. </w:t>
+      </w:r>
+    </w:p>
+    <w:p>
+      <w:pPr>
+        <w:rPr>
+          <w:rStyle w:val="Strk"/>
+          <w:rFonts w:ascii="Segoe UI Symbol" w:hAnsi="Segoe UI Symbol" w:cstheme="minorHAnsi"/>
+          <w:b w:val="0"/>
+        </w:rPr>
+      </w:pPr>
+      <w:r>
+        <w:rPr>
+          <w:rStyle w:val="Strk"/>
+          <w:rFonts w:ascii="Segoe UI Symbol" w:hAnsi="Segoe UI Symbol" w:cstheme="minorHAnsi"/>
+          <w:b w:val="0"/>
+        </w:rPr>
+        <w:br w:type="page"/>
+      </w:r>
+    </w:p>
+    <w:p>
+      <w:pPr>
+        <w:jc w:val="center"/>
+        <w:rPr>
+          <w:rStyle w:val="Strk"/>
+          <w:rFonts w:ascii="Segoe UI Symbol" w:hAnsi="Segoe UI Symbol" w:cstheme="minorHAnsi"/>
+          <w:b w:val="0"/>
+          <w:sz w:val="56"/>
+          <w:szCs w:val="56"/>
+        </w:rPr>
+      </w:pPr>
+      <w:r>
+        <w:rPr>
+          <w:rStyle w:val="Strk"/>
+          <w:rFonts w:ascii="Segoe UI Symbol" w:hAnsi="Segoe UI Symbol" w:cstheme="minorHAnsi"/>
+          <w:b w:val="0"/>
+          <w:sz w:val="56"/>
+          <w:szCs w:val="56"/>
+        </w:rPr>
+        <w:lastRenderedPageBreak/>
+        <w:t xml:space="preserve">System </w:t>
+      </w:r>
+      <w:proofErr w:type="spellStart"/>
+      <w:r>
+        <w:rPr>
+          <w:rStyle w:val="Strk"/>
+          <w:rFonts w:ascii="Segoe UI Symbol" w:hAnsi="Segoe UI Symbol" w:cstheme="minorHAnsi"/>
+          <w:b w:val="0"/>
+          <w:sz w:val="56"/>
+          <w:szCs w:val="56"/>
+        </w:rPr>
+        <w:t>Sequence</w:t>
+      </w:r>
+      <w:proofErr w:type="spellEnd"/>
+      <w:r>
+        <w:rPr>
+          <w:rStyle w:val="Strk"/>
+          <w:rFonts w:ascii="Segoe UI Symbol" w:hAnsi="Segoe UI Symbol" w:cstheme="minorHAnsi"/>
+          <w:b w:val="0"/>
+          <w:sz w:val="56"/>
+          <w:szCs w:val="56"/>
+        </w:rPr>
+        <w:t xml:space="preserve"> Diagram</w:t>
+      </w:r>
+    </w:p>
+    <w:p>
+      <w:pPr>
+        <w:rPr>
+          <w:rStyle w:val="Strk"/>
+          <w:rFonts w:ascii="Segoe UI Symbol" w:hAnsi="Segoe UI Symbol" w:cstheme="minorHAnsi"/>
+          <w:b w:val="0"/>
+        </w:rPr>
+      </w:pPr>
+    </w:p>
+    <w:p>
+      <w:pPr>
+        <w:rPr>
+          <w:rStyle w:val="Strk"/>
+          <w:rFonts w:ascii="Segoe UI Symbol" w:hAnsi="Segoe UI Symbol" w:cstheme="minorHAnsi"/>
+          <w:b w:val="0"/>
+        </w:rPr>
+      </w:pPr>
+    </w:p>
+    <w:p>
+      <w:pPr>
+        <w:rPr>
+          <w:rStyle w:val="Strk"/>
+          <w:rFonts w:ascii="Segoe UI Symbol" w:hAnsi="Segoe UI Symbol" w:cstheme="minorHAnsi"/>
+          <w:b w:val="0"/>
+        </w:rPr>
+      </w:pPr>
+      <w:r>
+        <w:rPr>
+          <w:rStyle w:val="Strk"/>
+          <w:rFonts w:ascii="Segoe UI Symbol" w:hAnsi="Segoe UI Symbol" w:cstheme="minorHAnsi"/>
+          <w:b w:val="0"/>
+          <w:noProof/>
+          <w:lang w:val="en-GB" w:eastAsia="en-GB" w:bidi="ar-SA"/>
+        </w:rPr>
+        <w:drawing>
+          <wp:anchor distT="0" distB="0" distL="114300" distR="114300" simplePos="0" relativeHeight="251660288" behindDoc="0" locked="1" layoutInCell="1" allowOverlap="1">
+            <wp:simplePos x="0" y="0"/>
+            <wp:positionH relativeFrom="column">
+              <wp:posOffset>2922270</wp:posOffset>
+            </wp:positionH>
+            <wp:positionV relativeFrom="paragraph">
+              <wp:posOffset>-49530</wp:posOffset>
+            </wp:positionV>
+            <wp:extent cx="3567430" cy="2559050"/>
+            <wp:effectExtent l="0" t="0" r="0" b="0"/>
+            <wp:wrapSquare wrapText="bothSides"/>
+            <wp:docPr id="3" name="Billede 3" descr="C:\Users\soren\Desktop\GitHub\ExamFirstSem\Dolphin\Diagrams\Bedste svømmertider SSD.jpg"/>
+            <wp:cNvGraphicFramePr>
+              <a:graphicFrameLocks xmlns:a="http://schemas.openxmlformats.org/drawingml/2006/main" noChangeAspect="1"/>
+            </wp:cNvGraphicFramePr>
+            <a:graphic xmlns:a="http://schemas.openxmlformats.org/drawingml/2006/main">
+              <a:graphicData uri="http://schemas.openxmlformats.org/drawingml/2006/picture">
+                <pic:pic xmlns:pic="http://schemas.openxmlformats.org/drawingml/2006/picture">
+                  <pic:nvPicPr>
+                    <pic:cNvPr id="0" name="Picture 1" descr="C:\Users\soren\Desktop\GitHub\ExamFirstSem\Dolphin\Diagrams\Bedste svømmertider SSD.jpg"/>
+                    <pic:cNvPicPr>
+                      <a:picLocks noChangeAspect="1" noChangeArrowheads="1"/>
+                    </pic:cNvPicPr>
+                  </pic:nvPicPr>
+                  <pic:blipFill>
+                    <a:blip r:embed="rId14">
+                      <a:extLst>
+                        <a:ext uri="{28A0092B-C50C-407E-A947-70E740481C1C}">
+                          <a14:useLocalDpi xmlns:a14="http://schemas.microsoft.com/office/drawing/2010/main" val="0"/>
+                        </a:ext>
+                      </a:extLst>
+                    </a:blip>
+                    <a:srcRect/>
+                    <a:stretch>
+                      <a:fillRect/>
+                    </a:stretch>
+                  </pic:blipFill>
+                  <pic:spPr bwMode="auto">
+                    <a:xfrm>
+                      <a:off x="0" y="0"/>
+                      <a:ext cx="3567430" cy="2559050"/>
+                    </a:xfrm>
+                    <a:prstGeom prst="rect">
+                      <a:avLst/>
+                    </a:prstGeom>
+                    <a:noFill/>
+                    <a:ln>
+                      <a:noFill/>
+                    </a:ln>
+                  </pic:spPr>
+                </pic:pic>
+              </a:graphicData>
+            </a:graphic>
+            <wp14:sizeRelH relativeFrom="margin">
+              <wp14:pctWidth>0</wp14:pctWidth>
+            </wp14:sizeRelH>
+            <wp14:sizeRelV relativeFrom="margin">
+              <wp14:pctHeight>0</wp14:pctHeight>
+            </wp14:sizeRelV>
+          </wp:anchor>
+        </w:drawing>
+      </w:r>
+      <w:r>
+        <w:rPr>
+          <w:rStyle w:val="Strk"/>
+          <w:rFonts w:ascii="Segoe UI Symbol" w:hAnsi="Segoe UI Symbol" w:cstheme="minorHAnsi"/>
+          <w:b w:val="0"/>
+        </w:rPr>
+        <w:t xml:space="preserve">Ligesom </w:t>
+      </w:r>
+      <w:r>
+        <w:rPr>
+          <w:rStyle w:val="Strk"/>
+          <w:rFonts w:ascii="Segoe UI Symbol" w:hAnsi="Segoe UI Symbol" w:cstheme="minorHAnsi"/>
+          <w:b w:val="0"/>
+        </w:rPr>
+        <w:t>med se</w:t>
+      </w:r>
+      <w:r>
+        <w:rPr>
+          <w:rStyle w:val="Strk"/>
+          <w:rFonts w:ascii="Segoe UI Symbol" w:hAnsi="Segoe UI Symbol" w:cstheme="minorHAnsi"/>
+          <w:b w:val="0"/>
+        </w:rPr>
+        <w:t>k</w:t>
+      </w:r>
+      <w:r>
+        <w:rPr>
+          <w:rStyle w:val="Strk"/>
+          <w:rFonts w:ascii="Segoe UI Symbol" w:hAnsi="Segoe UI Symbol" w:cstheme="minorHAnsi"/>
+          <w:b w:val="0"/>
+        </w:rPr>
+        <w:t>v</w:t>
+      </w:r>
+      <w:r>
+        <w:rPr>
+          <w:rStyle w:val="Strk"/>
+          <w:rFonts w:ascii="Segoe UI Symbol" w:hAnsi="Segoe UI Symbol" w:cstheme="minorHAnsi"/>
+          <w:b w:val="0"/>
+        </w:rPr>
+        <w:t xml:space="preserve">ensdiagrammet fra forrige side, viser denne type diagram en bestemt handling. Dog er forskellen for denne type diagram kontra </w:t>
+      </w:r>
+      <w:r>
+        <w:rPr>
+          <w:rStyle w:val="Strk"/>
+          <w:rFonts w:ascii="Segoe UI Symbol" w:hAnsi="Segoe UI Symbol" w:cstheme="minorHAnsi"/>
+          <w:b w:val="0"/>
+        </w:rPr>
+        <w:t>se</w:t>
+      </w:r>
+      <w:r>
+        <w:rPr>
+          <w:rStyle w:val="Strk"/>
+          <w:rFonts w:ascii="Segoe UI Symbol" w:hAnsi="Segoe UI Symbol" w:cstheme="minorHAnsi"/>
+          <w:b w:val="0"/>
+        </w:rPr>
+        <w:t>k</w:t>
+      </w:r>
+      <w:r>
+        <w:rPr>
+          <w:rStyle w:val="Strk"/>
+          <w:rFonts w:ascii="Segoe UI Symbol" w:hAnsi="Segoe UI Symbol" w:cstheme="minorHAnsi"/>
+          <w:b w:val="0"/>
+        </w:rPr>
+        <w:t>v</w:t>
+      </w:r>
+      <w:r>
+        <w:rPr>
+          <w:rStyle w:val="Strk"/>
+          <w:rFonts w:ascii="Segoe UI Symbol" w:hAnsi="Segoe UI Symbol" w:cstheme="minorHAnsi"/>
+          <w:b w:val="0"/>
+        </w:rPr>
+        <w:t>ensdiagrammet det,</w:t>
+      </w:r>
+      <w:r>
+        <w:rPr>
+          <w:rStyle w:val="Strk"/>
+          <w:rFonts w:ascii="Segoe UI Symbol" w:hAnsi="Segoe UI Symbol" w:cstheme="minorHAnsi"/>
+          <w:b w:val="0"/>
+        </w:rPr>
+        <w:t xml:space="preserve"> at systemsekvensdiagrammet kun viser det interaktive og operationelle del af programmet og ikke en eventuel lagringsprocess, som det ses i sekvensdiagrammet.</w:t>
+      </w:r>
+      <w:r>
+        <w:rPr>
+          <w:rStyle w:val="Strk"/>
+          <w:rFonts w:ascii="Segoe UI Symbol" w:hAnsi="Segoe UI Symbol" w:cstheme="minorHAnsi"/>
+          <w:b w:val="0"/>
+        </w:rPr>
+        <w:br/>
+      </w:r>
+      <w:r>
+        <w:rPr>
+          <w:rStyle w:val="Strk"/>
+          <w:rFonts w:ascii="Segoe UI Symbol" w:hAnsi="Segoe UI Symbol" w:cstheme="minorHAnsi"/>
+          <w:b w:val="0"/>
+        </w:rPr>
+        <w:br/>
+        <w:t>På dette billede ses handlingen, hvor klubtræneren printer en liste ud med de 5 bedste svømmere inden for et given køn eller alderstype, samt en given disciplin. Det ses, at klubtræneren vælger funktionen ”vis konkurrencesvømmere” inde i konkurrence menuen. Dernæst vælger klubtræneren køns- eller aldersgruppen, hvortil systemet viser hvilke discipliner træneren kan printe information ud fra. Sidst printer systemet den specificerede liste ud til træneren.</w:t>
+      </w:r>
+    </w:p>
+    <w:p>
+      <w:pPr>
+        <w:rPr>
+          <w:rStyle w:val="Strk"/>
+          <w:rFonts w:ascii="Segoe UI Symbol" w:hAnsi="Segoe UI Symbol" w:cstheme="minorHAnsi"/>
+          <w:b w:val="0"/>
+        </w:rPr>
+      </w:pPr>
+    </w:p>
+    <w:p>
+      <w:pPr>
+        <w:rPr>
+          <w:rStyle w:val="Strk"/>
+          <w:rFonts w:ascii="Segoe UI Symbol" w:hAnsi="Segoe UI Symbol" w:cstheme="minorHAnsi"/>
+          <w:b w:val="0"/>
+        </w:rPr>
+      </w:pPr>
       <w:bookmarkStart w:id="2" w:name="_GoBack"/>
       <w:bookmarkEnd w:id="2"/>
     </w:p>
-    <w:p>
-      <w:pPr>
-        <w:rPr>
-          <w:rStyle w:val="Strk"/>
-          <w:rFonts w:ascii="Segoe UI Symbol" w:hAnsi="Segoe UI Symbol" w:cstheme="minorHAnsi"/>
-          <w:b w:val="0"/>
-        </w:rPr>
-      </w:pPr>
-      <w:r>
-        <w:rPr>
-          <w:rStyle w:val="Strk"/>
-          <w:rFonts w:ascii="Segoe UI Symbol" w:hAnsi="Segoe UI Symbol" w:cstheme="minorHAnsi"/>
-          <w:b w:val="0"/>
-        </w:rPr>
-        <w:t xml:space="preserve">Ovenfor ses et </w:t>
-      </w:r>
-      <w:proofErr w:type="spellStart"/>
-      <w:r>
-        <w:rPr>
-          <w:rStyle w:val="Strk"/>
-          <w:rFonts w:ascii="Segoe UI Symbol" w:hAnsi="Segoe UI Symbol" w:cstheme="minorHAnsi"/>
-          <w:b w:val="0"/>
-        </w:rPr>
-        <w:t>Sequence</w:t>
-      </w:r>
-      <w:proofErr w:type="spellEnd"/>
-      <w:r>
-        <w:rPr>
-          <w:rStyle w:val="Strk"/>
-          <w:rFonts w:ascii="Segoe UI Symbol" w:hAnsi="Segoe UI Symbol" w:cstheme="minorHAnsi"/>
-          <w:b w:val="0"/>
-        </w:rPr>
-        <w:t xml:space="preserve"> Diagram, som belyser tilgangen for henholdsvis systemet og brugeren, når der skal oprettes et medlem i klubben. Som det kan ses, vælger brugeren (her vil det som oftest være klubbens formand) menuen ”</w:t>
-      </w:r>
-      <w:proofErr w:type="spellStart"/>
-      <w:r>
-        <w:rPr>
-          <w:rStyle w:val="Strk"/>
-          <w:rFonts w:ascii="Segoe UI Symbol" w:hAnsi="Segoe UI Symbol" w:cstheme="minorHAnsi"/>
-          <w:b w:val="0"/>
-        </w:rPr>
-        <w:t>members</w:t>
-      </w:r>
-      <w:proofErr w:type="spellEnd"/>
-      <w:r>
-        <w:rPr>
-          <w:rStyle w:val="Strk"/>
-          <w:rFonts w:ascii="Segoe UI Symbol" w:hAnsi="Segoe UI Symbol" w:cstheme="minorHAnsi"/>
-          <w:b w:val="0"/>
-        </w:rPr>
-        <w:t>”, for derefter at vælge handlingen ”</w:t>
-      </w:r>
-      <w:proofErr w:type="spellStart"/>
-      <w:r>
-        <w:rPr>
-          <w:rStyle w:val="Strk"/>
-          <w:rFonts w:ascii="Segoe UI Symbol" w:hAnsi="Segoe UI Symbol" w:cstheme="minorHAnsi"/>
-          <w:b w:val="0"/>
-        </w:rPr>
-        <w:t>createMember</w:t>
-      </w:r>
-      <w:proofErr w:type="spellEnd"/>
-      <w:r>
-        <w:rPr>
-          <w:rStyle w:val="Strk"/>
-          <w:rFonts w:ascii="Segoe UI Symbol" w:hAnsi="Segoe UI Symbol" w:cstheme="minorHAnsi"/>
-          <w:b w:val="0"/>
-        </w:rPr>
-        <w:t>”. Dette får systemet til, at spørge brugeren om personoplysninger, såsom navn, CPR-nummer, telefonnummer og lignende. Dernæst spørger systemet brugeren, hvilken type</w:t>
-      </w:r>
-      <w:r>
-        <w:rPr>
-          <w:rStyle w:val="Strk"/>
-          <w:rFonts w:ascii="Segoe UI Symbol" w:hAnsi="Segoe UI Symbol" w:cstheme="minorHAnsi"/>
-          <w:b w:val="0"/>
-        </w:rPr>
-        <w:t xml:space="preserve"> svømmer den omtalte kunde er – Aktiv, passiv og konkurrencesvømmer. Programmet opretter dernæst kunden med de indtastede oplysninger, giver en konfirmationsbesked og gemmer dernæst i databasen. </w:t>
-      </w:r>
-    </w:p>
     <w:sectPr>
-      <w:footerReference w:type="default" r:id="rId14"/>
+      <w:footerReference w:type="default" r:id="rId15"/>
       <w:pgSz w:w="11906" w:h="16838"/>
       <w:pgMar w:top="1134" w:right="1134" w:bottom="1134" w:left="1134" w:header="720" w:footer="720" w:gutter="0"/>
       <w:cols w:space="720"/>
@@ -10997,7 +11295,7 @@
 </file>
 
 <file path=customXml/itemProps1.xml><?xml version="1.0" encoding="utf-8"?>
-<ds:datastoreItem xmlns:ds="http://schemas.openxmlformats.org/officeDocument/2006/customXml" ds:itemID="{BF3B7ABD-193E-4259-9A00-06A604607B2F}">
+<ds:datastoreItem xmlns:ds="http://schemas.openxmlformats.org/officeDocument/2006/customXml" ds:itemID="{93993FA9-0C3A-4CB4-A803-FF26AB27500E}">
   <ds:schemaRefs>
     <ds:schemaRef ds:uri="http://schemas.openxmlformats.org/officeDocument/2006/bibliography"/>
   </ds:schemaRefs>

</xml_diff>

<commit_message>
Finished System Sequence Diagram part of the report
</commit_message>
<xml_diff>
--- a/Report/Rapport.docx
+++ b/Report/Rapport.docx
@@ -535,7 +535,19 @@
         <w:rPr>
           <w:rFonts w:asciiTheme="minorHAnsi" w:hAnsiTheme="minorHAnsi" w:cstheme="minorHAnsi"/>
         </w:rPr>
-        <w:t>Derudover skal klubbens kasserer kunne se eventuel resistance på medlemmer og være i stand til, at håndtere kontigent.</w:t>
+        <w:t xml:space="preserve">Derudover skal klubbens kasserer kunne se eventuel </w:t>
+      </w:r>
+      <w:r>
+        <w:rPr>
+          <w:rFonts w:asciiTheme="minorHAnsi" w:hAnsiTheme="minorHAnsi" w:cstheme="minorHAnsi"/>
+        </w:rPr>
+        <w:t>restance</w:t>
+      </w:r>
+      <w:r>
+        <w:rPr>
+          <w:rFonts w:asciiTheme="minorHAnsi" w:hAnsiTheme="minorHAnsi" w:cstheme="minorHAnsi"/>
+        </w:rPr>
+        <w:t xml:space="preserve"> på medlemmer og være i stand til, at håndtere kontigent.</w:t>
       </w:r>
     </w:p>
     <w:p>
@@ -850,6 +862,9 @@
     <w:p>
       <w:pPr>
         <w:pStyle w:val="Textbody"/>
+        <w:rPr>
+          <w:rFonts w:asciiTheme="minorHAnsi" w:hAnsiTheme="minorHAnsi" w:cstheme="minorHAnsi"/>
+        </w:rPr>
       </w:pPr>
     </w:p>
     <w:p>
@@ -6710,7 +6725,25 @@
           <w:sz w:val="28"/>
           <w:szCs w:val="28"/>
         </w:rPr>
-        <w:t>Overblik over medlemmer i resistance – Brief</w:t>
+        <w:t xml:space="preserve">Overblik over medlemmer i </w:t>
+      </w:r>
+      <w:r>
+        <w:rPr>
+          <w:rStyle w:val="Strk"/>
+          <w:rFonts w:asciiTheme="minorHAnsi" w:hAnsiTheme="minorHAnsi" w:cstheme="minorHAnsi"/>
+          <w:sz w:val="28"/>
+          <w:szCs w:val="28"/>
+        </w:rPr>
+        <w:t>restance</w:t>
+      </w:r>
+      <w:r>
+        <w:rPr>
+          <w:rStyle w:val="Strk"/>
+          <w:rFonts w:asciiTheme="minorHAnsi" w:hAnsiTheme="minorHAnsi" w:cstheme="minorHAnsi"/>
+          <w:sz w:val="28"/>
+          <w:szCs w:val="28"/>
+        </w:rPr>
+        <w:t xml:space="preserve"> – Brief</w:t>
       </w:r>
     </w:p>
     <w:p>
@@ -6790,7 +6823,25 @@
           <w:sz w:val="28"/>
           <w:szCs w:val="28"/>
         </w:rPr>
-        <w:t xml:space="preserve">Overblik over medlemmer i resistance – </w:t>
+        <w:t xml:space="preserve">Overblik over medlemmer i </w:t>
+      </w:r>
+      <w:r>
+        <w:rPr>
+          <w:rStyle w:val="Strk"/>
+          <w:rFonts w:asciiTheme="minorHAnsi" w:hAnsiTheme="minorHAnsi" w:cstheme="minorHAnsi"/>
+          <w:sz w:val="28"/>
+          <w:szCs w:val="28"/>
+        </w:rPr>
+        <w:t>restance</w:t>
+      </w:r>
+      <w:r>
+        <w:rPr>
+          <w:rStyle w:val="Strk"/>
+          <w:rFonts w:asciiTheme="minorHAnsi" w:hAnsiTheme="minorHAnsi" w:cstheme="minorHAnsi"/>
+          <w:sz w:val="28"/>
+          <w:szCs w:val="28"/>
+        </w:rPr>
+        <w:t xml:space="preserve"> – </w:t>
       </w:r>
       <w:proofErr w:type="spellStart"/>
       <w:r>
@@ -7022,21 +7073,7 @@
           <w:sz w:val="22"/>
         </w:rPr>
         <w:br/>
-        <w:t>-Klub Kasser</w:t>
-      </w:r>
-      <w:r>
-        <w:rPr>
-          <w:rFonts w:asciiTheme="minorHAnsi" w:eastAsia="Calibri" w:hAnsiTheme="minorHAnsi" w:cstheme="minorHAnsi"/>
-          <w:sz w:val="22"/>
-        </w:rPr>
-        <w:t>er</w:t>
-      </w:r>
-      <w:r>
-        <w:rPr>
-          <w:rFonts w:asciiTheme="minorHAnsi" w:eastAsia="Calibri" w:hAnsiTheme="minorHAnsi" w:cstheme="minorHAnsi"/>
-          <w:sz w:val="22"/>
-        </w:rPr>
-        <w:t>: Vil have systemet til give et overblik over kunder i restance, desuden skal systemet være hurtigt og brugervenligt.</w:t>
+        <w:t>-Klub Kasserer: Vil have systemet til give et overblik over kunder i restance, desuden skal systemet være hurtigt og brugervenligt.</w:t>
       </w:r>
       <w:r>
         <w:rPr>
@@ -7080,21 +7117,7 @@
           <w:rFonts w:asciiTheme="minorHAnsi" w:eastAsia="Calibri" w:hAnsiTheme="minorHAnsi" w:cstheme="minorHAnsi"/>
           <w:sz w:val="22"/>
         </w:rPr>
-        <w:t>Muligt log</w:t>
-      </w:r>
-      <w:r>
-        <w:rPr>
-          <w:rFonts w:asciiTheme="minorHAnsi" w:eastAsia="Calibri" w:hAnsiTheme="minorHAnsi" w:cstheme="minorHAnsi"/>
-          <w:sz w:val="22"/>
-        </w:rPr>
-        <w:t>-in system til at identificere k</w:t>
-      </w:r>
-      <w:r>
-        <w:rPr>
-          <w:rFonts w:asciiTheme="minorHAnsi" w:eastAsia="Calibri" w:hAnsiTheme="minorHAnsi" w:cstheme="minorHAnsi"/>
-          <w:sz w:val="22"/>
-        </w:rPr>
-        <w:t>asseren.</w:t>
+        <w:t>Muligt log-in system til at identificere kasseren.</w:t>
       </w:r>
       <w:r>
         <w:rPr>
@@ -7176,21 +7199,7 @@
           <w:sz w:val="22"/>
         </w:rPr>
         <w:br/>
-        <w:t>2. Kasseren vælger "</w:t>
-      </w:r>
-      <w:r>
-        <w:rPr>
-          <w:rFonts w:asciiTheme="minorHAnsi" w:eastAsia="Calibri" w:hAnsiTheme="minorHAnsi" w:cstheme="minorHAnsi"/>
-          <w:sz w:val="22"/>
-        </w:rPr>
-        <w:t>Økonomi</w:t>
-      </w:r>
-      <w:r>
-        <w:rPr>
-          <w:rFonts w:asciiTheme="minorHAnsi" w:eastAsia="Calibri" w:hAnsiTheme="minorHAnsi" w:cstheme="minorHAnsi"/>
-          <w:sz w:val="22"/>
-        </w:rPr>
-        <w:t>."</w:t>
+        <w:t>2. Kasseren vælger "Økonomi."</w:t>
       </w:r>
       <w:r>
         <w:rPr>
@@ -7518,12 +7527,6 @@
           <w:sz w:val="22"/>
         </w:rPr>
         <w:br/>
-      </w:r>
-      <w:r>
-        <w:rPr>
-          <w:rFonts w:asciiTheme="minorHAnsi" w:eastAsia="Calibri" w:hAnsiTheme="minorHAnsi" w:cstheme="minorHAnsi"/>
-          <w:sz w:val="22"/>
-        </w:rPr>
         <w:t>Ingen.</w:t>
       </w:r>
     </w:p>
@@ -7551,6 +7554,7 @@
         <w:jc w:val="center"/>
         <w:rPr>
           <w:rStyle w:val="Strk"/>
+          <w:rFonts w:asciiTheme="minorHAnsi" w:hAnsiTheme="minorHAnsi" w:cstheme="minorHAnsi"/>
           <w:sz w:val="56"/>
           <w:szCs w:val="56"/>
         </w:rPr>
@@ -7558,6 +7562,7 @@
       <w:r>
         <w:rPr>
           <w:rStyle w:val="Strk"/>
+          <w:rFonts w:asciiTheme="minorHAnsi" w:hAnsiTheme="minorHAnsi" w:cstheme="minorHAnsi"/>
           <w:sz w:val="56"/>
           <w:szCs w:val="56"/>
         </w:rPr>
@@ -8307,14 +8312,14 @@
       <w:pPr>
         <w:rPr>
           <w:rStyle w:val="Strk"/>
-          <w:rFonts w:ascii="Segoe UI Symbol" w:hAnsi="Segoe UI Symbol" w:cstheme="minorHAnsi"/>
+          <w:rFonts w:asciiTheme="minorHAnsi" w:hAnsiTheme="minorHAnsi" w:cstheme="minorHAnsi"/>
           <w:b w:val="0"/>
         </w:rPr>
       </w:pPr>
       <w:r>
         <w:rPr>
           <w:rStyle w:val="Strk"/>
-          <w:rFonts w:ascii="Segoe UI Symbol" w:hAnsi="Segoe UI Symbol" w:cstheme="minorHAnsi"/>
+          <w:rFonts w:asciiTheme="minorHAnsi" w:hAnsiTheme="minorHAnsi" w:cstheme="minorHAnsi"/>
           <w:b w:val="0"/>
           <w:noProof/>
           <w:lang w:val="en-GB" w:eastAsia="en-GB" w:bidi="ar-SA"/>
@@ -8373,14 +8378,14 @@
       <w:pPr>
         <w:rPr>
           <w:rStyle w:val="Strk"/>
-          <w:rFonts w:ascii="Segoe UI Symbol" w:hAnsi="Segoe UI Symbol" w:cstheme="minorHAnsi"/>
+          <w:rFonts w:asciiTheme="minorHAnsi" w:hAnsiTheme="minorHAnsi" w:cstheme="minorHAnsi"/>
           <w:b w:val="0"/>
         </w:rPr>
       </w:pPr>
       <w:r>
         <w:rPr>
           <w:rStyle w:val="Strk"/>
-          <w:rFonts w:ascii="Segoe UI Symbol" w:hAnsi="Segoe UI Symbol" w:cstheme="minorHAnsi"/>
+          <w:rFonts w:asciiTheme="minorHAnsi" w:hAnsiTheme="minorHAnsi" w:cstheme="minorHAnsi"/>
           <w:b w:val="0"/>
         </w:rPr>
         <w:t xml:space="preserve">Ovenfor ses et </w:t>
@@ -8389,7 +8394,7 @@
       <w:r>
         <w:rPr>
           <w:rStyle w:val="Strk"/>
-          <w:rFonts w:ascii="Segoe UI Symbol" w:hAnsi="Segoe UI Symbol" w:cstheme="minorHAnsi"/>
+          <w:rFonts w:asciiTheme="minorHAnsi" w:hAnsiTheme="minorHAnsi" w:cstheme="minorHAnsi"/>
           <w:b w:val="0"/>
         </w:rPr>
         <w:t>Sequence</w:t>
@@ -8398,7 +8403,7 @@
       <w:r>
         <w:rPr>
           <w:rStyle w:val="Strk"/>
-          <w:rFonts w:ascii="Segoe UI Symbol" w:hAnsi="Segoe UI Symbol" w:cstheme="minorHAnsi"/>
+          <w:rFonts w:asciiTheme="minorHAnsi" w:hAnsiTheme="minorHAnsi" w:cstheme="minorHAnsi"/>
           <w:b w:val="0"/>
         </w:rPr>
         <w:t xml:space="preserve"> Diagram, som belyser tilgangen for henholdsvis systemet og brugeren, når der skal oprettes et medlem i klubben. Som det kan ses, vælger brugeren (her vil det som oftest være klubbens formand) menuen ”</w:t>
@@ -8407,7 +8412,7 @@
       <w:r>
         <w:rPr>
           <w:rStyle w:val="Strk"/>
-          <w:rFonts w:ascii="Segoe UI Symbol" w:hAnsi="Segoe UI Symbol" w:cstheme="minorHAnsi"/>
+          <w:rFonts w:asciiTheme="minorHAnsi" w:hAnsiTheme="minorHAnsi" w:cstheme="minorHAnsi"/>
           <w:b w:val="0"/>
         </w:rPr>
         <w:t>members</w:t>
@@ -8416,7 +8421,7 @@
       <w:r>
         <w:rPr>
           <w:rStyle w:val="Strk"/>
-          <w:rFonts w:ascii="Segoe UI Symbol" w:hAnsi="Segoe UI Symbol" w:cstheme="minorHAnsi"/>
+          <w:rFonts w:asciiTheme="minorHAnsi" w:hAnsiTheme="minorHAnsi" w:cstheme="minorHAnsi"/>
           <w:b w:val="0"/>
         </w:rPr>
         <w:t>”, for derefter at vælge handlingen ”</w:t>
@@ -8425,7 +8430,7 @@
       <w:r>
         <w:rPr>
           <w:rStyle w:val="Strk"/>
-          <w:rFonts w:ascii="Segoe UI Symbol" w:hAnsi="Segoe UI Symbol" w:cstheme="minorHAnsi"/>
+          <w:rFonts w:asciiTheme="minorHAnsi" w:hAnsiTheme="minorHAnsi" w:cstheme="minorHAnsi"/>
           <w:b w:val="0"/>
         </w:rPr>
         <w:t>createMember</w:t>
@@ -8434,7 +8439,7 @@
       <w:r>
         <w:rPr>
           <w:rStyle w:val="Strk"/>
-          <w:rFonts w:ascii="Segoe UI Symbol" w:hAnsi="Segoe UI Symbol" w:cstheme="minorHAnsi"/>
+          <w:rFonts w:asciiTheme="minorHAnsi" w:hAnsiTheme="minorHAnsi" w:cstheme="minorHAnsi"/>
           <w:b w:val="0"/>
         </w:rPr>
         <w:t>”. Dette får systemet til, at spørge brugeren om personoplysninger, såsom navn, CPR-nummer, telefonnummer og lignende. Dernæst spørger systemet brugeren, hvilken type</w:t>
@@ -8442,7 +8447,7 @@
       <w:r>
         <w:rPr>
           <w:rStyle w:val="Strk"/>
-          <w:rFonts w:ascii="Segoe UI Symbol" w:hAnsi="Segoe UI Symbol" w:cstheme="minorHAnsi"/>
+          <w:rFonts w:asciiTheme="minorHAnsi" w:hAnsiTheme="minorHAnsi" w:cstheme="minorHAnsi"/>
           <w:b w:val="0"/>
         </w:rPr>
         <w:t xml:space="preserve"> svømmer den omtalte kunde er – Aktiv, passiv og konkurrencesvømmer. Programmet opretter dernæst kunden med de indtastede oplysninger, giver en konfirmationsbesked og gemmer dernæst i databasen. </w:t>
@@ -8452,14 +8457,14 @@
       <w:pPr>
         <w:rPr>
           <w:rStyle w:val="Strk"/>
-          <w:rFonts w:ascii="Segoe UI Symbol" w:hAnsi="Segoe UI Symbol" w:cstheme="minorHAnsi"/>
+          <w:rFonts w:asciiTheme="minorHAnsi" w:hAnsiTheme="minorHAnsi" w:cstheme="minorHAnsi"/>
           <w:b w:val="0"/>
         </w:rPr>
       </w:pPr>
       <w:r>
         <w:rPr>
           <w:rStyle w:val="Strk"/>
-          <w:rFonts w:ascii="Segoe UI Symbol" w:hAnsi="Segoe UI Symbol" w:cstheme="minorHAnsi"/>
+          <w:rFonts w:asciiTheme="minorHAnsi" w:hAnsiTheme="minorHAnsi" w:cstheme="minorHAnsi"/>
           <w:b w:val="0"/>
         </w:rPr>
         <w:br w:type="page"/>
@@ -8470,7 +8475,7 @@
         <w:jc w:val="center"/>
         <w:rPr>
           <w:rStyle w:val="Strk"/>
-          <w:rFonts w:ascii="Segoe UI Symbol" w:hAnsi="Segoe UI Symbol" w:cstheme="minorHAnsi"/>
+          <w:rFonts w:asciiTheme="minorHAnsi" w:hAnsiTheme="minorHAnsi" w:cstheme="minorHAnsi"/>
           <w:b w:val="0"/>
           <w:sz w:val="56"/>
           <w:szCs w:val="56"/>
@@ -8479,7 +8484,7 @@
       <w:r>
         <w:rPr>
           <w:rStyle w:val="Strk"/>
-          <w:rFonts w:ascii="Segoe UI Symbol" w:hAnsi="Segoe UI Symbol" w:cstheme="minorHAnsi"/>
+          <w:rFonts w:asciiTheme="minorHAnsi" w:hAnsiTheme="minorHAnsi" w:cstheme="minorHAnsi"/>
           <w:b w:val="0"/>
           <w:sz w:val="56"/>
           <w:szCs w:val="56"/>
@@ -8491,7 +8496,7 @@
       <w:r>
         <w:rPr>
           <w:rStyle w:val="Strk"/>
-          <w:rFonts w:ascii="Segoe UI Symbol" w:hAnsi="Segoe UI Symbol" w:cstheme="minorHAnsi"/>
+          <w:rFonts w:asciiTheme="minorHAnsi" w:hAnsiTheme="minorHAnsi" w:cstheme="minorHAnsi"/>
           <w:b w:val="0"/>
           <w:sz w:val="56"/>
           <w:szCs w:val="56"/>
@@ -8502,7 +8507,7 @@
       <w:r>
         <w:rPr>
           <w:rStyle w:val="Strk"/>
-          <w:rFonts w:ascii="Segoe UI Symbol" w:hAnsi="Segoe UI Symbol" w:cstheme="minorHAnsi"/>
+          <w:rFonts w:asciiTheme="minorHAnsi" w:hAnsiTheme="minorHAnsi" w:cstheme="minorHAnsi"/>
           <w:b w:val="0"/>
           <w:sz w:val="56"/>
           <w:szCs w:val="56"/>
@@ -8514,7 +8519,7 @@
       <w:pPr>
         <w:rPr>
           <w:rStyle w:val="Strk"/>
-          <w:rFonts w:ascii="Segoe UI Symbol" w:hAnsi="Segoe UI Symbol" w:cstheme="minorHAnsi"/>
+          <w:rFonts w:asciiTheme="minorHAnsi" w:hAnsiTheme="minorHAnsi" w:cstheme="minorHAnsi"/>
           <w:b w:val="0"/>
         </w:rPr>
       </w:pPr>
@@ -8523,23 +8528,35 @@
       <w:pPr>
         <w:rPr>
           <w:rStyle w:val="Strk"/>
-          <w:rFonts w:ascii="Segoe UI Symbol" w:hAnsi="Segoe UI Symbol" w:cstheme="minorHAnsi"/>
+          <w:rFonts w:asciiTheme="minorHAnsi" w:hAnsiTheme="minorHAnsi" w:cstheme="minorHAnsi"/>
           <w:b w:val="0"/>
-        </w:rPr>
-      </w:pPr>
-    </w:p>
-    <w:p>
-      <w:pPr>
-        <w:rPr>
-          <w:rStyle w:val="Strk"/>
-          <w:rFonts w:ascii="Segoe UI Symbol" w:hAnsi="Segoe UI Symbol" w:cstheme="minorHAnsi"/>
+          <w:sz w:val="30"/>
+          <w:szCs w:val="30"/>
+        </w:rPr>
+      </w:pPr>
+      <w:r>
+        <w:rPr>
+          <w:rStyle w:val="Strk"/>
+          <w:rFonts w:asciiTheme="minorHAnsi" w:hAnsiTheme="minorHAnsi" w:cstheme="minorHAnsi"/>
           <w:b w:val="0"/>
-        </w:rPr>
-      </w:pPr>
-      <w:r>
-        <w:rPr>
-          <w:rStyle w:val="Strk"/>
-          <w:rFonts w:ascii="Segoe UI Symbol" w:hAnsi="Segoe UI Symbol" w:cstheme="minorHAnsi"/>
+          <w:sz w:val="30"/>
+          <w:szCs w:val="30"/>
+        </w:rPr>
+        <w:t>Vis Konkurrencesvømmere</w:t>
+      </w:r>
+    </w:p>
+    <w:p>
+      <w:pPr>
+        <w:rPr>
+          <w:rStyle w:val="Strk"/>
+          <w:rFonts w:asciiTheme="minorHAnsi" w:hAnsiTheme="minorHAnsi" w:cstheme="minorHAnsi"/>
+          <w:b w:val="0"/>
+        </w:rPr>
+      </w:pPr>
+      <w:r>
+        <w:rPr>
+          <w:rStyle w:val="Strk"/>
+          <w:rFonts w:asciiTheme="minorHAnsi" w:hAnsiTheme="minorHAnsi" w:cstheme="minorHAnsi"/>
           <w:b w:val="0"/>
           <w:noProof/>
           <w:lang w:val="en-GB" w:eastAsia="en-GB" w:bidi="ar-SA"/>
@@ -8610,7 +8627,7 @@
       <w:r>
         <w:rPr>
           <w:rStyle w:val="Strk"/>
-          <w:rFonts w:ascii="Segoe UI Symbol" w:hAnsi="Segoe UI Symbol" w:cstheme="minorHAnsi"/>
+          <w:rFonts w:asciiTheme="minorHAnsi" w:hAnsiTheme="minorHAnsi" w:cstheme="minorHAnsi"/>
           <w:b w:val="0"/>
         </w:rPr>
         <w:t xml:space="preserve">Ligesom </w:t>
@@ -8618,7 +8635,7 @@
       <w:r>
         <w:rPr>
           <w:rStyle w:val="Strk"/>
-          <w:rFonts w:ascii="Segoe UI Symbol" w:hAnsi="Segoe UI Symbol" w:cstheme="minorHAnsi"/>
+          <w:rFonts w:asciiTheme="minorHAnsi" w:hAnsiTheme="minorHAnsi" w:cstheme="minorHAnsi"/>
           <w:b w:val="0"/>
         </w:rPr>
         <w:t>med se</w:t>
@@ -8626,7 +8643,7 @@
       <w:r>
         <w:rPr>
           <w:rStyle w:val="Strk"/>
-          <w:rFonts w:ascii="Segoe UI Symbol" w:hAnsi="Segoe UI Symbol" w:cstheme="minorHAnsi"/>
+          <w:rFonts w:asciiTheme="minorHAnsi" w:hAnsiTheme="minorHAnsi" w:cstheme="minorHAnsi"/>
           <w:b w:val="0"/>
         </w:rPr>
         <w:t>k</w:t>
@@ -8634,7 +8651,7 @@
       <w:r>
         <w:rPr>
           <w:rStyle w:val="Strk"/>
-          <w:rFonts w:ascii="Segoe UI Symbol" w:hAnsi="Segoe UI Symbol" w:cstheme="minorHAnsi"/>
+          <w:rFonts w:asciiTheme="minorHAnsi" w:hAnsiTheme="minorHAnsi" w:cstheme="minorHAnsi"/>
           <w:b w:val="0"/>
         </w:rPr>
         <w:t>v</w:t>
@@ -8642,7 +8659,7 @@
       <w:r>
         <w:rPr>
           <w:rStyle w:val="Strk"/>
-          <w:rFonts w:ascii="Segoe UI Symbol" w:hAnsi="Segoe UI Symbol" w:cstheme="minorHAnsi"/>
+          <w:rFonts w:asciiTheme="minorHAnsi" w:hAnsiTheme="minorHAnsi" w:cstheme="minorHAnsi"/>
           <w:b w:val="0"/>
         </w:rPr>
         <w:t xml:space="preserve">ensdiagrammet fra forrige side, viser denne type diagram en bestemt handling. Dog er forskellen for denne type diagram kontra </w:t>
@@ -8650,7 +8667,7 @@
       <w:r>
         <w:rPr>
           <w:rStyle w:val="Strk"/>
-          <w:rFonts w:ascii="Segoe UI Symbol" w:hAnsi="Segoe UI Symbol" w:cstheme="minorHAnsi"/>
+          <w:rFonts w:asciiTheme="minorHAnsi" w:hAnsiTheme="minorHAnsi" w:cstheme="minorHAnsi"/>
           <w:b w:val="0"/>
         </w:rPr>
         <w:t>se</w:t>
@@ -8658,7 +8675,7 @@
       <w:r>
         <w:rPr>
           <w:rStyle w:val="Strk"/>
-          <w:rFonts w:ascii="Segoe UI Symbol" w:hAnsi="Segoe UI Symbol" w:cstheme="minorHAnsi"/>
+          <w:rFonts w:asciiTheme="minorHAnsi" w:hAnsiTheme="minorHAnsi" w:cstheme="minorHAnsi"/>
           <w:b w:val="0"/>
         </w:rPr>
         <w:t>k</w:t>
@@ -8666,7 +8683,7 @@
       <w:r>
         <w:rPr>
           <w:rStyle w:val="Strk"/>
-          <w:rFonts w:ascii="Segoe UI Symbol" w:hAnsi="Segoe UI Symbol" w:cstheme="minorHAnsi"/>
+          <w:rFonts w:asciiTheme="minorHAnsi" w:hAnsiTheme="minorHAnsi" w:cstheme="minorHAnsi"/>
           <w:b w:val="0"/>
         </w:rPr>
         <w:t>v</w:t>
@@ -8674,7 +8691,7 @@
       <w:r>
         <w:rPr>
           <w:rStyle w:val="Strk"/>
-          <w:rFonts w:ascii="Segoe UI Symbol" w:hAnsi="Segoe UI Symbol" w:cstheme="minorHAnsi"/>
+          <w:rFonts w:asciiTheme="minorHAnsi" w:hAnsiTheme="minorHAnsi" w:cstheme="minorHAnsi"/>
           <w:b w:val="0"/>
         </w:rPr>
         <w:t>ensdiagrammet det,</w:t>
@@ -8682,7 +8699,7 @@
       <w:r>
         <w:rPr>
           <w:rStyle w:val="Strk"/>
-          <w:rFonts w:ascii="Segoe UI Symbol" w:hAnsi="Segoe UI Symbol" w:cstheme="minorHAnsi"/>
+          <w:rFonts w:asciiTheme="minorHAnsi" w:hAnsiTheme="minorHAnsi" w:cstheme="minorHAnsi"/>
           <w:b w:val="0"/>
         </w:rPr>
         <w:t xml:space="preserve"> at systemsekvensdiagrammet kun viser det interaktive og operationelle del af programmet og ikke en eventuel lagringsprocess, som det ses i sekvensdiagrammet.</w:t>
@@ -8690,7 +8707,7 @@
       <w:r>
         <w:rPr>
           <w:rStyle w:val="Strk"/>
-          <w:rFonts w:ascii="Segoe UI Symbol" w:hAnsi="Segoe UI Symbol" w:cstheme="minorHAnsi"/>
+          <w:rFonts w:asciiTheme="minorHAnsi" w:hAnsiTheme="minorHAnsi" w:cstheme="minorHAnsi"/>
           <w:b w:val="0"/>
         </w:rPr>
         <w:br/>
@@ -8698,7 +8715,7 @@
       <w:r>
         <w:rPr>
           <w:rStyle w:val="Strk"/>
-          <w:rFonts w:ascii="Segoe UI Symbol" w:hAnsi="Segoe UI Symbol" w:cstheme="minorHAnsi"/>
+          <w:rFonts w:asciiTheme="minorHAnsi" w:hAnsiTheme="minorHAnsi" w:cstheme="minorHAnsi"/>
           <w:b w:val="0"/>
         </w:rPr>
         <w:br/>
@@ -8709,7 +8726,7 @@
       <w:pPr>
         <w:rPr>
           <w:rStyle w:val="Strk"/>
-          <w:rFonts w:ascii="Segoe UI Symbol" w:hAnsi="Segoe UI Symbol" w:cstheme="minorHAnsi"/>
+          <w:rFonts w:asciiTheme="minorHAnsi" w:hAnsiTheme="minorHAnsi" w:cstheme="minorHAnsi"/>
           <w:b w:val="0"/>
         </w:rPr>
       </w:pPr>
@@ -8718,15 +8735,247 @@
       <w:pPr>
         <w:rPr>
           <w:rStyle w:val="Strk"/>
-          <w:rFonts w:ascii="Segoe UI Symbol" w:hAnsi="Segoe UI Symbol" w:cstheme="minorHAnsi"/>
+          <w:rFonts w:asciiTheme="minorHAnsi" w:hAnsiTheme="minorHAnsi" w:cstheme="minorHAnsi"/>
           <w:b w:val="0"/>
         </w:rPr>
       </w:pPr>
+      <w:r>
+        <w:rPr>
+          <w:rStyle w:val="Strk"/>
+          <w:rFonts w:asciiTheme="minorHAnsi" w:hAnsiTheme="minorHAnsi" w:cstheme="minorHAnsi"/>
+          <w:b w:val="0"/>
+          <w:sz w:val="30"/>
+          <w:szCs w:val="30"/>
+        </w:rPr>
+        <w:t>Vis medlemmer i restance</w:t>
+      </w:r>
+    </w:p>
+    <w:p>
+      <w:pPr>
+        <w:rPr>
+          <w:rStyle w:val="Strk"/>
+          <w:rFonts w:asciiTheme="minorHAnsi" w:hAnsiTheme="minorHAnsi" w:cstheme="minorHAnsi"/>
+          <w:b w:val="0"/>
+        </w:rPr>
+      </w:pPr>
+      <w:r>
+        <w:rPr>
+          <w:rStyle w:val="Strk"/>
+          <w:rFonts w:asciiTheme="minorHAnsi" w:hAnsiTheme="minorHAnsi" w:cstheme="minorHAnsi"/>
+          <w:b w:val="0"/>
+        </w:rPr>
+        <w:t>På nedenstående billede kan det ses, hvordan klubbens kasserer kan printe alle medlemmer, som skylder klubben penge ud. Kassereren vælger økonomimenuen og dernæst funktionen ”udprint medlemmer med negativ kontigent”. Systemet printer dertil en liste ud med de medlemmer, hvis kontigent er i negativ balance.</w:t>
+      </w:r>
+    </w:p>
+    <w:p>
+      <w:pPr>
+        <w:rPr>
+          <w:rStyle w:val="Strk"/>
+          <w:rFonts w:asciiTheme="minorHAnsi" w:hAnsiTheme="minorHAnsi" w:cstheme="minorHAnsi"/>
+          <w:b w:val="0"/>
+        </w:rPr>
+      </w:pPr>
+    </w:p>
+    <w:p>
+      <w:pPr>
+        <w:rPr>
+          <w:rStyle w:val="Strk"/>
+          <w:rFonts w:asciiTheme="minorHAnsi" w:hAnsiTheme="minorHAnsi" w:cstheme="minorHAnsi"/>
+          <w:b w:val="0"/>
+        </w:rPr>
+      </w:pPr>
+      <w:r>
+        <w:rPr>
+          <w:rFonts w:asciiTheme="minorHAnsi" w:hAnsiTheme="minorHAnsi" w:cstheme="minorHAnsi"/>
+          <w:noProof/>
+          <w:lang w:val="en-GB" w:eastAsia="en-GB" w:bidi="ar-SA"/>
+        </w:rPr>
+        <w:drawing>
+          <wp:inline distT="0" distB="0" distL="0" distR="0">
+            <wp:extent cx="5013960" cy="2522220"/>
+            <wp:effectExtent l="0" t="0" r="0" b="0"/>
+            <wp:docPr id="4" name="Billede 4" descr="Kasserer vælger overblik over kunder i restance funktionen2"/>
+            <wp:cNvGraphicFramePr>
+              <a:graphicFrameLocks xmlns:a="http://schemas.openxmlformats.org/drawingml/2006/main" noChangeAspect="1"/>
+            </wp:cNvGraphicFramePr>
+            <a:graphic xmlns:a="http://schemas.openxmlformats.org/drawingml/2006/main">
+              <a:graphicData uri="http://schemas.openxmlformats.org/drawingml/2006/picture">
+                <pic:pic xmlns:pic="http://schemas.openxmlformats.org/drawingml/2006/picture">
+                  <pic:nvPicPr>
+                    <pic:cNvPr id="0" name="Picture 1" descr="Kasserer vælger overblik over kunder i restance funktionen2"/>
+                    <pic:cNvPicPr>
+                      <a:picLocks noChangeAspect="1" noChangeArrowheads="1"/>
+                    </pic:cNvPicPr>
+                  </pic:nvPicPr>
+                  <pic:blipFill>
+                    <a:blip r:embed="rId15">
+                      <a:extLst>
+                        <a:ext uri="{28A0092B-C50C-407E-A947-70E740481C1C}">
+                          <a14:useLocalDpi xmlns:a14="http://schemas.microsoft.com/office/drawing/2010/main" val="0"/>
+                        </a:ext>
+                      </a:extLst>
+                    </a:blip>
+                    <a:srcRect/>
+                    <a:stretch>
+                      <a:fillRect/>
+                    </a:stretch>
+                  </pic:blipFill>
+                  <pic:spPr bwMode="auto">
+                    <a:xfrm>
+                      <a:off x="0" y="0"/>
+                      <a:ext cx="5013960" cy="2522220"/>
+                    </a:xfrm>
+                    <a:prstGeom prst="rect">
+                      <a:avLst/>
+                    </a:prstGeom>
+                    <a:noFill/>
+                    <a:ln>
+                      <a:noFill/>
+                    </a:ln>
+                  </pic:spPr>
+                </pic:pic>
+              </a:graphicData>
+            </a:graphic>
+          </wp:inline>
+        </w:drawing>
+      </w:r>
+    </w:p>
+    <w:p>
+      <w:pPr>
+        <w:pStyle w:val="Textbody"/>
+        <w:rPr>
+          <w:rStyle w:val="Strk"/>
+          <w:rFonts w:asciiTheme="minorHAnsi" w:hAnsiTheme="minorHAnsi" w:cstheme="minorHAnsi"/>
+          <w:b w:val="0"/>
+        </w:rPr>
+      </w:pPr>
+      <w:r>
+        <w:rPr>
+          <w:rStyle w:val="Strk"/>
+          <w:rFonts w:asciiTheme="minorHAnsi" w:hAnsiTheme="minorHAnsi" w:cstheme="minorHAnsi"/>
+          <w:b w:val="0"/>
+        </w:rPr>
+        <w:br w:type="page"/>
+      </w:r>
+    </w:p>
+    <w:p>
+      <w:pPr>
+        <w:rPr>
+          <w:rStyle w:val="Strk"/>
+          <w:rFonts w:asciiTheme="minorHAnsi" w:hAnsiTheme="minorHAnsi" w:cstheme="minorHAnsi"/>
+          <w:b w:val="0"/>
+          <w:sz w:val="30"/>
+          <w:szCs w:val="30"/>
+        </w:rPr>
+      </w:pPr>
+      <w:r>
+        <w:rPr>
+          <w:rStyle w:val="Strk"/>
+          <w:rFonts w:asciiTheme="minorHAnsi" w:hAnsiTheme="minorHAnsi" w:cstheme="minorHAnsi"/>
+          <w:b w:val="0"/>
+          <w:sz w:val="30"/>
+          <w:szCs w:val="30"/>
+        </w:rPr>
+        <w:lastRenderedPageBreak/>
+        <w:t>Opret nyt medlem</w:t>
+      </w:r>
+    </w:p>
+    <w:p>
+      <w:pPr>
+        <w:rPr>
+          <w:rStyle w:val="Strk"/>
+          <w:rFonts w:asciiTheme="minorHAnsi" w:hAnsiTheme="minorHAnsi" w:cstheme="minorHAnsi"/>
+          <w:b w:val="0"/>
+        </w:rPr>
+      </w:pPr>
+      <w:r>
+        <w:rPr>
+          <w:rStyle w:val="Strk"/>
+          <w:rFonts w:asciiTheme="minorHAnsi" w:hAnsiTheme="minorHAnsi" w:cstheme="minorHAnsi"/>
+          <w:b w:val="0"/>
+        </w:rPr>
+        <w:t>På nedenstående billede ses handlingen ”opret nyt medlem”. Først og fremmest vælger klubformanden ”opret medlem” i ”medlemmer” menuen. Dernæst indtaster klubformanden vigtige oplysninger, såsom: navn, alder, CPR-nummer og lignende. Dernæst spørger systemet, om det er et aktivt eller passivt medlem og klubformanden svarer tilsvarende. Dernæst spørger systemet brugeren om det er et almindeligt medlem, eller om det er konkurrencesvømmer, som brugeren svarer på. Hvis brugeren indtaster ”ja” til, om det er et konkurrencemedlem der er tale om, går systemet i loop og spørger brugeren om personen stiller op i en given kategori, hvortil brugeren svarer enten ”ja”, eller ”nej”. Dette gør systemet til det har kørt en liste over mulige discipliner igennem. Sidst printer systemet en bekræftelsesbesked ud til brugeren, så ingen forvirring opstår.</w:t>
+      </w:r>
       <w:bookmarkStart w:id="2" w:name="_GoBack"/>
       <w:bookmarkEnd w:id="2"/>
     </w:p>
+    <w:p>
+      <w:pPr>
+        <w:rPr>
+          <w:rStyle w:val="Strk"/>
+          <w:rFonts w:asciiTheme="minorHAnsi" w:hAnsiTheme="minorHAnsi" w:cstheme="minorHAnsi"/>
+          <w:b w:val="0"/>
+        </w:rPr>
+      </w:pPr>
+    </w:p>
+    <w:p>
+      <w:pPr>
+        <w:rPr>
+          <w:rStyle w:val="Strk"/>
+          <w:rFonts w:asciiTheme="minorHAnsi" w:hAnsiTheme="minorHAnsi" w:cstheme="minorHAnsi"/>
+          <w:b w:val="0"/>
+        </w:rPr>
+      </w:pPr>
+      <w:r>
+        <w:rPr>
+          <w:rStyle w:val="Strk"/>
+          <w:rFonts w:asciiTheme="minorHAnsi" w:hAnsiTheme="minorHAnsi" w:cstheme="minorHAnsi"/>
+          <w:b w:val="0"/>
+          <w:noProof/>
+          <w:lang w:val="en-GB" w:eastAsia="en-GB" w:bidi="ar-SA"/>
+        </w:rPr>
+        <w:drawing>
+          <wp:inline distT="0" distB="0" distL="0" distR="0">
+            <wp:extent cx="4343400" cy="4046220"/>
+            <wp:effectExtent l="0" t="0" r="0" b="0"/>
+            <wp:docPr id="10" name="Billede 10" descr="C:\Users\soren\Desktop\GitHub\ExamFirstSem\Dolphin\Diagrams\Lav nyt medlem SSD.jpg"/>
+            <wp:cNvGraphicFramePr>
+              <a:graphicFrameLocks xmlns:a="http://schemas.openxmlformats.org/drawingml/2006/main" noChangeAspect="1"/>
+            </wp:cNvGraphicFramePr>
+            <a:graphic xmlns:a="http://schemas.openxmlformats.org/drawingml/2006/main">
+              <a:graphicData uri="http://schemas.openxmlformats.org/drawingml/2006/picture">
+                <pic:pic xmlns:pic="http://schemas.openxmlformats.org/drawingml/2006/picture">
+                  <pic:nvPicPr>
+                    <pic:cNvPr id="0" name="Picture 4" descr="C:\Users\soren\Desktop\GitHub\ExamFirstSem\Dolphin\Diagrams\Lav nyt medlem SSD.jpg"/>
+                    <pic:cNvPicPr>
+                      <a:picLocks noChangeAspect="1" noChangeArrowheads="1"/>
+                    </pic:cNvPicPr>
+                  </pic:nvPicPr>
+                  <pic:blipFill>
+                    <a:blip r:embed="rId16">
+                      <a:extLst>
+                        <a:ext uri="{28A0092B-C50C-407E-A947-70E740481C1C}">
+                          <a14:useLocalDpi xmlns:a14="http://schemas.microsoft.com/office/drawing/2010/main" val="0"/>
+                        </a:ext>
+                      </a:extLst>
+                    </a:blip>
+                    <a:srcRect/>
+                    <a:stretch>
+                      <a:fillRect/>
+                    </a:stretch>
+                  </pic:blipFill>
+                  <pic:spPr bwMode="auto">
+                    <a:xfrm>
+                      <a:off x="0" y="0"/>
+                      <a:ext cx="4343400" cy="4046220"/>
+                    </a:xfrm>
+                    <a:prstGeom prst="rect">
+                      <a:avLst/>
+                    </a:prstGeom>
+                    <a:noFill/>
+                    <a:ln>
+                      <a:noFill/>
+                    </a:ln>
+                  </pic:spPr>
+                </pic:pic>
+              </a:graphicData>
+            </a:graphic>
+          </wp:inline>
+        </w:drawing>
+      </w:r>
+    </w:p>
     <w:sectPr>
-      <w:footerReference w:type="default" r:id="rId15"/>
+      <w:footerReference w:type="default" r:id="rId17"/>
       <w:pgSz w:w="11906" w:h="16838"/>
       <w:pgMar w:top="1134" w:right="1134" w:bottom="1134" w:left="1134" w:header="720" w:footer="720" w:gutter="0"/>
       <w:cols w:space="720"/>
@@ -8784,7 +9033,7 @@
           <w:rPr>
             <w:noProof/>
           </w:rPr>
-          <w:t>20</w:t>
+          <w:t>21</w:t>
         </w:r>
         <w:r>
           <w:fldChar w:fldCharType="end"/>
@@ -11295,7 +11544,7 @@
 </file>
 
 <file path=customXml/itemProps1.xml><?xml version="1.0" encoding="utf-8"?>
-<ds:datastoreItem xmlns:ds="http://schemas.openxmlformats.org/officeDocument/2006/customXml" ds:itemID="{93993FA9-0C3A-4CB4-A803-FF26AB27500E}">
+<ds:datastoreItem xmlns:ds="http://schemas.openxmlformats.org/officeDocument/2006/customXml" ds:itemID="{72B581B8-D39D-4579-A1F0-7ADD205CA717}">
   <ds:schemaRefs>
     <ds:schemaRef ds:uri="http://schemas.openxmlformats.org/officeDocument/2006/bibliography"/>
   </ds:schemaRefs>

</xml_diff>

<commit_message>
Minor tweak to the report
</commit_message>
<xml_diff>
--- a/Report/Rapport.docx
+++ b/Report/Rapport.docx
@@ -620,8 +620,16 @@
         <w:rPr>
           <w:rFonts w:asciiTheme="minorHAnsi" w:hAnsiTheme="minorHAnsi" w:cstheme="minorHAnsi"/>
         </w:rPr>
-        <w:t>//Update flowchart</w:t>
-      </w:r>
+        <w:t xml:space="preserve">//Update </w:t>
+      </w:r>
+      <w:proofErr w:type="spellStart"/>
+      <w:r>
+        <w:rPr>
+          <w:rFonts w:asciiTheme="minorHAnsi" w:hAnsiTheme="minorHAnsi" w:cstheme="minorHAnsi"/>
+        </w:rPr>
+        <w:t>flowchart</w:t>
+      </w:r>
+      <w:proofErr w:type="spellEnd"/>
     </w:p>
     <w:p>
       <w:pPr>
@@ -775,7 +783,91 @@
         <w:rPr>
           <w:rFonts w:asciiTheme="minorHAnsi" w:hAnsiTheme="minorHAnsi" w:cstheme="minorHAnsi"/>
         </w:rPr>
-        <w:t>Dette diagram giver en oversigt over menuens funktionalitet. Trykkes der eksempelvis på ”Members”, bringes brugeren videre til en typisk CRUD (Create, Read, Update, Delete) menu. Herfra kan brugeren endvidere gå ind i ”Show” menuen, som viser to muligheder for, hvordan medlemmer kan printes; de to muligheder er enten alle, eller et specifikt medlem, som kan søges efter via medlemmets CPR nummer.</w:t>
+        <w:t>Dette diagram giver en oversigt over menuens funktionalitet. Trykkes der eksempelvis på ”</w:t>
+      </w:r>
+      <w:proofErr w:type="spellStart"/>
+      <w:r>
+        <w:rPr>
+          <w:rFonts w:asciiTheme="minorHAnsi" w:hAnsiTheme="minorHAnsi" w:cstheme="minorHAnsi"/>
+        </w:rPr>
+        <w:t>Members</w:t>
+      </w:r>
+      <w:proofErr w:type="spellEnd"/>
+      <w:r>
+        <w:rPr>
+          <w:rFonts w:asciiTheme="minorHAnsi" w:hAnsiTheme="minorHAnsi" w:cstheme="minorHAnsi"/>
+        </w:rPr>
+        <w:t>”, bringes brugeren videre til en typisk CRUD (</w:t>
+      </w:r>
+      <w:proofErr w:type="spellStart"/>
+      <w:r>
+        <w:rPr>
+          <w:rFonts w:asciiTheme="minorHAnsi" w:hAnsiTheme="minorHAnsi" w:cstheme="minorHAnsi"/>
+          <w:u w:val="single"/>
+        </w:rPr>
+        <w:t>C</w:t>
+      </w:r>
+      <w:r>
+        <w:rPr>
+          <w:rFonts w:asciiTheme="minorHAnsi" w:hAnsiTheme="minorHAnsi" w:cstheme="minorHAnsi"/>
+        </w:rPr>
+        <w:t>reate</w:t>
+      </w:r>
+      <w:proofErr w:type="spellEnd"/>
+      <w:r>
+        <w:rPr>
+          <w:rFonts w:asciiTheme="minorHAnsi" w:hAnsiTheme="minorHAnsi" w:cstheme="minorHAnsi"/>
+        </w:rPr>
+        <w:t xml:space="preserve">, </w:t>
+      </w:r>
+      <w:r>
+        <w:rPr>
+          <w:rFonts w:asciiTheme="minorHAnsi" w:hAnsiTheme="minorHAnsi" w:cstheme="minorHAnsi"/>
+          <w:u w:val="single"/>
+        </w:rPr>
+        <w:t>R</w:t>
+      </w:r>
+      <w:r>
+        <w:rPr>
+          <w:rFonts w:asciiTheme="minorHAnsi" w:hAnsiTheme="minorHAnsi" w:cstheme="minorHAnsi"/>
+        </w:rPr>
+        <w:t xml:space="preserve">ead, </w:t>
+      </w:r>
+      <w:r>
+        <w:rPr>
+          <w:rFonts w:asciiTheme="minorHAnsi" w:hAnsiTheme="minorHAnsi" w:cstheme="minorHAnsi"/>
+          <w:u w:val="single"/>
+        </w:rPr>
+        <w:t>U</w:t>
+      </w:r>
+      <w:r>
+        <w:rPr>
+          <w:rFonts w:asciiTheme="minorHAnsi" w:hAnsiTheme="minorHAnsi" w:cstheme="minorHAnsi"/>
+        </w:rPr>
+        <w:t xml:space="preserve">pdate, </w:t>
+      </w:r>
+      <w:proofErr w:type="spellStart"/>
+      <w:r>
+        <w:rPr>
+          <w:rFonts w:asciiTheme="minorHAnsi" w:hAnsiTheme="minorHAnsi" w:cstheme="minorHAnsi"/>
+          <w:u w:val="single"/>
+        </w:rPr>
+        <w:t>D</w:t>
+      </w:r>
+      <w:bookmarkStart w:id="1" w:name="_GoBack"/>
+      <w:bookmarkEnd w:id="1"/>
+      <w:r>
+        <w:rPr>
+          <w:rFonts w:asciiTheme="minorHAnsi" w:hAnsiTheme="minorHAnsi" w:cstheme="minorHAnsi"/>
+        </w:rPr>
+        <w:t>elete</w:t>
+      </w:r>
+      <w:proofErr w:type="spellEnd"/>
+      <w:r>
+        <w:rPr>
+          <w:rFonts w:asciiTheme="minorHAnsi" w:hAnsiTheme="minorHAnsi" w:cstheme="minorHAnsi"/>
+        </w:rPr>
+        <w:t>) menu. Herfra kan brugeren endvidere gå ind i ”Show” menuen, som viser to muligheder for, hvordan medlemmer kan printes; de to muligheder er enten alle, eller et specifikt medlem, som kan søges efter via medlemmets CPR nummer.</w:t>
       </w:r>
     </w:p>
     <w:p>
@@ -795,8 +887,8 @@
           <w:rFonts w:asciiTheme="minorHAnsi" w:hAnsiTheme="minorHAnsi" w:cstheme="minorHAnsi"/>
         </w:rPr>
       </w:pPr>
-      <w:bookmarkStart w:id="1" w:name="_Afgrænsning"/>
-      <w:bookmarkEnd w:id="1"/>
+      <w:bookmarkStart w:id="2" w:name="_Afgrænsning"/>
+      <w:bookmarkEnd w:id="2"/>
     </w:p>
     <w:p>
       <w:pPr>
@@ -1866,7 +1958,23 @@
           <w:rFonts w:asciiTheme="minorHAnsi" w:hAnsiTheme="minorHAnsi" w:cstheme="minorHAnsi"/>
           <w:sz w:val="22"/>
         </w:rPr>
-        <w:t>Træneren bruger træningsresultater til at udtage medlemmer til konkurencer, og ønsker derfor en ove</w:t>
+        <w:t xml:space="preserve">Træneren bruger træningsresultater til at udtage medlemmer til </w:t>
+      </w:r>
+      <w:proofErr w:type="spellStart"/>
+      <w:r>
+        <w:rPr>
+          <w:rFonts w:asciiTheme="minorHAnsi" w:hAnsiTheme="minorHAnsi" w:cstheme="minorHAnsi"/>
+          <w:sz w:val="22"/>
+        </w:rPr>
+        <w:t>konkurencer</w:t>
+      </w:r>
+      <w:proofErr w:type="spellEnd"/>
+      <w:r>
+        <w:rPr>
+          <w:rFonts w:asciiTheme="minorHAnsi" w:hAnsiTheme="minorHAnsi" w:cstheme="minorHAnsi"/>
+          <w:sz w:val="22"/>
+        </w:rPr>
+        <w:t>, og ønsker derfor en ove</w:t>
       </w:r>
       <w:r>
         <w:rPr>
@@ -2427,7 +2535,21 @@
         <w:rPr>
           <w:rFonts w:asciiTheme="minorHAnsi" w:hAnsiTheme="minorHAnsi" w:cstheme="minorHAnsi"/>
         </w:rPr>
-        <w:t>Første Use-Case</w:t>
+        <w:t xml:space="preserve">Første </w:t>
+      </w:r>
+      <w:proofErr w:type="spellStart"/>
+      <w:r>
+        <w:rPr>
+          <w:rFonts w:asciiTheme="minorHAnsi" w:hAnsiTheme="minorHAnsi" w:cstheme="minorHAnsi"/>
+        </w:rPr>
+        <w:t>Use</w:t>
+      </w:r>
+      <w:proofErr w:type="spellEnd"/>
+      <w:r>
+        <w:rPr>
+          <w:rFonts w:asciiTheme="minorHAnsi" w:hAnsiTheme="minorHAnsi" w:cstheme="minorHAnsi"/>
+        </w:rPr>
+        <w:t>-Case</w:t>
       </w:r>
     </w:p>
     <w:p>
@@ -2441,12 +2563,28 @@
           <w:rFonts w:asciiTheme="minorHAnsi" w:hAnsiTheme="minorHAnsi" w:cstheme="minorHAnsi"/>
         </w:rPr>
       </w:pPr>
-      <w:r>
-        <w:rPr>
-          <w:rFonts w:asciiTheme="minorHAnsi" w:hAnsiTheme="minorHAnsi" w:cstheme="minorHAnsi"/>
-        </w:rPr>
-        <w:t>Fully dressed</w:t>
-      </w:r>
+      <w:proofErr w:type="spellStart"/>
+      <w:r>
+        <w:rPr>
+          <w:rFonts w:asciiTheme="minorHAnsi" w:hAnsiTheme="minorHAnsi" w:cstheme="minorHAnsi"/>
+        </w:rPr>
+        <w:t>Fully</w:t>
+      </w:r>
+      <w:proofErr w:type="spellEnd"/>
+      <w:r>
+        <w:rPr>
+          <w:rFonts w:asciiTheme="minorHAnsi" w:hAnsiTheme="minorHAnsi" w:cstheme="minorHAnsi"/>
+        </w:rPr>
+        <w:t xml:space="preserve"> </w:t>
+      </w:r>
+      <w:proofErr w:type="spellStart"/>
+      <w:r>
+        <w:rPr>
+          <w:rFonts w:asciiTheme="minorHAnsi" w:hAnsiTheme="minorHAnsi" w:cstheme="minorHAnsi"/>
+        </w:rPr>
+        <w:t>dressed</w:t>
+      </w:r>
+      <w:proofErr w:type="spellEnd"/>
     </w:p>
     <w:p>
       <w:pPr>
@@ -2463,8 +2601,16 @@
         <w:rPr>
           <w:rFonts w:asciiTheme="minorHAnsi" w:hAnsiTheme="minorHAnsi" w:cstheme="minorHAnsi"/>
         </w:rPr>
-        <w:t>Extensions &amp; inclusion</w:t>
-      </w:r>
+        <w:t xml:space="preserve">Extensions &amp; </w:t>
+      </w:r>
+      <w:proofErr w:type="spellStart"/>
+      <w:r>
+        <w:rPr>
+          <w:rFonts w:asciiTheme="minorHAnsi" w:hAnsiTheme="minorHAnsi" w:cstheme="minorHAnsi"/>
+        </w:rPr>
+        <w:t>inclusion</w:t>
+      </w:r>
+      <w:proofErr w:type="spellEnd"/>
     </w:p>
     <w:p>
       <w:pPr>
@@ -2495,12 +2641,14 @@
           <w:rFonts w:asciiTheme="minorHAnsi" w:hAnsiTheme="minorHAnsi" w:cstheme="minorHAnsi"/>
         </w:rPr>
       </w:pPr>
+      <w:proofErr w:type="spellStart"/>
       <w:r>
         <w:rPr>
           <w:rFonts w:asciiTheme="minorHAnsi" w:hAnsiTheme="minorHAnsi" w:cstheme="minorHAnsi"/>
         </w:rPr>
         <w:t>Glossary</w:t>
       </w:r>
+      <w:proofErr w:type="spellEnd"/>
     </w:p>
     <w:p>
       <w:pPr>
@@ -2607,7 +2755,21 @@
         <w:rPr>
           <w:rFonts w:asciiTheme="minorHAnsi" w:hAnsiTheme="minorHAnsi" w:cstheme="minorHAnsi"/>
         </w:rPr>
-        <w:t>Anden Use-Case</w:t>
+        <w:t xml:space="preserve">Anden </w:t>
+      </w:r>
+      <w:proofErr w:type="spellStart"/>
+      <w:r>
+        <w:rPr>
+          <w:rFonts w:asciiTheme="minorHAnsi" w:hAnsiTheme="minorHAnsi" w:cstheme="minorHAnsi"/>
+        </w:rPr>
+        <w:t>Use</w:t>
+      </w:r>
+      <w:proofErr w:type="spellEnd"/>
+      <w:r>
+        <w:rPr>
+          <w:rFonts w:asciiTheme="minorHAnsi" w:hAnsiTheme="minorHAnsi" w:cstheme="minorHAnsi"/>
+        </w:rPr>
+        <w:t>-Case</w:t>
       </w:r>
     </w:p>
     <w:p>
@@ -2621,12 +2783,28 @@
           <w:rFonts w:asciiTheme="minorHAnsi" w:hAnsiTheme="minorHAnsi" w:cstheme="minorHAnsi"/>
         </w:rPr>
       </w:pPr>
-      <w:r>
-        <w:rPr>
-          <w:rFonts w:asciiTheme="minorHAnsi" w:hAnsiTheme="minorHAnsi" w:cstheme="minorHAnsi"/>
-        </w:rPr>
-        <w:t>Fully dressed</w:t>
-      </w:r>
+      <w:proofErr w:type="spellStart"/>
+      <w:r>
+        <w:rPr>
+          <w:rFonts w:asciiTheme="minorHAnsi" w:hAnsiTheme="minorHAnsi" w:cstheme="minorHAnsi"/>
+        </w:rPr>
+        <w:t>Fully</w:t>
+      </w:r>
+      <w:proofErr w:type="spellEnd"/>
+      <w:r>
+        <w:rPr>
+          <w:rFonts w:asciiTheme="minorHAnsi" w:hAnsiTheme="minorHAnsi" w:cstheme="minorHAnsi"/>
+        </w:rPr>
+        <w:t xml:space="preserve"> </w:t>
+      </w:r>
+      <w:proofErr w:type="spellStart"/>
+      <w:r>
+        <w:rPr>
+          <w:rFonts w:asciiTheme="minorHAnsi" w:hAnsiTheme="minorHAnsi" w:cstheme="minorHAnsi"/>
+        </w:rPr>
+        <w:t>dressed</w:t>
+      </w:r>
+      <w:proofErr w:type="spellEnd"/>
     </w:p>
     <w:p>
       <w:pPr>
@@ -2639,11 +2817,33 @@
           <w:rFonts w:asciiTheme="minorHAnsi" w:hAnsiTheme="minorHAnsi" w:cstheme="minorHAnsi"/>
         </w:rPr>
       </w:pPr>
-      <w:r>
-        <w:rPr>
-          <w:rFonts w:asciiTheme="minorHAnsi" w:hAnsiTheme="minorHAnsi" w:cstheme="minorHAnsi"/>
-        </w:rPr>
-        <w:t>Trejde Use-Case</w:t>
+      <w:proofErr w:type="spellStart"/>
+      <w:r>
+        <w:rPr>
+          <w:rFonts w:asciiTheme="minorHAnsi" w:hAnsiTheme="minorHAnsi" w:cstheme="minorHAnsi"/>
+        </w:rPr>
+        <w:t>Trejde</w:t>
+      </w:r>
+      <w:proofErr w:type="spellEnd"/>
+      <w:r>
+        <w:rPr>
+          <w:rFonts w:asciiTheme="minorHAnsi" w:hAnsiTheme="minorHAnsi" w:cstheme="minorHAnsi"/>
+        </w:rPr>
+        <w:t xml:space="preserve"> </w:t>
+      </w:r>
+      <w:proofErr w:type="spellStart"/>
+      <w:r>
+        <w:rPr>
+          <w:rFonts w:asciiTheme="minorHAnsi" w:hAnsiTheme="minorHAnsi" w:cstheme="minorHAnsi"/>
+        </w:rPr>
+        <w:t>Use</w:t>
+      </w:r>
+      <w:proofErr w:type="spellEnd"/>
+      <w:r>
+        <w:rPr>
+          <w:rFonts w:asciiTheme="minorHAnsi" w:hAnsiTheme="minorHAnsi" w:cstheme="minorHAnsi"/>
+        </w:rPr>
+        <w:t>-Case</w:t>
       </w:r>
     </w:p>
     <w:p>
@@ -2657,12 +2857,28 @@
           <w:rFonts w:asciiTheme="minorHAnsi" w:hAnsiTheme="minorHAnsi" w:cstheme="minorHAnsi"/>
         </w:rPr>
       </w:pPr>
-      <w:r>
-        <w:rPr>
-          <w:rFonts w:asciiTheme="minorHAnsi" w:hAnsiTheme="minorHAnsi" w:cstheme="minorHAnsi"/>
-        </w:rPr>
-        <w:t>Fully dressed</w:t>
-      </w:r>
+      <w:proofErr w:type="spellStart"/>
+      <w:r>
+        <w:rPr>
+          <w:rFonts w:asciiTheme="minorHAnsi" w:hAnsiTheme="minorHAnsi" w:cstheme="minorHAnsi"/>
+        </w:rPr>
+        <w:t>Fully</w:t>
+      </w:r>
+      <w:proofErr w:type="spellEnd"/>
+      <w:r>
+        <w:rPr>
+          <w:rFonts w:asciiTheme="minorHAnsi" w:hAnsiTheme="minorHAnsi" w:cstheme="minorHAnsi"/>
+        </w:rPr>
+        <w:t xml:space="preserve"> </w:t>
+      </w:r>
+      <w:proofErr w:type="spellStart"/>
+      <w:r>
+        <w:rPr>
+          <w:rFonts w:asciiTheme="minorHAnsi" w:hAnsiTheme="minorHAnsi" w:cstheme="minorHAnsi"/>
+        </w:rPr>
+        <w:t>dressed</w:t>
+      </w:r>
+      <w:proofErr w:type="spellEnd"/>
     </w:p>
     <w:p>
       <w:pPr>
@@ -2679,8 +2895,58 @@
         <w:rPr>
           <w:rFonts w:asciiTheme="minorHAnsi" w:hAnsiTheme="minorHAnsi" w:cstheme="minorHAnsi"/>
         </w:rPr>
-        <w:t>//Insert some code here</w:t>
-      </w:r>
+        <w:t>//</w:t>
+      </w:r>
+      <w:proofErr w:type="spellStart"/>
+      <w:r>
+        <w:rPr>
+          <w:rFonts w:asciiTheme="minorHAnsi" w:hAnsiTheme="minorHAnsi" w:cstheme="minorHAnsi"/>
+        </w:rPr>
+        <w:t>Insert</w:t>
+      </w:r>
+      <w:proofErr w:type="spellEnd"/>
+      <w:r>
+        <w:rPr>
+          <w:rFonts w:asciiTheme="minorHAnsi" w:hAnsiTheme="minorHAnsi" w:cstheme="minorHAnsi"/>
+        </w:rPr>
+        <w:t xml:space="preserve"> </w:t>
+      </w:r>
+      <w:proofErr w:type="spellStart"/>
+      <w:r>
+        <w:rPr>
+          <w:rFonts w:asciiTheme="minorHAnsi" w:hAnsiTheme="minorHAnsi" w:cstheme="minorHAnsi"/>
+        </w:rPr>
+        <w:t>some</w:t>
+      </w:r>
+      <w:proofErr w:type="spellEnd"/>
+      <w:r>
+        <w:rPr>
+          <w:rFonts w:asciiTheme="minorHAnsi" w:hAnsiTheme="minorHAnsi" w:cstheme="minorHAnsi"/>
+        </w:rPr>
+        <w:t xml:space="preserve"> </w:t>
+      </w:r>
+      <w:proofErr w:type="spellStart"/>
+      <w:r>
+        <w:rPr>
+          <w:rFonts w:asciiTheme="minorHAnsi" w:hAnsiTheme="minorHAnsi" w:cstheme="minorHAnsi"/>
+        </w:rPr>
+        <w:t>code</w:t>
+      </w:r>
+      <w:proofErr w:type="spellEnd"/>
+      <w:r>
+        <w:rPr>
+          <w:rFonts w:asciiTheme="minorHAnsi" w:hAnsiTheme="minorHAnsi" w:cstheme="minorHAnsi"/>
+        </w:rPr>
+        <w:t xml:space="preserve"> </w:t>
+      </w:r>
+      <w:proofErr w:type="spellStart"/>
+      <w:r>
+        <w:rPr>
+          <w:rFonts w:asciiTheme="minorHAnsi" w:hAnsiTheme="minorHAnsi" w:cstheme="minorHAnsi"/>
+        </w:rPr>
+        <w:t>here</w:t>
+      </w:r>
+      <w:proofErr w:type="spellEnd"/>
     </w:p>
     <w:p>
       <w:pPr>
@@ -2697,8 +2963,44 @@
         <w:rPr>
           <w:rFonts w:asciiTheme="minorHAnsi" w:hAnsiTheme="minorHAnsi" w:cstheme="minorHAnsi"/>
         </w:rPr>
-        <w:t>//Insert brief Use-Cases here</w:t>
-      </w:r>
+        <w:t>//</w:t>
+      </w:r>
+      <w:proofErr w:type="spellStart"/>
+      <w:r>
+        <w:rPr>
+          <w:rFonts w:asciiTheme="minorHAnsi" w:hAnsiTheme="minorHAnsi" w:cstheme="minorHAnsi"/>
+        </w:rPr>
+        <w:t>Insert</w:t>
+      </w:r>
+      <w:proofErr w:type="spellEnd"/>
+      <w:r>
+        <w:rPr>
+          <w:rFonts w:asciiTheme="minorHAnsi" w:hAnsiTheme="minorHAnsi" w:cstheme="minorHAnsi"/>
+        </w:rPr>
+        <w:t xml:space="preserve"> brief </w:t>
+      </w:r>
+      <w:proofErr w:type="spellStart"/>
+      <w:r>
+        <w:rPr>
+          <w:rFonts w:asciiTheme="minorHAnsi" w:hAnsiTheme="minorHAnsi" w:cstheme="minorHAnsi"/>
+        </w:rPr>
+        <w:t>Use</w:t>
+      </w:r>
+      <w:proofErr w:type="spellEnd"/>
+      <w:r>
+        <w:rPr>
+          <w:rFonts w:asciiTheme="minorHAnsi" w:hAnsiTheme="minorHAnsi" w:cstheme="minorHAnsi"/>
+        </w:rPr>
+        <w:t xml:space="preserve">-Cases </w:t>
+      </w:r>
+      <w:proofErr w:type="spellStart"/>
+      <w:r>
+        <w:rPr>
+          <w:rFonts w:asciiTheme="minorHAnsi" w:hAnsiTheme="minorHAnsi" w:cstheme="minorHAnsi"/>
+        </w:rPr>
+        <w:t>here</w:t>
+      </w:r>
+      <w:proofErr w:type="spellEnd"/>
     </w:p>
     <w:p>
       <w:pPr>
@@ -2895,7 +3197,20 @@
           <w:rFonts w:asciiTheme="minorHAnsi" w:hAnsiTheme="minorHAnsi" w:cstheme="minorHAnsi"/>
         </w:rPr>
         <w:br/>
-        <w:t>Konkurrencetrænerne vil gerne kunne benytte dette system som baggrund til stævnearrangementer.</w:t>
+      </w:r>
+      <w:proofErr w:type="spellStart"/>
+      <w:r>
+        <w:rPr>
+          <w:rFonts w:asciiTheme="minorHAnsi" w:hAnsiTheme="minorHAnsi" w:cstheme="minorHAnsi"/>
+        </w:rPr>
+        <w:t>Konkurrencetrænerne</w:t>
+      </w:r>
+      <w:proofErr w:type="spellEnd"/>
+      <w:r>
+        <w:rPr>
+          <w:rFonts w:asciiTheme="minorHAnsi" w:hAnsiTheme="minorHAnsi" w:cstheme="minorHAnsi"/>
+        </w:rPr>
+        <w:t xml:space="preserve"> vil gerne kunne benytte dette system som baggrund til stævnearrangementer.</w:t>
       </w:r>
     </w:p>
     <w:p>
@@ -2988,6 +3303,7 @@
                 <w:rFonts w:asciiTheme="minorHAnsi" w:hAnsiTheme="minorHAnsi" w:cstheme="minorHAnsi"/>
               </w:rPr>
             </w:pPr>
+            <w:proofErr w:type="spellStart"/>
             <w:r>
               <w:rPr>
                 <w:rFonts w:asciiTheme="minorHAnsi" w:hAnsiTheme="minorHAnsi" w:cstheme="minorHAnsi"/>
@@ -2999,7 +3315,14 @@
               <w:rPr>
                 <w:rFonts w:asciiTheme="minorHAnsi" w:hAnsiTheme="minorHAnsi" w:cstheme="minorHAnsi"/>
               </w:rPr>
-              <w:t>trengths / Stryker</w:t>
+              <w:t>trengths</w:t>
+            </w:r>
+            <w:proofErr w:type="spellEnd"/>
+            <w:r>
+              <w:rPr>
+                <w:rFonts w:asciiTheme="minorHAnsi" w:hAnsiTheme="minorHAnsi" w:cstheme="minorHAnsi"/>
+              </w:rPr>
+              <w:t xml:space="preserve"> / Stryker</w:t>
             </w:r>
           </w:p>
         </w:tc>
@@ -3026,6 +3349,7 @@
                 <w:rFonts w:asciiTheme="minorHAnsi" w:hAnsiTheme="minorHAnsi" w:cstheme="minorHAnsi"/>
               </w:rPr>
             </w:pPr>
+            <w:proofErr w:type="spellStart"/>
             <w:r>
               <w:rPr>
                 <w:rFonts w:asciiTheme="minorHAnsi" w:hAnsiTheme="minorHAnsi" w:cstheme="minorHAnsi"/>
@@ -3037,7 +3361,14 @@
               <w:rPr>
                 <w:rFonts w:asciiTheme="minorHAnsi" w:hAnsiTheme="minorHAnsi" w:cstheme="minorHAnsi"/>
               </w:rPr>
-              <w:t>eaknesses / Svagheder</w:t>
+              <w:t>eaknesses</w:t>
+            </w:r>
+            <w:proofErr w:type="spellEnd"/>
+            <w:r>
+              <w:rPr>
+                <w:rFonts w:asciiTheme="minorHAnsi" w:hAnsiTheme="minorHAnsi" w:cstheme="minorHAnsi"/>
+              </w:rPr>
+              <w:t xml:space="preserve"> / Svagheder</w:t>
             </w:r>
           </w:p>
         </w:tc>
@@ -3255,6 +3586,7 @@
                 <w:rFonts w:asciiTheme="minorHAnsi" w:hAnsiTheme="minorHAnsi" w:cstheme="minorHAnsi"/>
               </w:rPr>
             </w:pPr>
+            <w:proofErr w:type="spellStart"/>
             <w:r>
               <w:rPr>
                 <w:rFonts w:asciiTheme="minorHAnsi" w:hAnsiTheme="minorHAnsi" w:cstheme="minorHAnsi"/>
@@ -3266,7 +3598,14 @@
               <w:rPr>
                 <w:rFonts w:asciiTheme="minorHAnsi" w:hAnsiTheme="minorHAnsi" w:cstheme="minorHAnsi"/>
               </w:rPr>
-              <w:t>pportunities / Muligheder</w:t>
+              <w:t>pportunities</w:t>
+            </w:r>
+            <w:proofErr w:type="spellEnd"/>
+            <w:r>
+              <w:rPr>
+                <w:rFonts w:asciiTheme="minorHAnsi" w:hAnsiTheme="minorHAnsi" w:cstheme="minorHAnsi"/>
+              </w:rPr>
+              <w:t xml:space="preserve"> / Muligheder</w:t>
             </w:r>
           </w:p>
         </w:tc>
@@ -3292,6 +3631,7 @@
                 <w:rFonts w:asciiTheme="minorHAnsi" w:hAnsiTheme="minorHAnsi" w:cstheme="minorHAnsi"/>
               </w:rPr>
             </w:pPr>
+            <w:proofErr w:type="spellStart"/>
             <w:r>
               <w:rPr>
                 <w:rFonts w:asciiTheme="minorHAnsi" w:hAnsiTheme="minorHAnsi" w:cstheme="minorHAnsi"/>
@@ -3303,7 +3643,14 @@
               <w:rPr>
                 <w:rFonts w:asciiTheme="minorHAnsi" w:hAnsiTheme="minorHAnsi" w:cstheme="minorHAnsi"/>
               </w:rPr>
-              <w:t>hreats / trusler</w:t>
+              <w:t>hreats</w:t>
+            </w:r>
+            <w:proofErr w:type="spellEnd"/>
+            <w:r>
+              <w:rPr>
+                <w:rFonts w:asciiTheme="minorHAnsi" w:hAnsiTheme="minorHAnsi" w:cstheme="minorHAnsi"/>
+              </w:rPr>
+              <w:t xml:space="preserve"> / trusler</w:t>
             </w:r>
           </w:p>
         </w:tc>
@@ -3544,6 +3891,7 @@
           <w:rFonts w:asciiTheme="minorHAnsi" w:hAnsiTheme="minorHAnsi" w:cstheme="minorHAnsi"/>
         </w:rPr>
       </w:pPr>
+      <w:proofErr w:type="spellStart"/>
       <w:r>
         <w:rPr>
           <w:rFonts w:asciiTheme="minorHAnsi" w:hAnsiTheme="minorHAnsi" w:cstheme="minorHAnsi"/>
@@ -3555,7 +3903,14 @@
         <w:rPr>
           <w:rFonts w:asciiTheme="minorHAnsi" w:hAnsiTheme="minorHAnsi" w:cstheme="minorHAnsi"/>
         </w:rPr>
-        <w:t>unctionality (Hvad kunden vil have)</w:t>
+        <w:t>unctionality</w:t>
+      </w:r>
+      <w:proofErr w:type="spellEnd"/>
+      <w:r>
+        <w:rPr>
+          <w:rFonts w:asciiTheme="minorHAnsi" w:hAnsiTheme="minorHAnsi" w:cstheme="minorHAnsi"/>
+        </w:rPr>
+        <w:t xml:space="preserve"> (Hvad kunden vil have)</w:t>
       </w:r>
     </w:p>
     <w:p>
@@ -3659,6 +4014,7 @@
           <w:rFonts w:asciiTheme="minorHAnsi" w:hAnsiTheme="minorHAnsi" w:cstheme="minorHAnsi"/>
         </w:rPr>
       </w:pPr>
+      <w:proofErr w:type="spellStart"/>
       <w:r>
         <w:rPr>
           <w:rFonts w:asciiTheme="minorHAnsi" w:hAnsiTheme="minorHAnsi" w:cstheme="minorHAnsi"/>
@@ -3670,7 +4026,14 @@
         <w:rPr>
           <w:rFonts w:asciiTheme="minorHAnsi" w:hAnsiTheme="minorHAnsi" w:cstheme="minorHAnsi"/>
         </w:rPr>
-        <w:t>sability (Hvor effektivt er programmet? Er det acceptabelt? Er dokumentationen i orden?)</w:t>
+        <w:t>sability</w:t>
+      </w:r>
+      <w:proofErr w:type="spellEnd"/>
+      <w:r>
+        <w:rPr>
+          <w:rFonts w:asciiTheme="minorHAnsi" w:hAnsiTheme="minorHAnsi" w:cstheme="minorHAnsi"/>
+        </w:rPr>
+        <w:t xml:space="preserve"> (Hvor effektivt er programmet? Er det acceptabelt? Er dokumentationen i orden?)</w:t>
       </w:r>
     </w:p>
     <w:p>
@@ -3720,6 +4083,7 @@
           <w:rFonts w:asciiTheme="minorHAnsi" w:hAnsiTheme="minorHAnsi" w:cstheme="minorHAnsi"/>
         </w:rPr>
       </w:pPr>
+      <w:proofErr w:type="spellStart"/>
       <w:r>
         <w:rPr>
           <w:rFonts w:asciiTheme="minorHAnsi" w:hAnsiTheme="minorHAnsi" w:cstheme="minorHAnsi"/>
@@ -3731,7 +4095,28 @@
         <w:rPr>
           <w:rFonts w:asciiTheme="minorHAnsi" w:hAnsiTheme="minorHAnsi" w:cstheme="minorHAnsi"/>
         </w:rPr>
-        <w:t>eliability (Maksimale downtime? Fejl er forudsigelige? Hvordan kan det recovers?)</w:t>
+        <w:t>eliability</w:t>
+      </w:r>
+      <w:proofErr w:type="spellEnd"/>
+      <w:r>
+        <w:rPr>
+          <w:rFonts w:asciiTheme="minorHAnsi" w:hAnsiTheme="minorHAnsi" w:cstheme="minorHAnsi"/>
+        </w:rPr>
+        <w:t xml:space="preserve"> (Maksimale downtime? Fejl er forudsigelige? Hvordan kan det </w:t>
+      </w:r>
+      <w:proofErr w:type="spellStart"/>
+      <w:r>
+        <w:rPr>
+          <w:rFonts w:asciiTheme="minorHAnsi" w:hAnsiTheme="minorHAnsi" w:cstheme="minorHAnsi"/>
+        </w:rPr>
+        <w:t>recovers</w:t>
+      </w:r>
+      <w:proofErr w:type="spellEnd"/>
+      <w:r>
+        <w:rPr>
+          <w:rFonts w:asciiTheme="minorHAnsi" w:hAnsiTheme="minorHAnsi" w:cstheme="minorHAnsi"/>
+        </w:rPr>
+        <w:t>?)</w:t>
       </w:r>
     </w:p>
     <w:p>
@@ -3792,7 +4177,21 @@
         <w:rPr>
           <w:rFonts w:asciiTheme="minorHAnsi" w:hAnsiTheme="minorHAnsi" w:cstheme="minorHAnsi"/>
         </w:rPr>
-        <w:t>erformance (Hvor hurtigt er programmet? Højeste responstid? Proccessor forbrug?)</w:t>
+        <w:t xml:space="preserve">erformance (Hvor hurtigt er programmet? Højeste responstid? </w:t>
+      </w:r>
+      <w:proofErr w:type="spellStart"/>
+      <w:r>
+        <w:rPr>
+          <w:rFonts w:asciiTheme="minorHAnsi" w:hAnsiTheme="minorHAnsi" w:cstheme="minorHAnsi"/>
+        </w:rPr>
+        <w:t>Proccessor</w:t>
+      </w:r>
+      <w:proofErr w:type="spellEnd"/>
+      <w:r>
+        <w:rPr>
+          <w:rFonts w:asciiTheme="minorHAnsi" w:hAnsiTheme="minorHAnsi" w:cstheme="minorHAnsi"/>
+        </w:rPr>
+        <w:t xml:space="preserve"> forbrug?)</w:t>
       </w:r>
     </w:p>
     <w:p>
@@ -3824,6 +4223,7 @@
           <w:rFonts w:asciiTheme="minorHAnsi" w:hAnsiTheme="minorHAnsi" w:cstheme="minorHAnsi"/>
         </w:rPr>
       </w:pPr>
+      <w:proofErr w:type="spellStart"/>
       <w:r>
         <w:rPr>
           <w:rFonts w:asciiTheme="minorHAnsi" w:hAnsiTheme="minorHAnsi" w:cstheme="minorHAnsi"/>
@@ -3835,7 +4235,14 @@
         <w:rPr>
           <w:rFonts w:asciiTheme="minorHAnsi" w:hAnsiTheme="minorHAnsi" w:cstheme="minorHAnsi"/>
         </w:rPr>
-        <w:t>upportability (Kan det testes, udbygges, vedligeholdes, installeres, konfigureres eller overvåges?)</w:t>
+        <w:t>upportability</w:t>
+      </w:r>
+      <w:proofErr w:type="spellEnd"/>
+      <w:r>
+        <w:rPr>
+          <w:rFonts w:asciiTheme="minorHAnsi" w:hAnsiTheme="minorHAnsi" w:cstheme="minorHAnsi"/>
+        </w:rPr>
+        <w:t xml:space="preserve"> (Kan det testes, udbygges, vedligeholdes, installeres, konfigureres eller overvåges?)</w:t>
       </w:r>
     </w:p>
     <w:p>
@@ -3871,7 +4278,21 @@
         <w:rPr>
           <w:rFonts w:asciiTheme="minorHAnsi" w:hAnsiTheme="minorHAnsi" w:cstheme="minorHAnsi"/>
         </w:rPr>
-        <w:t>Det er envidere nemt at både tilføje og fjerne moduler eller dele af disse.</w:t>
+        <w:t xml:space="preserve">Det er </w:t>
+      </w:r>
+      <w:proofErr w:type="spellStart"/>
+      <w:r>
+        <w:rPr>
+          <w:rFonts w:asciiTheme="minorHAnsi" w:hAnsiTheme="minorHAnsi" w:cstheme="minorHAnsi"/>
+        </w:rPr>
+        <w:t>envidere</w:t>
+      </w:r>
+      <w:proofErr w:type="spellEnd"/>
+      <w:r>
+        <w:rPr>
+          <w:rFonts w:asciiTheme="minorHAnsi" w:hAnsiTheme="minorHAnsi" w:cstheme="minorHAnsi"/>
+        </w:rPr>
+        <w:t xml:space="preserve"> nemt at både tilføje og fjerne moduler eller dele af disse.</w:t>
       </w:r>
     </w:p>
     <w:p>
@@ -3891,6 +4312,7 @@
           <w:rFonts w:asciiTheme="minorHAnsi" w:hAnsiTheme="minorHAnsi" w:cstheme="minorHAnsi"/>
         </w:rPr>
       </w:pPr>
+      <w:proofErr w:type="spellStart"/>
       <w:r>
         <w:rPr>
           <w:rStyle w:val="Strk"/>
@@ -3899,6 +4321,7 @@
         <w:lastRenderedPageBreak/>
         <w:t>Glossary</w:t>
       </w:r>
+      <w:proofErr w:type="spellEnd"/>
     </w:p>
     <w:p>
       <w:pPr>
@@ -4412,11 +4835,19 @@
           <w:rFonts w:asciiTheme="minorHAnsi" w:hAnsiTheme="minorHAnsi" w:cstheme="minorHAnsi"/>
         </w:rPr>
       </w:pPr>
-      <w:r>
-        <w:rPr>
-          <w:rFonts w:asciiTheme="minorHAnsi" w:hAnsiTheme="minorHAnsi" w:cstheme="minorHAnsi"/>
-        </w:rPr>
-        <w:t>Addresse.</w:t>
+      <w:proofErr w:type="spellStart"/>
+      <w:r>
+        <w:rPr>
+          <w:rFonts w:asciiTheme="minorHAnsi" w:hAnsiTheme="minorHAnsi" w:cstheme="minorHAnsi"/>
+        </w:rPr>
+        <w:t>Addresse</w:t>
+      </w:r>
+      <w:proofErr w:type="spellEnd"/>
+      <w:r>
+        <w:rPr>
+          <w:rFonts w:asciiTheme="minorHAnsi" w:hAnsiTheme="minorHAnsi" w:cstheme="minorHAnsi"/>
+        </w:rPr>
+        <w:t>.</w:t>
       </w:r>
     </w:p>
     <w:p>
@@ -4578,6 +5009,7 @@
           <w:szCs w:val="56"/>
         </w:rPr>
       </w:pPr>
+      <w:proofErr w:type="spellStart"/>
       <w:r>
         <w:rPr>
           <w:rStyle w:val="Strk"/>
@@ -4585,7 +5017,17 @@
           <w:sz w:val="56"/>
           <w:szCs w:val="56"/>
         </w:rPr>
-        <w:t>Use-case</w:t>
+        <w:t>Use</w:t>
+      </w:r>
+      <w:proofErr w:type="spellEnd"/>
+      <w:r>
+        <w:rPr>
+          <w:rStyle w:val="Strk"/>
+          <w:rFonts w:asciiTheme="minorHAnsi" w:hAnsiTheme="minorHAnsi" w:cstheme="minorHAnsi"/>
+          <w:sz w:val="56"/>
+          <w:szCs w:val="56"/>
+        </w:rPr>
+        <w:t>-case</w:t>
       </w:r>
     </w:p>
     <w:p>
@@ -4662,7 +5104,63 @@
         <w:rPr>
           <w:rFonts w:asciiTheme="minorHAnsi" w:hAnsiTheme="minorHAnsi" w:cstheme="minorHAnsi"/>
         </w:rPr>
-        <w:t>En kunde ankommer til svømmeklub delfinen og vil gerne melde sig til som motonist svømmer. Klub formanden spørger om personsoplysninger og om hvilken type svømmer kunden ønsker, at melde sig til og bagefter skriver klubformanden informationen ind i Dolphin systemet der opdatereres i systemet.</w:t>
+        <w:t xml:space="preserve">En kunde ankommer til svømmeklub delfinen og vil gerne melde sig til som </w:t>
+      </w:r>
+      <w:proofErr w:type="spellStart"/>
+      <w:r>
+        <w:rPr>
+          <w:rFonts w:asciiTheme="minorHAnsi" w:hAnsiTheme="minorHAnsi" w:cstheme="minorHAnsi"/>
+        </w:rPr>
+        <w:t>motonist</w:t>
+      </w:r>
+      <w:proofErr w:type="spellEnd"/>
+      <w:r>
+        <w:rPr>
+          <w:rFonts w:asciiTheme="minorHAnsi" w:hAnsiTheme="minorHAnsi" w:cstheme="minorHAnsi"/>
+        </w:rPr>
+        <w:t xml:space="preserve"> svømmer. Klub formanden spørger om </w:t>
+      </w:r>
+      <w:proofErr w:type="spellStart"/>
+      <w:r>
+        <w:rPr>
+          <w:rFonts w:asciiTheme="minorHAnsi" w:hAnsiTheme="minorHAnsi" w:cstheme="minorHAnsi"/>
+        </w:rPr>
+        <w:t>personsoplysninger</w:t>
+      </w:r>
+      <w:proofErr w:type="spellEnd"/>
+      <w:r>
+        <w:rPr>
+          <w:rFonts w:asciiTheme="minorHAnsi" w:hAnsiTheme="minorHAnsi" w:cstheme="minorHAnsi"/>
+        </w:rPr>
+        <w:t xml:space="preserve"> og om hvilken type svømmer kunden ønsker, at melde sig til og bagefter skriver klubformanden informationen ind i </w:t>
+      </w:r>
+      <w:proofErr w:type="spellStart"/>
+      <w:r>
+        <w:rPr>
+          <w:rFonts w:asciiTheme="minorHAnsi" w:hAnsiTheme="minorHAnsi" w:cstheme="minorHAnsi"/>
+        </w:rPr>
+        <w:t>Dolphin</w:t>
+      </w:r>
+      <w:proofErr w:type="spellEnd"/>
+      <w:r>
+        <w:rPr>
+          <w:rFonts w:asciiTheme="minorHAnsi" w:hAnsiTheme="minorHAnsi" w:cstheme="minorHAnsi"/>
+        </w:rPr>
+        <w:t xml:space="preserve"> systemet der </w:t>
+      </w:r>
+      <w:proofErr w:type="spellStart"/>
+      <w:r>
+        <w:rPr>
+          <w:rFonts w:asciiTheme="minorHAnsi" w:hAnsiTheme="minorHAnsi" w:cstheme="minorHAnsi"/>
+        </w:rPr>
+        <w:t>opdatereres</w:t>
+      </w:r>
+      <w:proofErr w:type="spellEnd"/>
+      <w:r>
+        <w:rPr>
+          <w:rFonts w:asciiTheme="minorHAnsi" w:hAnsiTheme="minorHAnsi" w:cstheme="minorHAnsi"/>
+        </w:rPr>
+        <w:t xml:space="preserve"> i systemet.</w:t>
       </w:r>
     </w:p>
     <w:p>
@@ -4688,8 +5186,39 @@
           <w:sz w:val="28"/>
           <w:szCs w:val="28"/>
         </w:rPr>
-        <w:t>Lav nyt medlem – Fully dressed</w:t>
-      </w:r>
+        <w:t xml:space="preserve">Lav nyt medlem – </w:t>
+      </w:r>
+      <w:proofErr w:type="spellStart"/>
+      <w:r>
+        <w:rPr>
+          <w:rStyle w:val="Strk"/>
+          <w:rFonts w:asciiTheme="minorHAnsi" w:hAnsiTheme="minorHAnsi" w:cstheme="minorHAnsi"/>
+          <w:sz w:val="28"/>
+          <w:szCs w:val="28"/>
+        </w:rPr>
+        <w:t>Fully</w:t>
+      </w:r>
+      <w:proofErr w:type="spellEnd"/>
+      <w:r>
+        <w:rPr>
+          <w:rStyle w:val="Strk"/>
+          <w:rFonts w:asciiTheme="minorHAnsi" w:hAnsiTheme="minorHAnsi" w:cstheme="minorHAnsi"/>
+          <w:sz w:val="28"/>
+          <w:szCs w:val="28"/>
+        </w:rPr>
+        <w:t xml:space="preserve"> </w:t>
+      </w:r>
+      <w:proofErr w:type="spellStart"/>
+      <w:r>
+        <w:rPr>
+          <w:rStyle w:val="Strk"/>
+          <w:rFonts w:asciiTheme="minorHAnsi" w:hAnsiTheme="minorHAnsi" w:cstheme="minorHAnsi"/>
+          <w:sz w:val="28"/>
+          <w:szCs w:val="28"/>
+        </w:rPr>
+        <w:t>dressed</w:t>
+      </w:r>
+      <w:proofErr w:type="spellEnd"/>
     </w:p>
     <w:p>
       <w:pPr>
@@ -4713,8 +5242,18 @@
           <w:sz w:val="28"/>
           <w:lang w:val="en-GB"/>
         </w:rPr>
-        <w:t>Scope:</w:t>
-      </w:r>
+        <w:t>Scope</w:t>
+      </w:r>
+      <w:proofErr w:type="gramStart"/>
+      <w:r>
+        <w:rPr>
+          <w:rFonts w:asciiTheme="minorHAnsi" w:eastAsia="Calibri" w:hAnsiTheme="minorHAnsi" w:cstheme="minorHAnsi"/>
+          <w:sz w:val="28"/>
+          <w:lang w:val="en-GB"/>
+        </w:rPr>
+        <w:t>:</w:t>
+      </w:r>
+      <w:proofErr w:type="gramEnd"/>
       <w:r>
         <w:rPr>
           <w:rFonts w:asciiTheme="minorHAnsi" w:eastAsia="Calibri" w:hAnsiTheme="minorHAnsi" w:cstheme="minorHAnsi"/>
@@ -4821,12 +5360,37 @@
         </w:rPr>
         <w:br/>
       </w:r>
-      <w:r>
-        <w:rPr>
-          <w:rFonts w:asciiTheme="minorHAnsi" w:eastAsia="Calibri" w:hAnsiTheme="minorHAnsi" w:cstheme="minorHAnsi"/>
-          <w:sz w:val="28"/>
-        </w:rPr>
-        <w:t>Stakeholder and interests:</w:t>
+      <w:proofErr w:type="spellStart"/>
+      <w:r>
+        <w:rPr>
+          <w:rFonts w:asciiTheme="minorHAnsi" w:eastAsia="Calibri" w:hAnsiTheme="minorHAnsi" w:cstheme="minorHAnsi"/>
+          <w:sz w:val="28"/>
+        </w:rPr>
+        <w:t>Stakeholder</w:t>
+      </w:r>
+      <w:proofErr w:type="spellEnd"/>
+      <w:r>
+        <w:rPr>
+          <w:rFonts w:asciiTheme="minorHAnsi" w:eastAsia="Calibri" w:hAnsiTheme="minorHAnsi" w:cstheme="minorHAnsi"/>
+          <w:sz w:val="28"/>
+        </w:rPr>
+        <w:t xml:space="preserve"> and </w:t>
+      </w:r>
+      <w:proofErr w:type="spellStart"/>
+      <w:r>
+        <w:rPr>
+          <w:rFonts w:asciiTheme="minorHAnsi" w:eastAsia="Calibri" w:hAnsiTheme="minorHAnsi" w:cstheme="minorHAnsi"/>
+          <w:sz w:val="28"/>
+        </w:rPr>
+        <w:t>interests</w:t>
+      </w:r>
+      <w:proofErr w:type="spellEnd"/>
+      <w:r>
+        <w:rPr>
+          <w:rFonts w:asciiTheme="minorHAnsi" w:eastAsia="Calibri" w:hAnsiTheme="minorHAnsi" w:cstheme="minorHAnsi"/>
+          <w:sz w:val="28"/>
+        </w:rPr>
+        <w:t>:</w:t>
       </w:r>
     </w:p>
     <w:p>
@@ -4886,12 +5450,21 @@
         </w:rPr>
         <w:br/>
       </w:r>
-      <w:r>
-        <w:rPr>
-          <w:rFonts w:asciiTheme="minorHAnsi" w:eastAsia="Calibri" w:hAnsiTheme="minorHAnsi" w:cstheme="minorHAnsi"/>
-          <w:sz w:val="28"/>
-        </w:rPr>
-        <w:t>Preconditions:</w:t>
+      <w:proofErr w:type="spellStart"/>
+      <w:r>
+        <w:rPr>
+          <w:rFonts w:asciiTheme="minorHAnsi" w:eastAsia="Calibri" w:hAnsiTheme="minorHAnsi" w:cstheme="minorHAnsi"/>
+          <w:sz w:val="28"/>
+        </w:rPr>
+        <w:t>Preconditions</w:t>
+      </w:r>
+      <w:proofErr w:type="spellEnd"/>
+      <w:r>
+        <w:rPr>
+          <w:rFonts w:asciiTheme="minorHAnsi" w:eastAsia="Calibri" w:hAnsiTheme="minorHAnsi" w:cstheme="minorHAnsi"/>
+          <w:sz w:val="28"/>
+        </w:rPr>
+        <w:t>:</w:t>
       </w:r>
       <w:r>
         <w:rPr>
@@ -4922,7 +5495,23 @@
           <w:rFonts w:asciiTheme="minorHAnsi" w:eastAsia="Calibri" w:hAnsiTheme="minorHAnsi" w:cstheme="minorHAnsi"/>
           <w:sz w:val="28"/>
         </w:rPr>
-        <w:t>Success Guarantee:</w:t>
+        <w:t xml:space="preserve">Success </w:t>
+      </w:r>
+      <w:proofErr w:type="spellStart"/>
+      <w:r>
+        <w:rPr>
+          <w:rFonts w:asciiTheme="minorHAnsi" w:eastAsia="Calibri" w:hAnsiTheme="minorHAnsi" w:cstheme="minorHAnsi"/>
+          <w:sz w:val="28"/>
+        </w:rPr>
+        <w:t>Guarantee</w:t>
+      </w:r>
+      <w:proofErr w:type="spellEnd"/>
+      <w:r>
+        <w:rPr>
+          <w:rFonts w:asciiTheme="minorHAnsi" w:eastAsia="Calibri" w:hAnsiTheme="minorHAnsi" w:cstheme="minorHAnsi"/>
+          <w:sz w:val="28"/>
+        </w:rPr>
+        <w:t>:</w:t>
       </w:r>
       <w:r>
         <w:rPr>
@@ -5098,14 +5687,104 @@
           <w:lang w:val="en-GB"/>
         </w:rPr>
         <w:br/>
-        <w:t>Computer til håndtering af data i systemet.</w:t>
-      </w:r>
+        <w:t xml:space="preserve">Computer </w:t>
+      </w:r>
+      <w:proofErr w:type="spellStart"/>
       <w:r>
         <w:rPr>
           <w:rFonts w:asciiTheme="minorHAnsi" w:eastAsia="Calibri" w:hAnsiTheme="minorHAnsi" w:cstheme="minorHAnsi"/>
           <w:sz w:val="22"/>
           <w:lang w:val="en-GB"/>
         </w:rPr>
+        <w:t>til</w:t>
+      </w:r>
+      <w:proofErr w:type="spellEnd"/>
+      <w:r>
+        <w:rPr>
+          <w:rFonts w:asciiTheme="minorHAnsi" w:eastAsia="Calibri" w:hAnsiTheme="minorHAnsi" w:cstheme="minorHAnsi"/>
+          <w:sz w:val="22"/>
+          <w:lang w:val="en-GB"/>
+        </w:rPr>
+        <w:t xml:space="preserve"> </w:t>
+      </w:r>
+      <w:proofErr w:type="spellStart"/>
+      <w:r>
+        <w:rPr>
+          <w:rFonts w:asciiTheme="minorHAnsi" w:eastAsia="Calibri" w:hAnsiTheme="minorHAnsi" w:cstheme="minorHAnsi"/>
+          <w:sz w:val="22"/>
+          <w:lang w:val="en-GB"/>
+        </w:rPr>
+        <w:t>håndtering</w:t>
+      </w:r>
+      <w:proofErr w:type="spellEnd"/>
+      <w:r>
+        <w:rPr>
+          <w:rFonts w:asciiTheme="minorHAnsi" w:eastAsia="Calibri" w:hAnsiTheme="minorHAnsi" w:cstheme="minorHAnsi"/>
+          <w:sz w:val="22"/>
+          <w:lang w:val="en-GB"/>
+        </w:rPr>
+        <w:t xml:space="preserve"> </w:t>
+      </w:r>
+      <w:proofErr w:type="spellStart"/>
+      <w:r>
+        <w:rPr>
+          <w:rFonts w:asciiTheme="minorHAnsi" w:eastAsia="Calibri" w:hAnsiTheme="minorHAnsi" w:cstheme="minorHAnsi"/>
+          <w:sz w:val="22"/>
+          <w:lang w:val="en-GB"/>
+        </w:rPr>
+        <w:t>af</w:t>
+      </w:r>
+      <w:proofErr w:type="spellEnd"/>
+      <w:r>
+        <w:rPr>
+          <w:rFonts w:asciiTheme="minorHAnsi" w:eastAsia="Calibri" w:hAnsiTheme="minorHAnsi" w:cstheme="minorHAnsi"/>
+          <w:sz w:val="22"/>
+          <w:lang w:val="en-GB"/>
+        </w:rPr>
+        <w:t xml:space="preserve"> data </w:t>
+      </w:r>
+      <w:proofErr w:type="spellStart"/>
+      <w:r>
+        <w:rPr>
+          <w:rFonts w:asciiTheme="minorHAnsi" w:eastAsia="Calibri" w:hAnsiTheme="minorHAnsi" w:cstheme="minorHAnsi"/>
+          <w:sz w:val="22"/>
+          <w:lang w:val="en-GB"/>
+        </w:rPr>
+        <w:t>i</w:t>
+      </w:r>
+      <w:proofErr w:type="spellEnd"/>
+      <w:r>
+        <w:rPr>
+          <w:rFonts w:asciiTheme="minorHAnsi" w:eastAsia="Calibri" w:hAnsiTheme="minorHAnsi" w:cstheme="minorHAnsi"/>
+          <w:sz w:val="22"/>
+          <w:lang w:val="en-GB"/>
+        </w:rPr>
+        <w:t xml:space="preserve"> </w:t>
+      </w:r>
+      <w:proofErr w:type="spellStart"/>
+      <w:r>
+        <w:rPr>
+          <w:rFonts w:asciiTheme="minorHAnsi" w:eastAsia="Calibri" w:hAnsiTheme="minorHAnsi" w:cstheme="minorHAnsi"/>
+          <w:sz w:val="22"/>
+          <w:lang w:val="en-GB"/>
+        </w:rPr>
+        <w:t>systemet</w:t>
+      </w:r>
+      <w:proofErr w:type="spellEnd"/>
+      <w:r>
+        <w:rPr>
+          <w:rFonts w:asciiTheme="minorHAnsi" w:eastAsia="Calibri" w:hAnsiTheme="minorHAnsi" w:cstheme="minorHAnsi"/>
+          <w:sz w:val="22"/>
+          <w:lang w:val="en-GB"/>
+        </w:rPr>
+        <w:t>.</w:t>
+      </w:r>
+      <w:r>
+        <w:rPr>
+          <w:rFonts w:asciiTheme="minorHAnsi" w:eastAsia="Calibri" w:hAnsiTheme="minorHAnsi" w:cstheme="minorHAnsi"/>
+          <w:sz w:val="22"/>
+          <w:lang w:val="en-GB"/>
+        </w:rPr>
         <w:br/>
       </w:r>
       <w:r>
@@ -5122,14 +5801,32 @@
           <w:sz w:val="28"/>
           <w:lang w:val="en-GB"/>
         </w:rPr>
-        <w:t>Frequency of Occurence:</w:t>
-      </w:r>
-      <w:r>
-        <w:rPr>
-          <w:rFonts w:asciiTheme="minorHAnsi" w:eastAsia="Calibri" w:hAnsiTheme="minorHAnsi" w:cstheme="minorHAnsi"/>
-          <w:sz w:val="22"/>
+        <w:t xml:space="preserve">Frequency of </w:t>
+      </w:r>
+      <w:proofErr w:type="spellStart"/>
+      <w:r>
+        <w:rPr>
+          <w:rFonts w:asciiTheme="minorHAnsi" w:eastAsia="Calibri" w:hAnsiTheme="minorHAnsi" w:cstheme="minorHAnsi"/>
+          <w:sz w:val="28"/>
           <w:lang w:val="en-GB"/>
         </w:rPr>
+        <w:t>Occurence</w:t>
+      </w:r>
+      <w:proofErr w:type="spellEnd"/>
+      <w:r>
+        <w:rPr>
+          <w:rFonts w:asciiTheme="minorHAnsi" w:eastAsia="Calibri" w:hAnsiTheme="minorHAnsi" w:cstheme="minorHAnsi"/>
+          <w:sz w:val="28"/>
+          <w:lang w:val="en-GB"/>
+        </w:rPr>
+        <w:t>:</w:t>
+      </w:r>
+      <w:r>
+        <w:rPr>
+          <w:rFonts w:asciiTheme="minorHAnsi" w:eastAsia="Calibri" w:hAnsiTheme="minorHAnsi" w:cstheme="minorHAnsi"/>
+          <w:sz w:val="22"/>
+          <w:lang w:val="en-GB"/>
+        </w:rPr>
         <w:t xml:space="preserve"> </w:t>
       </w:r>
       <w:r>
@@ -5139,7 +5836,42 @@
           <w:lang w:val="en-GB"/>
         </w:rPr>
         <w:br/>
-        <w:t>Muligvis kontinuert.</w:t>
+      </w:r>
+      <w:proofErr w:type="spellStart"/>
+      <w:r>
+        <w:rPr>
+          <w:rFonts w:asciiTheme="minorHAnsi" w:eastAsia="Calibri" w:hAnsiTheme="minorHAnsi" w:cstheme="minorHAnsi"/>
+          <w:sz w:val="22"/>
+          <w:lang w:val="en-GB"/>
+        </w:rPr>
+        <w:t>Muligvis</w:t>
+      </w:r>
+      <w:proofErr w:type="spellEnd"/>
+      <w:r>
+        <w:rPr>
+          <w:rFonts w:asciiTheme="minorHAnsi" w:eastAsia="Calibri" w:hAnsiTheme="minorHAnsi" w:cstheme="minorHAnsi"/>
+          <w:sz w:val="22"/>
+          <w:lang w:val="en-GB"/>
+        </w:rPr>
+        <w:t xml:space="preserve"> </w:t>
+      </w:r>
+      <w:proofErr w:type="spellStart"/>
+      <w:r>
+        <w:rPr>
+          <w:rFonts w:asciiTheme="minorHAnsi" w:eastAsia="Calibri" w:hAnsiTheme="minorHAnsi" w:cstheme="minorHAnsi"/>
+          <w:sz w:val="22"/>
+          <w:lang w:val="en-GB"/>
+        </w:rPr>
+        <w:t>kontinuert</w:t>
+      </w:r>
+      <w:proofErr w:type="spellEnd"/>
+      <w:r>
+        <w:rPr>
+          <w:rFonts w:asciiTheme="minorHAnsi" w:eastAsia="Calibri" w:hAnsiTheme="minorHAnsi" w:cstheme="minorHAnsi"/>
+          <w:sz w:val="22"/>
+          <w:lang w:val="en-GB"/>
+        </w:rPr>
+        <w:t>.</w:t>
       </w:r>
       <w:r>
         <w:rPr>
@@ -5246,7 +5978,21 @@
         <w:rPr>
           <w:rFonts w:asciiTheme="minorHAnsi" w:hAnsiTheme="minorHAnsi" w:cstheme="minorHAnsi"/>
         </w:rPr>
-        <w:t xml:space="preserve">Træneren ønsker at se overblik over svømmeklubbens bedste svømmetider inden for en bestemt disciplin og hvem rekorden tilhører. Han tænder for Dolphin systemet og går ind i </w:t>
+        <w:t xml:space="preserve">Træneren ønsker at se overblik over svømmeklubbens bedste svømmetider inden for en bestemt disciplin og hvem rekorden tilhører. Han tænder for </w:t>
+      </w:r>
+      <w:proofErr w:type="spellStart"/>
+      <w:r>
+        <w:rPr>
+          <w:rFonts w:asciiTheme="minorHAnsi" w:hAnsiTheme="minorHAnsi" w:cstheme="minorHAnsi"/>
+        </w:rPr>
+        <w:t>Dolphin</w:t>
+      </w:r>
+      <w:proofErr w:type="spellEnd"/>
+      <w:r>
+        <w:rPr>
+          <w:rFonts w:asciiTheme="minorHAnsi" w:hAnsiTheme="minorHAnsi" w:cstheme="minorHAnsi"/>
+        </w:rPr>
+        <w:t xml:space="preserve"> systemet og går ind i </w:t>
       </w:r>
       <w:r>
         <w:rPr>
@@ -5259,7 +6005,35 @@
         <w:rPr>
           <w:rFonts w:asciiTheme="minorHAnsi" w:hAnsiTheme="minorHAnsi" w:cstheme="minorHAnsi"/>
         </w:rPr>
-        <w:t xml:space="preserve"> funktionen, hvorefter han vælger en køn og disciplinen, hvortil Dolphin systemet printer de bedste tider ud i konsolen.</w:t>
+        <w:t xml:space="preserve"> funktionen, hvorefter han vælger en køn og disciplinen, hvortil </w:t>
+      </w:r>
+      <w:proofErr w:type="spellStart"/>
+      <w:r>
+        <w:rPr>
+          <w:rFonts w:asciiTheme="minorHAnsi" w:hAnsiTheme="minorHAnsi" w:cstheme="minorHAnsi"/>
+        </w:rPr>
+        <w:t>Dolphin</w:t>
+      </w:r>
+      <w:proofErr w:type="spellEnd"/>
+      <w:r>
+        <w:rPr>
+          <w:rFonts w:asciiTheme="minorHAnsi" w:hAnsiTheme="minorHAnsi" w:cstheme="minorHAnsi"/>
+        </w:rPr>
+        <w:t xml:space="preserve"> systemet printer de bedste tider ud i </w:t>
+      </w:r>
+      <w:proofErr w:type="spellStart"/>
+      <w:r>
+        <w:rPr>
+          <w:rFonts w:asciiTheme="minorHAnsi" w:hAnsiTheme="minorHAnsi" w:cstheme="minorHAnsi"/>
+        </w:rPr>
+        <w:t>konsolen</w:t>
+      </w:r>
+      <w:proofErr w:type="spellEnd"/>
+      <w:r>
+        <w:rPr>
+          <w:rFonts w:asciiTheme="minorHAnsi" w:hAnsiTheme="minorHAnsi" w:cstheme="minorHAnsi"/>
+        </w:rPr>
+        <w:t>.</w:t>
       </w:r>
     </w:p>
     <w:p>
@@ -5293,8 +6067,39 @@
           <w:sz w:val="28"/>
           <w:szCs w:val="28"/>
         </w:rPr>
-        <w:t>Bedste svømmetider – Fully dressed</w:t>
-      </w:r>
+        <w:t xml:space="preserve">Bedste svømmetider – </w:t>
+      </w:r>
+      <w:proofErr w:type="spellStart"/>
+      <w:r>
+        <w:rPr>
+          <w:rStyle w:val="Strk"/>
+          <w:rFonts w:asciiTheme="minorHAnsi" w:hAnsiTheme="minorHAnsi" w:cstheme="minorHAnsi"/>
+          <w:sz w:val="28"/>
+          <w:szCs w:val="28"/>
+        </w:rPr>
+        <w:t>Fully</w:t>
+      </w:r>
+      <w:proofErr w:type="spellEnd"/>
+      <w:r>
+        <w:rPr>
+          <w:rStyle w:val="Strk"/>
+          <w:rFonts w:asciiTheme="minorHAnsi" w:hAnsiTheme="minorHAnsi" w:cstheme="minorHAnsi"/>
+          <w:sz w:val="28"/>
+          <w:szCs w:val="28"/>
+        </w:rPr>
+        <w:t xml:space="preserve"> </w:t>
+      </w:r>
+      <w:proofErr w:type="spellStart"/>
+      <w:r>
+        <w:rPr>
+          <w:rStyle w:val="Strk"/>
+          <w:rFonts w:asciiTheme="minorHAnsi" w:hAnsiTheme="minorHAnsi" w:cstheme="minorHAnsi"/>
+          <w:sz w:val="28"/>
+          <w:szCs w:val="28"/>
+        </w:rPr>
+        <w:t>dressed</w:t>
+      </w:r>
+      <w:proofErr w:type="spellEnd"/>
     </w:p>
     <w:p>
       <w:pPr>
@@ -5312,16 +6117,25 @@
           <w:sz w:val="28"/>
         </w:rPr>
       </w:pPr>
+      <w:proofErr w:type="spellStart"/>
       <w:r>
         <w:rPr>
           <w:rFonts w:asciiTheme="minorHAnsi" w:eastAsia="Times New Roman" w:hAnsiTheme="minorHAnsi" w:cstheme="minorHAnsi"/>
           <w:sz w:val="28"/>
         </w:rPr>
-        <w:t>Scope:</w:t>
-      </w:r>
+        <w:t>Scope</w:t>
+      </w:r>
+      <w:proofErr w:type="spellEnd"/>
       <w:r>
         <w:rPr>
           <w:rFonts w:asciiTheme="minorHAnsi" w:eastAsia="Times New Roman" w:hAnsiTheme="minorHAnsi" w:cstheme="minorHAnsi"/>
+          <w:sz w:val="28"/>
+        </w:rPr>
+        <w:t>:</w:t>
+      </w:r>
+      <w:r>
+        <w:rPr>
+          <w:rFonts w:asciiTheme="minorHAnsi" w:eastAsia="Times New Roman" w:hAnsiTheme="minorHAnsi" w:cstheme="minorHAnsi"/>
         </w:rPr>
         <w:br/>
       </w:r>
@@ -5336,12 +6150,19 @@
         <w:rPr>
           <w:rFonts w:asciiTheme="minorHAnsi" w:eastAsia="Times New Roman" w:hAnsiTheme="minorHAnsi" w:cstheme="minorHAnsi"/>
         </w:rPr>
-        <w:t xml:space="preserve"> (Database management system).</w:t>
-      </w:r>
+        <w:t xml:space="preserve"> (Database management system</w:t>
+      </w:r>
+      <w:proofErr w:type="gramStart"/>
       <w:r>
         <w:rPr>
           <w:rFonts w:asciiTheme="minorHAnsi" w:eastAsia="Times New Roman" w:hAnsiTheme="minorHAnsi" w:cstheme="minorHAnsi"/>
         </w:rPr>
+        <w:t>).</w:t>
+      </w:r>
+      <w:r>
+        <w:rPr>
+          <w:rFonts w:asciiTheme="minorHAnsi" w:eastAsia="Times New Roman" w:hAnsiTheme="minorHAnsi" w:cstheme="minorHAnsi"/>
+        </w:rPr>
         <w:br/>
       </w:r>
       <w:r>
@@ -5355,19 +6176,35 @@
           <w:rFonts w:asciiTheme="minorHAnsi" w:eastAsia="Times New Roman" w:hAnsiTheme="minorHAnsi" w:cstheme="minorHAnsi"/>
           <w:sz w:val="28"/>
         </w:rPr>
-        <w:t xml:space="preserve">Level: </w:t>
-      </w:r>
+        <w:t>Level</w:t>
+      </w:r>
+      <w:proofErr w:type="gramEnd"/>
       <w:r>
         <w:rPr>
           <w:rFonts w:asciiTheme="minorHAnsi" w:eastAsia="Times New Roman" w:hAnsiTheme="minorHAnsi" w:cstheme="minorHAnsi"/>
+          <w:sz w:val="28"/>
+        </w:rPr>
+        <w:t xml:space="preserve">: </w:t>
+      </w:r>
+      <w:r>
+        <w:rPr>
+          <w:rFonts w:asciiTheme="minorHAnsi" w:eastAsia="Times New Roman" w:hAnsiTheme="minorHAnsi" w:cstheme="minorHAnsi"/>
         </w:rPr>
         <w:br/>
-        <w:t>User goal</w:t>
-      </w:r>
+        <w:t xml:space="preserve">User </w:t>
+      </w:r>
+      <w:proofErr w:type="spellStart"/>
       <w:r>
         <w:rPr>
           <w:rFonts w:asciiTheme="minorHAnsi" w:eastAsia="Times New Roman" w:hAnsiTheme="minorHAnsi" w:cstheme="minorHAnsi"/>
         </w:rPr>
+        <w:t>goal</w:t>
+      </w:r>
+      <w:proofErr w:type="spellEnd"/>
+      <w:r>
+        <w:rPr>
+          <w:rFonts w:asciiTheme="minorHAnsi" w:eastAsia="Times New Roman" w:hAnsiTheme="minorHAnsi" w:cstheme="minorHAnsi"/>
+        </w:rPr>
         <w:br/>
       </w:r>
       <w:r>
@@ -5376,13 +6213,38 @@
         </w:rPr>
         <w:br/>
       </w:r>
+      <w:proofErr w:type="spellStart"/>
       <w:r>
         <w:rPr>
           <w:rFonts w:asciiTheme="minorHAnsi" w:eastAsia="Times New Roman" w:hAnsiTheme="minorHAnsi" w:cstheme="minorHAnsi"/>
           <w:sz w:val="28"/>
         </w:rPr>
         <w:lastRenderedPageBreak/>
-        <w:t>Primary Actor:</w:t>
+        <w:t>Primary</w:t>
+      </w:r>
+      <w:proofErr w:type="spellEnd"/>
+      <w:r>
+        <w:rPr>
+          <w:rFonts w:asciiTheme="minorHAnsi" w:eastAsia="Times New Roman" w:hAnsiTheme="minorHAnsi" w:cstheme="minorHAnsi"/>
+          <w:sz w:val="28"/>
+        </w:rPr>
+        <w:t xml:space="preserve"> </w:t>
+      </w:r>
+      <w:proofErr w:type="spellStart"/>
+      <w:r>
+        <w:rPr>
+          <w:rFonts w:asciiTheme="minorHAnsi" w:eastAsia="Times New Roman" w:hAnsiTheme="minorHAnsi" w:cstheme="minorHAnsi"/>
+          <w:sz w:val="28"/>
+        </w:rPr>
+        <w:t>Actor</w:t>
+      </w:r>
+      <w:proofErr w:type="spellEnd"/>
+      <w:r>
+        <w:rPr>
+          <w:rFonts w:asciiTheme="minorHAnsi" w:eastAsia="Times New Roman" w:hAnsiTheme="minorHAnsi" w:cstheme="minorHAnsi"/>
+          <w:sz w:val="28"/>
+        </w:rPr>
+        <w:t>:</w:t>
       </w:r>
       <w:r>
         <w:rPr>
@@ -5409,12 +6271,37 @@
         </w:rPr>
         <w:br/>
       </w:r>
+      <w:proofErr w:type="spellStart"/>
       <w:r>
         <w:rPr>
           <w:rFonts w:asciiTheme="minorHAnsi" w:eastAsia="Times New Roman" w:hAnsiTheme="minorHAnsi" w:cstheme="minorHAnsi"/>
           <w:sz w:val="28"/>
         </w:rPr>
-        <w:t>Stakeholder and interests:</w:t>
+        <w:t>Stakeholder</w:t>
+      </w:r>
+      <w:proofErr w:type="spellEnd"/>
+      <w:r>
+        <w:rPr>
+          <w:rFonts w:asciiTheme="minorHAnsi" w:eastAsia="Times New Roman" w:hAnsiTheme="minorHAnsi" w:cstheme="minorHAnsi"/>
+          <w:sz w:val="28"/>
+        </w:rPr>
+        <w:t xml:space="preserve"> and </w:t>
+      </w:r>
+      <w:proofErr w:type="spellStart"/>
+      <w:r>
+        <w:rPr>
+          <w:rFonts w:asciiTheme="minorHAnsi" w:eastAsia="Times New Roman" w:hAnsiTheme="minorHAnsi" w:cstheme="minorHAnsi"/>
+          <w:sz w:val="28"/>
+        </w:rPr>
+        <w:t>interests</w:t>
+      </w:r>
+      <w:proofErr w:type="spellEnd"/>
+      <w:r>
+        <w:rPr>
+          <w:rFonts w:asciiTheme="minorHAnsi" w:eastAsia="Times New Roman" w:hAnsiTheme="minorHAnsi" w:cstheme="minorHAnsi"/>
+          <w:sz w:val="28"/>
+        </w:rPr>
+        <w:t>:</w:t>
       </w:r>
       <w:r>
         <w:rPr>
@@ -5441,18 +6328,27 @@
         </w:rPr>
         <w:br/>
       </w:r>
+      <w:proofErr w:type="spellStart"/>
       <w:r>
         <w:rPr>
           <w:rFonts w:asciiTheme="minorHAnsi" w:eastAsia="Times New Roman" w:hAnsiTheme="minorHAnsi" w:cstheme="minorHAnsi"/>
           <w:sz w:val="28"/>
         </w:rPr>
-        <w:t>Preconditions:</w:t>
-      </w:r>
+        <w:t>Preconditions</w:t>
+      </w:r>
+      <w:proofErr w:type="spellEnd"/>
       <w:r>
         <w:rPr>
           <w:rFonts w:asciiTheme="minorHAnsi" w:eastAsia="Times New Roman" w:hAnsiTheme="minorHAnsi" w:cstheme="minorHAnsi"/>
           <w:sz w:val="28"/>
         </w:rPr>
+        <w:t>:</w:t>
+      </w:r>
+      <w:r>
+        <w:rPr>
+          <w:rFonts w:asciiTheme="minorHAnsi" w:eastAsia="Times New Roman" w:hAnsiTheme="minorHAnsi" w:cstheme="minorHAnsi"/>
+          <w:sz w:val="28"/>
+        </w:rPr>
         <w:br/>
       </w:r>
       <w:r>
@@ -5484,7 +6380,23 @@
           <w:rFonts w:asciiTheme="minorHAnsi" w:eastAsia="Times New Roman" w:hAnsiTheme="minorHAnsi" w:cstheme="minorHAnsi"/>
           <w:sz w:val="28"/>
         </w:rPr>
-        <w:t>Success Guarantee:</w:t>
+        <w:t xml:space="preserve">Success </w:t>
+      </w:r>
+      <w:proofErr w:type="spellStart"/>
+      <w:r>
+        <w:rPr>
+          <w:rFonts w:asciiTheme="minorHAnsi" w:eastAsia="Times New Roman" w:hAnsiTheme="minorHAnsi" w:cstheme="minorHAnsi"/>
+          <w:sz w:val="28"/>
+        </w:rPr>
+        <w:t>Guarantee</w:t>
+      </w:r>
+      <w:proofErr w:type="spellEnd"/>
+      <w:r>
+        <w:rPr>
+          <w:rFonts w:asciiTheme="minorHAnsi" w:eastAsia="Times New Roman" w:hAnsiTheme="minorHAnsi" w:cstheme="minorHAnsi"/>
+          <w:sz w:val="28"/>
+        </w:rPr>
+        <w:t>:</w:t>
       </w:r>
       <w:r>
         <w:rPr>
@@ -5497,13 +6409,27 @@
         <w:rPr>
           <w:rFonts w:asciiTheme="minorHAnsi" w:eastAsia="Times New Roman" w:hAnsiTheme="minorHAnsi" w:cstheme="minorHAnsi"/>
         </w:rPr>
-        <w:t>vinder/piger i de forskellige  s</w:t>
-      </w:r>
+        <w:t xml:space="preserve">vinder/piger i de </w:t>
+      </w:r>
+      <w:proofErr w:type="gramStart"/>
       <w:r>
         <w:rPr>
           <w:rFonts w:asciiTheme="minorHAnsi" w:eastAsia="Times New Roman" w:hAnsiTheme="minorHAnsi" w:cstheme="minorHAnsi"/>
         </w:rPr>
-        <w:t xml:space="preserve">vømme discipliner </w:t>
+        <w:t>forskellige  s</w:t>
+      </w:r>
+      <w:r>
+        <w:rPr>
+          <w:rFonts w:asciiTheme="minorHAnsi" w:eastAsia="Times New Roman" w:hAnsiTheme="minorHAnsi" w:cstheme="minorHAnsi"/>
+        </w:rPr>
+        <w:t>vømme</w:t>
+      </w:r>
+      <w:proofErr w:type="gramEnd"/>
+      <w:r>
+        <w:rPr>
+          <w:rFonts w:asciiTheme="minorHAnsi" w:eastAsia="Times New Roman" w:hAnsiTheme="minorHAnsi" w:cstheme="minorHAnsi"/>
+        </w:rPr>
+        <w:t xml:space="preserve"> discipliner </w:t>
       </w:r>
       <w:r>
         <w:rPr>
@@ -5799,7 +6725,23 @@
           <w:rFonts w:asciiTheme="minorHAnsi" w:eastAsia="Times New Roman" w:hAnsiTheme="minorHAnsi" w:cstheme="minorHAnsi"/>
           <w:sz w:val="28"/>
         </w:rPr>
-        <w:t>Special requirements:</w:t>
+        <w:t xml:space="preserve">Special </w:t>
+      </w:r>
+      <w:proofErr w:type="spellStart"/>
+      <w:r>
+        <w:rPr>
+          <w:rFonts w:asciiTheme="minorHAnsi" w:eastAsia="Times New Roman" w:hAnsiTheme="minorHAnsi" w:cstheme="minorHAnsi"/>
+          <w:sz w:val="28"/>
+        </w:rPr>
+        <w:t>requirements</w:t>
+      </w:r>
+      <w:proofErr w:type="spellEnd"/>
+      <w:r>
+        <w:rPr>
+          <w:rFonts w:asciiTheme="minorHAnsi" w:eastAsia="Times New Roman" w:hAnsiTheme="minorHAnsi" w:cstheme="minorHAnsi"/>
+          <w:sz w:val="28"/>
+        </w:rPr>
+        <w:t>:</w:t>
       </w:r>
       <w:r>
         <w:rPr>
@@ -5839,12 +6781,37 @@
         </w:rPr>
         <w:br/>
       </w:r>
+      <w:proofErr w:type="spellStart"/>
       <w:r>
         <w:rPr>
           <w:rFonts w:asciiTheme="minorHAnsi" w:eastAsia="Times New Roman" w:hAnsiTheme="minorHAnsi" w:cstheme="minorHAnsi"/>
           <w:sz w:val="28"/>
         </w:rPr>
-        <w:t>Frequency of Occurence:</w:t>
+        <w:t>Frequency</w:t>
+      </w:r>
+      <w:proofErr w:type="spellEnd"/>
+      <w:r>
+        <w:rPr>
+          <w:rFonts w:asciiTheme="minorHAnsi" w:eastAsia="Times New Roman" w:hAnsiTheme="minorHAnsi" w:cstheme="minorHAnsi"/>
+          <w:sz w:val="28"/>
+        </w:rPr>
+        <w:t xml:space="preserve"> of </w:t>
+      </w:r>
+      <w:proofErr w:type="spellStart"/>
+      <w:r>
+        <w:rPr>
+          <w:rFonts w:asciiTheme="minorHAnsi" w:eastAsia="Times New Roman" w:hAnsiTheme="minorHAnsi" w:cstheme="minorHAnsi"/>
+          <w:sz w:val="28"/>
+        </w:rPr>
+        <w:t>Occurence</w:t>
+      </w:r>
+      <w:proofErr w:type="spellEnd"/>
+      <w:r>
+        <w:rPr>
+          <w:rFonts w:asciiTheme="minorHAnsi" w:eastAsia="Times New Roman" w:hAnsiTheme="minorHAnsi" w:cstheme="minorHAnsi"/>
+          <w:sz w:val="28"/>
+        </w:rPr>
+        <w:t>:</w:t>
       </w:r>
       <w:r>
         <w:rPr>
@@ -6027,8 +6994,39 @@
           <w:sz w:val="28"/>
           <w:szCs w:val="28"/>
         </w:rPr>
-        <w:t xml:space="preserve"> – Fully dressed</w:t>
-      </w:r>
+        <w:t xml:space="preserve"> – </w:t>
+      </w:r>
+      <w:proofErr w:type="spellStart"/>
+      <w:r>
+        <w:rPr>
+          <w:rStyle w:val="Strk"/>
+          <w:rFonts w:asciiTheme="minorHAnsi" w:hAnsiTheme="minorHAnsi" w:cstheme="minorHAnsi"/>
+          <w:sz w:val="28"/>
+          <w:szCs w:val="28"/>
+        </w:rPr>
+        <w:t>Fully</w:t>
+      </w:r>
+      <w:proofErr w:type="spellEnd"/>
+      <w:r>
+        <w:rPr>
+          <w:rStyle w:val="Strk"/>
+          <w:rFonts w:asciiTheme="minorHAnsi" w:hAnsiTheme="minorHAnsi" w:cstheme="minorHAnsi"/>
+          <w:sz w:val="28"/>
+          <w:szCs w:val="28"/>
+        </w:rPr>
+        <w:t xml:space="preserve"> </w:t>
+      </w:r>
+      <w:proofErr w:type="spellStart"/>
+      <w:r>
+        <w:rPr>
+          <w:rStyle w:val="Strk"/>
+          <w:rFonts w:asciiTheme="minorHAnsi" w:hAnsiTheme="minorHAnsi" w:cstheme="minorHAnsi"/>
+          <w:sz w:val="28"/>
+          <w:szCs w:val="28"/>
+        </w:rPr>
+        <w:t>dressed</w:t>
+      </w:r>
+      <w:proofErr w:type="spellEnd"/>
     </w:p>
     <w:p>
       <w:pPr>
@@ -6047,12 +7045,21 @@
           <w:sz w:val="22"/>
         </w:rPr>
       </w:pPr>
-      <w:r>
-        <w:rPr>
-          <w:rFonts w:asciiTheme="minorHAnsi" w:eastAsia="Calibri" w:hAnsiTheme="minorHAnsi" w:cstheme="minorHAnsi"/>
-          <w:sz w:val="28"/>
-        </w:rPr>
-        <w:t>Scope:</w:t>
+      <w:proofErr w:type="spellStart"/>
+      <w:r>
+        <w:rPr>
+          <w:rFonts w:asciiTheme="minorHAnsi" w:eastAsia="Calibri" w:hAnsiTheme="minorHAnsi" w:cstheme="minorHAnsi"/>
+          <w:sz w:val="28"/>
+        </w:rPr>
+        <w:t>Scope</w:t>
+      </w:r>
+      <w:proofErr w:type="spellEnd"/>
+      <w:r>
+        <w:rPr>
+          <w:rFonts w:asciiTheme="minorHAnsi" w:eastAsia="Calibri" w:hAnsiTheme="minorHAnsi" w:cstheme="minorHAnsi"/>
+          <w:sz w:val="28"/>
+        </w:rPr>
+        <w:t>:</w:t>
       </w:r>
       <w:r>
         <w:rPr>
@@ -6102,8 +7109,17 @@
           <w:sz w:val="22"/>
         </w:rPr>
         <w:br/>
-        <w:t>User goal</w:t>
-      </w:r>
+        <w:t xml:space="preserve">User </w:t>
+      </w:r>
+      <w:proofErr w:type="spellStart"/>
+      <w:r>
+        <w:rPr>
+          <w:rFonts w:asciiTheme="minorHAnsi" w:eastAsia="Calibri" w:hAnsiTheme="minorHAnsi" w:cstheme="minorHAnsi"/>
+          <w:sz w:val="22"/>
+        </w:rPr>
+        <w:t>goal</w:t>
+      </w:r>
+      <w:proofErr w:type="spellEnd"/>
       <w:r>
         <w:rPr>
           <w:rFonts w:asciiTheme="minorHAnsi" w:eastAsia="Calibri" w:hAnsiTheme="minorHAnsi" w:cstheme="minorHAnsi"/>
@@ -6118,12 +7134,37 @@
         </w:rPr>
         <w:br/>
       </w:r>
-      <w:r>
-        <w:rPr>
-          <w:rFonts w:asciiTheme="minorHAnsi" w:eastAsia="Calibri" w:hAnsiTheme="minorHAnsi" w:cstheme="minorHAnsi"/>
-          <w:sz w:val="28"/>
-        </w:rPr>
-        <w:t>Primary Actor:</w:t>
+      <w:proofErr w:type="spellStart"/>
+      <w:r>
+        <w:rPr>
+          <w:rFonts w:asciiTheme="minorHAnsi" w:eastAsia="Calibri" w:hAnsiTheme="minorHAnsi" w:cstheme="minorHAnsi"/>
+          <w:sz w:val="28"/>
+        </w:rPr>
+        <w:t>Primary</w:t>
+      </w:r>
+      <w:proofErr w:type="spellEnd"/>
+      <w:r>
+        <w:rPr>
+          <w:rFonts w:asciiTheme="minorHAnsi" w:eastAsia="Calibri" w:hAnsiTheme="minorHAnsi" w:cstheme="minorHAnsi"/>
+          <w:sz w:val="28"/>
+        </w:rPr>
+        <w:t xml:space="preserve"> </w:t>
+      </w:r>
+      <w:proofErr w:type="spellStart"/>
+      <w:r>
+        <w:rPr>
+          <w:rFonts w:asciiTheme="minorHAnsi" w:eastAsia="Calibri" w:hAnsiTheme="minorHAnsi" w:cstheme="minorHAnsi"/>
+          <w:sz w:val="28"/>
+        </w:rPr>
+        <w:t>Actor</w:t>
+      </w:r>
+      <w:proofErr w:type="spellEnd"/>
+      <w:r>
+        <w:rPr>
+          <w:rFonts w:asciiTheme="minorHAnsi" w:eastAsia="Calibri" w:hAnsiTheme="minorHAnsi" w:cstheme="minorHAnsi"/>
+          <w:sz w:val="28"/>
+        </w:rPr>
+        <w:t>:</w:t>
       </w:r>
       <w:r>
         <w:rPr>
@@ -6147,12 +7188,37 @@
         </w:rPr>
         <w:br/>
       </w:r>
-      <w:r>
-        <w:rPr>
-          <w:rFonts w:asciiTheme="minorHAnsi" w:eastAsia="Calibri" w:hAnsiTheme="minorHAnsi" w:cstheme="minorHAnsi"/>
-          <w:sz w:val="28"/>
-        </w:rPr>
-        <w:t>Stakeholder and interests:</w:t>
+      <w:proofErr w:type="spellStart"/>
+      <w:r>
+        <w:rPr>
+          <w:rFonts w:asciiTheme="minorHAnsi" w:eastAsia="Calibri" w:hAnsiTheme="minorHAnsi" w:cstheme="minorHAnsi"/>
+          <w:sz w:val="28"/>
+        </w:rPr>
+        <w:t>Stakeholder</w:t>
+      </w:r>
+      <w:proofErr w:type="spellEnd"/>
+      <w:r>
+        <w:rPr>
+          <w:rFonts w:asciiTheme="minorHAnsi" w:eastAsia="Calibri" w:hAnsiTheme="minorHAnsi" w:cstheme="minorHAnsi"/>
+          <w:sz w:val="28"/>
+        </w:rPr>
+        <w:t xml:space="preserve"> and </w:t>
+      </w:r>
+      <w:proofErr w:type="spellStart"/>
+      <w:r>
+        <w:rPr>
+          <w:rFonts w:asciiTheme="minorHAnsi" w:eastAsia="Calibri" w:hAnsiTheme="minorHAnsi" w:cstheme="minorHAnsi"/>
+          <w:sz w:val="28"/>
+        </w:rPr>
+        <w:t>interests</w:t>
+      </w:r>
+      <w:proofErr w:type="spellEnd"/>
+      <w:r>
+        <w:rPr>
+          <w:rFonts w:asciiTheme="minorHAnsi" w:eastAsia="Calibri" w:hAnsiTheme="minorHAnsi" w:cstheme="minorHAnsi"/>
+          <w:sz w:val="28"/>
+        </w:rPr>
+        <w:t>:</w:t>
       </w:r>
       <w:r>
         <w:rPr>
@@ -6176,12 +7242,21 @@
         </w:rPr>
         <w:br/>
       </w:r>
-      <w:r>
-        <w:rPr>
-          <w:rFonts w:asciiTheme="minorHAnsi" w:eastAsia="Calibri" w:hAnsiTheme="minorHAnsi" w:cstheme="minorHAnsi"/>
-          <w:sz w:val="28"/>
-        </w:rPr>
-        <w:t>Preconditions:</w:t>
+      <w:proofErr w:type="spellStart"/>
+      <w:r>
+        <w:rPr>
+          <w:rFonts w:asciiTheme="minorHAnsi" w:eastAsia="Calibri" w:hAnsiTheme="minorHAnsi" w:cstheme="minorHAnsi"/>
+          <w:sz w:val="28"/>
+        </w:rPr>
+        <w:t>Preconditions</w:t>
+      </w:r>
+      <w:proofErr w:type="spellEnd"/>
+      <w:r>
+        <w:rPr>
+          <w:rFonts w:asciiTheme="minorHAnsi" w:eastAsia="Calibri" w:hAnsiTheme="minorHAnsi" w:cstheme="minorHAnsi"/>
+          <w:sz w:val="28"/>
+        </w:rPr>
+        <w:t>:</w:t>
       </w:r>
       <w:r>
         <w:rPr>
@@ -6216,7 +7291,23 @@
           <w:rFonts w:asciiTheme="minorHAnsi" w:eastAsia="Calibri" w:hAnsiTheme="minorHAnsi" w:cstheme="minorHAnsi"/>
           <w:sz w:val="28"/>
         </w:rPr>
-        <w:t>Success Guarantee:</w:t>
+        <w:t xml:space="preserve">Success </w:t>
+      </w:r>
+      <w:proofErr w:type="spellStart"/>
+      <w:r>
+        <w:rPr>
+          <w:rFonts w:asciiTheme="minorHAnsi" w:eastAsia="Calibri" w:hAnsiTheme="minorHAnsi" w:cstheme="minorHAnsi"/>
+          <w:sz w:val="28"/>
+        </w:rPr>
+        <w:t>Guarantee</w:t>
+      </w:r>
+      <w:proofErr w:type="spellEnd"/>
+      <w:r>
+        <w:rPr>
+          <w:rFonts w:asciiTheme="minorHAnsi" w:eastAsia="Calibri" w:hAnsiTheme="minorHAnsi" w:cstheme="minorHAnsi"/>
+          <w:sz w:val="28"/>
+        </w:rPr>
+        <w:t>:</w:t>
       </w:r>
       <w:r>
         <w:rPr>
@@ -6306,7 +7397,23 @@
           <w:rFonts w:asciiTheme="minorHAnsi" w:eastAsia="Calibri" w:hAnsiTheme="minorHAnsi" w:cstheme="minorHAnsi"/>
           <w:sz w:val="28"/>
         </w:rPr>
-        <w:t>Extensions: Alternate scenarios.</w:t>
+        <w:t xml:space="preserve">Extensions: </w:t>
+      </w:r>
+      <w:proofErr w:type="spellStart"/>
+      <w:r>
+        <w:rPr>
+          <w:rFonts w:asciiTheme="minorHAnsi" w:eastAsia="Calibri" w:hAnsiTheme="minorHAnsi" w:cstheme="minorHAnsi"/>
+          <w:sz w:val="28"/>
+        </w:rPr>
+        <w:t>Alternate</w:t>
+      </w:r>
+      <w:proofErr w:type="spellEnd"/>
+      <w:r>
+        <w:rPr>
+          <w:rFonts w:asciiTheme="minorHAnsi" w:eastAsia="Calibri" w:hAnsiTheme="minorHAnsi" w:cstheme="minorHAnsi"/>
+          <w:sz w:val="28"/>
+        </w:rPr>
+        <w:t xml:space="preserve"> scenarios.</w:t>
       </w:r>
       <w:r>
         <w:rPr>
@@ -6322,7 +7429,23 @@
           <w:sz w:val="22"/>
         </w:rPr>
         <w:br/>
-        <w:t xml:space="preserve"> 1a. Kasseren kontakter system admin.</w:t>
+        <w:t xml:space="preserve"> 1a. Kasseren kontakter system </w:t>
+      </w:r>
+      <w:proofErr w:type="spellStart"/>
+      <w:r>
+        <w:rPr>
+          <w:rFonts w:asciiTheme="minorHAnsi" w:eastAsia="Calibri" w:hAnsiTheme="minorHAnsi" w:cstheme="minorHAnsi"/>
+          <w:sz w:val="22"/>
+        </w:rPr>
+        <w:t>admin</w:t>
+      </w:r>
+      <w:proofErr w:type="spellEnd"/>
+      <w:r>
+        <w:rPr>
+          <w:rFonts w:asciiTheme="minorHAnsi" w:eastAsia="Calibri" w:hAnsiTheme="minorHAnsi" w:cstheme="minorHAnsi"/>
+          <w:sz w:val="22"/>
+        </w:rPr>
+        <w:t>.</w:t>
       </w:r>
       <w:r>
         <w:rPr>
@@ -6345,7 +7468,23 @@
           <w:sz w:val="22"/>
         </w:rPr>
         <w:br/>
-        <w:t xml:space="preserve"> 2a. System informerer kasseren igennem konsolen at der ikke er kunder i restance.</w:t>
+        <w:t xml:space="preserve"> 2a. System informerer kasseren igennem </w:t>
+      </w:r>
+      <w:proofErr w:type="spellStart"/>
+      <w:r>
+        <w:rPr>
+          <w:rFonts w:asciiTheme="minorHAnsi" w:eastAsia="Calibri" w:hAnsiTheme="minorHAnsi" w:cstheme="minorHAnsi"/>
+          <w:sz w:val="22"/>
+        </w:rPr>
+        <w:t>konsolen</w:t>
+      </w:r>
+      <w:proofErr w:type="spellEnd"/>
+      <w:r>
+        <w:rPr>
+          <w:rFonts w:asciiTheme="minorHAnsi" w:eastAsia="Calibri" w:hAnsiTheme="minorHAnsi" w:cstheme="minorHAnsi"/>
+          <w:sz w:val="22"/>
+        </w:rPr>
+        <w:t xml:space="preserve"> at der ikke er kunder i restance.</w:t>
       </w:r>
       <w:r>
         <w:rPr>
@@ -6366,7 +7505,23 @@
           <w:rFonts w:asciiTheme="minorHAnsi" w:eastAsia="Calibri" w:hAnsiTheme="minorHAnsi" w:cstheme="minorHAnsi"/>
           <w:sz w:val="28"/>
         </w:rPr>
-        <w:t>Special requirements:</w:t>
+        <w:t xml:space="preserve">Special </w:t>
+      </w:r>
+      <w:proofErr w:type="spellStart"/>
+      <w:r>
+        <w:rPr>
+          <w:rFonts w:asciiTheme="minorHAnsi" w:eastAsia="Calibri" w:hAnsiTheme="minorHAnsi" w:cstheme="minorHAnsi"/>
+          <w:sz w:val="28"/>
+        </w:rPr>
+        <w:t>requirements</w:t>
+      </w:r>
+      <w:proofErr w:type="spellEnd"/>
+      <w:r>
+        <w:rPr>
+          <w:rFonts w:asciiTheme="minorHAnsi" w:eastAsia="Calibri" w:hAnsiTheme="minorHAnsi" w:cstheme="minorHAnsi"/>
+          <w:sz w:val="28"/>
+        </w:rPr>
+        <w:t>:</w:t>
       </w:r>
       <w:r>
         <w:rPr>
@@ -6419,12 +7574,37 @@
         </w:rPr>
         <w:br/>
       </w:r>
-      <w:r>
-        <w:rPr>
-          <w:rFonts w:asciiTheme="minorHAnsi" w:eastAsia="Calibri" w:hAnsiTheme="minorHAnsi" w:cstheme="minorHAnsi"/>
-          <w:sz w:val="28"/>
-        </w:rPr>
-        <w:t>Frequency of Occurence:</w:t>
+      <w:proofErr w:type="spellStart"/>
+      <w:r>
+        <w:rPr>
+          <w:rFonts w:asciiTheme="minorHAnsi" w:eastAsia="Calibri" w:hAnsiTheme="minorHAnsi" w:cstheme="minorHAnsi"/>
+          <w:sz w:val="28"/>
+        </w:rPr>
+        <w:t>Frequency</w:t>
+      </w:r>
+      <w:proofErr w:type="spellEnd"/>
+      <w:r>
+        <w:rPr>
+          <w:rFonts w:asciiTheme="minorHAnsi" w:eastAsia="Calibri" w:hAnsiTheme="minorHAnsi" w:cstheme="minorHAnsi"/>
+          <w:sz w:val="28"/>
+        </w:rPr>
+        <w:t xml:space="preserve"> of </w:t>
+      </w:r>
+      <w:proofErr w:type="spellStart"/>
+      <w:r>
+        <w:rPr>
+          <w:rFonts w:asciiTheme="minorHAnsi" w:eastAsia="Calibri" w:hAnsiTheme="minorHAnsi" w:cstheme="minorHAnsi"/>
+          <w:sz w:val="28"/>
+        </w:rPr>
+        <w:t>Occurence</w:t>
+      </w:r>
+      <w:proofErr w:type="spellEnd"/>
+      <w:r>
+        <w:rPr>
+          <w:rFonts w:asciiTheme="minorHAnsi" w:eastAsia="Calibri" w:hAnsiTheme="minorHAnsi" w:cstheme="minorHAnsi"/>
+          <w:sz w:val="28"/>
+        </w:rPr>
+        <w:t>:</w:t>
       </w:r>
       <w:r>
         <w:rPr>
@@ -6569,15 +7749,51 @@
           <w:rFonts w:asciiTheme="minorHAnsi" w:hAnsiTheme="minorHAnsi" w:cstheme="minorHAnsi"/>
           <w:b w:val="0"/>
         </w:rPr>
-        <w:t xml:space="preserve"> Dette betyder, at både Member og CompetitiveMember begge har en subscription som field / attribut (foruden fornavn, efternavn, adresse m.m.). Specielt for Competi</w:t>
-      </w:r>
-      <w:r>
-        <w:rPr>
-          <w:rStyle w:val="Strk"/>
-          <w:rFonts w:asciiTheme="minorHAnsi" w:hAnsiTheme="minorHAnsi" w:cstheme="minorHAnsi"/>
-          <w:b w:val="0"/>
-        </w:rPr>
-        <w:t>tiveMember, har denne klasse en ArrayList over discipliner, ”Discipline”, som denne er aktiv i. Derudover har CompetitiveMember også et team som field / attribut.</w:t>
+        <w:t xml:space="preserve"> Dette betyder, at både Member og CompetitiveMember begge har en subscription som </w:t>
+      </w:r>
+      <w:proofErr w:type="spellStart"/>
+      <w:r>
+        <w:rPr>
+          <w:rStyle w:val="Strk"/>
+          <w:rFonts w:asciiTheme="minorHAnsi" w:hAnsiTheme="minorHAnsi" w:cstheme="minorHAnsi"/>
+          <w:b w:val="0"/>
+        </w:rPr>
+        <w:t>field</w:t>
+      </w:r>
+      <w:proofErr w:type="spellEnd"/>
+      <w:r>
+        <w:rPr>
+          <w:rStyle w:val="Strk"/>
+          <w:rFonts w:asciiTheme="minorHAnsi" w:hAnsiTheme="minorHAnsi" w:cstheme="minorHAnsi"/>
+          <w:b w:val="0"/>
+        </w:rPr>
+        <w:t xml:space="preserve"> / attribut (foruden fornavn, efternavn, adresse m.m.). Specielt for Competi</w:t>
+      </w:r>
+      <w:r>
+        <w:rPr>
+          <w:rStyle w:val="Strk"/>
+          <w:rFonts w:asciiTheme="minorHAnsi" w:hAnsiTheme="minorHAnsi" w:cstheme="minorHAnsi"/>
+          <w:b w:val="0"/>
+        </w:rPr>
+        <w:t xml:space="preserve">tiveMember, har denne klasse en ArrayList over discipliner, ”Discipline”, som denne er aktiv i. Derudover har CompetitiveMember også et team som </w:t>
+      </w:r>
+      <w:proofErr w:type="spellStart"/>
+      <w:r>
+        <w:rPr>
+          <w:rStyle w:val="Strk"/>
+          <w:rFonts w:asciiTheme="minorHAnsi" w:hAnsiTheme="minorHAnsi" w:cstheme="minorHAnsi"/>
+          <w:b w:val="0"/>
+        </w:rPr>
+        <w:t>field</w:t>
+      </w:r>
+      <w:proofErr w:type="spellEnd"/>
+      <w:r>
+        <w:rPr>
+          <w:rStyle w:val="Strk"/>
+          <w:rFonts w:asciiTheme="minorHAnsi" w:hAnsiTheme="minorHAnsi" w:cstheme="minorHAnsi"/>
+          <w:b w:val="0"/>
+        </w:rPr>
+        <w:t xml:space="preserve"> / attribut.</w:t>
       </w:r>
       <w:r>
         <w:rPr>
@@ -6586,7 +7802,61 @@
           <w:b w:val="0"/>
         </w:rPr>
         <w:br/>
-        <w:t>Discipline indgår også i ”Records”, som er en nedarvning af klassen ”CompetitiveRecord”. Dette gør det muligt for systemet, at have både træningstider (trænings records) og konkurrencetider (Competitive records).</w:t>
+        <w:t xml:space="preserve">Discipline indgår også i ”Records”, som er en nedarvning af klassen ”CompetitiveRecord”. Dette gør det muligt for systemet, at have både træningstider (trænings </w:t>
+      </w:r>
+      <w:proofErr w:type="spellStart"/>
+      <w:r>
+        <w:rPr>
+          <w:rStyle w:val="Strk"/>
+          <w:rFonts w:asciiTheme="minorHAnsi" w:hAnsiTheme="minorHAnsi" w:cstheme="minorHAnsi"/>
+          <w:b w:val="0"/>
+        </w:rPr>
+        <w:t>records</w:t>
+      </w:r>
+      <w:proofErr w:type="spellEnd"/>
+      <w:r>
+        <w:rPr>
+          <w:rStyle w:val="Strk"/>
+          <w:rFonts w:asciiTheme="minorHAnsi" w:hAnsiTheme="minorHAnsi" w:cstheme="minorHAnsi"/>
+          <w:b w:val="0"/>
+        </w:rPr>
+        <w:t>) og konkurrencetider (</w:t>
+      </w:r>
+      <w:proofErr w:type="spellStart"/>
+      <w:r>
+        <w:rPr>
+          <w:rStyle w:val="Strk"/>
+          <w:rFonts w:asciiTheme="minorHAnsi" w:hAnsiTheme="minorHAnsi" w:cstheme="minorHAnsi"/>
+          <w:b w:val="0"/>
+        </w:rPr>
+        <w:t>Competitive</w:t>
+      </w:r>
+      <w:proofErr w:type="spellEnd"/>
+      <w:r>
+        <w:rPr>
+          <w:rStyle w:val="Strk"/>
+          <w:rFonts w:asciiTheme="minorHAnsi" w:hAnsiTheme="minorHAnsi" w:cstheme="minorHAnsi"/>
+          <w:b w:val="0"/>
+        </w:rPr>
+        <w:t xml:space="preserve"> </w:t>
+      </w:r>
+      <w:proofErr w:type="spellStart"/>
+      <w:r>
+        <w:rPr>
+          <w:rStyle w:val="Strk"/>
+          <w:rFonts w:asciiTheme="minorHAnsi" w:hAnsiTheme="minorHAnsi" w:cstheme="minorHAnsi"/>
+          <w:b w:val="0"/>
+        </w:rPr>
+        <w:t>records</w:t>
+      </w:r>
+      <w:proofErr w:type="spellEnd"/>
+      <w:r>
+        <w:rPr>
+          <w:rStyle w:val="Strk"/>
+          <w:rFonts w:asciiTheme="minorHAnsi" w:hAnsiTheme="minorHAnsi" w:cstheme="minorHAnsi"/>
+          <w:b w:val="0"/>
+        </w:rPr>
+        <w:t>).</w:t>
       </w:r>
     </w:p>
     <w:p>
@@ -6751,7 +8021,6 @@
           <w:b w:val="0"/>
         </w:rPr>
       </w:pPr>
-      <w:bookmarkStart w:id="2" w:name="_GoBack"/>
       <w:r>
         <w:rPr>
           <w:rStyle w:val="Strk"/>
@@ -6822,7 +8091,6 @@
           </wp:anchor>
         </w:drawing>
       </w:r>
-      <w:bookmarkEnd w:id="2"/>
     </w:p>
     <w:p>
       <w:pPr>
@@ -7209,6 +8477,7 @@
           <w:szCs w:val="56"/>
         </w:rPr>
       </w:pPr>
+      <w:proofErr w:type="spellStart"/>
       <w:r>
         <w:rPr>
           <w:rStyle w:val="Strk"/>
@@ -7218,7 +8487,18 @@
           <w:szCs w:val="56"/>
         </w:rPr>
         <w:lastRenderedPageBreak/>
-        <w:t>Sequence Diagram</w:t>
+        <w:t>Sequence</w:t>
+      </w:r>
+      <w:proofErr w:type="spellEnd"/>
+      <w:r>
+        <w:rPr>
+          <w:rStyle w:val="Strk"/>
+          <w:rFonts w:asciiTheme="minorHAnsi" w:hAnsiTheme="minorHAnsi" w:cstheme="minorHAnsi"/>
+          <w:b w:val="0"/>
+          <w:sz w:val="56"/>
+          <w:szCs w:val="56"/>
+        </w:rPr>
+        <w:t xml:space="preserve"> Diagram</w:t>
       </w:r>
     </w:p>
     <w:p>
@@ -7332,7 +8612,61 @@
           <w:rFonts w:asciiTheme="minorHAnsi" w:hAnsiTheme="minorHAnsi" w:cstheme="minorHAnsi"/>
           <w:b w:val="0"/>
         </w:rPr>
-        <w:t>Ovenfor ses et Sequence Diagram, som belyser tilgangen for henholdsvis systemet og brugeren, når der skal oprettes et medlem i klubben. Som det kan ses, vælger brugeren (her vil det som oftest være klubbens formand) menuen ”members”, for derefter at vælge handlingen ”createMember”. Dette får systemet til, at spørge brugeren om personoplysninger, såsom navn, CPR-nummer, telefonnummer og lignende. Dernæst spørger systemet brugeren, hvilken type</w:t>
+        <w:t xml:space="preserve">Ovenfor ses et </w:t>
+      </w:r>
+      <w:proofErr w:type="spellStart"/>
+      <w:r>
+        <w:rPr>
+          <w:rStyle w:val="Strk"/>
+          <w:rFonts w:asciiTheme="minorHAnsi" w:hAnsiTheme="minorHAnsi" w:cstheme="minorHAnsi"/>
+          <w:b w:val="0"/>
+        </w:rPr>
+        <w:t>Sequence</w:t>
+      </w:r>
+      <w:proofErr w:type="spellEnd"/>
+      <w:r>
+        <w:rPr>
+          <w:rStyle w:val="Strk"/>
+          <w:rFonts w:asciiTheme="minorHAnsi" w:hAnsiTheme="minorHAnsi" w:cstheme="minorHAnsi"/>
+          <w:b w:val="0"/>
+        </w:rPr>
+        <w:t xml:space="preserve"> Diagram, som belyser tilgangen for henholdsvis systemet og brugeren, når der skal oprettes et medlem i klubben. Som det kan ses, vælger brugeren (her vil det som oftest være klubbens formand) menuen ”</w:t>
+      </w:r>
+      <w:proofErr w:type="spellStart"/>
+      <w:r>
+        <w:rPr>
+          <w:rStyle w:val="Strk"/>
+          <w:rFonts w:asciiTheme="minorHAnsi" w:hAnsiTheme="minorHAnsi" w:cstheme="minorHAnsi"/>
+          <w:b w:val="0"/>
+        </w:rPr>
+        <w:t>members</w:t>
+      </w:r>
+      <w:proofErr w:type="spellEnd"/>
+      <w:r>
+        <w:rPr>
+          <w:rStyle w:val="Strk"/>
+          <w:rFonts w:asciiTheme="minorHAnsi" w:hAnsiTheme="minorHAnsi" w:cstheme="minorHAnsi"/>
+          <w:b w:val="0"/>
+        </w:rPr>
+        <w:t>”, for derefter at vælge handlingen ”</w:t>
+      </w:r>
+      <w:proofErr w:type="spellStart"/>
+      <w:r>
+        <w:rPr>
+          <w:rStyle w:val="Strk"/>
+          <w:rFonts w:asciiTheme="minorHAnsi" w:hAnsiTheme="minorHAnsi" w:cstheme="minorHAnsi"/>
+          <w:b w:val="0"/>
+        </w:rPr>
+        <w:t>createMember</w:t>
+      </w:r>
+      <w:proofErr w:type="spellEnd"/>
+      <w:r>
+        <w:rPr>
+          <w:rStyle w:val="Strk"/>
+          <w:rFonts w:asciiTheme="minorHAnsi" w:hAnsiTheme="minorHAnsi" w:cstheme="minorHAnsi"/>
+          <w:b w:val="0"/>
+        </w:rPr>
+        <w:t>”. Dette får systemet til, at spørge brugeren om personoplysninger, såsom navn, CPR-nummer, telefonnummer og lignende. Dernæst spørger systemet brugeren, hvilken type</w:t>
       </w:r>
       <w:r>
         <w:rPr>
@@ -7380,7 +8714,29 @@
           <w:szCs w:val="56"/>
         </w:rPr>
         <w:lastRenderedPageBreak/>
-        <w:t>System Sequence Diagram</w:t>
+        <w:t xml:space="preserve">System </w:t>
+      </w:r>
+      <w:proofErr w:type="spellStart"/>
+      <w:r>
+        <w:rPr>
+          <w:rStyle w:val="Strk"/>
+          <w:rFonts w:asciiTheme="minorHAnsi" w:hAnsiTheme="minorHAnsi" w:cstheme="minorHAnsi"/>
+          <w:b w:val="0"/>
+          <w:sz w:val="56"/>
+          <w:szCs w:val="56"/>
+        </w:rPr>
+        <w:t>Sequence</w:t>
+      </w:r>
+      <w:proofErr w:type="spellEnd"/>
+      <w:r>
+        <w:rPr>
+          <w:rStyle w:val="Strk"/>
+          <w:rFonts w:asciiTheme="minorHAnsi" w:hAnsiTheme="minorHAnsi" w:cstheme="minorHAnsi"/>
+          <w:b w:val="0"/>
+          <w:sz w:val="56"/>
+          <w:szCs w:val="56"/>
+        </w:rPr>
+        <w:t xml:space="preserve"> Diagram</w:t>
       </w:r>
     </w:p>
     <w:p>
@@ -7921,7 +9277,7 @@
           <w:rPr>
             <w:noProof/>
           </w:rPr>
-          <w:t>18</w:t>
+          <w:t>21</w:t>
         </w:r>
         <w:r>
           <w:fldChar w:fldCharType="end"/>
@@ -10432,7 +11788,7 @@
 </file>
 
 <file path=customXml/itemProps1.xml><?xml version="1.0" encoding="utf-8"?>
-<ds:datastoreItem xmlns:ds="http://schemas.openxmlformats.org/officeDocument/2006/customXml" ds:itemID="{C43A8372-63EC-4C3C-ABA9-659A7922EE07}">
+<ds:datastoreItem xmlns:ds="http://schemas.openxmlformats.org/officeDocument/2006/customXml" ds:itemID="{2419C4EA-10F3-475B-A196-17ECD84EE69E}">
   <ds:schemaRefs>
     <ds:schemaRef ds:uri="http://schemas.openxmlformats.org/officeDocument/2006/bibliography"/>
   </ds:schemaRefs>

</xml_diff>

<commit_message>
Added table of contents and conclusion to report
</commit_message>
<xml_diff>
--- a/Report/Rapport.docx
+++ b/Report/Rapport.docx
@@ -661,6 +661,257 @@
           <w:rFonts w:cstheme="minorHAnsi"/>
         </w:rPr>
       </w:pPr>
+      <w:r>
+        <w:rPr>
+          <w:rFonts w:cstheme="minorHAnsi"/>
+        </w:rPr>
+        <w:t>3 – Indledning.</w:t>
+      </w:r>
+    </w:p>
+    <w:p>
+      <w:pPr>
+        <w:pStyle w:val="Standard"/>
+        <w:spacing w:line="276" w:lineRule="auto"/>
+        <w:rPr>
+          <w:rFonts w:cstheme="minorHAnsi"/>
+        </w:rPr>
+      </w:pPr>
+      <w:r>
+        <w:rPr>
+          <w:rFonts w:cstheme="minorHAnsi"/>
+        </w:rPr>
+        <w:t>4 – Afgrænsning &amp; Funktionalitet.</w:t>
+      </w:r>
+    </w:p>
+    <w:p>
+      <w:pPr>
+        <w:pStyle w:val="Standard"/>
+        <w:spacing w:line="276" w:lineRule="auto"/>
+        <w:rPr>
+          <w:rFonts w:cstheme="minorHAnsi"/>
+        </w:rPr>
+      </w:pPr>
+      <w:r>
+        <w:rPr>
+          <w:rFonts w:cstheme="minorHAnsi"/>
+        </w:rPr>
+        <w:t>7 – Vision.</w:t>
+      </w:r>
+    </w:p>
+    <w:p>
+      <w:pPr>
+        <w:pStyle w:val="Standard"/>
+        <w:spacing w:line="276" w:lineRule="auto"/>
+        <w:rPr>
+          <w:rFonts w:cstheme="minorHAnsi"/>
+        </w:rPr>
+      </w:pPr>
+      <w:r>
+        <w:rPr>
+          <w:rFonts w:cstheme="minorHAnsi"/>
+        </w:rPr>
+        <w:t>8 – Faseplan.</w:t>
+      </w:r>
+    </w:p>
+    <w:p>
+      <w:pPr>
+        <w:pStyle w:val="Standard"/>
+        <w:spacing w:line="276" w:lineRule="auto"/>
+        <w:rPr>
+          <w:rFonts w:cstheme="minorHAnsi"/>
+        </w:rPr>
+      </w:pPr>
+      <w:r>
+        <w:rPr>
+          <w:rFonts w:cstheme="minorHAnsi"/>
+        </w:rPr>
+        <w:t>9 – Virksomhedsbeskrivelse.</w:t>
+      </w:r>
+    </w:p>
+    <w:p>
+      <w:pPr>
+        <w:pStyle w:val="Standard"/>
+        <w:spacing w:line="276" w:lineRule="auto"/>
+        <w:rPr>
+          <w:rFonts w:cstheme="minorHAnsi"/>
+        </w:rPr>
+      </w:pPr>
+      <w:r>
+        <w:rPr>
+          <w:rFonts w:cstheme="minorHAnsi"/>
+        </w:rPr>
+        <w:t>10 – S.W.O.T. Analyse.</w:t>
+      </w:r>
+    </w:p>
+    <w:p>
+      <w:pPr>
+        <w:pStyle w:val="Standard"/>
+        <w:spacing w:line="276" w:lineRule="auto"/>
+        <w:rPr>
+          <w:rFonts w:cstheme="minorHAnsi"/>
+        </w:rPr>
+      </w:pPr>
+      <w:r>
+        <w:rPr>
+          <w:rFonts w:cstheme="minorHAnsi"/>
+        </w:rPr>
+        <w:t>11 – F.U.R.P.S. Analyse</w:t>
+      </w:r>
+    </w:p>
+    <w:p>
+      <w:pPr>
+        <w:pStyle w:val="Standard"/>
+        <w:spacing w:line="276" w:lineRule="auto"/>
+        <w:rPr>
+          <w:rFonts w:cstheme="minorHAnsi"/>
+          <w:lang w:val="en-GB"/>
+        </w:rPr>
+      </w:pPr>
+      <w:r>
+        <w:rPr>
+          <w:rFonts w:cstheme="minorHAnsi"/>
+          <w:lang w:val="en-GB"/>
+        </w:rPr>
+        <w:t>12 – Glossary.</w:t>
+      </w:r>
+    </w:p>
+    <w:p>
+      <w:pPr>
+        <w:pStyle w:val="Standard"/>
+        <w:spacing w:line="276" w:lineRule="auto"/>
+        <w:rPr>
+          <w:rFonts w:cstheme="minorHAnsi"/>
+          <w:lang w:val="en-GB"/>
+        </w:rPr>
+      </w:pPr>
+      <w:r>
+        <w:rPr>
+          <w:rFonts w:cstheme="minorHAnsi"/>
+          <w:lang w:val="en-GB"/>
+        </w:rPr>
+        <w:t>13 – Use-cases</w:t>
+      </w:r>
+      <w:r>
+        <w:rPr>
+          <w:rFonts w:cstheme="minorHAnsi"/>
+          <w:lang w:val="en-GB"/>
+        </w:rPr>
+        <w:t>.</w:t>
+      </w:r>
+    </w:p>
+    <w:p>
+      <w:pPr>
+        <w:pStyle w:val="Standard"/>
+        <w:spacing w:line="276" w:lineRule="auto"/>
+        <w:rPr>
+          <w:rFonts w:cstheme="minorHAnsi"/>
+          <w:lang w:val="en-GB"/>
+        </w:rPr>
+      </w:pPr>
+      <w:r>
+        <w:rPr>
+          <w:rFonts w:cstheme="minorHAnsi"/>
+          <w:lang w:val="en-GB"/>
+        </w:rPr>
+        <w:t>17 – Domain Model.</w:t>
+      </w:r>
+    </w:p>
+    <w:p>
+      <w:pPr>
+        <w:pStyle w:val="Standard"/>
+        <w:spacing w:line="276" w:lineRule="auto"/>
+        <w:rPr>
+          <w:rFonts w:cstheme="minorHAnsi"/>
+          <w:lang w:val="en-GB"/>
+        </w:rPr>
+      </w:pPr>
+      <w:r>
+        <w:rPr>
+          <w:rFonts w:cstheme="minorHAnsi"/>
+          <w:lang w:val="en-GB"/>
+        </w:rPr>
+        <w:t>18 – Class Diagram.</w:t>
+      </w:r>
+    </w:p>
+    <w:p>
+      <w:pPr>
+        <w:pStyle w:val="Standard"/>
+        <w:spacing w:line="276" w:lineRule="auto"/>
+        <w:rPr>
+          <w:rFonts w:cstheme="minorHAnsi"/>
+          <w:lang w:val="en-GB"/>
+        </w:rPr>
+      </w:pPr>
+      <w:r>
+        <w:rPr>
+          <w:rFonts w:cstheme="minorHAnsi"/>
+          <w:lang w:val="en-GB"/>
+        </w:rPr>
+        <w:t>20 – Sequence Diagram.</w:t>
+      </w:r>
+    </w:p>
+    <w:p>
+      <w:pPr>
+        <w:pStyle w:val="Standard"/>
+        <w:spacing w:line="276" w:lineRule="auto"/>
+        <w:rPr>
+          <w:rFonts w:cstheme="minorHAnsi"/>
+          <w:lang w:val="en-GB"/>
+        </w:rPr>
+      </w:pPr>
+      <w:r>
+        <w:rPr>
+          <w:rFonts w:cstheme="minorHAnsi"/>
+          <w:lang w:val="en-GB"/>
+        </w:rPr>
+        <w:t>21 – System Sequence Diagram.</w:t>
+      </w:r>
+    </w:p>
+    <w:p>
+      <w:pPr>
+        <w:pStyle w:val="Standard"/>
+        <w:spacing w:line="276" w:lineRule="auto"/>
+        <w:rPr>
+          <w:rFonts w:cstheme="minorHAnsi"/>
+          <w:lang w:val="en-GB"/>
+        </w:rPr>
+      </w:pPr>
+      <w:r>
+        <w:rPr>
+          <w:rFonts w:cstheme="minorHAnsi"/>
+          <w:lang w:val="en-GB"/>
+        </w:rPr>
+        <w:t>23 – Produktets konstruktion.</w:t>
+      </w:r>
+    </w:p>
+    <w:p>
+      <w:pPr>
+        <w:pStyle w:val="Standard"/>
+        <w:spacing w:line="276" w:lineRule="auto"/>
+        <w:rPr>
+          <w:rFonts w:cstheme="minorHAnsi"/>
+          <w:lang w:val="en-GB"/>
+        </w:rPr>
+      </w:pPr>
+      <w:r>
+        <w:rPr>
+          <w:rFonts w:cstheme="minorHAnsi"/>
+          <w:lang w:val="en-GB"/>
+        </w:rPr>
+        <w:t>26 – Konklusion.</w:t>
+      </w:r>
+    </w:p>
+    <w:p>
+      <w:pPr>
+        <w:pStyle w:val="Standard"/>
+        <w:spacing w:line="276" w:lineRule="auto"/>
+        <w:rPr>
+          <w:rFonts w:cstheme="minorHAnsi"/>
+          <w:lang w:val="en-GB"/>
+        </w:rPr>
+      </w:pPr>
+      <w:bookmarkStart w:id="0" w:name="_GoBack"/>
+      <w:bookmarkEnd w:id="0"/>
     </w:p>
     <w:p>
       <w:pPr>
@@ -829,8 +1080,8 @@
           <w:rFonts w:asciiTheme="minorHAnsi" w:hAnsiTheme="minorHAnsi" w:cstheme="minorHAnsi"/>
         </w:rPr>
       </w:pPr>
-      <w:bookmarkStart w:id="0" w:name="_Menuens_funktionalitet"/>
-      <w:bookmarkEnd w:id="0"/>
+      <w:bookmarkStart w:id="1" w:name="_Menuens_funktionalitet"/>
+      <w:bookmarkEnd w:id="1"/>
       <w:r>
         <w:rPr>
           <w:rStyle w:val="Strk"/>
@@ -963,23 +1214,8 @@
         <w:rPr>
           <w:rFonts w:cstheme="minorHAnsi"/>
         </w:rPr>
-        <w:t>Dette diagram giver en oversigt over menuens funktionalitet. Trykkes der eksempelvis på ”</w:t>
-      </w:r>
-      <w:proofErr w:type="spellStart"/>
-      <w:r>
-        <w:rPr>
-          <w:rFonts w:cstheme="minorHAnsi"/>
-        </w:rPr>
-        <w:t>Members</w:t>
-      </w:r>
-      <w:proofErr w:type="spellEnd"/>
-      <w:r>
-        <w:rPr>
-          <w:rFonts w:cstheme="minorHAnsi"/>
-        </w:rPr>
-        <w:t>”, bringes brugeren videre til en typisk CRUD (</w:t>
-      </w:r>
-      <w:proofErr w:type="spellStart"/>
+        <w:t>Dette diagram giver en oversigt over menuens funktionalitet. Trykkes der eksempelvis på ”Members”, bringes brugeren videre til en typisk CRUD (</w:t>
+      </w:r>
       <w:r>
         <w:rPr>
           <w:rFonts w:cstheme="minorHAnsi"/>
@@ -991,14 +1227,7 @@
         <w:rPr>
           <w:rFonts w:cstheme="minorHAnsi"/>
         </w:rPr>
-        <w:t>reate</w:t>
-      </w:r>
-      <w:proofErr w:type="spellEnd"/>
-      <w:r>
-        <w:rPr>
-          <w:rFonts w:cstheme="minorHAnsi"/>
-        </w:rPr>
-        <w:t xml:space="preserve">, </w:t>
+        <w:t xml:space="preserve">reate, </w:t>
       </w:r>
       <w:r>
         <w:rPr>
@@ -1026,7 +1255,6 @@
         </w:rPr>
         <w:t xml:space="preserve">pdate, </w:t>
       </w:r>
-      <w:proofErr w:type="spellStart"/>
       <w:r>
         <w:rPr>
           <w:rFonts w:cstheme="minorHAnsi"/>
@@ -1038,14 +1266,7 @@
         <w:rPr>
           <w:rFonts w:cstheme="minorHAnsi"/>
         </w:rPr>
-        <w:t>elete</w:t>
-      </w:r>
-      <w:proofErr w:type="spellEnd"/>
-      <w:r>
-        <w:rPr>
-          <w:rFonts w:cstheme="minorHAnsi"/>
-        </w:rPr>
-        <w:t>) menu. Herfra kan brugeren endvidere gå ind i ”Show” menuen, som viser to muligheder for, hvordan medlemmer kan printes; de to muligheder er enten alle, eller et specifikt medlem, som kan søges efter via medlemmets CPR nummer.</w:t>
+        <w:t>elete) menu. Herfra kan brugeren endvidere gå ind i ”Show” menuen, som viser to muligheder for, hvordan medlemmer kan printes; de to muligheder er enten alle, eller et specifikt medlem, som kan søges efter via medlemmets CPR nummer.</w:t>
       </w:r>
     </w:p>
     <w:p>
@@ -1065,8 +1286,8 @@
           <w:rFonts w:asciiTheme="minorHAnsi" w:hAnsiTheme="minorHAnsi" w:cstheme="minorHAnsi"/>
         </w:rPr>
       </w:pPr>
-      <w:bookmarkStart w:id="1" w:name="_Afgrænsning"/>
-      <w:bookmarkEnd w:id="1"/>
+      <w:bookmarkStart w:id="2" w:name="_Afgrænsning"/>
+      <w:bookmarkEnd w:id="2"/>
     </w:p>
     <w:p>
       <w:pPr>
@@ -2048,21 +2269,7 @@
         <w:rPr>
           <w:rFonts w:cstheme="minorHAnsi"/>
         </w:rPr>
-        <w:t xml:space="preserve">Træneren bruger træningsresultater til at udtage medlemmer til </w:t>
-      </w:r>
-      <w:proofErr w:type="spellStart"/>
-      <w:r>
-        <w:rPr>
-          <w:rFonts w:cstheme="minorHAnsi"/>
-        </w:rPr>
-        <w:t>konkurencer</w:t>
-      </w:r>
-      <w:proofErr w:type="spellEnd"/>
-      <w:r>
-        <w:rPr>
-          <w:rFonts w:cstheme="minorHAnsi"/>
-        </w:rPr>
-        <w:t>, og ønsker derfor en ove</w:t>
+        <w:t>Træneren bruger træningsresultater til at udtage medlemmer til konkurencer, og ønsker derfor en ove</w:t>
       </w:r>
       <w:r>
         <w:rPr>
@@ -2614,21 +2821,7 @@
         <w:rPr>
           <w:rFonts w:cstheme="minorHAnsi"/>
         </w:rPr>
-        <w:t xml:space="preserve">Første </w:t>
-      </w:r>
-      <w:proofErr w:type="spellStart"/>
-      <w:r>
-        <w:rPr>
-          <w:rFonts w:cstheme="minorHAnsi"/>
-        </w:rPr>
-        <w:t>Use</w:t>
-      </w:r>
-      <w:proofErr w:type="spellEnd"/>
-      <w:r>
-        <w:rPr>
-          <w:rFonts w:cstheme="minorHAnsi"/>
-        </w:rPr>
-        <w:t>-Case</w:t>
+        <w:t>Første Use-Case</w:t>
       </w:r>
     </w:p>
     <w:p>
@@ -2642,28 +2835,12 @@
           <w:rFonts w:cstheme="minorHAnsi"/>
         </w:rPr>
       </w:pPr>
-      <w:proofErr w:type="spellStart"/>
-      <w:r>
-        <w:rPr>
-          <w:rFonts w:cstheme="minorHAnsi"/>
-        </w:rPr>
-        <w:t>Fully</w:t>
-      </w:r>
-      <w:proofErr w:type="spellEnd"/>
-      <w:r>
-        <w:rPr>
-          <w:rFonts w:cstheme="minorHAnsi"/>
-        </w:rPr>
-        <w:t xml:space="preserve"> </w:t>
-      </w:r>
-      <w:proofErr w:type="spellStart"/>
-      <w:r>
-        <w:rPr>
-          <w:rFonts w:cstheme="minorHAnsi"/>
-        </w:rPr>
-        <w:t>dressed</w:t>
-      </w:r>
-      <w:proofErr w:type="spellEnd"/>
+      <w:r>
+        <w:rPr>
+          <w:rFonts w:cstheme="minorHAnsi"/>
+        </w:rPr>
+        <w:t>Fully dressed</w:t>
+      </w:r>
     </w:p>
     <w:p>
       <w:pPr>
@@ -2680,16 +2857,8 @@
         <w:rPr>
           <w:rFonts w:cstheme="minorHAnsi"/>
         </w:rPr>
-        <w:t xml:space="preserve">Extensions &amp; </w:t>
-      </w:r>
-      <w:proofErr w:type="spellStart"/>
-      <w:r>
-        <w:rPr>
-          <w:rFonts w:cstheme="minorHAnsi"/>
-        </w:rPr>
-        <w:t>inclusion</w:t>
-      </w:r>
-      <w:proofErr w:type="spellEnd"/>
+        <w:t>Extensions &amp; inclusion</w:t>
+      </w:r>
     </w:p>
     <w:p>
       <w:pPr>
@@ -2720,14 +2889,12 @@
           <w:rFonts w:cstheme="minorHAnsi"/>
         </w:rPr>
       </w:pPr>
-      <w:proofErr w:type="spellStart"/>
       <w:r>
         <w:rPr>
           <w:rFonts w:cstheme="minorHAnsi"/>
         </w:rPr>
         <w:t>Glossary</w:t>
       </w:r>
-      <w:proofErr w:type="spellEnd"/>
     </w:p>
     <w:p>
       <w:pPr>
@@ -2834,21 +3001,7 @@
         <w:rPr>
           <w:rFonts w:cstheme="minorHAnsi"/>
         </w:rPr>
-        <w:t xml:space="preserve">Anden </w:t>
-      </w:r>
-      <w:proofErr w:type="spellStart"/>
-      <w:r>
-        <w:rPr>
-          <w:rFonts w:cstheme="minorHAnsi"/>
-        </w:rPr>
-        <w:t>Use</w:t>
-      </w:r>
-      <w:proofErr w:type="spellEnd"/>
-      <w:r>
-        <w:rPr>
-          <w:rFonts w:cstheme="minorHAnsi"/>
-        </w:rPr>
-        <w:t>-Case</w:t>
+        <w:t>Anden Use-Case</w:t>
       </w:r>
     </w:p>
     <w:p>
@@ -2862,28 +3015,12 @@
           <w:rFonts w:cstheme="minorHAnsi"/>
         </w:rPr>
       </w:pPr>
-      <w:proofErr w:type="spellStart"/>
-      <w:r>
-        <w:rPr>
-          <w:rFonts w:cstheme="minorHAnsi"/>
-        </w:rPr>
-        <w:t>Fully</w:t>
-      </w:r>
-      <w:proofErr w:type="spellEnd"/>
-      <w:r>
-        <w:rPr>
-          <w:rFonts w:cstheme="minorHAnsi"/>
-        </w:rPr>
-        <w:t xml:space="preserve"> </w:t>
-      </w:r>
-      <w:proofErr w:type="spellStart"/>
-      <w:r>
-        <w:rPr>
-          <w:rFonts w:cstheme="minorHAnsi"/>
-        </w:rPr>
-        <w:t>dressed</w:t>
-      </w:r>
-      <w:proofErr w:type="spellEnd"/>
+      <w:r>
+        <w:rPr>
+          <w:rFonts w:cstheme="minorHAnsi"/>
+        </w:rPr>
+        <w:t>Fully dressed</w:t>
+      </w:r>
     </w:p>
     <w:p>
       <w:pPr>
@@ -2896,33 +3033,11 @@
           <w:rFonts w:cstheme="minorHAnsi"/>
         </w:rPr>
       </w:pPr>
-      <w:proofErr w:type="spellStart"/>
-      <w:r>
-        <w:rPr>
-          <w:rFonts w:cstheme="minorHAnsi"/>
-        </w:rPr>
-        <w:t>Trejde</w:t>
-      </w:r>
-      <w:proofErr w:type="spellEnd"/>
-      <w:r>
-        <w:rPr>
-          <w:rFonts w:cstheme="minorHAnsi"/>
-        </w:rPr>
-        <w:t xml:space="preserve"> </w:t>
-      </w:r>
-      <w:proofErr w:type="spellStart"/>
-      <w:r>
-        <w:rPr>
-          <w:rFonts w:cstheme="minorHAnsi"/>
-        </w:rPr>
-        <w:t>Use</w:t>
-      </w:r>
-      <w:proofErr w:type="spellEnd"/>
-      <w:r>
-        <w:rPr>
-          <w:rFonts w:cstheme="minorHAnsi"/>
-        </w:rPr>
-        <w:t>-Case</w:t>
+      <w:r>
+        <w:rPr>
+          <w:rFonts w:cstheme="minorHAnsi"/>
+        </w:rPr>
+        <w:t>Trejde Use-Case</w:t>
       </w:r>
     </w:p>
     <w:p>
@@ -2936,28 +3051,12 @@
           <w:rFonts w:cstheme="minorHAnsi"/>
         </w:rPr>
       </w:pPr>
-      <w:proofErr w:type="spellStart"/>
-      <w:r>
-        <w:rPr>
-          <w:rFonts w:cstheme="minorHAnsi"/>
-        </w:rPr>
-        <w:t>Fully</w:t>
-      </w:r>
-      <w:proofErr w:type="spellEnd"/>
-      <w:r>
-        <w:rPr>
-          <w:rFonts w:cstheme="minorHAnsi"/>
-        </w:rPr>
-        <w:t xml:space="preserve"> </w:t>
-      </w:r>
-      <w:proofErr w:type="spellStart"/>
-      <w:r>
-        <w:rPr>
-          <w:rFonts w:cstheme="minorHAnsi"/>
-        </w:rPr>
-        <w:t>dressed</w:t>
-      </w:r>
-      <w:proofErr w:type="spellEnd"/>
+      <w:r>
+        <w:rPr>
+          <w:rFonts w:cstheme="minorHAnsi"/>
+        </w:rPr>
+        <w:t>Fully dressed</w:t>
+      </w:r>
     </w:p>
     <w:p>
       <w:pPr>
@@ -2974,58 +3073,8 @@
         <w:rPr>
           <w:rFonts w:cstheme="minorHAnsi"/>
         </w:rPr>
-        <w:t>//</w:t>
-      </w:r>
-      <w:proofErr w:type="spellStart"/>
-      <w:r>
-        <w:rPr>
-          <w:rFonts w:cstheme="minorHAnsi"/>
-        </w:rPr>
-        <w:t>Insert</w:t>
-      </w:r>
-      <w:proofErr w:type="spellEnd"/>
-      <w:r>
-        <w:rPr>
-          <w:rFonts w:cstheme="minorHAnsi"/>
-        </w:rPr>
-        <w:t xml:space="preserve"> </w:t>
-      </w:r>
-      <w:proofErr w:type="spellStart"/>
-      <w:r>
-        <w:rPr>
-          <w:rFonts w:cstheme="minorHAnsi"/>
-        </w:rPr>
-        <w:t>some</w:t>
-      </w:r>
-      <w:proofErr w:type="spellEnd"/>
-      <w:r>
-        <w:rPr>
-          <w:rFonts w:cstheme="minorHAnsi"/>
-        </w:rPr>
-        <w:t xml:space="preserve"> </w:t>
-      </w:r>
-      <w:proofErr w:type="spellStart"/>
-      <w:r>
-        <w:rPr>
-          <w:rFonts w:cstheme="minorHAnsi"/>
-        </w:rPr>
-        <w:t>code</w:t>
-      </w:r>
-      <w:proofErr w:type="spellEnd"/>
-      <w:r>
-        <w:rPr>
-          <w:rFonts w:cstheme="minorHAnsi"/>
-        </w:rPr>
-        <w:t xml:space="preserve"> </w:t>
-      </w:r>
-      <w:proofErr w:type="spellStart"/>
-      <w:r>
-        <w:rPr>
-          <w:rFonts w:cstheme="minorHAnsi"/>
-        </w:rPr>
-        <w:t>here</w:t>
-      </w:r>
-      <w:proofErr w:type="spellEnd"/>
+        <w:t>//Insert some code here</w:t>
+      </w:r>
     </w:p>
     <w:p>
       <w:pPr>
@@ -3042,44 +3091,8 @@
         <w:rPr>
           <w:rFonts w:cstheme="minorHAnsi"/>
         </w:rPr>
-        <w:t>//</w:t>
-      </w:r>
-      <w:proofErr w:type="spellStart"/>
-      <w:r>
-        <w:rPr>
-          <w:rFonts w:cstheme="minorHAnsi"/>
-        </w:rPr>
-        <w:t>Insert</w:t>
-      </w:r>
-      <w:proofErr w:type="spellEnd"/>
-      <w:r>
-        <w:rPr>
-          <w:rFonts w:cstheme="minorHAnsi"/>
-        </w:rPr>
-        <w:t xml:space="preserve"> brief </w:t>
-      </w:r>
-      <w:proofErr w:type="spellStart"/>
-      <w:r>
-        <w:rPr>
-          <w:rFonts w:cstheme="minorHAnsi"/>
-        </w:rPr>
-        <w:t>Use</w:t>
-      </w:r>
-      <w:proofErr w:type="spellEnd"/>
-      <w:r>
-        <w:rPr>
-          <w:rFonts w:cstheme="minorHAnsi"/>
-        </w:rPr>
-        <w:t xml:space="preserve">-Cases </w:t>
-      </w:r>
-      <w:proofErr w:type="spellStart"/>
-      <w:r>
-        <w:rPr>
-          <w:rFonts w:cstheme="minorHAnsi"/>
-        </w:rPr>
-        <w:t>here</w:t>
-      </w:r>
-      <w:proofErr w:type="spellEnd"/>
+        <w:t>//Insert brief Use-Cases here</w:t>
+      </w:r>
     </w:p>
     <w:p>
       <w:pPr>
@@ -3379,7 +3392,6 @@
                 <w:rFonts w:cstheme="minorHAnsi"/>
               </w:rPr>
             </w:pPr>
-            <w:proofErr w:type="spellStart"/>
             <w:r>
               <w:rPr>
                 <w:rFonts w:cstheme="minorHAnsi"/>
@@ -3391,14 +3403,7 @@
               <w:rPr>
                 <w:rFonts w:cstheme="minorHAnsi"/>
               </w:rPr>
-              <w:t>trengths</w:t>
-            </w:r>
-            <w:proofErr w:type="spellEnd"/>
-            <w:r>
-              <w:rPr>
-                <w:rFonts w:cstheme="minorHAnsi"/>
-              </w:rPr>
-              <w:t xml:space="preserve"> / Stryker</w:t>
+              <w:t>trengths / Stryker</w:t>
             </w:r>
           </w:p>
         </w:tc>
@@ -3425,7 +3430,6 @@
                 <w:rFonts w:cstheme="minorHAnsi"/>
               </w:rPr>
             </w:pPr>
-            <w:proofErr w:type="spellStart"/>
             <w:r>
               <w:rPr>
                 <w:rFonts w:cstheme="minorHAnsi"/>
@@ -3437,14 +3441,7 @@
               <w:rPr>
                 <w:rFonts w:cstheme="minorHAnsi"/>
               </w:rPr>
-              <w:t>eaknesses</w:t>
-            </w:r>
-            <w:proofErr w:type="spellEnd"/>
-            <w:r>
-              <w:rPr>
-                <w:rFonts w:cstheme="minorHAnsi"/>
-              </w:rPr>
-              <w:t xml:space="preserve"> / Svagheder</w:t>
+              <w:t>eaknesses / Svagheder</w:t>
             </w:r>
           </w:p>
         </w:tc>
@@ -3671,7 +3668,6 @@
                 <w:rFonts w:cstheme="minorHAnsi"/>
               </w:rPr>
             </w:pPr>
-            <w:proofErr w:type="spellStart"/>
             <w:r>
               <w:rPr>
                 <w:rFonts w:cstheme="minorHAnsi"/>
@@ -3683,14 +3679,7 @@
               <w:rPr>
                 <w:rFonts w:cstheme="minorHAnsi"/>
               </w:rPr>
-              <w:t>pportunities</w:t>
-            </w:r>
-            <w:proofErr w:type="spellEnd"/>
-            <w:r>
-              <w:rPr>
-                <w:rFonts w:cstheme="minorHAnsi"/>
-              </w:rPr>
-              <w:t xml:space="preserve"> / Muligheder</w:t>
+              <w:t>pportunities / Muligheder</w:t>
             </w:r>
           </w:p>
         </w:tc>
@@ -3717,7 +3706,6 @@
                 <w:rFonts w:cstheme="minorHAnsi"/>
               </w:rPr>
             </w:pPr>
-            <w:proofErr w:type="spellStart"/>
             <w:r>
               <w:rPr>
                 <w:rFonts w:cstheme="minorHAnsi"/>
@@ -3729,14 +3717,7 @@
               <w:rPr>
                 <w:rFonts w:cstheme="minorHAnsi"/>
               </w:rPr>
-              <w:t>hreats</w:t>
-            </w:r>
-            <w:proofErr w:type="spellEnd"/>
-            <w:r>
-              <w:rPr>
-                <w:rFonts w:cstheme="minorHAnsi"/>
-              </w:rPr>
-              <w:t xml:space="preserve"> / trusler</w:t>
+              <w:t>hreats / trusler</w:t>
             </w:r>
           </w:p>
         </w:tc>
@@ -3984,7 +3965,6 @@
           <w:rFonts w:cstheme="minorHAnsi"/>
         </w:rPr>
       </w:pPr>
-      <w:proofErr w:type="spellStart"/>
       <w:r>
         <w:rPr>
           <w:rFonts w:cstheme="minorHAnsi"/>
@@ -3996,14 +3976,7 @@
         <w:rPr>
           <w:rFonts w:cstheme="minorHAnsi"/>
         </w:rPr>
-        <w:t>unctionality</w:t>
-      </w:r>
-      <w:proofErr w:type="spellEnd"/>
-      <w:r>
-        <w:rPr>
-          <w:rFonts w:cstheme="minorHAnsi"/>
-        </w:rPr>
-        <w:t xml:space="preserve"> (Hvad kunden vil have)</w:t>
+        <w:t>unctionality (Hvad kunden vil have)</w:t>
       </w:r>
     </w:p>
     <w:p>
@@ -4113,7 +4086,6 @@
           <w:rFonts w:cstheme="minorHAnsi"/>
         </w:rPr>
       </w:pPr>
-      <w:proofErr w:type="spellStart"/>
       <w:r>
         <w:rPr>
           <w:rFonts w:cstheme="minorHAnsi"/>
@@ -4125,14 +4097,7 @@
         <w:rPr>
           <w:rFonts w:cstheme="minorHAnsi"/>
         </w:rPr>
-        <w:t>sability</w:t>
-      </w:r>
-      <w:proofErr w:type="spellEnd"/>
-      <w:r>
-        <w:rPr>
-          <w:rFonts w:cstheme="minorHAnsi"/>
-        </w:rPr>
-        <w:t xml:space="preserve"> (Hvor effektivt er programmet? Er det acceptabelt? Er dokumentationen i orden?)</w:t>
+        <w:t>sability (Hvor effektivt er programmet? Er det acceptabelt? Er dokumentationen i orden?)</w:t>
       </w:r>
     </w:p>
     <w:p>
@@ -4185,7 +4150,6 @@
           <w:rFonts w:cstheme="minorHAnsi"/>
         </w:rPr>
       </w:pPr>
-      <w:proofErr w:type="spellStart"/>
       <w:r>
         <w:rPr>
           <w:rFonts w:cstheme="minorHAnsi"/>
@@ -4197,28 +4161,7 @@
         <w:rPr>
           <w:rFonts w:cstheme="minorHAnsi"/>
         </w:rPr>
-        <w:t>eliability</w:t>
-      </w:r>
-      <w:proofErr w:type="spellEnd"/>
-      <w:r>
-        <w:rPr>
-          <w:rFonts w:cstheme="minorHAnsi"/>
-        </w:rPr>
-        <w:t xml:space="preserve"> (Maksimale downtime? Fejl er forudsigelige? Hvordan kan det </w:t>
-      </w:r>
-      <w:proofErr w:type="spellStart"/>
-      <w:r>
-        <w:rPr>
-          <w:rFonts w:cstheme="minorHAnsi"/>
-        </w:rPr>
-        <w:t>recovers</w:t>
-      </w:r>
-      <w:proofErr w:type="spellEnd"/>
-      <w:r>
-        <w:rPr>
-          <w:rFonts w:cstheme="minorHAnsi"/>
-        </w:rPr>
-        <w:t>?)</w:t>
+        <w:t>eliability (Maksimale downtime? Fejl er forudsigelige? Hvordan kan det recovers?)</w:t>
       </w:r>
     </w:p>
     <w:p>
@@ -4282,21 +4225,7 @@
         <w:rPr>
           <w:rFonts w:cstheme="minorHAnsi"/>
         </w:rPr>
-        <w:t xml:space="preserve">erformance (Hvor hurtigt er programmet? Højeste responstid? </w:t>
-      </w:r>
-      <w:proofErr w:type="spellStart"/>
-      <w:r>
-        <w:rPr>
-          <w:rFonts w:cstheme="minorHAnsi"/>
-        </w:rPr>
-        <w:t>Proccessor</w:t>
-      </w:r>
-      <w:proofErr w:type="spellEnd"/>
-      <w:r>
-        <w:rPr>
-          <w:rFonts w:cstheme="minorHAnsi"/>
-        </w:rPr>
-        <w:t xml:space="preserve"> forbrug?)</w:t>
+        <w:t>erformance (Hvor hurtigt er programmet? Højeste responstid? Proccessor forbrug?)</w:t>
       </w:r>
     </w:p>
     <w:p>
@@ -4330,7 +4259,6 @@
           <w:rFonts w:cstheme="minorHAnsi"/>
         </w:rPr>
       </w:pPr>
-      <w:proofErr w:type="spellStart"/>
       <w:r>
         <w:rPr>
           <w:rFonts w:cstheme="minorHAnsi"/>
@@ -4342,14 +4270,7 @@
         <w:rPr>
           <w:rFonts w:cstheme="minorHAnsi"/>
         </w:rPr>
-        <w:t>upportability</w:t>
-      </w:r>
-      <w:proofErr w:type="spellEnd"/>
-      <w:r>
-        <w:rPr>
-          <w:rFonts w:cstheme="minorHAnsi"/>
-        </w:rPr>
-        <w:t xml:space="preserve"> (Kan det testes, udbygges, vedligeholdes, installeres, konfigureres eller overvåges?)</w:t>
+        <w:t>upportability (Kan det testes, udbygges, vedligeholdes, installeres, konfigureres eller overvåges?)</w:t>
       </w:r>
     </w:p>
     <w:p>
@@ -4387,21 +4308,7 @@
         <w:rPr>
           <w:rFonts w:cstheme="minorHAnsi"/>
         </w:rPr>
-        <w:t xml:space="preserve">Det er </w:t>
-      </w:r>
-      <w:proofErr w:type="spellStart"/>
-      <w:r>
-        <w:rPr>
-          <w:rFonts w:cstheme="minorHAnsi"/>
-        </w:rPr>
-        <w:t>envidere</w:t>
-      </w:r>
-      <w:proofErr w:type="spellEnd"/>
-      <w:r>
-        <w:rPr>
-          <w:rFonts w:cstheme="minorHAnsi"/>
-        </w:rPr>
-        <w:t xml:space="preserve"> nemt at både tilføje og fjerne moduler eller dele af disse.</w:t>
+        <w:t>Det er envidere nemt at både tilføje og fjerne moduler eller dele af disse.</w:t>
       </w:r>
     </w:p>
     <w:p>
@@ -4422,7 +4329,6 @@
           <w:rFonts w:asciiTheme="minorHAnsi" w:hAnsiTheme="minorHAnsi" w:cstheme="minorHAnsi"/>
         </w:rPr>
       </w:pPr>
-      <w:proofErr w:type="spellStart"/>
       <w:r>
         <w:rPr>
           <w:rStyle w:val="Strk"/>
@@ -4431,7 +4337,6 @@
         <w:lastRenderedPageBreak/>
         <w:t>Glossary</w:t>
       </w:r>
-      <w:proofErr w:type="spellEnd"/>
     </w:p>
     <w:p>
       <w:pPr>
@@ -4945,19 +4850,11 @@
           <w:rFonts w:cstheme="minorHAnsi"/>
         </w:rPr>
       </w:pPr>
-      <w:proofErr w:type="spellStart"/>
-      <w:r>
-        <w:rPr>
-          <w:rFonts w:cstheme="minorHAnsi"/>
-        </w:rPr>
-        <w:t>Addresse</w:t>
-      </w:r>
-      <w:proofErr w:type="spellEnd"/>
-      <w:r>
-        <w:rPr>
-          <w:rFonts w:cstheme="minorHAnsi"/>
-        </w:rPr>
-        <w:t>.</w:t>
+      <w:r>
+        <w:rPr>
+          <w:rFonts w:cstheme="minorHAnsi"/>
+        </w:rPr>
+        <w:t>Addresse.</w:t>
       </w:r>
     </w:p>
     <w:p>
@@ -5119,7 +5016,6 @@
           <w:szCs w:val="56"/>
         </w:rPr>
       </w:pPr>
-      <w:proofErr w:type="spellStart"/>
       <w:r>
         <w:rPr>
           <w:rStyle w:val="Strk"/>
@@ -5127,9 +5023,8 @@
           <w:sz w:val="56"/>
           <w:szCs w:val="56"/>
         </w:rPr>
-        <w:t>Use</w:t>
-      </w:r>
-      <w:proofErr w:type="spellEnd"/>
+        <w:t>Use-case</w:t>
+      </w:r>
       <w:r>
         <w:rPr>
           <w:rStyle w:val="Strk"/>
@@ -5137,7 +5032,7 @@
           <w:sz w:val="56"/>
           <w:szCs w:val="56"/>
         </w:rPr>
-        <w:t>-case</w:t>
+        <w:t>s</w:t>
       </w:r>
     </w:p>
     <w:p>
@@ -5214,63 +5109,7 @@
         <w:rPr>
           <w:rFonts w:cstheme="minorHAnsi"/>
         </w:rPr>
-        <w:t xml:space="preserve">En kunde ankommer til svømmeklub delfinen og vil gerne melde sig til som </w:t>
-      </w:r>
-      <w:proofErr w:type="spellStart"/>
-      <w:r>
-        <w:rPr>
-          <w:rFonts w:cstheme="minorHAnsi"/>
-        </w:rPr>
-        <w:t>motonist</w:t>
-      </w:r>
-      <w:proofErr w:type="spellEnd"/>
-      <w:r>
-        <w:rPr>
-          <w:rFonts w:cstheme="minorHAnsi"/>
-        </w:rPr>
-        <w:t xml:space="preserve"> svømmer. Klub formanden spørger om </w:t>
-      </w:r>
-      <w:proofErr w:type="spellStart"/>
-      <w:r>
-        <w:rPr>
-          <w:rFonts w:cstheme="minorHAnsi"/>
-        </w:rPr>
-        <w:t>personsoplysninger</w:t>
-      </w:r>
-      <w:proofErr w:type="spellEnd"/>
-      <w:r>
-        <w:rPr>
-          <w:rFonts w:cstheme="minorHAnsi"/>
-        </w:rPr>
-        <w:t xml:space="preserve"> og om hvilken type svømmer kunden ønsker, at melde sig til og bagefter skriver klubformanden informationen ind i </w:t>
-      </w:r>
-      <w:proofErr w:type="spellStart"/>
-      <w:r>
-        <w:rPr>
-          <w:rFonts w:cstheme="minorHAnsi"/>
-        </w:rPr>
-        <w:t>Dolphin</w:t>
-      </w:r>
-      <w:proofErr w:type="spellEnd"/>
-      <w:r>
-        <w:rPr>
-          <w:rFonts w:cstheme="minorHAnsi"/>
-        </w:rPr>
-        <w:t xml:space="preserve"> systemet der </w:t>
-      </w:r>
-      <w:proofErr w:type="spellStart"/>
-      <w:r>
-        <w:rPr>
-          <w:rFonts w:cstheme="minorHAnsi"/>
-        </w:rPr>
-        <w:t>opdatereres</w:t>
-      </w:r>
-      <w:proofErr w:type="spellEnd"/>
-      <w:r>
-        <w:rPr>
-          <w:rFonts w:cstheme="minorHAnsi"/>
-        </w:rPr>
-        <w:t xml:space="preserve"> i systemet.</w:t>
+        <w:t>En kunde ankommer til svømmeklub delfinen og vil gerne melde sig til som motonist svømmer. Klub formanden spørger om personsoplysninger og om hvilken type svømmer kunden ønsker, at melde sig til og bagefter skriver klubformanden informationen ind i Dolphin systemet der opdatereres i systemet.</w:t>
       </w:r>
     </w:p>
     <w:p>
@@ -5296,39 +5135,8 @@
           <w:sz w:val="28"/>
           <w:szCs w:val="28"/>
         </w:rPr>
-        <w:t xml:space="preserve">Lav nyt medlem – </w:t>
-      </w:r>
-      <w:proofErr w:type="spellStart"/>
-      <w:r>
-        <w:rPr>
-          <w:rStyle w:val="Strk"/>
-          <w:rFonts w:cstheme="minorHAnsi"/>
-          <w:sz w:val="28"/>
-          <w:szCs w:val="28"/>
-        </w:rPr>
-        <w:t>Fully</w:t>
-      </w:r>
-      <w:proofErr w:type="spellEnd"/>
-      <w:r>
-        <w:rPr>
-          <w:rStyle w:val="Strk"/>
-          <w:rFonts w:cstheme="minorHAnsi"/>
-          <w:sz w:val="28"/>
-          <w:szCs w:val="28"/>
-        </w:rPr>
-        <w:t xml:space="preserve"> </w:t>
-      </w:r>
-      <w:proofErr w:type="spellStart"/>
-      <w:r>
-        <w:rPr>
-          <w:rStyle w:val="Strk"/>
-          <w:rFonts w:cstheme="minorHAnsi"/>
-          <w:sz w:val="28"/>
-          <w:szCs w:val="28"/>
-        </w:rPr>
-        <w:t>dressed</w:t>
-      </w:r>
-      <w:proofErr w:type="spellEnd"/>
+        <w:t>Lav nyt medlem – Fully dressed</w:t>
+      </w:r>
     </w:p>
     <w:p>
       <w:pPr>
@@ -5353,18 +5161,37 @@
           <w:sz w:val="28"/>
           <w:lang w:val="en-GB"/>
         </w:rPr>
-        <w:t>Scope</w:t>
-      </w:r>
-      <w:proofErr w:type="gramStart"/>
+        <w:t>Scope:</w:t>
+      </w:r>
+      <w:r>
+        <w:rPr>
+          <w:rFonts w:eastAsia="Calibri" w:cstheme="minorHAnsi"/>
+          <w:lang w:val="en-GB"/>
+        </w:rPr>
+        <w:br/>
+      </w:r>
       <w:r>
         <w:rPr>
           <w:rFonts w:eastAsia="Calibri" w:cstheme="minorHAnsi"/>
           <w:sz w:val="28"/>
           <w:lang w:val="en-GB"/>
         </w:rPr>
-        <w:t>:</w:t>
-      </w:r>
-      <w:proofErr w:type="gramEnd"/>
+        <w:t>DMS</w:t>
+      </w:r>
+      <w:r>
+        <w:rPr>
+          <w:rFonts w:eastAsia="Calibri" w:cstheme="minorHAnsi"/>
+          <w:lang w:val="en-GB"/>
+        </w:rPr>
+        <w:t xml:space="preserve"> (Database management system)</w:t>
+      </w:r>
+      <w:r>
+        <w:rPr>
+          <w:rFonts w:eastAsia="Calibri" w:cstheme="minorHAnsi"/>
+          <w:lang w:val="en-GB"/>
+        </w:rPr>
+        <w:br/>
+      </w:r>
       <w:r>
         <w:rPr>
           <w:rFonts w:eastAsia="Calibri" w:cstheme="minorHAnsi"/>
@@ -5378,14 +5205,15 @@
           <w:sz w:val="28"/>
           <w:lang w:val="en-GB"/>
         </w:rPr>
-        <w:t>DMS</w:t>
+        <w:t xml:space="preserve">Level: </w:t>
       </w:r>
       <w:r>
         <w:rPr>
           <w:rFonts w:eastAsia="Calibri" w:cstheme="minorHAnsi"/>
           <w:lang w:val="en-GB"/>
         </w:rPr>
-        <w:t xml:space="preserve"> (Database management system)</w:t>
+        <w:br/>
+        <w:t>User goal</w:t>
       </w:r>
       <w:r>
         <w:rPr>
@@ -5407,7 +5235,7 @@
           <w:sz w:val="28"/>
           <w:lang w:val="en-GB"/>
         </w:rPr>
-        <w:t xml:space="preserve">Level: </w:t>
+        <w:t>Primary Actor:</w:t>
       </w:r>
       <w:r>
         <w:rPr>
@@ -5415,7 +5243,7 @@
           <w:lang w:val="en-GB"/>
         </w:rPr>
         <w:br/>
-        <w:t>User goal</w:t>
+        <w:t>Klubformand.</w:t>
       </w:r>
       <w:r>
         <w:rPr>
@@ -5428,6 +5256,230 @@
         <w:rPr>
           <w:rFonts w:eastAsia="Calibri" w:cstheme="minorHAnsi"/>
           <w:lang w:val="en-GB"/>
+        </w:rPr>
+        <w:br/>
+      </w:r>
+      <w:r>
+        <w:rPr>
+          <w:rFonts w:eastAsia="Calibri" w:cstheme="minorHAnsi"/>
+          <w:sz w:val="28"/>
+        </w:rPr>
+        <w:t>Stakeholder and interests:</w:t>
+      </w:r>
+    </w:p>
+    <w:p>
+      <w:pPr>
+        <w:pStyle w:val="Listeafsnit"/>
+        <w:numPr>
+          <w:ilvl w:val="0"/>
+          <w:numId w:val="12"/>
+        </w:numPr>
+        <w:spacing w:after="200" w:line="276" w:lineRule="auto"/>
+        <w:jc w:val="left"/>
+        <w:rPr>
+          <w:rFonts w:eastAsia="Calibri" w:cstheme="minorHAnsi"/>
+        </w:rPr>
+      </w:pPr>
+      <w:r>
+        <w:rPr>
+          <w:rFonts w:eastAsia="Calibri" w:cstheme="minorHAnsi"/>
+        </w:rPr>
+        <w:t>Klub formand: Vil have at systemet er brugervenligt, hurtigt og stabilt.</w:t>
+      </w:r>
+    </w:p>
+    <w:p>
+      <w:pPr>
+        <w:pStyle w:val="Listeafsnit"/>
+        <w:numPr>
+          <w:ilvl w:val="0"/>
+          <w:numId w:val="12"/>
+        </w:numPr>
+        <w:spacing w:after="200" w:line="276" w:lineRule="auto"/>
+        <w:jc w:val="left"/>
+        <w:rPr>
+          <w:rFonts w:eastAsia="Calibri" w:cstheme="minorHAnsi"/>
+        </w:rPr>
+      </w:pPr>
+      <w:r>
+        <w:rPr>
+          <w:rFonts w:eastAsia="Calibri" w:cstheme="minorHAnsi"/>
+        </w:rPr>
+        <w:t>Kunde: Vil have hurtig service med minimalt arbejde.</w:t>
+      </w:r>
+    </w:p>
+    <w:p>
+      <w:pPr>
+        <w:spacing w:after="200" w:line="276" w:lineRule="auto"/>
+        <w:jc w:val="left"/>
+        <w:rPr>
+          <w:rFonts w:eastAsia="Calibri" w:cstheme="minorHAnsi"/>
+        </w:rPr>
+      </w:pPr>
+      <w:r>
+        <w:rPr>
+          <w:rFonts w:eastAsia="Calibri" w:cstheme="minorHAnsi"/>
+        </w:rPr>
+        <w:br/>
+      </w:r>
+      <w:r>
+        <w:rPr>
+          <w:rFonts w:eastAsia="Calibri" w:cstheme="minorHAnsi"/>
+          <w:sz w:val="28"/>
+        </w:rPr>
+        <w:t>Preconditions:</w:t>
+      </w:r>
+      <w:r>
+        <w:rPr>
+          <w:rFonts w:eastAsia="Calibri" w:cstheme="minorHAnsi"/>
+        </w:rPr>
+        <w:br/>
+        <w:t>Ingen.</w:t>
+      </w:r>
+    </w:p>
+    <w:p>
+      <w:pPr>
+        <w:spacing w:after="200" w:line="276" w:lineRule="auto"/>
+        <w:jc w:val="left"/>
+        <w:rPr>
+          <w:rFonts w:eastAsia="Calibri" w:cstheme="minorHAnsi"/>
+        </w:rPr>
+      </w:pPr>
+      <w:r>
+        <w:rPr>
+          <w:rFonts w:eastAsia="Calibri" w:cstheme="minorHAnsi"/>
+        </w:rPr>
+        <w:br/>
+      </w:r>
+      <w:r>
+        <w:rPr>
+          <w:rFonts w:eastAsia="Calibri" w:cstheme="minorHAnsi"/>
+          <w:sz w:val="28"/>
+        </w:rPr>
+        <w:t>Success Guarantee:</w:t>
+      </w:r>
+      <w:r>
+        <w:rPr>
+          <w:rFonts w:eastAsia="Calibri" w:cstheme="minorHAnsi"/>
+        </w:rPr>
+        <w:br/>
+        <w:t xml:space="preserve">Det nye medlems information bliver registreret i systemet, kontigent prisen bliver udregnet efter det CPR </w:t>
+      </w:r>
+      <w:r>
+        <w:rPr>
+          <w:rFonts w:eastAsia="Calibri" w:cstheme="minorHAnsi"/>
+        </w:rPr>
+        <w:lastRenderedPageBreak/>
+        <w:t xml:space="preserve">nummer der bliver indtastet. </w:t>
+      </w:r>
+      <w:r>
+        <w:rPr>
+          <w:rFonts w:eastAsia="Calibri" w:cstheme="minorHAnsi"/>
+        </w:rPr>
+        <w:br/>
+      </w:r>
+      <w:r>
+        <w:rPr>
+          <w:rFonts w:eastAsia="Calibri" w:cstheme="minorHAnsi"/>
+        </w:rPr>
+        <w:br/>
+      </w:r>
+      <w:r>
+        <w:rPr>
+          <w:rFonts w:eastAsia="Calibri" w:cstheme="minorHAnsi"/>
+          <w:sz w:val="28"/>
+        </w:rPr>
+        <w:t>Main Success Scenario (Basic flow):</w:t>
+      </w:r>
+      <w:r>
+        <w:rPr>
+          <w:rFonts w:eastAsia="Calibri" w:cstheme="minorHAnsi"/>
+        </w:rPr>
+        <w:br/>
+        <w:t>1. Kunde ankommer til klub delfinen.</w:t>
+      </w:r>
+      <w:r>
+        <w:rPr>
+          <w:rFonts w:eastAsia="Calibri" w:cstheme="minorHAnsi"/>
+        </w:rPr>
+        <w:br/>
+        <w:t>2. Klub formand informerer kunden om kontigent priser.</w:t>
+      </w:r>
+      <w:r>
+        <w:rPr>
+          <w:rFonts w:eastAsia="Calibri" w:cstheme="minorHAnsi"/>
+        </w:rPr>
+        <w:br/>
+        <w:t>3. Kunde giver personoplysninger(Fulde navn, CPR, Tlf. nummer, Adresse)</w:t>
+      </w:r>
+      <w:r>
+        <w:rPr>
+          <w:rFonts w:eastAsia="Calibri" w:cstheme="minorHAnsi"/>
+        </w:rPr>
+        <w:br/>
+        <w:t>4. Kunde vælger en type svømmer (Konkurrence, Motionist)</w:t>
+      </w:r>
+      <w:r>
+        <w:rPr>
+          <w:rFonts w:eastAsia="Calibri" w:cstheme="minorHAnsi"/>
+        </w:rPr>
+        <w:br/>
+        <w:t>5. Klub formand vælger Lav Nyt Medlem funktionen og indtaster oplysninger.</w:t>
+      </w:r>
+      <w:r>
+        <w:rPr>
+          <w:rFonts w:eastAsia="Calibri" w:cstheme="minorHAnsi"/>
+        </w:rPr>
+        <w:br/>
+        <w:t>6. System gemmer oplysningerne i databasen.</w:t>
+      </w:r>
+      <w:r>
+        <w:rPr>
+          <w:rFonts w:eastAsia="Calibri" w:cstheme="minorHAnsi"/>
+        </w:rPr>
+        <w:br/>
+      </w:r>
+      <w:r>
+        <w:rPr>
+          <w:rFonts w:eastAsia="Calibri" w:cstheme="minorHAnsi"/>
+        </w:rPr>
+        <w:br/>
+      </w:r>
+      <w:r>
+        <w:rPr>
+          <w:rFonts w:eastAsia="Calibri" w:cstheme="minorHAnsi"/>
+          <w:sz w:val="28"/>
+        </w:rPr>
+        <w:t>Extensions: Alternative scenarios.</w:t>
+      </w:r>
+      <w:r>
+        <w:rPr>
+          <w:rFonts w:eastAsia="Calibri" w:cstheme="minorHAnsi"/>
+          <w:sz w:val="28"/>
+        </w:rPr>
+        <w:br/>
+      </w:r>
+      <w:r>
+        <w:rPr>
+          <w:rFonts w:eastAsia="Calibri" w:cstheme="minorHAnsi"/>
+        </w:rPr>
+        <w:t>5.a Kunde giver forkert format af CPR, systemet giver eksempel på korrekt CPR og spørger brugeren om at indtaste CPR på ny.</w:t>
+      </w:r>
+      <w:r>
+        <w:rPr>
+          <w:rFonts w:eastAsia="Calibri" w:cstheme="minorHAnsi"/>
+        </w:rPr>
+        <w:br/>
+        <w:t>5.b Klub formand laver fejl ved indtastning, formanden lukker systemet, kunden bliver ikke gemt og formanden begynder på ny.</w:t>
+      </w:r>
+      <w:r>
+        <w:rPr>
+          <w:rFonts w:eastAsia="Calibri" w:cstheme="minorHAnsi"/>
+        </w:rPr>
+        <w:br/>
+      </w:r>
+      <w:r>
+        <w:rPr>
+          <w:rFonts w:eastAsia="Calibri" w:cstheme="minorHAnsi"/>
         </w:rPr>
         <w:br/>
       </w:r>
@@ -5437,7 +5489,7 @@
           <w:sz w:val="28"/>
           <w:lang w:val="en-GB"/>
         </w:rPr>
-        <w:t>Primary Actor:</w:t>
+        <w:t>Special requirements:</w:t>
       </w:r>
       <w:r>
         <w:rPr>
@@ -5445,293 +5497,11 @@
           <w:lang w:val="en-GB"/>
         </w:rPr>
         <w:br/>
-        <w:t>Klubformand.</w:t>
       </w:r>
       <w:r>
         <w:rPr>
           <w:rFonts w:eastAsia="Calibri" w:cstheme="minorHAnsi"/>
           <w:lang w:val="en-GB"/>
-        </w:rPr>
-        <w:br/>
-      </w:r>
-      <w:r>
-        <w:rPr>
-          <w:rFonts w:eastAsia="Calibri" w:cstheme="minorHAnsi"/>
-          <w:lang w:val="en-GB"/>
-        </w:rPr>
-        <w:br/>
-      </w:r>
-      <w:proofErr w:type="spellStart"/>
-      <w:r>
-        <w:rPr>
-          <w:rFonts w:eastAsia="Calibri" w:cstheme="minorHAnsi"/>
-          <w:sz w:val="28"/>
-        </w:rPr>
-        <w:t>Stakeholder</w:t>
-      </w:r>
-      <w:proofErr w:type="spellEnd"/>
-      <w:r>
-        <w:rPr>
-          <w:rFonts w:eastAsia="Calibri" w:cstheme="minorHAnsi"/>
-          <w:sz w:val="28"/>
-        </w:rPr>
-        <w:t xml:space="preserve"> and </w:t>
-      </w:r>
-      <w:proofErr w:type="spellStart"/>
-      <w:r>
-        <w:rPr>
-          <w:rFonts w:eastAsia="Calibri" w:cstheme="minorHAnsi"/>
-          <w:sz w:val="28"/>
-        </w:rPr>
-        <w:t>interests</w:t>
-      </w:r>
-      <w:proofErr w:type="spellEnd"/>
-      <w:r>
-        <w:rPr>
-          <w:rFonts w:eastAsia="Calibri" w:cstheme="minorHAnsi"/>
-          <w:sz w:val="28"/>
-        </w:rPr>
-        <w:t>:</w:t>
-      </w:r>
-    </w:p>
-    <w:p>
-      <w:pPr>
-        <w:pStyle w:val="Listeafsnit"/>
-        <w:numPr>
-          <w:ilvl w:val="0"/>
-          <w:numId w:val="12"/>
-        </w:numPr>
-        <w:spacing w:after="200" w:line="276" w:lineRule="auto"/>
-        <w:jc w:val="left"/>
-        <w:rPr>
-          <w:rFonts w:eastAsia="Calibri" w:cstheme="minorHAnsi"/>
-        </w:rPr>
-      </w:pPr>
-      <w:r>
-        <w:rPr>
-          <w:rFonts w:eastAsia="Calibri" w:cstheme="minorHAnsi"/>
-        </w:rPr>
-        <w:t>Klub formand: Vil have at systemet er brugervenligt, hurtigt og stabilt.</w:t>
-      </w:r>
-    </w:p>
-    <w:p>
-      <w:pPr>
-        <w:pStyle w:val="Listeafsnit"/>
-        <w:numPr>
-          <w:ilvl w:val="0"/>
-          <w:numId w:val="12"/>
-        </w:numPr>
-        <w:spacing w:after="200" w:line="276" w:lineRule="auto"/>
-        <w:jc w:val="left"/>
-        <w:rPr>
-          <w:rFonts w:eastAsia="Calibri" w:cstheme="minorHAnsi"/>
-        </w:rPr>
-      </w:pPr>
-      <w:r>
-        <w:rPr>
-          <w:rFonts w:eastAsia="Calibri" w:cstheme="minorHAnsi"/>
-        </w:rPr>
-        <w:t>Kunde: Vil have hurtig service med minimalt arbejde.</w:t>
-      </w:r>
-    </w:p>
-    <w:p>
-      <w:pPr>
-        <w:spacing w:after="200" w:line="276" w:lineRule="auto"/>
-        <w:jc w:val="left"/>
-        <w:rPr>
-          <w:rFonts w:eastAsia="Calibri" w:cstheme="minorHAnsi"/>
-        </w:rPr>
-      </w:pPr>
-      <w:r>
-        <w:rPr>
-          <w:rFonts w:eastAsia="Calibri" w:cstheme="minorHAnsi"/>
-        </w:rPr>
-        <w:br/>
-      </w:r>
-      <w:proofErr w:type="spellStart"/>
-      <w:r>
-        <w:rPr>
-          <w:rFonts w:eastAsia="Calibri" w:cstheme="minorHAnsi"/>
-          <w:sz w:val="28"/>
-        </w:rPr>
-        <w:t>Preconditions</w:t>
-      </w:r>
-      <w:proofErr w:type="spellEnd"/>
-      <w:r>
-        <w:rPr>
-          <w:rFonts w:eastAsia="Calibri" w:cstheme="minorHAnsi"/>
-          <w:sz w:val="28"/>
-        </w:rPr>
-        <w:t>:</w:t>
-      </w:r>
-      <w:r>
-        <w:rPr>
-          <w:rFonts w:eastAsia="Calibri" w:cstheme="minorHAnsi"/>
-        </w:rPr>
-        <w:br/>
-        <w:t>Ingen.</w:t>
-      </w:r>
-    </w:p>
-    <w:p>
-      <w:pPr>
-        <w:spacing w:after="200" w:line="276" w:lineRule="auto"/>
-        <w:jc w:val="left"/>
-        <w:rPr>
-          <w:rFonts w:eastAsia="Calibri" w:cstheme="minorHAnsi"/>
-        </w:rPr>
-      </w:pPr>
-      <w:r>
-        <w:rPr>
-          <w:rFonts w:eastAsia="Calibri" w:cstheme="minorHAnsi"/>
-        </w:rPr>
-        <w:br/>
-      </w:r>
-      <w:r>
-        <w:rPr>
-          <w:rFonts w:eastAsia="Calibri" w:cstheme="minorHAnsi"/>
-          <w:sz w:val="28"/>
-        </w:rPr>
-        <w:t xml:space="preserve">Success </w:t>
-      </w:r>
-      <w:proofErr w:type="spellStart"/>
-      <w:r>
-        <w:rPr>
-          <w:rFonts w:eastAsia="Calibri" w:cstheme="minorHAnsi"/>
-          <w:sz w:val="28"/>
-        </w:rPr>
-        <w:t>Guarantee</w:t>
-      </w:r>
-      <w:proofErr w:type="spellEnd"/>
-      <w:r>
-        <w:rPr>
-          <w:rFonts w:eastAsia="Calibri" w:cstheme="minorHAnsi"/>
-          <w:sz w:val="28"/>
-        </w:rPr>
-        <w:t>:</w:t>
-      </w:r>
-      <w:r>
-        <w:rPr>
-          <w:rFonts w:eastAsia="Calibri" w:cstheme="minorHAnsi"/>
-        </w:rPr>
-        <w:br/>
-        <w:t xml:space="preserve">Det nye medlems information bliver registreret i systemet, kontigent prisen bliver udregnet efter det CPR </w:t>
-      </w:r>
-      <w:r>
-        <w:rPr>
-          <w:rFonts w:eastAsia="Calibri" w:cstheme="minorHAnsi"/>
-        </w:rPr>
-        <w:lastRenderedPageBreak/>
-        <w:t xml:space="preserve">nummer der bliver indtastet. </w:t>
-      </w:r>
-      <w:r>
-        <w:rPr>
-          <w:rFonts w:eastAsia="Calibri" w:cstheme="minorHAnsi"/>
-        </w:rPr>
-        <w:br/>
-      </w:r>
-      <w:r>
-        <w:rPr>
-          <w:rFonts w:eastAsia="Calibri" w:cstheme="minorHAnsi"/>
-        </w:rPr>
-        <w:br/>
-      </w:r>
-      <w:r>
-        <w:rPr>
-          <w:rFonts w:eastAsia="Calibri" w:cstheme="minorHAnsi"/>
-          <w:sz w:val="28"/>
-        </w:rPr>
-        <w:t>Main Success Scenario (Basic flow):</w:t>
-      </w:r>
-      <w:r>
-        <w:rPr>
-          <w:rFonts w:eastAsia="Calibri" w:cstheme="minorHAnsi"/>
-        </w:rPr>
-        <w:br/>
-        <w:t>1. Kunde ankommer til klub delfinen.</w:t>
-      </w:r>
-      <w:r>
-        <w:rPr>
-          <w:rFonts w:eastAsia="Calibri" w:cstheme="minorHAnsi"/>
-        </w:rPr>
-        <w:br/>
-        <w:t>2. Klub formand informerer kunden om kontigent priser.</w:t>
-      </w:r>
-      <w:r>
-        <w:rPr>
-          <w:rFonts w:eastAsia="Calibri" w:cstheme="minorHAnsi"/>
-        </w:rPr>
-        <w:br/>
-        <w:t>3. Kunde giver personoplysninger(Fulde navn, CPR, Tlf. nummer, Adresse)</w:t>
-      </w:r>
-      <w:r>
-        <w:rPr>
-          <w:rFonts w:eastAsia="Calibri" w:cstheme="minorHAnsi"/>
-        </w:rPr>
-        <w:br/>
-        <w:t>4. Kunde vælger en type svømmer (Konkurrence, Motionist)</w:t>
-      </w:r>
-      <w:r>
-        <w:rPr>
-          <w:rFonts w:eastAsia="Calibri" w:cstheme="minorHAnsi"/>
-        </w:rPr>
-        <w:br/>
-        <w:t>5. Klub formand vælger Lav Nyt Medlem funktionen og indtaster oplysninger.</w:t>
-      </w:r>
-      <w:r>
-        <w:rPr>
-          <w:rFonts w:eastAsia="Calibri" w:cstheme="minorHAnsi"/>
-        </w:rPr>
-        <w:br/>
-        <w:t>6. System gemmer oplysningerne i databasen.</w:t>
-      </w:r>
-      <w:r>
-        <w:rPr>
-          <w:rFonts w:eastAsia="Calibri" w:cstheme="minorHAnsi"/>
-        </w:rPr>
-        <w:br/>
-      </w:r>
-      <w:r>
-        <w:rPr>
-          <w:rFonts w:eastAsia="Calibri" w:cstheme="minorHAnsi"/>
-        </w:rPr>
-        <w:br/>
-      </w:r>
-      <w:r>
-        <w:rPr>
-          <w:rFonts w:eastAsia="Calibri" w:cstheme="minorHAnsi"/>
-          <w:sz w:val="28"/>
-        </w:rPr>
-        <w:t>Extensions: Alternative scenarios.</w:t>
-      </w:r>
-      <w:r>
-        <w:rPr>
-          <w:rFonts w:eastAsia="Calibri" w:cstheme="minorHAnsi"/>
-          <w:sz w:val="28"/>
-        </w:rPr>
-        <w:br/>
-      </w:r>
-      <w:r>
-        <w:rPr>
-          <w:rFonts w:eastAsia="Calibri" w:cstheme="minorHAnsi"/>
-        </w:rPr>
-        <w:t>5.a Kunde giver forkert format af CPR, systemet giver eksempel på korrekt CPR og spørger brugeren om at indtaste CPR på ny.</w:t>
-      </w:r>
-      <w:r>
-        <w:rPr>
-          <w:rFonts w:eastAsia="Calibri" w:cstheme="minorHAnsi"/>
-        </w:rPr>
-        <w:br/>
-        <w:t>5.b Klub formand laver fejl ved indtastning, formanden lukker systemet, kunden bliver ikke gemt og formanden begynder på ny.</w:t>
-      </w:r>
-      <w:r>
-        <w:rPr>
-          <w:rFonts w:eastAsia="Calibri" w:cstheme="minorHAnsi"/>
-        </w:rPr>
-        <w:br/>
-      </w:r>
-      <w:r>
-        <w:rPr>
-          <w:rFonts w:eastAsia="Calibri" w:cstheme="minorHAnsi"/>
         </w:rPr>
         <w:br/>
       </w:r>
@@ -5741,7 +5511,15 @@
           <w:sz w:val="28"/>
           <w:lang w:val="en-GB"/>
         </w:rPr>
-        <w:t>Special requirements:</w:t>
+        <w:t xml:space="preserve">Technology and Data Variations List: </w:t>
+      </w:r>
+      <w:r>
+        <w:rPr>
+          <w:rFonts w:eastAsia="Calibri" w:cstheme="minorHAnsi"/>
+          <w:lang w:val="en-GB"/>
+        </w:rPr>
+        <w:br/>
+        <w:t>Computer til håndtering af data i systemet.</w:t>
       </w:r>
       <w:r>
         <w:rPr>
@@ -5763,200 +5541,41 @@
           <w:sz w:val="28"/>
           <w:lang w:val="en-GB"/>
         </w:rPr>
-        <w:t xml:space="preserve">Technology and Data Variations List: </w:t>
+        <w:t>Frequency of Occurence:</w:t>
       </w:r>
       <w:r>
         <w:rPr>
           <w:rFonts w:eastAsia="Calibri" w:cstheme="minorHAnsi"/>
           <w:lang w:val="en-GB"/>
         </w:rPr>
-        <w:br/>
-        <w:t xml:space="preserve">Computer </w:t>
-      </w:r>
-      <w:proofErr w:type="spellStart"/>
+        <w:t xml:space="preserve"> </w:t>
+      </w:r>
       <w:r>
         <w:rPr>
           <w:rFonts w:eastAsia="Calibri" w:cstheme="minorHAnsi"/>
           <w:lang w:val="en-GB"/>
         </w:rPr>
-        <w:t>til</w:t>
-      </w:r>
-      <w:proofErr w:type="spellEnd"/>
+        <w:br/>
+        <w:t>Muligvis kontinuert.</w:t>
+      </w:r>
       <w:r>
         <w:rPr>
           <w:rFonts w:eastAsia="Calibri" w:cstheme="minorHAnsi"/>
           <w:lang w:val="en-GB"/>
         </w:rPr>
-        <w:t xml:space="preserve"> </w:t>
-      </w:r>
-      <w:proofErr w:type="spellStart"/>
+        <w:br/>
+      </w:r>
       <w:r>
         <w:rPr>
           <w:rFonts w:eastAsia="Calibri" w:cstheme="minorHAnsi"/>
           <w:lang w:val="en-GB"/>
         </w:rPr>
-        <w:t>håndtering</w:t>
-      </w:r>
-      <w:proofErr w:type="spellEnd"/>
-      <w:r>
-        <w:rPr>
-          <w:rFonts w:eastAsia="Calibri" w:cstheme="minorHAnsi"/>
-          <w:lang w:val="en-GB"/>
-        </w:rPr>
-        <w:t xml:space="preserve"> </w:t>
-      </w:r>
-      <w:proofErr w:type="spellStart"/>
-      <w:r>
-        <w:rPr>
-          <w:rFonts w:eastAsia="Calibri" w:cstheme="minorHAnsi"/>
-          <w:lang w:val="en-GB"/>
-        </w:rPr>
-        <w:t>af</w:t>
-      </w:r>
-      <w:proofErr w:type="spellEnd"/>
-      <w:r>
-        <w:rPr>
-          <w:rFonts w:eastAsia="Calibri" w:cstheme="minorHAnsi"/>
-          <w:lang w:val="en-GB"/>
-        </w:rPr>
-        <w:t xml:space="preserve"> data </w:t>
-      </w:r>
-      <w:proofErr w:type="spellStart"/>
-      <w:r>
-        <w:rPr>
-          <w:rFonts w:eastAsia="Calibri" w:cstheme="minorHAnsi"/>
-          <w:lang w:val="en-GB"/>
-        </w:rPr>
-        <w:t>i</w:t>
-      </w:r>
-      <w:proofErr w:type="spellEnd"/>
-      <w:r>
-        <w:rPr>
-          <w:rFonts w:eastAsia="Calibri" w:cstheme="minorHAnsi"/>
-          <w:lang w:val="en-GB"/>
-        </w:rPr>
-        <w:t xml:space="preserve"> </w:t>
-      </w:r>
-      <w:proofErr w:type="spellStart"/>
-      <w:r>
-        <w:rPr>
-          <w:rFonts w:eastAsia="Calibri" w:cstheme="minorHAnsi"/>
-          <w:lang w:val="en-GB"/>
-        </w:rPr>
-        <w:t>systemet</w:t>
-      </w:r>
-      <w:proofErr w:type="spellEnd"/>
-      <w:r>
-        <w:rPr>
-          <w:rFonts w:eastAsia="Calibri" w:cstheme="minorHAnsi"/>
-          <w:lang w:val="en-GB"/>
-        </w:rPr>
-        <w:t>.</w:t>
-      </w:r>
-      <w:r>
-        <w:rPr>
-          <w:rFonts w:eastAsia="Calibri" w:cstheme="minorHAnsi"/>
-          <w:lang w:val="en-GB"/>
-        </w:rPr>
-        <w:br/>
-      </w:r>
-      <w:r>
-        <w:rPr>
-          <w:rFonts w:eastAsia="Calibri" w:cstheme="minorHAnsi"/>
-          <w:lang w:val="en-GB"/>
-        </w:rPr>
         <w:br/>
       </w:r>
       <w:r>
         <w:rPr>
           <w:rFonts w:eastAsia="Calibri" w:cstheme="minorHAnsi"/>
           <w:sz w:val="28"/>
-          <w:lang w:val="en-GB"/>
-        </w:rPr>
-        <w:t xml:space="preserve">Frequency of </w:t>
-      </w:r>
-      <w:proofErr w:type="spellStart"/>
-      <w:r>
-        <w:rPr>
-          <w:rFonts w:eastAsia="Calibri" w:cstheme="minorHAnsi"/>
-          <w:sz w:val="28"/>
-          <w:lang w:val="en-GB"/>
-        </w:rPr>
-        <w:t>Occurence</w:t>
-      </w:r>
-      <w:proofErr w:type="spellEnd"/>
-      <w:r>
-        <w:rPr>
-          <w:rFonts w:eastAsia="Calibri" w:cstheme="minorHAnsi"/>
-          <w:sz w:val="28"/>
-          <w:lang w:val="en-GB"/>
-        </w:rPr>
-        <w:t>:</w:t>
-      </w:r>
-      <w:r>
-        <w:rPr>
-          <w:rFonts w:eastAsia="Calibri" w:cstheme="minorHAnsi"/>
-          <w:lang w:val="en-GB"/>
-        </w:rPr>
-        <w:t xml:space="preserve"> </w:t>
-      </w:r>
-      <w:r>
-        <w:rPr>
-          <w:rFonts w:eastAsia="Calibri" w:cstheme="minorHAnsi"/>
-          <w:lang w:val="en-GB"/>
-        </w:rPr>
-        <w:br/>
-      </w:r>
-      <w:proofErr w:type="spellStart"/>
-      <w:r>
-        <w:rPr>
-          <w:rFonts w:eastAsia="Calibri" w:cstheme="minorHAnsi"/>
-          <w:lang w:val="en-GB"/>
-        </w:rPr>
-        <w:t>Muligvis</w:t>
-      </w:r>
-      <w:proofErr w:type="spellEnd"/>
-      <w:r>
-        <w:rPr>
-          <w:rFonts w:eastAsia="Calibri" w:cstheme="minorHAnsi"/>
-          <w:lang w:val="en-GB"/>
-        </w:rPr>
-        <w:t xml:space="preserve"> </w:t>
-      </w:r>
-      <w:proofErr w:type="spellStart"/>
-      <w:r>
-        <w:rPr>
-          <w:rFonts w:eastAsia="Calibri" w:cstheme="minorHAnsi"/>
-          <w:lang w:val="en-GB"/>
-        </w:rPr>
-        <w:t>kontinuert</w:t>
-      </w:r>
-      <w:proofErr w:type="spellEnd"/>
-      <w:r>
-        <w:rPr>
-          <w:rFonts w:eastAsia="Calibri" w:cstheme="minorHAnsi"/>
-          <w:lang w:val="en-GB"/>
-        </w:rPr>
-        <w:t>.</w:t>
-      </w:r>
-      <w:r>
-        <w:rPr>
-          <w:rFonts w:eastAsia="Calibri" w:cstheme="minorHAnsi"/>
-          <w:lang w:val="en-GB"/>
-        </w:rPr>
-        <w:br/>
-      </w:r>
-      <w:r>
-        <w:rPr>
-          <w:rFonts w:eastAsia="Calibri" w:cstheme="minorHAnsi"/>
-          <w:lang w:val="en-GB"/>
-        </w:rPr>
-        <w:br/>
-      </w:r>
-      <w:r>
-        <w:rPr>
-          <w:rFonts w:eastAsia="Calibri" w:cstheme="minorHAnsi"/>
-          <w:sz w:val="28"/>
         </w:rPr>
         <w:t>Open issues:</w:t>
       </w:r>
@@ -6048,21 +5667,7 @@
         <w:rPr>
           <w:rFonts w:cstheme="minorHAnsi"/>
         </w:rPr>
-        <w:t xml:space="preserve">Træneren ønsker at se overblik over svømmeklubbens bedste svømmetider inden for en bestemt disciplin og hvem rekorden tilhører. Han tænder for </w:t>
-      </w:r>
-      <w:proofErr w:type="spellStart"/>
-      <w:r>
-        <w:rPr>
-          <w:rFonts w:cstheme="minorHAnsi"/>
-        </w:rPr>
-        <w:t>Dolphin</w:t>
-      </w:r>
-      <w:proofErr w:type="spellEnd"/>
-      <w:r>
-        <w:rPr>
-          <w:rFonts w:cstheme="minorHAnsi"/>
-        </w:rPr>
-        <w:t xml:space="preserve"> systemet og går ind i </w:t>
+        <w:t xml:space="preserve">Træneren ønsker at se overblik over svømmeklubbens bedste svømmetider inden for en bestemt disciplin og hvem rekorden tilhører. Han tænder for Dolphin systemet og går ind i </w:t>
       </w:r>
       <w:r>
         <w:rPr>
@@ -6075,35 +5680,7 @@
         <w:rPr>
           <w:rFonts w:cstheme="minorHAnsi"/>
         </w:rPr>
-        <w:t xml:space="preserve"> funktionen, hvorefter han vælger en køn og disciplinen, hvortil </w:t>
-      </w:r>
-      <w:proofErr w:type="spellStart"/>
-      <w:r>
-        <w:rPr>
-          <w:rFonts w:cstheme="minorHAnsi"/>
-        </w:rPr>
-        <w:t>Dolphin</w:t>
-      </w:r>
-      <w:proofErr w:type="spellEnd"/>
-      <w:r>
-        <w:rPr>
-          <w:rFonts w:cstheme="minorHAnsi"/>
-        </w:rPr>
-        <w:t xml:space="preserve"> systemet printer de bedste tider ud i </w:t>
-      </w:r>
-      <w:proofErr w:type="spellStart"/>
-      <w:r>
-        <w:rPr>
-          <w:rFonts w:cstheme="minorHAnsi"/>
-        </w:rPr>
-        <w:t>konsolen</w:t>
-      </w:r>
-      <w:proofErr w:type="spellEnd"/>
-      <w:r>
-        <w:rPr>
-          <w:rFonts w:cstheme="minorHAnsi"/>
-        </w:rPr>
-        <w:t>.</w:t>
+        <w:t xml:space="preserve"> funktionen, hvorefter han vælger en køn og disciplinen, hvortil Dolphin systemet printer de bedste tider ud i konsolen.</w:t>
       </w:r>
     </w:p>
     <w:p>
@@ -6140,39 +5717,8 @@
           <w:sz w:val="28"/>
           <w:szCs w:val="28"/>
         </w:rPr>
-        <w:t xml:space="preserve">Bedste svømmetider – </w:t>
-      </w:r>
-      <w:proofErr w:type="spellStart"/>
-      <w:r>
-        <w:rPr>
-          <w:rStyle w:val="Strk"/>
-          <w:rFonts w:cstheme="minorHAnsi"/>
-          <w:sz w:val="28"/>
-          <w:szCs w:val="28"/>
-        </w:rPr>
-        <w:t>Fully</w:t>
-      </w:r>
-      <w:proofErr w:type="spellEnd"/>
-      <w:r>
-        <w:rPr>
-          <w:rStyle w:val="Strk"/>
-          <w:rFonts w:cstheme="minorHAnsi"/>
-          <w:sz w:val="28"/>
-          <w:szCs w:val="28"/>
-        </w:rPr>
-        <w:t xml:space="preserve"> </w:t>
-      </w:r>
-      <w:proofErr w:type="spellStart"/>
-      <w:r>
-        <w:rPr>
-          <w:rStyle w:val="Strk"/>
-          <w:rFonts w:cstheme="minorHAnsi"/>
-          <w:sz w:val="28"/>
-          <w:szCs w:val="28"/>
-        </w:rPr>
-        <w:t>dressed</w:t>
-      </w:r>
-      <w:proofErr w:type="spellEnd"/>
+        <w:t>Bedste svømmetider – Fully dressed</w:t>
+      </w:r>
     </w:p>
     <w:p>
       <w:pPr>
@@ -6192,22 +5738,38 @@
           <w:sz w:val="28"/>
         </w:rPr>
       </w:pPr>
-      <w:proofErr w:type="spellStart"/>
       <w:r>
         <w:rPr>
           <w:rFonts w:eastAsia="Times New Roman" w:cstheme="minorHAnsi"/>
           <w:sz w:val="28"/>
         </w:rPr>
         <w:lastRenderedPageBreak/>
-        <w:t>Scope</w:t>
-      </w:r>
-      <w:proofErr w:type="spellEnd"/>
+        <w:t>Scope:</w:t>
+      </w:r>
+      <w:r>
+        <w:rPr>
+          <w:rFonts w:eastAsia="Times New Roman" w:cstheme="minorHAnsi"/>
+        </w:rPr>
+        <w:br/>
+      </w:r>
       <w:r>
         <w:rPr>
           <w:rFonts w:eastAsia="Times New Roman" w:cstheme="minorHAnsi"/>
           <w:sz w:val="28"/>
         </w:rPr>
-        <w:t>:</w:t>
+        <w:t>DMS</w:t>
+      </w:r>
+      <w:r>
+        <w:rPr>
+          <w:rFonts w:eastAsia="Times New Roman" w:cstheme="minorHAnsi"/>
+        </w:rPr>
+        <w:t xml:space="preserve"> (Database management system).</w:t>
+      </w:r>
+      <w:r>
+        <w:rPr>
+          <w:rFonts w:eastAsia="Times New Roman" w:cstheme="minorHAnsi"/>
+        </w:rPr>
+        <w:br/>
       </w:r>
       <w:r>
         <w:rPr>
@@ -6220,20 +5782,14 @@
           <w:rFonts w:eastAsia="Times New Roman" w:cstheme="minorHAnsi"/>
           <w:sz w:val="28"/>
         </w:rPr>
-        <w:t>DMS</w:t>
+        <w:t xml:space="preserve">Level: </w:t>
       </w:r>
       <w:r>
         <w:rPr>
           <w:rFonts w:eastAsia="Times New Roman" w:cstheme="minorHAnsi"/>
         </w:rPr>
-        <w:t xml:space="preserve"> (Database management system</w:t>
-      </w:r>
-      <w:proofErr w:type="gramStart"/>
-      <w:r>
-        <w:rPr>
-          <w:rFonts w:eastAsia="Times New Roman" w:cstheme="minorHAnsi"/>
-        </w:rPr>
-        <w:t>).</w:t>
+        <w:br/>
+        <w:t>User goal</w:t>
       </w:r>
       <w:r>
         <w:rPr>
@@ -6251,38 +5807,63 @@
         <w:rPr>
           <w:rFonts w:eastAsia="Times New Roman" w:cstheme="minorHAnsi"/>
           <w:sz w:val="28"/>
-          <w:lang w:val="en-GB"/>
-        </w:rPr>
-        <w:t>Level</w:t>
-      </w:r>
-      <w:proofErr w:type="gramEnd"/>
+        </w:rPr>
+        <w:t>Primary Actor:</w:t>
+      </w:r>
+      <w:r>
+        <w:rPr>
+          <w:rFonts w:eastAsia="Times New Roman" w:cstheme="minorHAnsi"/>
+        </w:rPr>
+        <w:br/>
+        <w:t>Klubt</w:t>
+      </w:r>
+      <w:r>
+        <w:rPr>
+          <w:rFonts w:eastAsia="Times New Roman" w:cstheme="minorHAnsi"/>
+        </w:rPr>
+        <w:t>ræner.</w:t>
+      </w:r>
+      <w:r>
+        <w:rPr>
+          <w:rFonts w:eastAsia="Times New Roman" w:cstheme="minorHAnsi"/>
+        </w:rPr>
+        <w:br/>
+      </w:r>
+      <w:r>
+        <w:rPr>
+          <w:rFonts w:eastAsia="Times New Roman" w:cstheme="minorHAnsi"/>
+        </w:rPr>
+        <w:br/>
+      </w:r>
       <w:r>
         <w:rPr>
           <w:rFonts w:eastAsia="Times New Roman" w:cstheme="minorHAnsi"/>
           <w:sz w:val="28"/>
-          <w:lang w:val="en-GB"/>
-        </w:rPr>
-        <w:t xml:space="preserve">: </w:t>
+        </w:rPr>
+        <w:t>Stakeholder and interests:</w:t>
       </w:r>
       <w:r>
         <w:rPr>
           <w:rFonts w:eastAsia="Times New Roman" w:cstheme="minorHAnsi"/>
-          <w:lang w:val="en-GB"/>
         </w:rPr>
         <w:br/>
-        <w:t>User goal</w:t>
+        <w:t>-Klubt</w:t>
       </w:r>
       <w:r>
         <w:rPr>
           <w:rFonts w:eastAsia="Times New Roman" w:cstheme="minorHAnsi"/>
-          <w:lang w:val="en-GB"/>
+        </w:rPr>
+        <w:t>ræner: Vil have at systemet er brugervenligt, hurtigt og stabilt. Derudover skal det give et godt overblik over de forskellige konkurrence svømmere.</w:t>
+      </w:r>
+      <w:r>
+        <w:rPr>
+          <w:rFonts w:eastAsia="Times New Roman" w:cstheme="minorHAnsi"/>
         </w:rPr>
         <w:br/>
       </w:r>
       <w:r>
         <w:rPr>
           <w:rFonts w:eastAsia="Times New Roman" w:cstheme="minorHAnsi"/>
-          <w:lang w:val="en-GB"/>
         </w:rPr>
         <w:br/>
       </w:r>
@@ -6290,165 +5871,46 @@
         <w:rPr>
           <w:rFonts w:eastAsia="Times New Roman" w:cstheme="minorHAnsi"/>
           <w:sz w:val="28"/>
-          <w:lang w:val="en-GB"/>
-        </w:rPr>
-        <w:t>Primary Actor:</w:t>
-      </w:r>
-      <w:r>
-        <w:rPr>
-          <w:rFonts w:eastAsia="Times New Roman" w:cstheme="minorHAnsi"/>
-          <w:lang w:val="en-GB"/>
-        </w:rPr>
-        <w:br/>
-        <w:t>Klubt</w:t>
-      </w:r>
-      <w:r>
-        <w:rPr>
-          <w:rFonts w:eastAsia="Times New Roman" w:cstheme="minorHAnsi"/>
-          <w:lang w:val="en-GB"/>
-        </w:rPr>
-        <w:t>ræner.</w:t>
-      </w:r>
-      <w:r>
-        <w:rPr>
-          <w:rFonts w:eastAsia="Times New Roman" w:cstheme="minorHAnsi"/>
-          <w:lang w:val="en-GB"/>
-        </w:rPr>
-        <w:br/>
-      </w:r>
-      <w:r>
-        <w:rPr>
-          <w:rFonts w:eastAsia="Times New Roman" w:cstheme="minorHAnsi"/>
-          <w:lang w:val="en-GB"/>
-        </w:rPr>
-        <w:br/>
-      </w:r>
-      <w:proofErr w:type="spellStart"/>
+        </w:rPr>
+        <w:t>Preconditions:</w:t>
+      </w:r>
       <w:r>
         <w:rPr>
           <w:rFonts w:eastAsia="Times New Roman" w:cstheme="minorHAnsi"/>
           <w:sz w:val="28"/>
         </w:rPr>
-        <w:t>Stakeholder</w:t>
-      </w:r>
-      <w:proofErr w:type="spellEnd"/>
+        <w:br/>
+      </w:r>
+      <w:r>
+        <w:rPr>
+          <w:rFonts w:eastAsia="Times New Roman" w:cstheme="minorHAnsi"/>
+        </w:rPr>
+        <w:t>Adgang til IT-</w:t>
+      </w:r>
+      <w:r>
+        <w:rPr>
+          <w:rFonts w:eastAsia="Times New Roman" w:cstheme="minorHAnsi"/>
+        </w:rPr>
+        <w:t>systemet for at kunne indtaste og aflæse svømmetider.</w:t>
+      </w:r>
+      <w:r>
+        <w:rPr>
+          <w:rFonts w:eastAsia="Times New Roman" w:cstheme="minorHAnsi"/>
+        </w:rPr>
+        <w:br/>
+      </w:r>
+      <w:r>
+        <w:rPr>
+          <w:rFonts w:eastAsia="Times New Roman" w:cstheme="minorHAnsi"/>
+        </w:rPr>
+        <w:br/>
+      </w:r>
       <w:r>
         <w:rPr>
           <w:rFonts w:eastAsia="Times New Roman" w:cstheme="minorHAnsi"/>
           <w:sz w:val="28"/>
         </w:rPr>
-        <w:t xml:space="preserve"> and </w:t>
-      </w:r>
-      <w:proofErr w:type="spellStart"/>
-      <w:r>
-        <w:rPr>
-          <w:rFonts w:eastAsia="Times New Roman" w:cstheme="minorHAnsi"/>
-          <w:sz w:val="28"/>
-        </w:rPr>
-        <w:t>interests</w:t>
-      </w:r>
-      <w:proofErr w:type="spellEnd"/>
-      <w:r>
-        <w:rPr>
-          <w:rFonts w:eastAsia="Times New Roman" w:cstheme="minorHAnsi"/>
-          <w:sz w:val="28"/>
-        </w:rPr>
-        <w:t>:</w:t>
-      </w:r>
-      <w:r>
-        <w:rPr>
-          <w:rFonts w:eastAsia="Times New Roman" w:cstheme="minorHAnsi"/>
-        </w:rPr>
-        <w:br/>
-        <w:t>-Klubt</w:t>
-      </w:r>
-      <w:r>
-        <w:rPr>
-          <w:rFonts w:eastAsia="Times New Roman" w:cstheme="minorHAnsi"/>
-        </w:rPr>
-        <w:t>ræner: Vil have at systemet er brugervenligt, hurtigt og stabilt. Derudover skal det give et godt overblik over de forskellige konkurrence svømmere.</w:t>
-      </w:r>
-      <w:r>
-        <w:rPr>
-          <w:rFonts w:eastAsia="Times New Roman" w:cstheme="minorHAnsi"/>
-        </w:rPr>
-        <w:br/>
-      </w:r>
-      <w:r>
-        <w:rPr>
-          <w:rFonts w:eastAsia="Times New Roman" w:cstheme="minorHAnsi"/>
-        </w:rPr>
-        <w:br/>
-      </w:r>
-      <w:proofErr w:type="spellStart"/>
-      <w:r>
-        <w:rPr>
-          <w:rFonts w:eastAsia="Times New Roman" w:cstheme="minorHAnsi"/>
-          <w:sz w:val="28"/>
-        </w:rPr>
-        <w:t>Preconditions</w:t>
-      </w:r>
-      <w:proofErr w:type="spellEnd"/>
-      <w:r>
-        <w:rPr>
-          <w:rFonts w:eastAsia="Times New Roman" w:cstheme="minorHAnsi"/>
-          <w:sz w:val="28"/>
-        </w:rPr>
-        <w:t>:</w:t>
-      </w:r>
-      <w:r>
-        <w:rPr>
-          <w:rFonts w:eastAsia="Times New Roman" w:cstheme="minorHAnsi"/>
-          <w:sz w:val="28"/>
-        </w:rPr>
-        <w:br/>
-      </w:r>
-      <w:r>
-        <w:rPr>
-          <w:rFonts w:eastAsia="Times New Roman" w:cstheme="minorHAnsi"/>
-        </w:rPr>
-        <w:t>Adgang til IT-</w:t>
-      </w:r>
-      <w:r>
-        <w:rPr>
-          <w:rFonts w:eastAsia="Times New Roman" w:cstheme="minorHAnsi"/>
-        </w:rPr>
-        <w:t>systemet for at kunne indtaste og aflæse svømmetider.</w:t>
-      </w:r>
-      <w:r>
-        <w:rPr>
-          <w:rFonts w:eastAsia="Times New Roman" w:cstheme="minorHAnsi"/>
-        </w:rPr>
-        <w:br/>
-      </w:r>
-      <w:r>
-        <w:rPr>
-          <w:rFonts w:eastAsia="Times New Roman" w:cstheme="minorHAnsi"/>
-        </w:rPr>
-        <w:br/>
-      </w:r>
-      <w:r>
-        <w:rPr>
-          <w:rFonts w:eastAsia="Times New Roman" w:cstheme="minorHAnsi"/>
-          <w:sz w:val="28"/>
-        </w:rPr>
-        <w:t xml:space="preserve">Success </w:t>
-      </w:r>
-      <w:proofErr w:type="spellStart"/>
-      <w:r>
-        <w:rPr>
-          <w:rFonts w:eastAsia="Times New Roman" w:cstheme="minorHAnsi"/>
-          <w:sz w:val="28"/>
-        </w:rPr>
-        <w:t>Guarantee</w:t>
-      </w:r>
-      <w:proofErr w:type="spellEnd"/>
-      <w:r>
-        <w:rPr>
-          <w:rFonts w:eastAsia="Times New Roman" w:cstheme="minorHAnsi"/>
-          <w:sz w:val="28"/>
-        </w:rPr>
-        <w:t>:</w:t>
+        <w:t>Success Guarantee:</w:t>
       </w:r>
       <w:r>
         <w:rPr>
@@ -6461,27 +5923,13 @@
         <w:rPr>
           <w:rFonts w:eastAsia="Times New Roman" w:cstheme="minorHAnsi"/>
         </w:rPr>
-        <w:t xml:space="preserve">vinder/piger i de </w:t>
-      </w:r>
-      <w:proofErr w:type="gramStart"/>
+        <w:t>vinder/piger i de forskellige  s</w:t>
+      </w:r>
       <w:r>
         <w:rPr>
           <w:rFonts w:eastAsia="Times New Roman" w:cstheme="minorHAnsi"/>
         </w:rPr>
-        <w:t>forskellige  s</w:t>
-      </w:r>
-      <w:r>
-        <w:rPr>
-          <w:rFonts w:eastAsia="Times New Roman" w:cstheme="minorHAnsi"/>
-        </w:rPr>
-        <w:t>vømme</w:t>
-      </w:r>
-      <w:proofErr w:type="gramEnd"/>
-      <w:r>
-        <w:rPr>
-          <w:rFonts w:eastAsia="Times New Roman" w:cstheme="minorHAnsi"/>
-        </w:rPr>
-        <w:t xml:space="preserve"> discipliner </w:t>
+        <w:t xml:space="preserve">vømme discipliner </w:t>
       </w:r>
       <w:r>
         <w:rPr>
@@ -6790,23 +6238,66 @@
           <w:rFonts w:eastAsia="Times New Roman" w:cstheme="minorHAnsi"/>
           <w:sz w:val="28"/>
         </w:rPr>
-        <w:t xml:space="preserve">Special </w:t>
-      </w:r>
-      <w:proofErr w:type="spellStart"/>
+        <w:t>Special requirements:</w:t>
+      </w:r>
+      <w:r>
+        <w:rPr>
+          <w:rFonts w:eastAsia="Times New Roman" w:cstheme="minorHAnsi"/>
+        </w:rPr>
+        <w:br/>
+      </w:r>
+      <w:r>
+        <w:rPr>
+          <w:rFonts w:eastAsia="Times New Roman" w:cstheme="minorHAnsi"/>
+        </w:rPr>
+        <w:br/>
+      </w:r>
       <w:r>
         <w:rPr>
           <w:rFonts w:eastAsia="Times New Roman" w:cstheme="minorHAnsi"/>
           <w:sz w:val="28"/>
         </w:rPr>
-        <w:t>requirements</w:t>
-      </w:r>
-      <w:proofErr w:type="spellEnd"/>
+        <w:t xml:space="preserve">Technology and Data Variations List: </w:t>
+      </w:r>
+      <w:r>
+        <w:rPr>
+          <w:rFonts w:eastAsia="Times New Roman" w:cstheme="minorHAnsi"/>
+        </w:rPr>
+        <w:br/>
+        <w:t>Muligt log-in system for medarbejdere i fremtiden. Derudover skelne mellem trænings tider og stævne tider.</w:t>
+      </w:r>
+      <w:r>
+        <w:rPr>
+          <w:rFonts w:eastAsia="Times New Roman" w:cstheme="minorHAnsi"/>
+        </w:rPr>
+        <w:br/>
+      </w:r>
+      <w:r>
+        <w:rPr>
+          <w:rFonts w:eastAsia="Times New Roman" w:cstheme="minorHAnsi"/>
+        </w:rPr>
+        <w:lastRenderedPageBreak/>
+        <w:br/>
+      </w:r>
       <w:r>
         <w:rPr>
           <w:rFonts w:eastAsia="Times New Roman" w:cstheme="minorHAnsi"/>
           <w:sz w:val="28"/>
         </w:rPr>
-        <w:t>:</w:t>
+        <w:t>Frequency of Occurence:</w:t>
+      </w:r>
+      <w:r>
+        <w:rPr>
+          <w:rFonts w:eastAsia="Times New Roman" w:cstheme="minorHAnsi"/>
+        </w:rPr>
+        <w:t xml:space="preserve"> </w:t>
+      </w:r>
+      <w:r>
+        <w:rPr>
+          <w:rFonts w:eastAsia="Times New Roman" w:cstheme="minorHAnsi"/>
+        </w:rPr>
+        <w:br/>
+        <w:t>Muligvis kontinuert.</w:t>
       </w:r>
       <w:r>
         <w:rPr>
@@ -6825,90 +6316,6 @@
           <w:rFonts w:eastAsia="Times New Roman" w:cstheme="minorHAnsi"/>
           <w:sz w:val="28"/>
         </w:rPr>
-        <w:t xml:space="preserve">Technology and Data Variations List: </w:t>
-      </w:r>
-      <w:r>
-        <w:rPr>
-          <w:rFonts w:eastAsia="Times New Roman" w:cstheme="minorHAnsi"/>
-        </w:rPr>
-        <w:br/>
-        <w:t>Muligt log-in system for medarbejdere i fremtiden. Derudover skelne mellem trænings tider og stævne tider.</w:t>
-      </w:r>
-      <w:r>
-        <w:rPr>
-          <w:rFonts w:eastAsia="Times New Roman" w:cstheme="minorHAnsi"/>
-        </w:rPr>
-        <w:br/>
-      </w:r>
-      <w:r>
-        <w:rPr>
-          <w:rFonts w:eastAsia="Times New Roman" w:cstheme="minorHAnsi"/>
-        </w:rPr>
-        <w:lastRenderedPageBreak/>
-        <w:br/>
-      </w:r>
-      <w:proofErr w:type="spellStart"/>
-      <w:r>
-        <w:rPr>
-          <w:rFonts w:eastAsia="Times New Roman" w:cstheme="minorHAnsi"/>
-          <w:sz w:val="28"/>
-        </w:rPr>
-        <w:t>Frequency</w:t>
-      </w:r>
-      <w:proofErr w:type="spellEnd"/>
-      <w:r>
-        <w:rPr>
-          <w:rFonts w:eastAsia="Times New Roman" w:cstheme="minorHAnsi"/>
-          <w:sz w:val="28"/>
-        </w:rPr>
-        <w:t xml:space="preserve"> of </w:t>
-      </w:r>
-      <w:proofErr w:type="spellStart"/>
-      <w:r>
-        <w:rPr>
-          <w:rFonts w:eastAsia="Times New Roman" w:cstheme="minorHAnsi"/>
-          <w:sz w:val="28"/>
-        </w:rPr>
-        <w:t>Occurence</w:t>
-      </w:r>
-      <w:proofErr w:type="spellEnd"/>
-      <w:r>
-        <w:rPr>
-          <w:rFonts w:eastAsia="Times New Roman" w:cstheme="minorHAnsi"/>
-          <w:sz w:val="28"/>
-        </w:rPr>
-        <w:t>:</w:t>
-      </w:r>
-      <w:r>
-        <w:rPr>
-          <w:rFonts w:eastAsia="Times New Roman" w:cstheme="minorHAnsi"/>
-        </w:rPr>
-        <w:t xml:space="preserve"> </w:t>
-      </w:r>
-      <w:r>
-        <w:rPr>
-          <w:rFonts w:eastAsia="Times New Roman" w:cstheme="minorHAnsi"/>
-        </w:rPr>
-        <w:br/>
-        <w:t>Muligvis kontinuert.</w:t>
-      </w:r>
-      <w:r>
-        <w:rPr>
-          <w:rFonts w:eastAsia="Times New Roman" w:cstheme="minorHAnsi"/>
-        </w:rPr>
-        <w:br/>
-      </w:r>
-      <w:r>
-        <w:rPr>
-          <w:rFonts w:eastAsia="Times New Roman" w:cstheme="minorHAnsi"/>
-        </w:rPr>
-        <w:br/>
-      </w:r>
-      <w:r>
-        <w:rPr>
-          <w:rFonts w:eastAsia="Times New Roman" w:cstheme="minorHAnsi"/>
-          <w:sz w:val="28"/>
-        </w:rPr>
         <w:t>Open issues:</w:t>
       </w:r>
       <w:r>
@@ -7065,39 +6472,8 @@
           <w:sz w:val="28"/>
           <w:szCs w:val="28"/>
         </w:rPr>
-        <w:t xml:space="preserve"> – </w:t>
-      </w:r>
-      <w:proofErr w:type="spellStart"/>
-      <w:r>
-        <w:rPr>
-          <w:rStyle w:val="Strk"/>
-          <w:rFonts w:cstheme="minorHAnsi"/>
-          <w:sz w:val="28"/>
-          <w:szCs w:val="28"/>
-        </w:rPr>
-        <w:t>Fully</w:t>
-      </w:r>
-      <w:proofErr w:type="spellEnd"/>
-      <w:r>
-        <w:rPr>
-          <w:rStyle w:val="Strk"/>
-          <w:rFonts w:cstheme="minorHAnsi"/>
-          <w:sz w:val="28"/>
-          <w:szCs w:val="28"/>
-        </w:rPr>
-        <w:t xml:space="preserve"> </w:t>
-      </w:r>
-      <w:proofErr w:type="spellStart"/>
-      <w:r>
-        <w:rPr>
-          <w:rStyle w:val="Strk"/>
-          <w:rFonts w:cstheme="minorHAnsi"/>
-          <w:sz w:val="28"/>
-          <w:szCs w:val="28"/>
-        </w:rPr>
-        <w:t>dressed</w:t>
-      </w:r>
-      <w:proofErr w:type="spellEnd"/>
+        <w:t xml:space="preserve"> – Fully dressed</w:t>
+      </w:r>
     </w:p>
     <w:p>
       <w:pPr>
@@ -7117,21 +6493,37 @@
           <w:rFonts w:eastAsia="Calibri" w:cstheme="minorHAnsi"/>
         </w:rPr>
       </w:pPr>
-      <w:proofErr w:type="spellStart"/>
       <w:r>
         <w:rPr>
           <w:rFonts w:eastAsia="Calibri" w:cstheme="minorHAnsi"/>
           <w:sz w:val="28"/>
         </w:rPr>
-        <w:t>Scope</w:t>
-      </w:r>
-      <w:proofErr w:type="spellEnd"/>
+        <w:t>Scope:</w:t>
+      </w:r>
+      <w:r>
+        <w:rPr>
+          <w:rFonts w:eastAsia="Calibri" w:cstheme="minorHAnsi"/>
+        </w:rPr>
+        <w:br/>
+      </w:r>
       <w:r>
         <w:rPr>
           <w:rFonts w:eastAsia="Calibri" w:cstheme="minorHAnsi"/>
           <w:sz w:val="28"/>
         </w:rPr>
-        <w:t>:</w:t>
+        <w:t>DMS</w:t>
+      </w:r>
+      <w:r>
+        <w:rPr>
+          <w:rFonts w:eastAsia="Calibri" w:cstheme="minorHAnsi"/>
+        </w:rPr>
+        <w:t xml:space="preserve"> (Database management system).</w:t>
+      </w:r>
+      <w:r>
+        <w:rPr>
+          <w:rFonts w:eastAsia="Calibri" w:cstheme="minorHAnsi"/>
+        </w:rPr>
+        <w:br/>
       </w:r>
       <w:r>
         <w:rPr>
@@ -7144,13 +6536,14 @@
           <w:rFonts w:eastAsia="Calibri" w:cstheme="minorHAnsi"/>
           <w:sz w:val="28"/>
         </w:rPr>
-        <w:t>DMS</w:t>
+        <w:t xml:space="preserve">Level: </w:t>
       </w:r>
       <w:r>
         <w:rPr>
           <w:rFonts w:eastAsia="Calibri" w:cstheme="minorHAnsi"/>
         </w:rPr>
-        <w:t xml:space="preserve"> (Database management system).</w:t>
+        <w:br/>
+        <w:t>User goal</w:t>
       </w:r>
       <w:r>
         <w:rPr>
@@ -7169,73 +6562,98 @@
           <w:rFonts w:eastAsia="Calibri" w:cstheme="minorHAnsi"/>
           <w:sz w:val="28"/>
         </w:rPr>
-        <w:t xml:space="preserve">Level: </w:t>
+        <w:t>Primary Actor:</w:t>
       </w:r>
       <w:r>
         <w:rPr>
           <w:rFonts w:eastAsia="Calibri" w:cstheme="minorHAnsi"/>
         </w:rPr>
         <w:br/>
-        <w:t xml:space="preserve">User </w:t>
-      </w:r>
-      <w:proofErr w:type="spellStart"/>
+        <w:t>Klub kasserer.</w:t>
+      </w:r>
       <w:r>
         <w:rPr>
           <w:rFonts w:eastAsia="Calibri" w:cstheme="minorHAnsi"/>
         </w:rPr>
-        <w:t>goal</w:t>
-      </w:r>
-      <w:proofErr w:type="spellEnd"/>
+        <w:br/>
+      </w:r>
       <w:r>
         <w:rPr>
           <w:rFonts w:eastAsia="Calibri" w:cstheme="minorHAnsi"/>
         </w:rPr>
         <w:br/>
       </w:r>
-      <w:r>
-        <w:rPr>
-          <w:rFonts w:eastAsia="Calibri" w:cstheme="minorHAnsi"/>
-        </w:rPr>
-        <w:br/>
-      </w:r>
-      <w:proofErr w:type="spellStart"/>
       <w:r>
         <w:rPr>
           <w:rFonts w:eastAsia="Calibri" w:cstheme="minorHAnsi"/>
           <w:sz w:val="28"/>
         </w:rPr>
-        <w:t>Primary</w:t>
-      </w:r>
-      <w:proofErr w:type="spellEnd"/>
+        <w:t>Stakeholder and interests:</w:t>
+      </w:r>
+      <w:r>
+        <w:rPr>
+          <w:rFonts w:eastAsia="Calibri" w:cstheme="minorHAnsi"/>
+        </w:rPr>
+        <w:br/>
+        <w:t>-Klub Kasserer: Vil have systemet til give et overblik over kunder i restance, desuden skal systemet være hurtigt og brugervenligt.</w:t>
+      </w:r>
+      <w:r>
+        <w:rPr>
+          <w:rFonts w:eastAsia="Calibri" w:cstheme="minorHAnsi"/>
+        </w:rPr>
+        <w:br/>
+      </w:r>
+      <w:r>
+        <w:rPr>
+          <w:rFonts w:eastAsia="Calibri" w:cstheme="minorHAnsi"/>
+        </w:rPr>
+        <w:br/>
+      </w:r>
       <w:r>
         <w:rPr>
           <w:rFonts w:eastAsia="Calibri" w:cstheme="minorHAnsi"/>
           <w:sz w:val="28"/>
         </w:rPr>
-        <w:t xml:space="preserve"> </w:t>
-      </w:r>
-      <w:proofErr w:type="spellStart"/>
+        <w:t>Preconditions:</w:t>
+      </w:r>
       <w:r>
         <w:rPr>
           <w:rFonts w:eastAsia="Calibri" w:cstheme="minorHAnsi"/>
           <w:sz w:val="28"/>
         </w:rPr>
-        <w:t>Actor</w:t>
-      </w:r>
-      <w:proofErr w:type="spellEnd"/>
+        <w:br/>
+      </w:r>
+      <w:r>
+        <w:rPr>
+          <w:rFonts w:eastAsia="Calibri" w:cstheme="minorHAnsi"/>
+        </w:rPr>
+        <w:t>Muligt log-in system til at identificere kasseren.</w:t>
+      </w:r>
+      <w:r>
+        <w:rPr>
+          <w:rFonts w:eastAsia="Calibri" w:cstheme="minorHAnsi"/>
+        </w:rPr>
+        <w:br/>
+      </w:r>
+      <w:r>
+        <w:rPr>
+          <w:rFonts w:eastAsia="Calibri" w:cstheme="minorHAnsi"/>
+        </w:rPr>
+        <w:br/>
+      </w:r>
       <w:r>
         <w:rPr>
           <w:rFonts w:eastAsia="Calibri" w:cstheme="minorHAnsi"/>
           <w:sz w:val="28"/>
         </w:rPr>
-        <w:t>:</w:t>
+        <w:t>Success Guarantee:</w:t>
       </w:r>
       <w:r>
         <w:rPr>
           <w:rFonts w:eastAsia="Calibri" w:cstheme="minorHAnsi"/>
         </w:rPr>
         <w:br/>
-        <w:t>Klub kasserer.</w:t>
+        <w:t xml:space="preserve">Det nye medlems information bliver registreret i systemet, kontigent prisen bliver udregnet efter det CPR nummer der bliver indtastet. </w:t>
       </w:r>
       <w:r>
         <w:rPr>
@@ -7249,44 +6667,152 @@
         </w:rPr>
         <w:br/>
       </w:r>
-      <w:proofErr w:type="spellStart"/>
       <w:r>
         <w:rPr>
           <w:rFonts w:eastAsia="Calibri" w:cstheme="minorHAnsi"/>
           <w:sz w:val="28"/>
         </w:rPr>
-        <w:t>Stakeholder</w:t>
-      </w:r>
-      <w:proofErr w:type="spellEnd"/>
+        <w:t>Main Success Scenario (Basic flow):</w:t>
+      </w:r>
+      <w:r>
+        <w:rPr>
+          <w:rFonts w:eastAsia="Calibri" w:cstheme="minorHAnsi"/>
+        </w:rPr>
+        <w:br/>
+        <w:t>1. Kasseren tænder for systemet.</w:t>
+      </w:r>
+      <w:r>
+        <w:rPr>
+          <w:rFonts w:eastAsia="Calibri" w:cstheme="minorHAnsi"/>
+        </w:rPr>
+        <w:br/>
+        <w:t>2. Kasseren vælger "Økonomi."</w:t>
+      </w:r>
+      <w:r>
+        <w:rPr>
+          <w:rFonts w:eastAsia="Calibri" w:cstheme="minorHAnsi"/>
+        </w:rPr>
+        <w:br/>
+      </w:r>
+      <w:r>
+        <w:rPr>
+          <w:rFonts w:eastAsia="Calibri" w:cstheme="minorHAnsi"/>
+        </w:rPr>
+        <w:lastRenderedPageBreak/>
+        <w:t>3. Kasseren vælger "Vis overblik over kunder i restance."</w:t>
+      </w:r>
+      <w:r>
+        <w:rPr>
+          <w:rFonts w:eastAsia="Calibri" w:cstheme="minorHAnsi"/>
+        </w:rPr>
+        <w:br/>
+        <w:t>4. Systemet printer overblik over kunder der er i restance, og deres information ud i konsollen.</w:t>
+      </w:r>
+      <w:r>
+        <w:rPr>
+          <w:rFonts w:eastAsia="Calibri" w:cstheme="minorHAnsi"/>
+        </w:rPr>
+        <w:br/>
+        <w:t>5. Kasseren lukker systemet.</w:t>
+      </w:r>
+      <w:r>
+        <w:rPr>
+          <w:rFonts w:eastAsia="Calibri" w:cstheme="minorHAnsi"/>
+        </w:rPr>
+        <w:br/>
+      </w:r>
+      <w:r>
+        <w:rPr>
+          <w:rFonts w:eastAsia="Calibri" w:cstheme="minorHAnsi"/>
+        </w:rPr>
+        <w:br/>
+      </w:r>
       <w:r>
         <w:rPr>
           <w:rFonts w:eastAsia="Calibri" w:cstheme="minorHAnsi"/>
           <w:sz w:val="28"/>
         </w:rPr>
-        <w:t xml:space="preserve"> and </w:t>
-      </w:r>
-      <w:proofErr w:type="spellStart"/>
+        <w:t>Extensions: Alternate scenarios.</w:t>
+      </w:r>
+      <w:r>
+        <w:rPr>
+          <w:rFonts w:eastAsia="Calibri" w:cstheme="minorHAnsi"/>
+        </w:rPr>
+        <w:br/>
+        <w:t>1. Kasseren kan ikke tænde for systemet.</w:t>
+      </w:r>
+      <w:r>
+        <w:rPr>
+          <w:rFonts w:eastAsia="Calibri" w:cstheme="minorHAnsi"/>
+        </w:rPr>
+        <w:br/>
+        <w:t xml:space="preserve"> 1a. Kasseren kontakter system admin.</w:t>
+      </w:r>
+      <w:r>
+        <w:rPr>
+          <w:rFonts w:eastAsia="Calibri" w:cstheme="minorHAnsi"/>
+        </w:rPr>
+        <w:br/>
+        <w:t>2. Der er ingen medlemmer i restance.</w:t>
+      </w:r>
+      <w:r>
+        <w:rPr>
+          <w:rFonts w:eastAsia="Calibri" w:cstheme="minorHAnsi"/>
+        </w:rPr>
+        <w:br/>
+        <w:t xml:space="preserve"> 2a. System informerer kasseren igennem konsolen at der ikke er kunder i restance.</w:t>
+      </w:r>
+      <w:r>
+        <w:rPr>
+          <w:rFonts w:eastAsia="Calibri" w:cstheme="minorHAnsi"/>
+        </w:rPr>
+        <w:br/>
+      </w:r>
+      <w:r>
+        <w:rPr>
+          <w:rFonts w:eastAsia="Calibri" w:cstheme="minorHAnsi"/>
+        </w:rPr>
+        <w:br/>
+      </w:r>
       <w:r>
         <w:rPr>
           <w:rFonts w:eastAsia="Calibri" w:cstheme="minorHAnsi"/>
           <w:sz w:val="28"/>
         </w:rPr>
-        <w:t>interests</w:t>
-      </w:r>
-      <w:proofErr w:type="spellEnd"/>
+        <w:t>Special requirements:</w:t>
+      </w:r>
+      <w:r>
+        <w:rPr>
+          <w:rFonts w:eastAsia="Calibri" w:cstheme="minorHAnsi"/>
+        </w:rPr>
+        <w:br/>
+        <w:t>Andet system til at håndtere overførsel af penge.</w:t>
+      </w:r>
+      <w:r>
+        <w:rPr>
+          <w:rFonts w:eastAsia="Calibri" w:cstheme="minorHAnsi"/>
+        </w:rPr>
+        <w:br/>
+      </w:r>
+      <w:r>
+        <w:rPr>
+          <w:rFonts w:eastAsia="Calibri" w:cstheme="minorHAnsi"/>
+        </w:rPr>
+        <w:br/>
+      </w:r>
       <w:r>
         <w:rPr>
           <w:rFonts w:eastAsia="Calibri" w:cstheme="minorHAnsi"/>
           <w:sz w:val="28"/>
         </w:rPr>
-        <w:t>:</w:t>
+        <w:t xml:space="preserve">Technology and Data Variations List: </w:t>
       </w:r>
       <w:r>
         <w:rPr>
           <w:rFonts w:eastAsia="Calibri" w:cstheme="minorHAnsi"/>
         </w:rPr>
         <w:br/>
-        <w:t>-Klub Kasserer: Vil have systemet til give et overblik over kunder i restance, desuden skal systemet være hurtigt og brugervenligt.</w:t>
+        <w:t>Muligt log-in system for medarbejdere i fremtiden</w:t>
       </w:r>
       <w:r>
         <w:rPr>
@@ -7300,339 +6826,12 @@
         </w:rPr>
         <w:br/>
       </w:r>
-      <w:proofErr w:type="spellStart"/>
       <w:r>
         <w:rPr>
           <w:rFonts w:eastAsia="Calibri" w:cstheme="minorHAnsi"/>
           <w:sz w:val="28"/>
         </w:rPr>
-        <w:t>Preconditions</w:t>
-      </w:r>
-      <w:proofErr w:type="spellEnd"/>
-      <w:r>
-        <w:rPr>
-          <w:rFonts w:eastAsia="Calibri" w:cstheme="minorHAnsi"/>
-          <w:sz w:val="28"/>
-        </w:rPr>
-        <w:t>:</w:t>
-      </w:r>
-      <w:r>
-        <w:rPr>
-          <w:rFonts w:eastAsia="Calibri" w:cstheme="minorHAnsi"/>
-          <w:sz w:val="28"/>
-        </w:rPr>
-        <w:br/>
-      </w:r>
-      <w:r>
-        <w:rPr>
-          <w:rFonts w:eastAsia="Calibri" w:cstheme="minorHAnsi"/>
-        </w:rPr>
-        <w:t>Muligt log-in system til at identificere kasseren.</w:t>
-      </w:r>
-      <w:r>
-        <w:rPr>
-          <w:rFonts w:eastAsia="Calibri" w:cstheme="minorHAnsi"/>
-        </w:rPr>
-        <w:br/>
-      </w:r>
-      <w:r>
-        <w:rPr>
-          <w:rFonts w:eastAsia="Calibri" w:cstheme="minorHAnsi"/>
-        </w:rPr>
-        <w:br/>
-      </w:r>
-      <w:r>
-        <w:rPr>
-          <w:rFonts w:eastAsia="Calibri" w:cstheme="minorHAnsi"/>
-          <w:sz w:val="28"/>
-        </w:rPr>
-        <w:t xml:space="preserve">Success </w:t>
-      </w:r>
-      <w:proofErr w:type="spellStart"/>
-      <w:r>
-        <w:rPr>
-          <w:rFonts w:eastAsia="Calibri" w:cstheme="minorHAnsi"/>
-          <w:sz w:val="28"/>
-        </w:rPr>
-        <w:t>Guarantee</w:t>
-      </w:r>
-      <w:proofErr w:type="spellEnd"/>
-      <w:r>
-        <w:rPr>
-          <w:rFonts w:eastAsia="Calibri" w:cstheme="minorHAnsi"/>
-          <w:sz w:val="28"/>
-        </w:rPr>
-        <w:t>:</w:t>
-      </w:r>
-      <w:r>
-        <w:rPr>
-          <w:rFonts w:eastAsia="Calibri" w:cstheme="minorHAnsi"/>
-        </w:rPr>
-        <w:br/>
-        <w:t xml:space="preserve">Det nye medlems information bliver registreret i systemet, kontigent prisen bliver udregnet efter det CPR nummer der bliver indtastet. </w:t>
-      </w:r>
-      <w:r>
-        <w:rPr>
-          <w:rFonts w:eastAsia="Calibri" w:cstheme="minorHAnsi"/>
-        </w:rPr>
-        <w:br/>
-      </w:r>
-      <w:r>
-        <w:rPr>
-          <w:rFonts w:eastAsia="Calibri" w:cstheme="minorHAnsi"/>
-        </w:rPr>
-        <w:br/>
-      </w:r>
-      <w:r>
-        <w:rPr>
-          <w:rFonts w:eastAsia="Calibri" w:cstheme="minorHAnsi"/>
-          <w:sz w:val="28"/>
-        </w:rPr>
-        <w:t>Main Success Scenario (Basic flow):</w:t>
-      </w:r>
-      <w:r>
-        <w:rPr>
-          <w:rFonts w:eastAsia="Calibri" w:cstheme="minorHAnsi"/>
-        </w:rPr>
-        <w:br/>
-        <w:t>1. Kasseren tænder for systemet.</w:t>
-      </w:r>
-      <w:r>
-        <w:rPr>
-          <w:rFonts w:eastAsia="Calibri" w:cstheme="minorHAnsi"/>
-        </w:rPr>
-        <w:br/>
-        <w:t>2. Kasseren vælger "Økonomi."</w:t>
-      </w:r>
-      <w:r>
-        <w:rPr>
-          <w:rFonts w:eastAsia="Calibri" w:cstheme="minorHAnsi"/>
-        </w:rPr>
-        <w:br/>
-      </w:r>
-      <w:r>
-        <w:rPr>
-          <w:rFonts w:eastAsia="Calibri" w:cstheme="minorHAnsi"/>
-        </w:rPr>
-        <w:lastRenderedPageBreak/>
-        <w:t>3. Kasseren vælger "Vis overblik over kunder i restance."</w:t>
-      </w:r>
-      <w:r>
-        <w:rPr>
-          <w:rFonts w:eastAsia="Calibri" w:cstheme="minorHAnsi"/>
-        </w:rPr>
-        <w:br/>
-        <w:t>4. Systemet printer overblik over kunder der er i restance, og deres information ud i konsollen.</w:t>
-      </w:r>
-      <w:r>
-        <w:rPr>
-          <w:rFonts w:eastAsia="Calibri" w:cstheme="minorHAnsi"/>
-        </w:rPr>
-        <w:br/>
-        <w:t>5. Kasseren lukker systemet.</w:t>
-      </w:r>
-      <w:r>
-        <w:rPr>
-          <w:rFonts w:eastAsia="Calibri" w:cstheme="minorHAnsi"/>
-        </w:rPr>
-        <w:br/>
-      </w:r>
-      <w:r>
-        <w:rPr>
-          <w:rFonts w:eastAsia="Calibri" w:cstheme="minorHAnsi"/>
-        </w:rPr>
-        <w:br/>
-      </w:r>
-      <w:r>
-        <w:rPr>
-          <w:rFonts w:eastAsia="Calibri" w:cstheme="minorHAnsi"/>
-          <w:sz w:val="28"/>
-        </w:rPr>
-        <w:t xml:space="preserve">Extensions: </w:t>
-      </w:r>
-      <w:proofErr w:type="spellStart"/>
-      <w:r>
-        <w:rPr>
-          <w:rFonts w:eastAsia="Calibri" w:cstheme="minorHAnsi"/>
-          <w:sz w:val="28"/>
-        </w:rPr>
-        <w:t>Alternate</w:t>
-      </w:r>
-      <w:proofErr w:type="spellEnd"/>
-      <w:r>
-        <w:rPr>
-          <w:rFonts w:eastAsia="Calibri" w:cstheme="minorHAnsi"/>
-          <w:sz w:val="28"/>
-        </w:rPr>
-        <w:t xml:space="preserve"> scenarios.</w:t>
-      </w:r>
-      <w:r>
-        <w:rPr>
-          <w:rFonts w:eastAsia="Calibri" w:cstheme="minorHAnsi"/>
-        </w:rPr>
-        <w:br/>
-        <w:t>1. Kasseren kan ikke tænde for systemet.</w:t>
-      </w:r>
-      <w:r>
-        <w:rPr>
-          <w:rFonts w:eastAsia="Calibri" w:cstheme="minorHAnsi"/>
-        </w:rPr>
-        <w:br/>
-        <w:t xml:space="preserve"> 1a. Kasseren kontakter system </w:t>
-      </w:r>
-      <w:proofErr w:type="spellStart"/>
-      <w:r>
-        <w:rPr>
-          <w:rFonts w:eastAsia="Calibri" w:cstheme="minorHAnsi"/>
-        </w:rPr>
-        <w:t>admin</w:t>
-      </w:r>
-      <w:proofErr w:type="spellEnd"/>
-      <w:r>
-        <w:rPr>
-          <w:rFonts w:eastAsia="Calibri" w:cstheme="minorHAnsi"/>
-        </w:rPr>
-        <w:t>.</w:t>
-      </w:r>
-      <w:r>
-        <w:rPr>
-          <w:rFonts w:eastAsia="Calibri" w:cstheme="minorHAnsi"/>
-        </w:rPr>
-        <w:br/>
-        <w:t>2. Der er ingen medlemmer i restance.</w:t>
-      </w:r>
-      <w:r>
-        <w:rPr>
-          <w:rFonts w:eastAsia="Calibri" w:cstheme="minorHAnsi"/>
-        </w:rPr>
-        <w:br/>
-        <w:t xml:space="preserve"> 2a. System informerer kasseren igennem </w:t>
-      </w:r>
-      <w:proofErr w:type="spellStart"/>
-      <w:r>
-        <w:rPr>
-          <w:rFonts w:eastAsia="Calibri" w:cstheme="minorHAnsi"/>
-        </w:rPr>
-        <w:t>konsolen</w:t>
-      </w:r>
-      <w:proofErr w:type="spellEnd"/>
-      <w:r>
-        <w:rPr>
-          <w:rFonts w:eastAsia="Calibri" w:cstheme="minorHAnsi"/>
-        </w:rPr>
-        <w:t xml:space="preserve"> at der ikke er kunder i restance.</w:t>
-      </w:r>
-      <w:r>
-        <w:rPr>
-          <w:rFonts w:eastAsia="Calibri" w:cstheme="minorHAnsi"/>
-        </w:rPr>
-        <w:br/>
-      </w:r>
-      <w:r>
-        <w:rPr>
-          <w:rFonts w:eastAsia="Calibri" w:cstheme="minorHAnsi"/>
-        </w:rPr>
-        <w:br/>
-      </w:r>
-      <w:r>
-        <w:rPr>
-          <w:rFonts w:eastAsia="Calibri" w:cstheme="minorHAnsi"/>
-          <w:sz w:val="28"/>
-        </w:rPr>
-        <w:t xml:space="preserve">Special </w:t>
-      </w:r>
-      <w:proofErr w:type="spellStart"/>
-      <w:r>
-        <w:rPr>
-          <w:rFonts w:eastAsia="Calibri" w:cstheme="minorHAnsi"/>
-          <w:sz w:val="28"/>
-        </w:rPr>
-        <w:t>requirements</w:t>
-      </w:r>
-      <w:proofErr w:type="spellEnd"/>
-      <w:r>
-        <w:rPr>
-          <w:rFonts w:eastAsia="Calibri" w:cstheme="minorHAnsi"/>
-          <w:sz w:val="28"/>
-        </w:rPr>
-        <w:t>:</w:t>
-      </w:r>
-      <w:r>
-        <w:rPr>
-          <w:rFonts w:eastAsia="Calibri" w:cstheme="minorHAnsi"/>
-        </w:rPr>
-        <w:br/>
-        <w:t>Andet system til at håndtere overførsel af penge.</w:t>
-      </w:r>
-      <w:r>
-        <w:rPr>
-          <w:rFonts w:eastAsia="Calibri" w:cstheme="minorHAnsi"/>
-        </w:rPr>
-        <w:br/>
-      </w:r>
-      <w:r>
-        <w:rPr>
-          <w:rFonts w:eastAsia="Calibri" w:cstheme="minorHAnsi"/>
-        </w:rPr>
-        <w:br/>
-      </w:r>
-      <w:r>
-        <w:rPr>
-          <w:rFonts w:eastAsia="Calibri" w:cstheme="minorHAnsi"/>
-          <w:sz w:val="28"/>
-        </w:rPr>
-        <w:t xml:space="preserve">Technology and Data Variations List: </w:t>
-      </w:r>
-      <w:r>
-        <w:rPr>
-          <w:rFonts w:eastAsia="Calibri" w:cstheme="minorHAnsi"/>
-        </w:rPr>
-        <w:br/>
-        <w:t>Muligt log-in system for medarbejdere i fremtiden</w:t>
-      </w:r>
-      <w:r>
-        <w:rPr>
-          <w:rFonts w:eastAsia="Calibri" w:cstheme="minorHAnsi"/>
-        </w:rPr>
-        <w:br/>
-      </w:r>
-      <w:r>
-        <w:rPr>
-          <w:rFonts w:eastAsia="Calibri" w:cstheme="minorHAnsi"/>
-        </w:rPr>
-        <w:br/>
-      </w:r>
-      <w:proofErr w:type="spellStart"/>
-      <w:r>
-        <w:rPr>
-          <w:rFonts w:eastAsia="Calibri" w:cstheme="minorHAnsi"/>
-          <w:sz w:val="28"/>
-        </w:rPr>
-        <w:t>Frequency</w:t>
-      </w:r>
-      <w:proofErr w:type="spellEnd"/>
-      <w:r>
-        <w:rPr>
-          <w:rFonts w:eastAsia="Calibri" w:cstheme="minorHAnsi"/>
-          <w:sz w:val="28"/>
-        </w:rPr>
-        <w:t xml:space="preserve"> of </w:t>
-      </w:r>
-      <w:proofErr w:type="spellStart"/>
-      <w:r>
-        <w:rPr>
-          <w:rFonts w:eastAsia="Calibri" w:cstheme="minorHAnsi"/>
-          <w:sz w:val="28"/>
-        </w:rPr>
-        <w:t>Occurence</w:t>
-      </w:r>
-      <w:proofErr w:type="spellEnd"/>
-      <w:r>
-        <w:rPr>
-          <w:rFonts w:eastAsia="Calibri" w:cstheme="minorHAnsi"/>
-          <w:sz w:val="28"/>
-        </w:rPr>
-        <w:t>:</w:t>
+        <w:t>Frequency of Occurence:</w:t>
       </w:r>
       <w:r>
         <w:rPr>
@@ -7770,114 +6969,24 @@
           <w:rFonts w:cstheme="minorHAnsi"/>
           <w:b w:val="0"/>
         </w:rPr>
-        <w:t xml:space="preserve"> Dette betyder, at både Member og CompetitiveMember begge har en subscription som </w:t>
-      </w:r>
-      <w:proofErr w:type="spellStart"/>
+        <w:t xml:space="preserve"> Dette betyder, at både Member og CompetitiveMember begge har en subscription som field / attribut (foruden fornavn, efternavn, adresse m.m.). Specielt for Competi</w:t>
+      </w:r>
       <w:r>
         <w:rPr>
           <w:rStyle w:val="Strk"/>
           <w:rFonts w:cstheme="minorHAnsi"/>
           <w:b w:val="0"/>
         </w:rPr>
-        <w:t>field</w:t>
-      </w:r>
-      <w:proofErr w:type="spellEnd"/>
+        <w:t>tiveMember, har denne klasse en ArrayList over discipliner, ”Discipline”, som denne er aktiv i. Derudover har CompetitiveMember også et team som field / attribut.</w:t>
+      </w:r>
       <w:r>
         <w:rPr>
           <w:rStyle w:val="Strk"/>
           <w:rFonts w:cstheme="minorHAnsi"/>
           <w:b w:val="0"/>
         </w:rPr>
-        <w:t xml:space="preserve"> / attribut (foruden fornavn, efternavn, adresse m.m.). Specielt for Competi</w:t>
-      </w:r>
-      <w:r>
-        <w:rPr>
-          <w:rStyle w:val="Strk"/>
-          <w:rFonts w:cstheme="minorHAnsi"/>
-          <w:b w:val="0"/>
-        </w:rPr>
-        <w:t xml:space="preserve">tiveMember, har denne klasse en ArrayList over discipliner, ”Discipline”, som denne er aktiv i. Derudover har CompetitiveMember også et team som </w:t>
-      </w:r>
-      <w:proofErr w:type="spellStart"/>
-      <w:r>
-        <w:rPr>
-          <w:rStyle w:val="Strk"/>
-          <w:rFonts w:cstheme="minorHAnsi"/>
-          <w:b w:val="0"/>
-        </w:rPr>
-        <w:t>field</w:t>
-      </w:r>
-      <w:proofErr w:type="spellEnd"/>
-      <w:r>
-        <w:rPr>
-          <w:rStyle w:val="Strk"/>
-          <w:rFonts w:cstheme="minorHAnsi"/>
-          <w:b w:val="0"/>
-        </w:rPr>
-        <w:t xml:space="preserve"> / attribut.</w:t>
-      </w:r>
-      <w:r>
-        <w:rPr>
-          <w:rStyle w:val="Strk"/>
-          <w:rFonts w:cstheme="minorHAnsi"/>
-          <w:b w:val="0"/>
-        </w:rPr>
         <w:br/>
-        <w:t xml:space="preserve">Discipline indgår også i ”Records”, som er en nedarvning af klassen ”CompetitiveRecord”. Dette gør det muligt for systemet, at have både træningstider (trænings </w:t>
-      </w:r>
-      <w:proofErr w:type="spellStart"/>
-      <w:r>
-        <w:rPr>
-          <w:rStyle w:val="Strk"/>
-          <w:rFonts w:cstheme="minorHAnsi"/>
-          <w:b w:val="0"/>
-        </w:rPr>
-        <w:t>records</w:t>
-      </w:r>
-      <w:proofErr w:type="spellEnd"/>
-      <w:r>
-        <w:rPr>
-          <w:rStyle w:val="Strk"/>
-          <w:rFonts w:cstheme="minorHAnsi"/>
-          <w:b w:val="0"/>
-        </w:rPr>
-        <w:t>) og konkurrencetider (</w:t>
-      </w:r>
-      <w:proofErr w:type="spellStart"/>
-      <w:r>
-        <w:rPr>
-          <w:rStyle w:val="Strk"/>
-          <w:rFonts w:cstheme="minorHAnsi"/>
-          <w:b w:val="0"/>
-        </w:rPr>
-        <w:t>Competitive</w:t>
-      </w:r>
-      <w:proofErr w:type="spellEnd"/>
-      <w:r>
-        <w:rPr>
-          <w:rStyle w:val="Strk"/>
-          <w:rFonts w:cstheme="minorHAnsi"/>
-          <w:b w:val="0"/>
-        </w:rPr>
-        <w:t xml:space="preserve"> </w:t>
-      </w:r>
-      <w:proofErr w:type="spellStart"/>
-      <w:r>
-        <w:rPr>
-          <w:rStyle w:val="Strk"/>
-          <w:rFonts w:cstheme="minorHAnsi"/>
-          <w:b w:val="0"/>
-        </w:rPr>
-        <w:t>records</w:t>
-      </w:r>
-      <w:proofErr w:type="spellEnd"/>
-      <w:r>
-        <w:rPr>
-          <w:rStyle w:val="Strk"/>
-          <w:rFonts w:cstheme="minorHAnsi"/>
-          <w:b w:val="0"/>
-        </w:rPr>
-        <w:t>).</w:t>
+        <w:t>Discipline indgår også i ”Records”, som er en nedarvning af klassen ”CompetitiveRecord”. Dette gør det muligt for systemet, at have både træningstider (trænings records) og konkurrencetider (Competitive records).</w:t>
       </w:r>
     </w:p>
     <w:p>
@@ -8265,7 +7374,7 @@
           <w:rFonts w:cstheme="minorHAnsi"/>
           <w:b w:val="0"/>
         </w:rPr>
-        <w:t xml:space="preserve"> Til sidst sørger CompetitiveRecord for, at det enkelte medlems svømmertider er registeret og gemt til senere brug og sammenligning med </w:t>
+        <w:t xml:space="preserve"> Til sidst sørger CompetitiveRecord </w:t>
       </w:r>
       <w:r>
         <w:rPr>
@@ -8274,7 +7383,7 @@
           <w:b w:val="0"/>
         </w:rPr>
         <w:lastRenderedPageBreak/>
-        <w:t xml:space="preserve">andre medlemmers. Eksempelvis bruges dette til funktionen ”Show top-5” (jævnfør </w:t>
+        <w:t xml:space="preserve">for, at det enkelte medlems svømmertider er registeret og gemt til senere brug og sammenligning med andre medlemmers. Eksempelvis bruges dette til funktionen ”Show top-5” (jævnfør </w:t>
       </w:r>
       <w:hyperlink w:anchor="_Menuens_funktionalitet" w:history="1">
         <w:r>
@@ -8505,7 +7614,6 @@
           <w:szCs w:val="56"/>
         </w:rPr>
       </w:pPr>
-      <w:proofErr w:type="spellStart"/>
       <w:r>
         <w:rPr>
           <w:rStyle w:val="Strk"/>
@@ -8515,18 +7623,7 @@
           <w:szCs w:val="56"/>
         </w:rPr>
         <w:lastRenderedPageBreak/>
-        <w:t>Sequence</w:t>
-      </w:r>
-      <w:proofErr w:type="spellEnd"/>
-      <w:r>
-        <w:rPr>
-          <w:rStyle w:val="Strk"/>
-          <w:rFonts w:cstheme="minorHAnsi"/>
-          <w:b w:val="0"/>
-          <w:sz w:val="56"/>
-          <w:szCs w:val="56"/>
-        </w:rPr>
-        <w:t xml:space="preserve"> Diagram</w:t>
+        <w:t>Sequence Diagram</w:t>
       </w:r>
     </w:p>
     <w:p>
@@ -8641,61 +7738,7 @@
           <w:rFonts w:cstheme="minorHAnsi"/>
           <w:b w:val="0"/>
         </w:rPr>
-        <w:t xml:space="preserve">Ovenfor ses et </w:t>
-      </w:r>
-      <w:proofErr w:type="spellStart"/>
-      <w:r>
-        <w:rPr>
-          <w:rStyle w:val="Strk"/>
-          <w:rFonts w:cstheme="minorHAnsi"/>
-          <w:b w:val="0"/>
-        </w:rPr>
-        <w:t>Sequence</w:t>
-      </w:r>
-      <w:proofErr w:type="spellEnd"/>
-      <w:r>
-        <w:rPr>
-          <w:rStyle w:val="Strk"/>
-          <w:rFonts w:cstheme="minorHAnsi"/>
-          <w:b w:val="0"/>
-        </w:rPr>
-        <w:t xml:space="preserve"> Diagram, som belyser tilgangen for henholdsvis systemet og brugeren, når der skal oprettes et medlem i klubben. Som det kan ses, vælger brugeren (her vil det som oftest være klubbens formand) menuen ”</w:t>
-      </w:r>
-      <w:proofErr w:type="spellStart"/>
-      <w:r>
-        <w:rPr>
-          <w:rStyle w:val="Strk"/>
-          <w:rFonts w:cstheme="minorHAnsi"/>
-          <w:b w:val="0"/>
-        </w:rPr>
-        <w:t>members</w:t>
-      </w:r>
-      <w:proofErr w:type="spellEnd"/>
-      <w:r>
-        <w:rPr>
-          <w:rStyle w:val="Strk"/>
-          <w:rFonts w:cstheme="minorHAnsi"/>
-          <w:b w:val="0"/>
-        </w:rPr>
-        <w:t>”, for derefter at vælge handlingen ”</w:t>
-      </w:r>
-      <w:proofErr w:type="spellStart"/>
-      <w:r>
-        <w:rPr>
-          <w:rStyle w:val="Strk"/>
-          <w:rFonts w:cstheme="minorHAnsi"/>
-          <w:b w:val="0"/>
-        </w:rPr>
-        <w:t>createMember</w:t>
-      </w:r>
-      <w:proofErr w:type="spellEnd"/>
-      <w:r>
-        <w:rPr>
-          <w:rStyle w:val="Strk"/>
-          <w:rFonts w:cstheme="minorHAnsi"/>
-          <w:b w:val="0"/>
-        </w:rPr>
-        <w:t>”. Dette får systemet til, at spørge brugeren om personoplysninger, såsom navn, CPR-nummer, telefonnummer og lignende. Dernæst spørger systemet brugeren, hvilken type</w:t>
+        <w:t>Ovenfor ses et Sequence Diagram, som belyser tilgangen for henholdsvis systemet og brugeren, når der skal oprettes et medlem i klubben. Som det kan ses, vælger brugeren (her vil det som oftest være klubbens formand) menuen ”members”, for derefter at vælge handlingen ”createMember”. Dette får systemet til, at spørge brugeren om personoplysninger, såsom navn, CPR-nummer, telefonnummer og lignende. Dernæst spørger systemet brugeren, hvilken type</w:t>
       </w:r>
       <w:r>
         <w:rPr>
@@ -8743,29 +7786,7 @@
           <w:szCs w:val="56"/>
         </w:rPr>
         <w:lastRenderedPageBreak/>
-        <w:t xml:space="preserve">System </w:t>
-      </w:r>
-      <w:proofErr w:type="spellStart"/>
-      <w:r>
-        <w:rPr>
-          <w:rStyle w:val="Strk"/>
-          <w:rFonts w:cstheme="minorHAnsi"/>
-          <w:b w:val="0"/>
-          <w:sz w:val="56"/>
-          <w:szCs w:val="56"/>
-        </w:rPr>
-        <w:t>Sequence</w:t>
-      </w:r>
-      <w:proofErr w:type="spellEnd"/>
-      <w:r>
-        <w:rPr>
-          <w:rStyle w:val="Strk"/>
-          <w:rFonts w:cstheme="minorHAnsi"/>
-          <w:b w:val="0"/>
-          <w:sz w:val="56"/>
-          <w:szCs w:val="56"/>
-        </w:rPr>
-        <w:t xml:space="preserve"> Diagram</w:t>
+        <w:t>System Sequence Diagram</w:t>
       </w:r>
     </w:p>
     <w:p>
@@ -9332,7 +8353,6 @@
           <w:rFonts w:cstheme="minorHAnsi"/>
         </w:rPr>
       </w:pPr>
-      <w:bookmarkStart w:id="2" w:name="_GoBack"/>
       <w:r>
         <w:rPr>
           <w:rFonts w:cstheme="minorHAnsi"/>
@@ -9353,49 +8373,7 @@
         <w:rPr>
           <w:rFonts w:asciiTheme="minorHAnsi" w:hAnsiTheme="minorHAnsi" w:cstheme="minorHAnsi"/>
         </w:rPr>
-        <w:t xml:space="preserve">Målet var også at have en klar opdeling af strukturen. Main skulle udelukkende bruges til at starte programmet. Al data, logik og lister skulle initialiseres af Engine. Menu skulle være grænsefladen og stå for al kommunikation med brugeren. Engine og de andre klasser må ikke indeholde spor af at det er en konsolapplikation. Det vil sige </w:t>
-      </w:r>
-      <w:proofErr w:type="spellStart"/>
-      <w:r>
-        <w:rPr>
-          <w:rFonts w:asciiTheme="minorHAnsi" w:hAnsiTheme="minorHAnsi" w:cstheme="minorHAnsi"/>
-        </w:rPr>
-        <w:t>System.out.print</w:t>
-      </w:r>
-      <w:proofErr w:type="spellEnd"/>
-      <w:r>
-        <w:rPr>
-          <w:rFonts w:asciiTheme="minorHAnsi" w:hAnsiTheme="minorHAnsi" w:cstheme="minorHAnsi"/>
-        </w:rPr>
-        <w:t xml:space="preserve"> i Engine er ”fy fy”, og klasserne må heller ikke have metoder til at formatere pænt til </w:t>
-      </w:r>
-      <w:proofErr w:type="spellStart"/>
-      <w:r>
-        <w:rPr>
-          <w:rFonts w:asciiTheme="minorHAnsi" w:hAnsiTheme="minorHAnsi" w:cstheme="minorHAnsi"/>
-        </w:rPr>
-        <w:t>konsolen</w:t>
-      </w:r>
-      <w:proofErr w:type="spellEnd"/>
-      <w:r>
-        <w:rPr>
-          <w:rFonts w:asciiTheme="minorHAnsi" w:hAnsiTheme="minorHAnsi" w:cstheme="minorHAnsi"/>
-        </w:rPr>
-        <w:t xml:space="preserve">. Ved at holde det helt adskilt ville man kunne skifte </w:t>
-      </w:r>
-      <w:proofErr w:type="spellStart"/>
-      <w:r>
-        <w:rPr>
-          <w:rFonts w:asciiTheme="minorHAnsi" w:hAnsiTheme="minorHAnsi" w:cstheme="minorHAnsi"/>
-        </w:rPr>
-        <w:t>menuklassen</w:t>
-      </w:r>
-      <w:proofErr w:type="spellEnd"/>
-      <w:r>
-        <w:rPr>
-          <w:rFonts w:asciiTheme="minorHAnsi" w:hAnsiTheme="minorHAnsi" w:cstheme="minorHAnsi"/>
-        </w:rPr>
-        <w:t xml:space="preserve"> ud med f.eks. en JavaFX GUI, uden at skulle rydde op i hvad der kunne have blevet spaghetti.</w:t>
+        <w:t>Målet var også at have en klar opdeling af strukturen. Main skulle udelukkende bruges til at starte programmet. Al data, logik og lister skulle initialiseres af Engine. Menu skulle være grænsefladen og stå for al kommunikation med brugeren. Engine og de andre klasser må ikke indeholde spor af at det er en konsolapplikation. Det vil sige System.out.print i Engine er ”fy fy”, og klasserne må heller ikke have metoder til at formatere pænt til konsolen. Ved at holde det helt adskilt ville man kunne skifte menuklassen ud med f.eks. en JavaFX GUI, uden at skulle rydde op i hvad der kunne have blevet spaghetti.</w:t>
       </w:r>
     </w:p>
     <w:p>
@@ -9411,49 +8389,7 @@
         <w:rPr>
           <w:rFonts w:asciiTheme="minorHAnsi" w:hAnsiTheme="minorHAnsi" w:cstheme="minorHAnsi"/>
         </w:rPr>
-        <w:t xml:space="preserve">Efter at have designet klassediagrammet, lavede vi alle klasserne med </w:t>
-      </w:r>
-      <w:proofErr w:type="spellStart"/>
-      <w:r>
-        <w:rPr>
-          <w:rFonts w:asciiTheme="minorHAnsi" w:hAnsiTheme="minorHAnsi" w:cstheme="minorHAnsi"/>
-        </w:rPr>
-        <w:t>constructors</w:t>
-      </w:r>
-      <w:proofErr w:type="spellEnd"/>
-      <w:r>
-        <w:rPr>
-          <w:rFonts w:asciiTheme="minorHAnsi" w:hAnsiTheme="minorHAnsi" w:cstheme="minorHAnsi"/>
-        </w:rPr>
-        <w:t xml:space="preserve">, </w:t>
-      </w:r>
-      <w:proofErr w:type="spellStart"/>
-      <w:r>
-        <w:rPr>
-          <w:rFonts w:asciiTheme="minorHAnsi" w:hAnsiTheme="minorHAnsi" w:cstheme="minorHAnsi"/>
-        </w:rPr>
-        <w:t>getters</w:t>
-      </w:r>
-      <w:proofErr w:type="spellEnd"/>
-      <w:r>
-        <w:rPr>
-          <w:rFonts w:asciiTheme="minorHAnsi" w:hAnsiTheme="minorHAnsi" w:cstheme="minorHAnsi"/>
-        </w:rPr>
-        <w:t xml:space="preserve"> &amp; setters og </w:t>
-      </w:r>
-      <w:proofErr w:type="spellStart"/>
-      <w:r>
-        <w:rPr>
-          <w:rFonts w:asciiTheme="minorHAnsi" w:hAnsiTheme="minorHAnsi" w:cstheme="minorHAnsi"/>
-        </w:rPr>
-        <w:t>toString</w:t>
-      </w:r>
-      <w:proofErr w:type="spellEnd"/>
-      <w:r>
-        <w:rPr>
-          <w:rFonts w:asciiTheme="minorHAnsi" w:hAnsiTheme="minorHAnsi" w:cstheme="minorHAnsi"/>
-        </w:rPr>
-        <w:t xml:space="preserve"> metoderne.</w:t>
+        <w:t>Efter at have designet klassediagrammet, lavede vi alle klasserne med constructors, getters &amp; setters og toString metoderne.</w:t>
       </w:r>
     </w:p>
     <w:p>
@@ -9469,29 +8405,7 @@
         <w:rPr>
           <w:rFonts w:asciiTheme="minorHAnsi" w:hAnsiTheme="minorHAnsi" w:cstheme="minorHAnsi"/>
         </w:rPr>
-        <w:t xml:space="preserve">Næste skridt var at lave en </w:t>
-      </w:r>
-      <w:proofErr w:type="spellStart"/>
-      <w:proofErr w:type="gramStart"/>
-      <w:r>
-        <w:rPr>
-          <w:rFonts w:asciiTheme="minorHAnsi" w:hAnsiTheme="minorHAnsi" w:cstheme="minorHAnsi"/>
-        </w:rPr>
-        <w:t>loadData</w:t>
-      </w:r>
-      <w:proofErr w:type="spellEnd"/>
-      <w:r>
-        <w:rPr>
-          <w:rFonts w:asciiTheme="minorHAnsi" w:hAnsiTheme="minorHAnsi" w:cstheme="minorHAnsi"/>
-        </w:rPr>
-        <w:t>(</w:t>
-      </w:r>
-      <w:proofErr w:type="gramEnd"/>
-      <w:r>
-        <w:rPr>
-          <w:rFonts w:asciiTheme="minorHAnsi" w:hAnsiTheme="minorHAnsi" w:cstheme="minorHAnsi"/>
-        </w:rPr>
-        <w:t xml:space="preserve">) metode i Engine, som kunne lave super og sub klasse objekter ud fra tekstfiler. </w:t>
+        <w:t xml:space="preserve">Næste skridt var at lave en loadData() metode i Engine, som kunne lave super og sub klasse objekter ud fra tekstfiler. </w:t>
       </w:r>
     </w:p>
     <w:p>
@@ -9507,49 +8421,7 @@
         <w:rPr>
           <w:rFonts w:asciiTheme="minorHAnsi" w:hAnsiTheme="minorHAnsi" w:cstheme="minorHAnsi"/>
         </w:rPr>
-        <w:t xml:space="preserve">For at kunne have mellemrum i vores </w:t>
-      </w:r>
-      <w:proofErr w:type="spellStart"/>
-      <w:r>
-        <w:rPr>
-          <w:rFonts w:asciiTheme="minorHAnsi" w:hAnsiTheme="minorHAnsi" w:cstheme="minorHAnsi"/>
-        </w:rPr>
-        <w:t>String</w:t>
-      </w:r>
-      <w:proofErr w:type="spellEnd"/>
-      <w:r>
-        <w:rPr>
-          <w:rFonts w:asciiTheme="minorHAnsi" w:hAnsiTheme="minorHAnsi" w:cstheme="minorHAnsi"/>
-        </w:rPr>
-        <w:t xml:space="preserve"> fields, og for at kunne skelne mellem super og sub klasser bruger vi </w:t>
-      </w:r>
-      <w:proofErr w:type="spellStart"/>
-      <w:r>
-        <w:rPr>
-          <w:rFonts w:asciiTheme="minorHAnsi" w:hAnsiTheme="minorHAnsi" w:cstheme="minorHAnsi"/>
-        </w:rPr>
-        <w:t>delimiters</w:t>
-      </w:r>
-      <w:proofErr w:type="spellEnd"/>
-      <w:r>
-        <w:rPr>
-          <w:rFonts w:asciiTheme="minorHAnsi" w:hAnsiTheme="minorHAnsi" w:cstheme="minorHAnsi"/>
-        </w:rPr>
-        <w:t xml:space="preserve"> i vores tekst, der splitter hver linje op i et </w:t>
-      </w:r>
-      <w:proofErr w:type="spellStart"/>
-      <w:r>
-        <w:rPr>
-          <w:rFonts w:asciiTheme="minorHAnsi" w:hAnsiTheme="minorHAnsi" w:cstheme="minorHAnsi"/>
-        </w:rPr>
-        <w:t>String</w:t>
-      </w:r>
-      <w:proofErr w:type="spellEnd"/>
-      <w:r>
-        <w:rPr>
-          <w:rFonts w:asciiTheme="minorHAnsi" w:hAnsiTheme="minorHAnsi" w:cstheme="minorHAnsi"/>
-        </w:rPr>
-        <w:t xml:space="preserve"> array.</w:t>
+        <w:t>For at kunne have mellemrum i vores String fields, og for at kunne skelne mellem super og sub klasser bruger vi delimiters i vores tekst, der splitter hver linje op i et String array.</w:t>
       </w:r>
     </w:p>
     <w:p>
@@ -9565,35 +8437,7 @@
         <w:rPr>
           <w:rFonts w:asciiTheme="minorHAnsi" w:hAnsiTheme="minorHAnsi" w:cstheme="minorHAnsi"/>
         </w:rPr>
-        <w:t xml:space="preserve">’:’ indikerer at det er et nyt </w:t>
-      </w:r>
-      <w:proofErr w:type="spellStart"/>
-      <w:r>
-        <w:rPr>
-          <w:rFonts w:asciiTheme="minorHAnsi" w:hAnsiTheme="minorHAnsi" w:cstheme="minorHAnsi"/>
-        </w:rPr>
-        <w:t>token</w:t>
-      </w:r>
-      <w:proofErr w:type="spellEnd"/>
-      <w:r>
-        <w:rPr>
-          <w:rFonts w:asciiTheme="minorHAnsi" w:hAnsiTheme="minorHAnsi" w:cstheme="minorHAnsi"/>
-        </w:rPr>
-        <w:t xml:space="preserve"> og ’#’ at det er </w:t>
-      </w:r>
-      <w:proofErr w:type="spellStart"/>
-      <w:r>
-        <w:rPr>
-          <w:rFonts w:asciiTheme="minorHAnsi" w:hAnsiTheme="minorHAnsi" w:cstheme="minorHAnsi"/>
-        </w:rPr>
-        <w:t>tokens</w:t>
-      </w:r>
-      <w:proofErr w:type="spellEnd"/>
-      <w:r>
-        <w:rPr>
-          <w:rFonts w:asciiTheme="minorHAnsi" w:hAnsiTheme="minorHAnsi" w:cstheme="minorHAnsi"/>
-        </w:rPr>
-        <w:t>, der er unikke til subklasser.</w:t>
+        <w:t>’:’ indikerer at det er et nyt token og ’#’ at det er tokens, der er unikke til subklasser.</w:t>
       </w:r>
     </w:p>
     <w:p>
@@ -9609,35 +8453,7 @@
         <w:rPr>
           <w:rFonts w:asciiTheme="minorHAnsi" w:hAnsiTheme="minorHAnsi" w:cstheme="minorHAnsi"/>
         </w:rPr>
-        <w:t xml:space="preserve">For at gøre det lettere at arbejde med super og subklasser, har vi et </w:t>
-      </w:r>
-      <w:proofErr w:type="spellStart"/>
-      <w:r>
-        <w:rPr>
-          <w:rFonts w:asciiTheme="minorHAnsi" w:hAnsiTheme="minorHAnsi" w:cstheme="minorHAnsi"/>
-        </w:rPr>
-        <w:t>boolean</w:t>
-      </w:r>
-      <w:proofErr w:type="spellEnd"/>
-      <w:r>
-        <w:rPr>
-          <w:rFonts w:asciiTheme="minorHAnsi" w:hAnsiTheme="minorHAnsi" w:cstheme="minorHAnsi"/>
-        </w:rPr>
-        <w:t xml:space="preserve"> </w:t>
-      </w:r>
-      <w:proofErr w:type="spellStart"/>
-      <w:r>
-        <w:rPr>
-          <w:rFonts w:asciiTheme="minorHAnsi" w:hAnsiTheme="minorHAnsi" w:cstheme="minorHAnsi"/>
-        </w:rPr>
-        <w:t>field</w:t>
-      </w:r>
-      <w:proofErr w:type="spellEnd"/>
-      <w:r>
-        <w:rPr>
-          <w:rFonts w:asciiTheme="minorHAnsi" w:hAnsiTheme="minorHAnsi" w:cstheme="minorHAnsi"/>
-        </w:rPr>
-        <w:t>, der fortæller om objektet er super eller sub klasse.</w:t>
+        <w:t>For at gøre det lettere at arbejde med super og subklasser, har vi et boolean field, der fortæller om objektet er super eller sub klasse.</w:t>
       </w:r>
     </w:p>
     <w:p>
@@ -9653,63 +8469,7 @@
         <w:rPr>
           <w:rFonts w:asciiTheme="minorHAnsi" w:hAnsiTheme="minorHAnsi" w:cstheme="minorHAnsi"/>
         </w:rPr>
-        <w:t>Derfor kan vi f.eks. lave et ”</w:t>
-      </w:r>
-      <w:proofErr w:type="spellStart"/>
-      <w:r>
-        <w:rPr>
-          <w:rFonts w:asciiTheme="minorHAnsi" w:hAnsiTheme="minorHAnsi" w:cstheme="minorHAnsi"/>
-        </w:rPr>
-        <w:t>if</w:t>
-      </w:r>
-      <w:proofErr w:type="spellEnd"/>
-      <w:r>
-        <w:rPr>
-          <w:rFonts w:asciiTheme="minorHAnsi" w:hAnsiTheme="minorHAnsi" w:cstheme="minorHAnsi"/>
-        </w:rPr>
-        <w:t xml:space="preserve"> statement”, der </w:t>
-      </w:r>
-      <w:proofErr w:type="spellStart"/>
-      <w:r>
-        <w:rPr>
-          <w:rFonts w:asciiTheme="minorHAnsi" w:hAnsiTheme="minorHAnsi" w:cstheme="minorHAnsi"/>
-        </w:rPr>
-        <w:t>checker</w:t>
-      </w:r>
-      <w:proofErr w:type="spellEnd"/>
-      <w:r>
-        <w:rPr>
-          <w:rFonts w:asciiTheme="minorHAnsi" w:hAnsiTheme="minorHAnsi" w:cstheme="minorHAnsi"/>
-        </w:rPr>
-        <w:t xml:space="preserve"> om et medlem er af subklassen </w:t>
-      </w:r>
-      <w:proofErr w:type="spellStart"/>
-      <w:r>
-        <w:rPr>
-          <w:rFonts w:asciiTheme="minorHAnsi" w:hAnsiTheme="minorHAnsi" w:cstheme="minorHAnsi"/>
-        </w:rPr>
-        <w:t>CompetetitiveMember</w:t>
-      </w:r>
-      <w:proofErr w:type="spellEnd"/>
-      <w:r>
-        <w:rPr>
-          <w:rFonts w:asciiTheme="minorHAnsi" w:hAnsiTheme="minorHAnsi" w:cstheme="minorHAnsi"/>
-        </w:rPr>
-        <w:t xml:space="preserve">, mens vi læser en linje i filen ved at parse en bestemt plads i arrayet til </w:t>
-      </w:r>
-      <w:proofErr w:type="spellStart"/>
-      <w:r>
-        <w:rPr>
-          <w:rFonts w:asciiTheme="minorHAnsi" w:hAnsiTheme="minorHAnsi" w:cstheme="minorHAnsi"/>
-        </w:rPr>
-        <w:t>boolean</w:t>
-      </w:r>
-      <w:proofErr w:type="spellEnd"/>
-      <w:r>
-        <w:rPr>
-          <w:rFonts w:asciiTheme="minorHAnsi" w:hAnsiTheme="minorHAnsi" w:cstheme="minorHAnsi"/>
-        </w:rPr>
-        <w:t xml:space="preserve"> og dermed lave en instans af den rigtige klasse.</w:t>
+        <w:t>Derfor kan vi f.eks. lave et ”if statement”, der checker om et medlem er af subklassen CompetetitiveMember, mens vi læser en linje i filen ved at parse en bestemt plads i arrayet til boolean og dermed lave en instans af den rigtige klasse.</w:t>
       </w:r>
     </w:p>
     <w:p>
@@ -9725,21 +8485,7 @@
         <w:rPr>
           <w:rFonts w:asciiTheme="minorHAnsi" w:hAnsiTheme="minorHAnsi" w:cstheme="minorHAnsi"/>
         </w:rPr>
-        <w:t xml:space="preserve">Nogle af disse objekter skulle også have fields med referencer til andre objekter. Et eksempel på dette er Record, som har et Member </w:t>
-      </w:r>
-      <w:proofErr w:type="spellStart"/>
-      <w:r>
-        <w:rPr>
-          <w:rFonts w:asciiTheme="minorHAnsi" w:hAnsiTheme="minorHAnsi" w:cstheme="minorHAnsi"/>
-        </w:rPr>
-        <w:t>field</w:t>
-      </w:r>
-      <w:proofErr w:type="spellEnd"/>
-      <w:r>
-        <w:rPr>
-          <w:rFonts w:asciiTheme="minorHAnsi" w:hAnsiTheme="minorHAnsi" w:cstheme="minorHAnsi"/>
-        </w:rPr>
-        <w:t>, der indikerer hvem der har sat rekorden.</w:t>
+        <w:t>Nogle af disse objekter skulle også have fields med referencer til andre objekter. Et eksempel på dette er Record, som har et Member field, der indikerer hvem der har sat rekorden.</w:t>
       </w:r>
     </w:p>
     <w:p>
@@ -9830,21 +8576,7 @@
           <w:rFonts w:asciiTheme="minorHAnsi" w:hAnsiTheme="minorHAnsi" w:cstheme="minorHAnsi"/>
         </w:rPr>
         <w:lastRenderedPageBreak/>
-        <w:t xml:space="preserve">Der blev diskuteret indbyrdes, om vi skulle lave et login modul, og om hvordan man skulle fortolke opgavebeskrivelsen med hensyn til, at </w:t>
-      </w:r>
-      <w:proofErr w:type="spellStart"/>
-      <w:r>
-        <w:rPr>
-          <w:rFonts w:asciiTheme="minorHAnsi" w:hAnsiTheme="minorHAnsi" w:cstheme="minorHAnsi"/>
-        </w:rPr>
-        <w:t>forskeligt</w:t>
-      </w:r>
-      <w:proofErr w:type="spellEnd"/>
-      <w:r>
-        <w:rPr>
-          <w:rFonts w:asciiTheme="minorHAnsi" w:hAnsiTheme="minorHAnsi" w:cstheme="minorHAnsi"/>
-        </w:rPr>
-        <w:t xml:space="preserve"> personale skal bruge forskellige funktioner i programmet.</w:t>
+        <w:t>Der blev diskuteret indbyrdes, om vi skulle lave et login modul, og om hvordan man skulle fortolke opgavebeskrivelsen med hensyn til, at forskeligt personale skal bruge forskellige funktioner i programmet.</w:t>
       </w:r>
     </w:p>
     <w:p>
@@ -9860,49 +8592,7 @@
         <w:rPr>
           <w:rFonts w:asciiTheme="minorHAnsi" w:hAnsiTheme="minorHAnsi" w:cstheme="minorHAnsi"/>
         </w:rPr>
-        <w:t xml:space="preserve">Vi kom til den konklusion, at vi ville springe dette trin over, </w:t>
-      </w:r>
-      <w:proofErr w:type="spellStart"/>
-      <w:r>
-        <w:rPr>
-          <w:rFonts w:asciiTheme="minorHAnsi" w:hAnsiTheme="minorHAnsi" w:cstheme="minorHAnsi"/>
-        </w:rPr>
-        <w:t>bla</w:t>
-      </w:r>
-      <w:proofErr w:type="spellEnd"/>
-      <w:r>
-        <w:rPr>
-          <w:rFonts w:asciiTheme="minorHAnsi" w:hAnsiTheme="minorHAnsi" w:cstheme="minorHAnsi"/>
-        </w:rPr>
-        <w:t xml:space="preserve">. fordi hele tiden at skulle tjekke brugerens privilegier, ville blive snørklet, og at fordi vi på første semester kun har lært at gemme oplysninger i </w:t>
-      </w:r>
-      <w:proofErr w:type="spellStart"/>
-      <w:r>
-        <w:rPr>
-          <w:rFonts w:asciiTheme="minorHAnsi" w:hAnsiTheme="minorHAnsi" w:cstheme="minorHAnsi"/>
-        </w:rPr>
-        <w:t>plaintext</w:t>
-      </w:r>
-      <w:proofErr w:type="spellEnd"/>
-      <w:r>
-        <w:rPr>
-          <w:rFonts w:asciiTheme="minorHAnsi" w:hAnsiTheme="minorHAnsi" w:cstheme="minorHAnsi"/>
-        </w:rPr>
-        <w:t xml:space="preserve"> lokalt. Derfor skulle passwords enten </w:t>
-      </w:r>
-      <w:proofErr w:type="spellStart"/>
-      <w:r>
-        <w:rPr>
-          <w:rFonts w:asciiTheme="minorHAnsi" w:hAnsiTheme="minorHAnsi" w:cstheme="minorHAnsi"/>
-        </w:rPr>
-        <w:t>hardcodes</w:t>
-      </w:r>
-      <w:proofErr w:type="spellEnd"/>
-      <w:r>
-        <w:rPr>
-          <w:rFonts w:asciiTheme="minorHAnsi" w:hAnsiTheme="minorHAnsi" w:cstheme="minorHAnsi"/>
-        </w:rPr>
-        <w:t xml:space="preserve"> i kildekoden eller også ville alle med adgang til systemet kunne bruge operativsystemets stifinder til at åbne filerne og aflæse koderne.</w:t>
+        <w:t>Vi kom til den konklusion, at vi ville springe dette trin over, bla. fordi hele tiden at skulle tjekke brugerens privilegier, ville blive snørklet, og at fordi vi på første semester kun har lært at gemme oplysninger i plaintext lokalt. Derfor skulle passwords enten hardcodes i kildekoden eller også ville alle med adgang til systemet kunne bruge operativsystemets stifinder til at åbne filerne og aflæse koderne.</w:t>
       </w:r>
     </w:p>
     <w:p>
@@ -9918,35 +8608,7 @@
         <w:rPr>
           <w:rFonts w:asciiTheme="minorHAnsi" w:hAnsiTheme="minorHAnsi" w:cstheme="minorHAnsi"/>
         </w:rPr>
-        <w:t xml:space="preserve">Efter at fundamentet var på plads, uddelegerede vi forskellige undermenuer, så alle havde ansvar for at lave en del af programmet. Vi blev enige om at bruge </w:t>
-      </w:r>
-      <w:proofErr w:type="spellStart"/>
-      <w:r>
-        <w:rPr>
-          <w:rFonts w:asciiTheme="minorHAnsi" w:hAnsiTheme="minorHAnsi" w:cstheme="minorHAnsi"/>
-        </w:rPr>
-        <w:t>git</w:t>
-      </w:r>
-      <w:proofErr w:type="spellEnd"/>
-      <w:r>
-        <w:rPr>
-          <w:rFonts w:asciiTheme="minorHAnsi" w:hAnsiTheme="minorHAnsi" w:cstheme="minorHAnsi"/>
-        </w:rPr>
-        <w:t xml:space="preserve"> og </w:t>
-      </w:r>
-      <w:proofErr w:type="spellStart"/>
-      <w:r>
-        <w:rPr>
-          <w:rFonts w:asciiTheme="minorHAnsi" w:hAnsiTheme="minorHAnsi" w:cstheme="minorHAnsi"/>
-        </w:rPr>
-        <w:t>github</w:t>
-      </w:r>
-      <w:proofErr w:type="spellEnd"/>
-      <w:r>
-        <w:rPr>
-          <w:rFonts w:asciiTheme="minorHAnsi" w:hAnsiTheme="minorHAnsi" w:cstheme="minorHAnsi"/>
-        </w:rPr>
-        <w:t xml:space="preserve"> som versionsstyring, så man kunne se de ændringer og opdateringer de andre havde lavet, og kunne splejse vores kode sammen.</w:t>
+        <w:t>Efter at fundamentet var på plads, uddelegerede vi forskellige undermenuer, så alle havde ansvar for at lave en del af programmet. Vi blev enige om at bruge git og github som versionsstyring, så man kunne se de ændringer og opdateringer de andre havde lavet, og kunne splejse vores kode sammen.</w:t>
       </w:r>
     </w:p>
     <w:p>
@@ -9962,21 +8624,7 @@
         <w:rPr>
           <w:rFonts w:asciiTheme="minorHAnsi" w:hAnsiTheme="minorHAnsi" w:cstheme="minorHAnsi"/>
         </w:rPr>
-        <w:t xml:space="preserve">Vi aftalte på forhånd, at objekter med </w:t>
-      </w:r>
-      <w:proofErr w:type="spellStart"/>
-      <w:r>
-        <w:rPr>
-          <w:rFonts w:asciiTheme="minorHAnsi" w:hAnsiTheme="minorHAnsi" w:cstheme="minorHAnsi"/>
-        </w:rPr>
-        <w:t>persistens</w:t>
-      </w:r>
-      <w:proofErr w:type="spellEnd"/>
-      <w:r>
-        <w:rPr>
-          <w:rFonts w:asciiTheme="minorHAnsi" w:hAnsiTheme="minorHAnsi" w:cstheme="minorHAnsi"/>
-        </w:rPr>
-        <w:t xml:space="preserve">, dvs. rekorder og medlemmer skulle have CRUD funktioner. </w:t>
+        <w:t xml:space="preserve">Vi aftalte på forhånd, at objekter med persistens, dvs. rekorder og medlemmer skulle have CRUD funktioner. </w:t>
       </w:r>
     </w:p>
     <w:p>
@@ -10008,63 +8656,7 @@
         <w:rPr>
           <w:rFonts w:asciiTheme="minorHAnsi" w:hAnsiTheme="minorHAnsi" w:cstheme="minorHAnsi"/>
         </w:rPr>
-        <w:t>Rekord funktioner er presset ind i undermenuen ”</w:t>
-      </w:r>
-      <w:proofErr w:type="spellStart"/>
-      <w:r>
-        <w:rPr>
-          <w:rFonts w:asciiTheme="minorHAnsi" w:hAnsiTheme="minorHAnsi" w:cstheme="minorHAnsi"/>
-        </w:rPr>
-        <w:t>Competitive</w:t>
-      </w:r>
-      <w:proofErr w:type="spellEnd"/>
-      <w:r>
-        <w:rPr>
-          <w:rFonts w:asciiTheme="minorHAnsi" w:hAnsiTheme="minorHAnsi" w:cstheme="minorHAnsi"/>
-        </w:rPr>
-        <w:t xml:space="preserve"> Menu” og hvor der er endnu 3 undermenuer, Personal </w:t>
-      </w:r>
-      <w:proofErr w:type="spellStart"/>
-      <w:r>
-        <w:rPr>
-          <w:rFonts w:asciiTheme="minorHAnsi" w:hAnsiTheme="minorHAnsi" w:cstheme="minorHAnsi"/>
-        </w:rPr>
-        <w:t>records</w:t>
-      </w:r>
-      <w:proofErr w:type="spellEnd"/>
-      <w:r>
-        <w:rPr>
-          <w:rFonts w:asciiTheme="minorHAnsi" w:hAnsiTheme="minorHAnsi" w:cstheme="minorHAnsi"/>
-        </w:rPr>
-        <w:t xml:space="preserve">, </w:t>
-      </w:r>
-      <w:proofErr w:type="spellStart"/>
-      <w:r>
-        <w:rPr>
-          <w:rFonts w:asciiTheme="minorHAnsi" w:hAnsiTheme="minorHAnsi" w:cstheme="minorHAnsi"/>
-        </w:rPr>
-        <w:t>Competition</w:t>
-      </w:r>
-      <w:proofErr w:type="spellEnd"/>
-      <w:r>
-        <w:rPr>
-          <w:rFonts w:asciiTheme="minorHAnsi" w:hAnsiTheme="minorHAnsi" w:cstheme="minorHAnsi"/>
-        </w:rPr>
-        <w:t xml:space="preserve"> </w:t>
-      </w:r>
-      <w:proofErr w:type="spellStart"/>
-      <w:r>
-        <w:rPr>
-          <w:rFonts w:asciiTheme="minorHAnsi" w:hAnsiTheme="minorHAnsi" w:cstheme="minorHAnsi"/>
-        </w:rPr>
-        <w:t>records</w:t>
-      </w:r>
-      <w:proofErr w:type="spellEnd"/>
-      <w:r>
-        <w:rPr>
-          <w:rFonts w:asciiTheme="minorHAnsi" w:hAnsiTheme="minorHAnsi" w:cstheme="minorHAnsi"/>
-        </w:rPr>
-        <w:t xml:space="preserve"> og Teams.</w:t>
+        <w:t>Rekord funktioner er presset ind i undermenuen ”Competitive Menu” og hvor der er endnu 3 undermenuer, Personal records, Competition records og Teams.</w:t>
       </w:r>
     </w:p>
     <w:p>
@@ -10080,28 +8672,7 @@
         <w:rPr>
           <w:rFonts w:asciiTheme="minorHAnsi" w:hAnsiTheme="minorHAnsi" w:cstheme="minorHAnsi"/>
         </w:rPr>
-        <w:t xml:space="preserve">Som beskrevet i opgavebeskrivelsen skulle en træner kunne trække sine bedste 5 svømmere inden for hver disciplin. Det blev en udfordring, fordi vores liste med rekorder ikke er sorteret efter tid, men efter tilføjelse. En normal </w:t>
-      </w:r>
-      <w:proofErr w:type="spellStart"/>
-      <w:r>
-        <w:rPr>
-          <w:rFonts w:asciiTheme="minorHAnsi" w:hAnsiTheme="minorHAnsi" w:cstheme="minorHAnsi"/>
-        </w:rPr>
-        <w:t>Collections.sort</w:t>
-      </w:r>
-      <w:proofErr w:type="spellEnd"/>
-      <w:r>
-        <w:rPr>
-          <w:rFonts w:asciiTheme="minorHAnsi" w:hAnsiTheme="minorHAnsi" w:cstheme="minorHAnsi"/>
-        </w:rPr>
-        <w:t xml:space="preserve">() kunne ikke bruges, fordi vores liste ikke består af simple datatyper, men af Record objekter. Vi skulle bruge en algoritme til at sortere vores rekorder efter tid. En hurtigt tur på </w:t>
-      </w:r>
-      <w:proofErr w:type="gramStart"/>
-      <w:r>
-        <w:rPr>
-          <w:rFonts w:asciiTheme="minorHAnsi" w:hAnsiTheme="minorHAnsi" w:cstheme="minorHAnsi"/>
-        </w:rPr>
-        <w:t xml:space="preserve">Wikipedia </w:t>
+        <w:t xml:space="preserve">Som beskrevet i opgavebeskrivelsen skulle en træner kunne trække sine bedste 5 svømmere inden for hver disciplin. Det blev en udfordring, fordi vores liste med rekorder ikke er sorteret efter tid, men efter tilføjelse. En normal Collections.sort() kunne ikke bruges, fordi vores liste ikke består af simple datatyper, men af Record objekter. Vi skulle bruge en algoritme til at sortere vores rekorder efter tid. En hurtigt tur på Wikipedia </w:t>
       </w:r>
       <w:r>
         <w:rPr>
@@ -10115,9 +8686,15 @@
           <w:rFonts w:asciiTheme="minorHAnsi" w:hAnsiTheme="minorHAnsi" w:cstheme="minorHAnsi"/>
           <w:vertAlign w:val="superscript"/>
         </w:rPr>
-        <w:t>,</w:t>
-      </w:r>
-      <w:proofErr w:type="gramEnd"/>
+        <w:t xml:space="preserve">, </w:t>
+      </w:r>
+      <w:r>
+        <w:rPr>
+          <w:rStyle w:val="Fodnotehenvisning"/>
+          <w:rFonts w:asciiTheme="minorHAnsi" w:hAnsiTheme="minorHAnsi" w:cstheme="minorHAnsi"/>
+        </w:rPr>
+        <w:footnoteReference w:id="2"/>
+      </w:r>
       <w:r>
         <w:rPr>
           <w:rFonts w:asciiTheme="minorHAnsi" w:hAnsiTheme="minorHAnsi" w:cstheme="minorHAnsi"/>
@@ -10127,37 +8704,9 @@
       </w:r>
       <w:r>
         <w:rPr>
-          <w:rStyle w:val="Fodnotehenvisning"/>
           <w:rFonts w:asciiTheme="minorHAnsi" w:hAnsiTheme="minorHAnsi" w:cstheme="minorHAnsi"/>
         </w:rPr>
-        <w:footnoteReference w:id="2"/>
-      </w:r>
-      <w:r>
-        <w:rPr>
-          <w:rFonts w:asciiTheme="minorHAnsi" w:hAnsiTheme="minorHAnsi" w:cstheme="minorHAnsi"/>
-          <w:vertAlign w:val="superscript"/>
-        </w:rPr>
-        <w:t xml:space="preserve"> </w:t>
-      </w:r>
-      <w:r>
-        <w:rPr>
-          <w:rFonts w:asciiTheme="minorHAnsi" w:hAnsiTheme="minorHAnsi" w:cstheme="minorHAnsi"/>
-        </w:rPr>
-        <w:t>afslørede, at ”</w:t>
-      </w:r>
-      <w:proofErr w:type="spellStart"/>
-      <w:r>
-        <w:rPr>
-          <w:rFonts w:asciiTheme="minorHAnsi" w:hAnsiTheme="minorHAnsi" w:cstheme="minorHAnsi"/>
-        </w:rPr>
-        <w:t>Selection</w:t>
-      </w:r>
-      <w:proofErr w:type="spellEnd"/>
-      <w:r>
-        <w:rPr>
-          <w:rFonts w:asciiTheme="minorHAnsi" w:hAnsiTheme="minorHAnsi" w:cstheme="minorHAnsi"/>
-        </w:rPr>
-        <w:t xml:space="preserve"> sort” vil være en simpel algoritme at kode og implementere. Som vist på billedet, går man listen igennem, og bytter den nuværende værdi rundt med den mindste værdi i listen, der kommer efter sig selv.</w:t>
+        <w:t>afslørede, at ”Selection sort” vil være en simpel algoritme at kode og implementere. Som vist på billedet, går man listen igennem, og bytter den nuværende værdi rundt med den mindste værdi i listen, der kommer efter sig selv.</w:t>
       </w:r>
     </w:p>
     <w:p>
@@ -10268,21 +8817,7 @@
         <w:rPr>
           <w:rFonts w:asciiTheme="minorHAnsi" w:hAnsiTheme="minorHAnsi" w:cstheme="minorHAnsi"/>
         </w:rPr>
-        <w:t xml:space="preserve">Da vi ikke </w:t>
-      </w:r>
-      <w:proofErr w:type="spellStart"/>
-      <w:r>
-        <w:rPr>
-          <w:rFonts w:asciiTheme="minorHAnsi" w:hAnsiTheme="minorHAnsi" w:cstheme="minorHAnsi"/>
-        </w:rPr>
-        <w:t>overskriver</w:t>
-      </w:r>
-      <w:proofErr w:type="spellEnd"/>
-      <w:r>
-        <w:rPr>
-          <w:rFonts w:asciiTheme="minorHAnsi" w:hAnsiTheme="minorHAnsi" w:cstheme="minorHAnsi"/>
-        </w:rPr>
-        <w:t xml:space="preserve"> eller sletter et medlems rekorder, når medlemmet laver en ny, tjekker vi også om medlemmet allerede er blevet trukket som en af de 5 bedste.</w:t>
+        <w:t>Da vi ikke overskriver eller sletter et medlems rekorder, når medlemmet laver en ny, tjekker vi også om medlemmet allerede er blevet trukket som en af de 5 bedste.</w:t>
       </w:r>
     </w:p>
     <w:p>
@@ -10301,17 +8836,110 @@
         <w:t>Rekorderne og de ting man skal kunne med dem ifølge opgavebeskrivelsen, virker ret beskedne. Vi diskuterede om vi skulle udbygge systemet, så der også er distancer og bedre integration med turneringer m.m. Men det endte med, at vi besluttede os for at holde os ret tæt på de krav der blev stillet.</w:t>
       </w:r>
     </w:p>
-    <w:bookmarkEnd w:id="2"/>
-    <w:p>
-      <w:pPr>
-        <w:jc w:val="left"/>
+    <w:p>
+      <w:pPr>
         <w:rPr>
           <w:rStyle w:val="Strk"/>
           <w:rFonts w:cstheme="minorHAnsi"/>
           <w:b w:val="0"/>
         </w:rPr>
       </w:pPr>
-    </w:p>
+      <w:r>
+        <w:rPr>
+          <w:rStyle w:val="Strk"/>
+          <w:rFonts w:cstheme="minorHAnsi"/>
+          <w:b w:val="0"/>
+        </w:rPr>
+        <w:br w:type="page"/>
+      </w:r>
+    </w:p>
+    <w:p>
+      <w:pPr>
+        <w:pStyle w:val="Titel"/>
+        <w:rPr>
+          <w:rStyle w:val="Strk"/>
+          <w:rFonts w:cstheme="minorHAnsi"/>
+          <w:b/>
+          <w:sz w:val="56"/>
+          <w:szCs w:val="56"/>
+        </w:rPr>
+      </w:pPr>
+      <w:r>
+        <w:rPr>
+          <w:rStyle w:val="Strk"/>
+          <w:rFonts w:cstheme="minorHAnsi"/>
+          <w:b/>
+          <w:sz w:val="56"/>
+          <w:szCs w:val="56"/>
+        </w:rPr>
+        <w:lastRenderedPageBreak/>
+        <w:t>Konklusion</w:t>
+      </w:r>
+    </w:p>
+    <w:p>
+      <w:pPr>
+        <w:rPr>
+          <w:sz w:val="24"/>
+          <w:szCs w:val="24"/>
+        </w:rPr>
+      </w:pPr>
+    </w:p>
+    <w:p>
+      <w:pPr>
+        <w:jc w:val="left"/>
+        <w:rPr>
+          <w:sz w:val="24"/>
+          <w:szCs w:val="24"/>
+        </w:rPr>
+      </w:pPr>
+      <w:r>
+        <w:rPr>
+          <w:sz w:val="24"/>
+          <w:szCs w:val="24"/>
+        </w:rPr>
+        <w:t>Ud fra kundens ønsker kan vi konkludere, at de fik, hvad de bad om. Ydermere fik det ekstra funktioner, som de ikke havde specificeret, men som vi mente ville gavne dem og systemet som helhed. Eksempelvis gav vi klubtræneren muligheden for, at dele konkurrencesvømmerne ind i hold efter svømmedisciplin, køn og alder. Derudover gav vi kasseren mulighed for, at tjekke balancen på hvert enkelte medlem, da alle kunder er registreret med en konto, hvori der kan betales. Endvidere er systemet blevet gjort nemmere for medarbejderne, da systemet selv finder ud af, hvor meget de enkelte kunder skal betale. Dette gøres ud fra deres CPR-nummer, hvor systemet trækker aldersgruppen ud og inddeler betalingen således.</w:t>
+      </w:r>
+      <w:r>
+        <w:rPr>
+          <w:sz w:val="24"/>
+          <w:szCs w:val="24"/>
+        </w:rPr>
+        <w:br/>
+        <w:t xml:space="preserve">Systemet er delt op i moduler, som gør det ekstra fleksibelt og nemt, hvis der skal udskiftes moduler. Eksempelvis, hvis man ville skifte konsol-UI ’en ud med et GUI, kan dette gøres forholdsvis nemt. </w:t>
+      </w:r>
+      <w:r>
+        <w:rPr>
+          <w:sz w:val="24"/>
+          <w:szCs w:val="24"/>
+        </w:rPr>
+        <w:br/>
+      </w:r>
+    </w:p>
+    <w:p>
+      <w:pPr>
+        <w:jc w:val="left"/>
+        <w:rPr>
+          <w:sz w:val="24"/>
+          <w:szCs w:val="24"/>
+        </w:rPr>
+      </w:pPr>
+      <w:r>
+        <w:rPr>
+          <w:sz w:val="24"/>
+          <w:szCs w:val="24"/>
+        </w:rPr>
+        <w:t xml:space="preserve">Vi lagde hurtigt en arbejdskontrakt, således vi alle vidste, hvornår alle havde mulighed for, at arbejde. Der blev aftalt en generel arbejdsperiode, som lød på 10:00 – 18:00. Dette betød ikke, at man skulle være fysisk til stede i den periode, men derimod at det var den periode man skulle være til rådighed i. Denne periode blev ikke ændret på, med undtagen af et par dage, hvor folk skulle på arbejde. Vi valgte at møde lidt senere, da nogle havde længere til skole end andre, nogle kunne bedre lide at arbejde lidt senere og nogle havde søvnproblemer. Foruden disse små problematikker med tiden, har det generelt været et godt gruppearbejde. Der har på intet tidspunkt været negativ stemning og der har været plads til, at have det sjovt samtidig med, at man skulle arbejde. Inden vi gik fra skolen af aftalte vi, hvad der skulle laves derhjemme og der blev aftalt et medie, hvorpå vi alle kunne mødes i tilfælde af problemer og/eller hjælp (Facebook, Discord, Teamviewer og lignende). </w:t>
+      </w:r>
+      <w:r>
+        <w:rPr>
+          <w:sz w:val="24"/>
+          <w:szCs w:val="24"/>
+        </w:rPr>
+        <w:br/>
+        <w:t xml:space="preserve">Vi benyttede os af Git og GitHub til versionsstyring, så vi hurtigt og effektivt kunne skubbe opdateringer ud til hinanden. </w:t>
+      </w:r>
+    </w:p>
+    <w:p/>
     <w:sectPr>
       <w:footerReference w:type="default" r:id="rId22"/>
       <w:pgSz w:w="11906" w:h="16838"/>
@@ -10371,7 +8999,7 @@
           <w:rPr>
             <w:noProof/>
           </w:rPr>
-          <w:t>25</w:t>
+          <w:t>21</w:t>
         </w:r>
         <w:r>
           <w:fldChar w:fldCharType="end"/>
@@ -12387,7 +11015,7 @@
   <w:style w:type="paragraph" w:default="1" w:styleId="Normal">
     <w:name w:val="Normal"/>
     <w:qFormat/>
-    <w:rsid w:val="009A5FBF"/>
+    <w:rsid w:val="00C31239"/>
   </w:style>
   <w:style w:type="paragraph" w:styleId="Overskrift1">
     <w:name w:val="heading 1"/>
@@ -12396,7 +11024,7 @@
     <w:link w:val="Overskrift1Tegn"/>
     <w:uiPriority w:val="9"/>
     <w:qFormat/>
-    <w:rsid w:val="009A5FBF"/>
+    <w:rsid w:val="00C31239"/>
     <w:pPr>
       <w:keepNext/>
       <w:keepLines/>
@@ -12421,7 +11049,7 @@
     <w:uiPriority w:val="9"/>
     <w:unhideWhenUsed/>
     <w:qFormat/>
-    <w:rsid w:val="009A5FBF"/>
+    <w:rsid w:val="00C31239"/>
     <w:pPr>
       <w:keepNext/>
       <w:keepLines/>
@@ -12444,7 +11072,7 @@
     <w:uiPriority w:val="9"/>
     <w:unhideWhenUsed/>
     <w:qFormat/>
-    <w:rsid w:val="009A5FBF"/>
+    <w:rsid w:val="00C31239"/>
     <w:pPr>
       <w:keepNext/>
       <w:keepLines/>
@@ -12467,7 +11095,7 @@
     <w:semiHidden/>
     <w:unhideWhenUsed/>
     <w:qFormat/>
-    <w:rsid w:val="009A5FBF"/>
+    <w:rsid w:val="00C31239"/>
     <w:pPr>
       <w:keepNext/>
       <w:keepLines/>
@@ -12491,7 +11119,7 @@
     <w:semiHidden/>
     <w:unhideWhenUsed/>
     <w:qFormat/>
-    <w:rsid w:val="009A5FBF"/>
+    <w:rsid w:val="00C31239"/>
     <w:pPr>
       <w:keepNext/>
       <w:keepLines/>
@@ -12513,7 +11141,7 @@
     <w:semiHidden/>
     <w:unhideWhenUsed/>
     <w:qFormat/>
-    <w:rsid w:val="009A5FBF"/>
+    <w:rsid w:val="00C31239"/>
     <w:pPr>
       <w:keepNext/>
       <w:keepLines/>
@@ -12537,7 +11165,7 @@
     <w:semiHidden/>
     <w:unhideWhenUsed/>
     <w:qFormat/>
-    <w:rsid w:val="009A5FBF"/>
+    <w:rsid w:val="00C31239"/>
     <w:pPr>
       <w:keepNext/>
       <w:keepLines/>
@@ -12558,7 +11186,7 @@
     <w:semiHidden/>
     <w:unhideWhenUsed/>
     <w:qFormat/>
-    <w:rsid w:val="009A5FBF"/>
+    <w:rsid w:val="00C31239"/>
     <w:pPr>
       <w:keepNext/>
       <w:keepLines/>
@@ -12579,7 +11207,7 @@
     <w:semiHidden/>
     <w:unhideWhenUsed/>
     <w:qFormat/>
-    <w:rsid w:val="009A5FBF"/>
+    <w:rsid w:val="00C31239"/>
     <w:pPr>
       <w:keepNext/>
       <w:keepLines/>
@@ -12653,7 +11281,7 @@
     <w:uiPriority w:val="35"/>
     <w:unhideWhenUsed/>
     <w:qFormat/>
-    <w:rsid w:val="009A5FBF"/>
+    <w:rsid w:val="00C31239"/>
     <w:rPr>
       <w:b/>
       <w:bCs/>
@@ -12675,7 +11303,7 @@
     <w:link w:val="TitelTegn"/>
     <w:uiPriority w:val="10"/>
     <w:qFormat/>
-    <w:rsid w:val="009A5FBF"/>
+    <w:rsid w:val="00C31239"/>
     <w:pPr>
       <w:spacing w:after="0" w:line="240" w:lineRule="auto"/>
       <w:contextualSpacing/>
@@ -12697,7 +11325,7 @@
     <w:link w:val="UndertitelTegn"/>
     <w:uiPriority w:val="11"/>
     <w:qFormat/>
-    <w:rsid w:val="009A5FBF"/>
+    <w:rsid w:val="00C31239"/>
     <w:pPr>
       <w:numPr>
         <w:ilvl w:val="1"/>
@@ -12750,7 +11378,7 @@
     <w:basedOn w:val="Standardskrifttypeiafsnit"/>
     <w:uiPriority w:val="22"/>
     <w:qFormat/>
-    <w:rsid w:val="009A5FBF"/>
+    <w:rsid w:val="00C31239"/>
     <w:rPr>
       <w:b/>
       <w:bCs/>
@@ -12762,7 +11390,7 @@
     <w:basedOn w:val="Standardskrifttypeiafsnit"/>
     <w:uiPriority w:val="20"/>
     <w:qFormat/>
-    <w:rsid w:val="009A5FBF"/>
+    <w:rsid w:val="00C31239"/>
     <w:rPr>
       <w:i/>
       <w:iCs/>
@@ -12832,7 +11460,7 @@
     <w:basedOn w:val="Standardskrifttypeiafsnit"/>
     <w:uiPriority w:val="19"/>
     <w:qFormat/>
-    <w:rsid w:val="009A5FBF"/>
+    <w:rsid w:val="00C31239"/>
     <w:rPr>
       <w:i/>
       <w:iCs/>
@@ -12939,7 +11567,7 @@
     <w:uiPriority w:val="39"/>
     <w:unhideWhenUsed/>
     <w:qFormat/>
-    <w:rsid w:val="009A5FBF"/>
+    <w:rsid w:val="00C31239"/>
     <w:pPr>
       <w:outlineLvl w:val="9"/>
     </w:pPr>
@@ -12999,7 +11627,7 @@
     <w:basedOn w:val="Standardskrifttypeiafsnit"/>
     <w:link w:val="Overskrift1"/>
     <w:uiPriority w:val="9"/>
-    <w:rsid w:val="009A5FBF"/>
+    <w:rsid w:val="00C31239"/>
     <w:rPr>
       <w:rFonts w:asciiTheme="majorHAnsi" w:eastAsiaTheme="majorEastAsia" w:hAnsiTheme="majorHAnsi" w:cstheme="majorBidi"/>
       <w:b/>
@@ -13015,7 +11643,7 @@
     <w:basedOn w:val="Standardskrifttypeiafsnit"/>
     <w:link w:val="Overskrift2"/>
     <w:uiPriority w:val="9"/>
-    <w:rsid w:val="009A5FBF"/>
+    <w:rsid w:val="00C31239"/>
     <w:rPr>
       <w:rFonts w:asciiTheme="majorHAnsi" w:eastAsiaTheme="majorEastAsia" w:hAnsiTheme="majorHAnsi" w:cstheme="majorBidi"/>
       <w:b/>
@@ -13029,7 +11657,7 @@
     <w:basedOn w:val="Standardskrifttypeiafsnit"/>
     <w:link w:val="Overskrift3"/>
     <w:uiPriority w:val="9"/>
-    <w:rsid w:val="009A5FBF"/>
+    <w:rsid w:val="00C31239"/>
     <w:rPr>
       <w:rFonts w:asciiTheme="majorHAnsi" w:eastAsiaTheme="majorEastAsia" w:hAnsiTheme="majorHAnsi" w:cstheme="majorBidi"/>
       <w:spacing w:val="4"/>
@@ -13043,7 +11671,7 @@
     <w:link w:val="Overskrift4"/>
     <w:uiPriority w:val="9"/>
     <w:semiHidden/>
-    <w:rsid w:val="009A5FBF"/>
+    <w:rsid w:val="00C31239"/>
     <w:rPr>
       <w:rFonts w:asciiTheme="majorHAnsi" w:eastAsiaTheme="majorEastAsia" w:hAnsiTheme="majorHAnsi" w:cstheme="majorBidi"/>
       <w:i/>
@@ -13058,7 +11686,7 @@
     <w:link w:val="Overskrift5"/>
     <w:uiPriority w:val="9"/>
     <w:semiHidden/>
-    <w:rsid w:val="009A5FBF"/>
+    <w:rsid w:val="00C31239"/>
     <w:rPr>
       <w:rFonts w:asciiTheme="majorHAnsi" w:eastAsiaTheme="majorEastAsia" w:hAnsiTheme="majorHAnsi" w:cstheme="majorBidi"/>
       <w:b/>
@@ -13071,7 +11699,7 @@
     <w:link w:val="Overskrift6"/>
     <w:uiPriority w:val="9"/>
     <w:semiHidden/>
-    <w:rsid w:val="009A5FBF"/>
+    <w:rsid w:val="00C31239"/>
     <w:rPr>
       <w:rFonts w:asciiTheme="majorHAnsi" w:eastAsiaTheme="majorEastAsia" w:hAnsiTheme="majorHAnsi" w:cstheme="majorBidi"/>
       <w:b/>
@@ -13086,7 +11714,7 @@
     <w:link w:val="Overskrift7"/>
     <w:uiPriority w:val="9"/>
     <w:semiHidden/>
-    <w:rsid w:val="009A5FBF"/>
+    <w:rsid w:val="00C31239"/>
     <w:rPr>
       <w:i/>
       <w:iCs/>
@@ -13098,7 +11726,7 @@
     <w:link w:val="Overskrift8"/>
     <w:uiPriority w:val="9"/>
     <w:semiHidden/>
-    <w:rsid w:val="009A5FBF"/>
+    <w:rsid w:val="00C31239"/>
     <w:rPr>
       <w:b/>
       <w:bCs/>
@@ -13110,7 +11738,7 @@
     <w:link w:val="Overskrift9"/>
     <w:uiPriority w:val="9"/>
     <w:semiHidden/>
-    <w:rsid w:val="009A5FBF"/>
+    <w:rsid w:val="00C31239"/>
     <w:rPr>
       <w:i/>
       <w:iCs/>
@@ -13121,7 +11749,7 @@
     <w:basedOn w:val="Standardskrifttypeiafsnit"/>
     <w:link w:val="Titel"/>
     <w:uiPriority w:val="10"/>
-    <w:rsid w:val="009A5FBF"/>
+    <w:rsid w:val="00C31239"/>
     <w:rPr>
       <w:rFonts w:asciiTheme="majorHAnsi" w:eastAsiaTheme="majorEastAsia" w:hAnsiTheme="majorHAnsi" w:cstheme="majorBidi"/>
       <w:b/>
@@ -13136,7 +11764,7 @@
     <w:basedOn w:val="Standardskrifttypeiafsnit"/>
     <w:link w:val="Undertitel"/>
     <w:uiPriority w:val="11"/>
-    <w:rsid w:val="009A5FBF"/>
+    <w:rsid w:val="00C31239"/>
     <w:rPr>
       <w:rFonts w:asciiTheme="majorHAnsi" w:eastAsiaTheme="majorEastAsia" w:hAnsiTheme="majorHAnsi" w:cstheme="majorBidi"/>
       <w:sz w:val="24"/>
@@ -13147,7 +11775,7 @@
     <w:name w:val="No Spacing"/>
     <w:uiPriority w:val="1"/>
     <w:qFormat/>
-    <w:rsid w:val="009A5FBF"/>
+    <w:rsid w:val="00C31239"/>
     <w:pPr>
       <w:spacing w:after="0" w:line="240" w:lineRule="auto"/>
     </w:pPr>
@@ -13159,7 +11787,7 @@
     <w:link w:val="CitatTegn"/>
     <w:uiPriority w:val="29"/>
     <w:qFormat/>
-    <w:rsid w:val="009A5FBF"/>
+    <w:rsid w:val="00C31239"/>
     <w:pPr>
       <w:spacing w:before="200" w:line="264" w:lineRule="auto"/>
       <w:ind w:left="864" w:right="864"/>
@@ -13178,7 +11806,7 @@
     <w:basedOn w:val="Standardskrifttypeiafsnit"/>
     <w:link w:val="Citat"/>
     <w:uiPriority w:val="29"/>
-    <w:rsid w:val="009A5FBF"/>
+    <w:rsid w:val="00C31239"/>
     <w:rPr>
       <w:rFonts w:asciiTheme="majorHAnsi" w:eastAsiaTheme="majorEastAsia" w:hAnsiTheme="majorHAnsi" w:cstheme="majorBidi"/>
       <w:i/>
@@ -13194,7 +11822,7 @@
     <w:link w:val="StrktcitatTegn"/>
     <w:uiPriority w:val="30"/>
     <w:qFormat/>
-    <w:rsid w:val="009A5FBF"/>
+    <w:rsid w:val="00C31239"/>
     <w:pPr>
       <w:spacing w:before="100" w:beforeAutospacing="1" w:after="240"/>
       <w:ind w:left="936" w:right="936"/>
@@ -13211,7 +11839,7 @@
     <w:basedOn w:val="Standardskrifttypeiafsnit"/>
     <w:link w:val="Strktcitat"/>
     <w:uiPriority w:val="30"/>
-    <w:rsid w:val="009A5FBF"/>
+    <w:rsid w:val="00C31239"/>
     <w:rPr>
       <w:rFonts w:asciiTheme="majorHAnsi" w:eastAsiaTheme="majorEastAsia" w:hAnsiTheme="majorHAnsi" w:cstheme="majorBidi"/>
       <w:sz w:val="26"/>
@@ -13223,7 +11851,7 @@
     <w:basedOn w:val="Standardskrifttypeiafsnit"/>
     <w:uiPriority w:val="21"/>
     <w:qFormat/>
-    <w:rsid w:val="009A5FBF"/>
+    <w:rsid w:val="00C31239"/>
     <w:rPr>
       <w:b/>
       <w:bCs/>
@@ -13237,7 +11865,7 @@
     <w:basedOn w:val="Standardskrifttypeiafsnit"/>
     <w:uiPriority w:val="31"/>
     <w:qFormat/>
-    <w:rsid w:val="009A5FBF"/>
+    <w:rsid w:val="00C31239"/>
     <w:rPr>
       <w:smallCaps/>
       <w:color w:val="auto"/>
@@ -13249,7 +11877,7 @@
     <w:basedOn w:val="Standardskrifttypeiafsnit"/>
     <w:uiPriority w:val="32"/>
     <w:qFormat/>
-    <w:rsid w:val="009A5FBF"/>
+    <w:rsid w:val="00C31239"/>
     <w:rPr>
       <w:b/>
       <w:bCs/>
@@ -13263,7 +11891,7 @@
     <w:basedOn w:val="Standardskrifttypeiafsnit"/>
     <w:uiPriority w:val="33"/>
     <w:qFormat/>
-    <w:rsid w:val="009A5FBF"/>
+    <w:rsid w:val="00C31239"/>
     <w:rPr>
       <w:b/>
       <w:bCs/>
@@ -13334,7 +11962,6 @@
     <w:pitch w:val="variable"/>
   </w:font>
   <w:font w:name="Mangal">
-    <w:altName w:val="Courier New"/>
     <w:panose1 w:val="00000400000000000000"/>
     <w:charset w:val="01"/>
     <w:family w:val="roman"/>
@@ -13360,7 +11987,9 @@
   </w:compat>
   <w:rsids>
     <w:rsidRoot w:val="00ED7DA6"/>
+    <w:rsid w:val="004020B1"/>
     <w:rsid w:val="00855F02"/>
+    <w:rsid w:val="00C37F08"/>
     <w:rsid w:val="00ED7DA6"/>
   </w:rsids>
   <m:mathPr>
@@ -13817,6 +12446,18 @@
     <w:name w:val="C735B17F27CF4F6C98673B48678B9C8F"/>
     <w:rsid w:val="00ED7DA6"/>
   </w:style>
+  <w:style w:type="paragraph" w:customStyle="1" w:styleId="E4D9128C3756485DA744E942927EFE15">
+    <w:name w:val="E4D9128C3756485DA744E942927EFE15"/>
+    <w:rsid w:val="004020B1"/>
+  </w:style>
+  <w:style w:type="paragraph" w:customStyle="1" w:styleId="49FB6FC67B7C41A992442BAB34470BF6">
+    <w:name w:val="49FB6FC67B7C41A992442BAB34470BF6"/>
+    <w:rsid w:val="004020B1"/>
+  </w:style>
+  <w:style w:type="paragraph" w:customStyle="1" w:styleId="680FFBB2FBC64587A258B73CB85D6259">
+    <w:name w:val="680FFBB2FBC64587A258B73CB85D6259"/>
+    <w:rsid w:val="004020B1"/>
+  </w:style>
 </w:styles>
 </file>
 
@@ -14093,7 +12734,7 @@
 </file>
 
 <file path=customXml/itemProps1.xml><?xml version="1.0" encoding="utf-8"?>
-<ds:datastoreItem xmlns:ds="http://schemas.openxmlformats.org/officeDocument/2006/customXml" ds:itemID="{A20893E9-1513-40DC-A7BC-AEAC0D4A5BFE}">
+<ds:datastoreItem xmlns:ds="http://schemas.openxmlformats.org/officeDocument/2006/customXml" ds:itemID="{62A275FB-EF0E-40F0-99D8-24A2D5BFC53D}">
   <ds:schemaRefs>
     <ds:schemaRef ds:uri="http://schemas.openxmlformats.org/officeDocument/2006/bibliography"/>
   </ds:schemaRefs>

</xml_diff>

<commit_message>
Checked and fixed typing errors
</commit_message>
<xml_diff>
--- a/Report/Rapport.docx
+++ b/Report/Rapport.docx
@@ -160,8 +160,6 @@
           <w:szCs w:val="30"/>
         </w:rPr>
       </w:pPr>
-      <w:bookmarkStart w:id="0" w:name="_GoBack"/>
-      <w:bookmarkEnd w:id="0"/>
     </w:p>
     <w:p>
       <w:pPr>
@@ -1075,8 +1073,8 @@
           <w:rFonts w:asciiTheme="minorHAnsi" w:hAnsiTheme="minorHAnsi" w:cstheme="minorHAnsi"/>
         </w:rPr>
       </w:pPr>
-      <w:bookmarkStart w:id="1" w:name="_Menuens_funktionalitet"/>
-      <w:bookmarkEnd w:id="1"/>
+      <w:bookmarkStart w:id="0" w:name="_Menuens_funktionalitet"/>
+      <w:bookmarkEnd w:id="0"/>
       <w:r>
         <w:rPr>
           <w:rStyle w:val="Strk"/>
@@ -1311,8 +1309,8 @@
           <w:rFonts w:asciiTheme="minorHAnsi" w:hAnsiTheme="minorHAnsi" w:cstheme="minorHAnsi"/>
         </w:rPr>
       </w:pPr>
-      <w:bookmarkStart w:id="2" w:name="_Afgrænsning"/>
-      <w:bookmarkEnd w:id="2"/>
+      <w:bookmarkStart w:id="1" w:name="_Afgrænsning"/>
+      <w:bookmarkEnd w:id="1"/>
     </w:p>
     <w:p>
       <w:pPr>
@@ -3447,11 +3445,25 @@
         </w:rPr>
         <w:t xml:space="preserve"> </w:t>
       </w:r>
-      <w:r>
-        <w:rPr>
-          <w:rFonts w:cstheme="minorHAnsi"/>
-        </w:rPr>
-        <w:t>Konkurrrencetrænerne ønsker, at kunne bruge systemet til, at få dannet overbl</w:t>
+      <w:proofErr w:type="spellStart"/>
+      <w:r>
+        <w:rPr>
+          <w:rFonts w:cstheme="minorHAnsi"/>
+        </w:rPr>
+        <w:t>Konkurrence</w:t>
+      </w:r>
+      <w:r>
+        <w:rPr>
+          <w:rFonts w:cstheme="minorHAnsi"/>
+        </w:rPr>
+        <w:t>trænerne</w:t>
+      </w:r>
+      <w:proofErr w:type="spellEnd"/>
+      <w:r>
+        <w:rPr>
+          <w:rFonts w:cstheme="minorHAnsi"/>
+        </w:rPr>
+        <w:t xml:space="preserve"> ønsker, at kunne bruge systemet til, at få dannet overbl</w:t>
       </w:r>
       <w:r>
         <w:rPr>
@@ -3522,12 +3534,20 @@
         </w:rPr>
         <w:br/>
       </w:r>
-      <w:r>
-        <w:rPr>
-          <w:rFonts w:cstheme="minorHAnsi"/>
-        </w:rPr>
-        <w:t>Konkurrrencetrænerne</w:t>
-      </w:r>
+      <w:proofErr w:type="spellStart"/>
+      <w:r>
+        <w:rPr>
+          <w:rFonts w:cstheme="minorHAnsi"/>
+        </w:rPr>
+        <w:t>Konkurrence</w:t>
+      </w:r>
+      <w:r>
+        <w:rPr>
+          <w:rFonts w:cstheme="minorHAnsi"/>
+        </w:rPr>
+        <w:t>trænerne</w:t>
+      </w:r>
+      <w:proofErr w:type="spellEnd"/>
       <w:r>
         <w:rPr>
           <w:rFonts w:cstheme="minorHAnsi"/>
@@ -4633,21 +4653,19 @@
         <w:rPr>
           <w:rFonts w:cstheme="minorHAnsi"/>
         </w:rPr>
-        <w:t xml:space="preserve">Det er </w:t>
-      </w:r>
-      <w:proofErr w:type="spellStart"/>
-      <w:r>
-        <w:rPr>
-          <w:rFonts w:cstheme="minorHAnsi"/>
-        </w:rPr>
-        <w:t>envidere</w:t>
-      </w:r>
-      <w:proofErr w:type="spellEnd"/>
-      <w:r>
-        <w:rPr>
-          <w:rFonts w:cstheme="minorHAnsi"/>
-        </w:rPr>
-        <w:t xml:space="preserve"> nemt at både tilføje og fjerne moduler eller dele af disse.</w:t>
+        <w:t>Det er en</w:t>
+      </w:r>
+      <w:r>
+        <w:rPr>
+          <w:rFonts w:cstheme="minorHAnsi"/>
+        </w:rPr>
+        <w:t>d</w:t>
+      </w:r>
+      <w:r>
+        <w:rPr>
+          <w:rFonts w:cstheme="minorHAnsi"/>
+        </w:rPr>
+        <w:t>videre nemt at både tilføje og fjerne moduler eller dele af disse.</w:t>
       </w:r>
     </w:p>
     <w:p>
@@ -5477,56 +5495,50 @@
         </w:rPr>
         <w:t xml:space="preserve">En kunde ankommer til svømmeklub delfinen og vil gerne melde sig til som </w:t>
       </w:r>
+      <w:r>
+        <w:rPr>
+          <w:rFonts w:cstheme="minorHAnsi"/>
+        </w:rPr>
+        <w:t>motionist</w:t>
+      </w:r>
+      <w:r>
+        <w:rPr>
+          <w:rFonts w:cstheme="minorHAnsi"/>
+        </w:rPr>
+        <w:t xml:space="preserve"> svømmer. Klub formanden spørger om </w:t>
+      </w:r>
+      <w:r>
+        <w:rPr>
+          <w:rFonts w:cstheme="minorHAnsi"/>
+        </w:rPr>
+        <w:t>personoplysninger</w:t>
+      </w:r>
+      <w:r>
+        <w:rPr>
+          <w:rFonts w:cstheme="minorHAnsi"/>
+        </w:rPr>
+        <w:t xml:space="preserve"> og om hvilken type svømmer kunden ønsker, at melde sig til og bagefter skriver klubformanden informationen ind i </w:t>
+      </w:r>
       <w:proofErr w:type="spellStart"/>
       <w:r>
         <w:rPr>
           <w:rFonts w:cstheme="minorHAnsi"/>
         </w:rPr>
-        <w:t>motonist</w:t>
+        <w:t>Dolphin</w:t>
       </w:r>
       <w:proofErr w:type="spellEnd"/>
       <w:r>
         <w:rPr>
           <w:rFonts w:cstheme="minorHAnsi"/>
         </w:rPr>
-        <w:t xml:space="preserve"> svømmer. Klub formanden spørger om </w:t>
-      </w:r>
-      <w:proofErr w:type="spellStart"/>
-      <w:r>
-        <w:rPr>
-          <w:rFonts w:cstheme="minorHAnsi"/>
-        </w:rPr>
-        <w:t>personsoplysninger</w:t>
-      </w:r>
-      <w:proofErr w:type="spellEnd"/>
-      <w:r>
-        <w:rPr>
-          <w:rFonts w:cstheme="minorHAnsi"/>
-        </w:rPr>
-        <w:t xml:space="preserve"> og om hvilken type svømmer kunden ønsker, at melde sig til og bagefter skriver klubformanden informationen ind i </w:t>
-      </w:r>
-      <w:proofErr w:type="spellStart"/>
-      <w:r>
-        <w:rPr>
-          <w:rFonts w:cstheme="minorHAnsi"/>
-        </w:rPr>
-        <w:t>Dolphin</w:t>
-      </w:r>
-      <w:proofErr w:type="spellEnd"/>
-      <w:r>
-        <w:rPr>
-          <w:rFonts w:cstheme="minorHAnsi"/>
-        </w:rPr>
         <w:t xml:space="preserve"> systemet der </w:t>
       </w:r>
-      <w:proofErr w:type="spellStart"/>
-      <w:r>
-        <w:rPr>
-          <w:rFonts w:cstheme="minorHAnsi"/>
-        </w:rPr>
-        <w:t>opdatereres</w:t>
-      </w:r>
-      <w:proofErr w:type="spellEnd"/>
+      <w:r>
+        <w:rPr>
+          <w:rFonts w:cstheme="minorHAnsi"/>
+        </w:rPr>
+        <w:t>opdateres</w:t>
+      </w:r>
       <w:r>
         <w:rPr>
           <w:rFonts w:cstheme="minorHAnsi"/>
@@ -6450,7 +6462,6 @@
         <w:jc w:val="left"/>
         <w:rPr>
           <w:rFonts w:eastAsia="Times New Roman" w:cstheme="minorHAnsi"/>
-          <w:sz w:val="28"/>
         </w:rPr>
       </w:pPr>
       <w:proofErr w:type="spellStart"/>
@@ -6512,7 +6523,6 @@
         <w:rPr>
           <w:rFonts w:eastAsia="Times New Roman" w:cstheme="minorHAnsi"/>
           <w:sz w:val="28"/>
-          <w:lang w:val="en-GB"/>
         </w:rPr>
         <w:t>Level</w:t>
       </w:r>
@@ -6521,44 +6531,71 @@
         <w:rPr>
           <w:rFonts w:eastAsia="Times New Roman" w:cstheme="minorHAnsi"/>
           <w:sz w:val="28"/>
-          <w:lang w:val="en-GB"/>
         </w:rPr>
         <w:t xml:space="preserve">: </w:t>
       </w:r>
       <w:r>
         <w:rPr>
           <w:rFonts w:eastAsia="Times New Roman" w:cstheme="minorHAnsi"/>
-          <w:lang w:val="en-GB"/>
         </w:rPr>
         <w:br/>
-        <w:t>User goal</w:t>
-      </w:r>
+        <w:t xml:space="preserve">User </w:t>
+      </w:r>
+      <w:proofErr w:type="spellStart"/>
       <w:r>
         <w:rPr>
           <w:rFonts w:eastAsia="Times New Roman" w:cstheme="minorHAnsi"/>
-          <w:lang w:val="en-GB"/>
+        </w:rPr>
+        <w:t>goal</w:t>
+      </w:r>
+      <w:proofErr w:type="spellEnd"/>
+      <w:r>
+        <w:rPr>
+          <w:rFonts w:eastAsia="Times New Roman" w:cstheme="minorHAnsi"/>
         </w:rPr>
         <w:br/>
       </w:r>
       <w:r>
         <w:rPr>
           <w:rFonts w:eastAsia="Times New Roman" w:cstheme="minorHAnsi"/>
-          <w:lang w:val="en-GB"/>
         </w:rPr>
         <w:br/>
       </w:r>
+      <w:proofErr w:type="spellStart"/>
       <w:r>
         <w:rPr>
           <w:rFonts w:eastAsia="Times New Roman" w:cstheme="minorHAnsi"/>
           <w:sz w:val="28"/>
-          <w:lang w:val="en-GB"/>
-        </w:rPr>
-        <w:t>Primary Actor:</w:t>
-      </w:r>
+        </w:rPr>
+        <w:t>Primary</w:t>
+      </w:r>
+      <w:proofErr w:type="spellEnd"/>
       <w:r>
         <w:rPr>
           <w:rFonts w:eastAsia="Times New Roman" w:cstheme="minorHAnsi"/>
-          <w:lang w:val="en-GB"/>
+          <w:sz w:val="28"/>
+        </w:rPr>
+        <w:t xml:space="preserve"> </w:t>
+      </w:r>
+      <w:proofErr w:type="spellStart"/>
+      <w:r>
+        <w:rPr>
+          <w:rFonts w:eastAsia="Times New Roman" w:cstheme="minorHAnsi"/>
+          <w:sz w:val="28"/>
+        </w:rPr>
+        <w:t>Actor</w:t>
+      </w:r>
+      <w:proofErr w:type="spellEnd"/>
+      <w:r>
+        <w:rPr>
+          <w:rFonts w:eastAsia="Times New Roman" w:cstheme="minorHAnsi"/>
+          <w:sz w:val="28"/>
+        </w:rPr>
+        <w:t>:</w:t>
+      </w:r>
+      <w:r>
+        <w:rPr>
+          <w:rFonts w:eastAsia="Times New Roman" w:cstheme="minorHAnsi"/>
         </w:rPr>
         <w:br/>
         <w:t>Klubt</w:t>
@@ -6566,21 +6603,18 @@
       <w:r>
         <w:rPr>
           <w:rFonts w:eastAsia="Times New Roman" w:cstheme="minorHAnsi"/>
-          <w:lang w:val="en-GB"/>
         </w:rPr>
         <w:t>ræner.</w:t>
       </w:r>
       <w:r>
         <w:rPr>
           <w:rFonts w:eastAsia="Times New Roman" w:cstheme="minorHAnsi"/>
-          <w:lang w:val="en-GB"/>
         </w:rPr>
         <w:br/>
       </w:r>
       <w:r>
         <w:rPr>
           <w:rFonts w:eastAsia="Times New Roman" w:cstheme="minorHAnsi"/>
-          <w:lang w:val="en-GB"/>
         </w:rPr>
         <w:br/>
       </w:r>
@@ -6722,27 +6756,19 @@
         <w:rPr>
           <w:rFonts w:eastAsia="Times New Roman" w:cstheme="minorHAnsi"/>
         </w:rPr>
-        <w:t xml:space="preserve">vinder/piger i de </w:t>
-      </w:r>
-      <w:proofErr w:type="gramStart"/>
+        <w:t xml:space="preserve">vinder/piger i de forskellige </w:t>
+      </w:r>
       <w:r>
         <w:rPr>
           <w:rFonts w:eastAsia="Times New Roman" w:cstheme="minorHAnsi"/>
         </w:rPr>
-        <w:t>forskellige  s</w:t>
+        <w:t>s</w:t>
       </w:r>
       <w:r>
         <w:rPr>
           <w:rFonts w:eastAsia="Times New Roman" w:cstheme="minorHAnsi"/>
         </w:rPr>
-        <w:t>vømme</w:t>
-      </w:r>
-      <w:proofErr w:type="gramEnd"/>
-      <w:r>
-        <w:rPr>
-          <w:rFonts w:eastAsia="Times New Roman" w:cstheme="minorHAnsi"/>
-        </w:rPr>
-        <w:t xml:space="preserve"> discipliner </w:t>
+        <w:t xml:space="preserve">vømme discipliner </w:t>
       </w:r>
       <w:r>
         <w:rPr>
@@ -6923,11 +6949,35 @@
           <w:rFonts w:eastAsia="Times New Roman" w:cstheme="minorHAnsi"/>
         </w:rPr>
       </w:pPr>
-      <w:r>
+    </w:p>
+    <w:p>
+      <w:pPr>
+        <w:spacing w:after="200" w:line="276" w:lineRule="auto"/>
+        <w:jc w:val="left"/>
         <w:rPr>
           <w:rFonts w:eastAsia="Times New Roman" w:cstheme="minorHAnsi"/>
         </w:rPr>
+      </w:pPr>
+      <w:r>
+        <w:rPr>
+          <w:rFonts w:eastAsia="Times New Roman" w:cstheme="minorHAnsi"/>
+          <w:sz w:val="28"/>
+        </w:rPr>
+        <w:t>Extensions: Alternative</w:t>
+      </w:r>
+      <w:r>
+        <w:rPr>
+          <w:rFonts w:eastAsia="Times New Roman" w:cstheme="minorHAnsi"/>
+          <w:sz w:val="28"/>
+        </w:rPr>
+        <w:t xml:space="preserve"> scenarios.</w:t>
+      </w:r>
+      <w:r>
+        <w:rPr>
+          <w:rFonts w:eastAsia="Times New Roman" w:cstheme="minorHAnsi"/>
+        </w:rPr>
         <w:br/>
+        <w:t>1a) Systemet er ikke blevet opdateret, så listen over konkurrence svømmere stemmer ikke overens med systemet.</w:t>
       </w:r>
     </w:p>
     <w:p>
@@ -6942,23 +6992,8 @@
       <w:r>
         <w:rPr>
           <w:rFonts w:eastAsia="Times New Roman" w:cstheme="minorHAnsi"/>
-          <w:sz w:val="28"/>
-        </w:rPr>
-        <w:t>Extensions: Alternative</w:t>
-      </w:r>
-      <w:r>
-        <w:rPr>
-          <w:rFonts w:eastAsia="Times New Roman" w:cstheme="minorHAnsi"/>
-          <w:sz w:val="28"/>
-        </w:rPr>
-        <w:t xml:space="preserve"> scenarios.</w:t>
-      </w:r>
-      <w:r>
-        <w:rPr>
-          <w:rFonts w:eastAsia="Times New Roman" w:cstheme="minorHAnsi"/>
-        </w:rPr>
-        <w:br/>
-        <w:t>1a) Systemet er ikke blevet opdateret, så listen over konkurrence svømmere stemmer ikke overens med systemet.</w:t>
+        </w:rPr>
+        <w:t>2a) et medlem er ikke blevet rykket fra junior til senior selvom han/hun er blevet over 18 år.</w:t>
       </w:r>
     </w:p>
     <w:p>
@@ -6974,7 +7009,7 @@
         <w:rPr>
           <w:rFonts w:eastAsia="Times New Roman" w:cstheme="minorHAnsi"/>
         </w:rPr>
-        <w:t>2a) et medlem er ikke blevet rykket fra junior til senior selvom han/hun er blevet over 18 år.</w:t>
+        <w:t>4a) medlem er rykket til anden svømme disciplin og træneren har ikke fået noteret det i systemet.</w:t>
       </w:r>
     </w:p>
     <w:p>
@@ -6990,7 +7025,7 @@
         <w:rPr>
           <w:rFonts w:eastAsia="Times New Roman" w:cstheme="minorHAnsi"/>
         </w:rPr>
-        <w:t>4a) medlem er rykket til anden svømme disciplin og træneren har ikke fået noteret det i systemet.</w:t>
+        <w:t>5a) svømmetider er ikke blevet noteret korrekt.</w:t>
       </w:r>
     </w:p>
     <w:p>
@@ -7006,12 +7041,11 @@
         <w:rPr>
           <w:rFonts w:eastAsia="Times New Roman" w:cstheme="minorHAnsi"/>
         </w:rPr>
-        <w:t>5a) svømmetider er ikke blevet noteret korrekt.</w:t>
-      </w:r>
-    </w:p>
-    <w:p>
-      <w:pPr>
-        <w:pStyle w:val="Listeafsnit"/>
+        <w:t>6a) systemet skelner ikke mellem træningstider og stævnetider.</w:t>
+      </w:r>
+    </w:p>
+    <w:p>
+      <w:pPr>
         <w:spacing w:after="200" w:line="276" w:lineRule="auto"/>
         <w:jc w:val="left"/>
         <w:rPr>
@@ -7021,360 +7055,346 @@
       <w:r>
         <w:rPr>
           <w:rFonts w:eastAsia="Times New Roman" w:cstheme="minorHAnsi"/>
-        </w:rPr>
-        <w:t>6a) systemet skelner ikke mellem træningstider og stævnetider.</w:t>
-      </w:r>
-    </w:p>
-    <w:p>
-      <w:pPr>
-        <w:pStyle w:val="Listeafsnit"/>
+          <w:sz w:val="28"/>
+        </w:rPr>
+        <w:t xml:space="preserve">Special </w:t>
+      </w:r>
+      <w:proofErr w:type="spellStart"/>
+      <w:r>
+        <w:rPr>
+          <w:rFonts w:eastAsia="Times New Roman" w:cstheme="minorHAnsi"/>
+          <w:sz w:val="28"/>
+        </w:rPr>
+        <w:t>requirements</w:t>
+      </w:r>
+      <w:proofErr w:type="spellEnd"/>
+      <w:r>
+        <w:rPr>
+          <w:rFonts w:eastAsia="Times New Roman" w:cstheme="minorHAnsi"/>
+          <w:sz w:val="28"/>
+        </w:rPr>
+        <w:t>:</w:t>
+      </w:r>
+      <w:r>
+        <w:rPr>
+          <w:rFonts w:eastAsia="Times New Roman" w:cstheme="minorHAnsi"/>
+        </w:rPr>
+        <w:br/>
+      </w:r>
+      <w:r>
+        <w:rPr>
+          <w:rFonts w:eastAsia="Times New Roman" w:cstheme="minorHAnsi"/>
+        </w:rPr>
+        <w:br/>
+      </w:r>
+      <w:r>
+        <w:rPr>
+          <w:rFonts w:eastAsia="Times New Roman" w:cstheme="minorHAnsi"/>
+          <w:sz w:val="28"/>
+        </w:rPr>
+        <w:t xml:space="preserve">Technology and Data Variations List: </w:t>
+      </w:r>
+      <w:r>
+        <w:rPr>
+          <w:rFonts w:eastAsia="Times New Roman" w:cstheme="minorHAnsi"/>
+        </w:rPr>
+        <w:br/>
+        <w:t>Muligt log-in system for medarbejdere i fremtiden. Derudover skelne mellem trænings tider og stævne tider.</w:t>
+      </w:r>
+      <w:r>
+        <w:rPr>
+          <w:rFonts w:eastAsia="Times New Roman" w:cstheme="minorHAnsi"/>
+        </w:rPr>
+        <w:br/>
+      </w:r>
+      <w:r>
+        <w:rPr>
+          <w:rFonts w:eastAsia="Times New Roman" w:cstheme="minorHAnsi"/>
+        </w:rPr>
+        <w:br/>
+      </w:r>
+      <w:proofErr w:type="spellStart"/>
+      <w:r>
+        <w:rPr>
+          <w:rFonts w:eastAsia="Times New Roman" w:cstheme="minorHAnsi"/>
+          <w:sz w:val="28"/>
+        </w:rPr>
+        <w:lastRenderedPageBreak/>
+        <w:t>Frequency</w:t>
+      </w:r>
+      <w:proofErr w:type="spellEnd"/>
+      <w:r>
+        <w:rPr>
+          <w:rFonts w:eastAsia="Times New Roman" w:cstheme="minorHAnsi"/>
+          <w:sz w:val="28"/>
+        </w:rPr>
+        <w:t xml:space="preserve"> of </w:t>
+      </w:r>
+      <w:proofErr w:type="spellStart"/>
+      <w:r>
+        <w:rPr>
+          <w:rFonts w:eastAsia="Times New Roman" w:cstheme="minorHAnsi"/>
+          <w:sz w:val="28"/>
+        </w:rPr>
+        <w:t>Occurence</w:t>
+      </w:r>
+      <w:proofErr w:type="spellEnd"/>
+      <w:r>
+        <w:rPr>
+          <w:rFonts w:eastAsia="Times New Roman" w:cstheme="minorHAnsi"/>
+          <w:sz w:val="28"/>
+        </w:rPr>
+        <w:t>:</w:t>
+      </w:r>
+      <w:r>
+        <w:rPr>
+          <w:rFonts w:eastAsia="Times New Roman" w:cstheme="minorHAnsi"/>
+        </w:rPr>
+        <w:t xml:space="preserve"> </w:t>
+      </w:r>
+      <w:r>
+        <w:rPr>
+          <w:rFonts w:eastAsia="Times New Roman" w:cstheme="minorHAnsi"/>
+        </w:rPr>
+        <w:br/>
+        <w:t>Muligvis kontinuert.</w:t>
+      </w:r>
+      <w:r>
+        <w:rPr>
+          <w:rFonts w:eastAsia="Times New Roman" w:cstheme="minorHAnsi"/>
+        </w:rPr>
+        <w:br/>
+      </w:r>
+      <w:r>
+        <w:rPr>
+          <w:rFonts w:eastAsia="Times New Roman" w:cstheme="minorHAnsi"/>
+        </w:rPr>
+        <w:br/>
+      </w:r>
+      <w:r>
+        <w:rPr>
+          <w:rFonts w:eastAsia="Times New Roman" w:cstheme="minorHAnsi"/>
+          <w:sz w:val="28"/>
+        </w:rPr>
+        <w:t>Open issues:</w:t>
+      </w:r>
+      <w:r>
+        <w:rPr>
+          <w:rFonts w:eastAsia="Times New Roman" w:cstheme="minorHAnsi"/>
+        </w:rPr>
+        <w:br/>
+        <w:t>Mulighed for at konkurrence svømmere selv kan noterer deres tider.</w:t>
+      </w:r>
+    </w:p>
+    <w:p>
+      <w:pPr>
+        <w:jc w:val="left"/>
+        <w:rPr>
+          <w:rStyle w:val="Strk"/>
+          <w:rFonts w:cstheme="minorHAnsi"/>
+        </w:rPr>
+      </w:pPr>
+    </w:p>
+    <w:p>
+      <w:pPr>
+        <w:jc w:val="left"/>
+        <w:rPr>
+          <w:rStyle w:val="Strk"/>
+          <w:rFonts w:cstheme="minorHAnsi"/>
+          <w:sz w:val="28"/>
+          <w:szCs w:val="28"/>
+        </w:rPr>
+      </w:pPr>
+      <w:r>
+        <w:rPr>
+          <w:rStyle w:val="Strk"/>
+          <w:rFonts w:cstheme="minorHAnsi"/>
+          <w:sz w:val="28"/>
+          <w:szCs w:val="28"/>
+        </w:rPr>
+        <w:t xml:space="preserve">Overblik over medlemmer i </w:t>
+      </w:r>
+      <w:r>
+        <w:rPr>
+          <w:rStyle w:val="Strk"/>
+          <w:rFonts w:cstheme="minorHAnsi"/>
+          <w:sz w:val="28"/>
+          <w:szCs w:val="28"/>
+        </w:rPr>
+        <w:t>restance</w:t>
+      </w:r>
+      <w:r>
+        <w:rPr>
+          <w:rStyle w:val="Strk"/>
+          <w:rFonts w:cstheme="minorHAnsi"/>
+          <w:sz w:val="28"/>
+          <w:szCs w:val="28"/>
+        </w:rPr>
+        <w:t xml:space="preserve"> – Brief</w:t>
+      </w:r>
+    </w:p>
+    <w:p>
+      <w:pPr>
+        <w:jc w:val="left"/>
+        <w:rPr>
+          <w:rStyle w:val="Strk"/>
+          <w:rFonts w:cstheme="minorHAnsi"/>
+          <w:sz w:val="28"/>
+          <w:szCs w:val="28"/>
+        </w:rPr>
+      </w:pPr>
+    </w:p>
+    <w:p>
+      <w:pPr>
+        <w:jc w:val="left"/>
+        <w:rPr>
+          <w:rFonts w:cstheme="minorHAnsi"/>
+          <w:lang w:val="fo"/>
+        </w:rPr>
+      </w:pPr>
+      <w:r>
+        <w:rPr>
+          <w:rFonts w:cstheme="minorHAnsi"/>
+          <w:lang w:val="fo"/>
+        </w:rPr>
+        <w:t xml:space="preserve">Kasseren hos Svømmeklub Delfinen vil gerne have et overblik over kunder i restance, han åbner Dolphin systemet, går ind i </w:t>
+      </w:r>
+      <w:r>
+        <w:rPr>
+          <w:rFonts w:cstheme="minorHAnsi"/>
+          <w:bCs/>
+          <w:lang w:val="fo"/>
+        </w:rPr>
+        <w:t>Medlemmer</w:t>
+      </w:r>
+      <w:r>
+        <w:rPr>
+          <w:rFonts w:cstheme="minorHAnsi"/>
+          <w:lang w:val="fo"/>
+        </w:rPr>
+        <w:t xml:space="preserve"> funktionen, og vælger </w:t>
+      </w:r>
+      <w:r>
+        <w:rPr>
+          <w:rFonts w:cstheme="minorHAnsi"/>
+          <w:bCs/>
+          <w:lang w:val="fo"/>
+        </w:rPr>
+        <w:t>Vis overblik over kunder i restance</w:t>
+      </w:r>
+      <w:r>
+        <w:rPr>
+          <w:rFonts w:cstheme="minorHAnsi"/>
+          <w:lang w:val="fo"/>
+        </w:rPr>
+        <w:t xml:space="preserve">. Systemet printer så et overblik over kunder der er i restance og deres </w:t>
+      </w:r>
+      <w:r>
+        <w:rPr>
+          <w:rFonts w:cstheme="minorHAnsi"/>
+          <w:lang w:val="fo"/>
+        </w:rPr>
+        <w:t>personoplysninger</w:t>
+      </w:r>
+      <w:r>
+        <w:rPr>
+          <w:rFonts w:cstheme="minorHAnsi"/>
+          <w:lang w:val="fo"/>
+        </w:rPr>
+        <w:t xml:space="preserve"> ud i konsolen.</w:t>
+      </w:r>
+    </w:p>
+    <w:p>
+      <w:pPr>
+        <w:jc w:val="left"/>
+        <w:rPr>
+          <w:rFonts w:cstheme="minorHAnsi"/>
+          <w:lang w:val="fo"/>
+        </w:rPr>
+      </w:pPr>
+    </w:p>
+    <w:p>
+      <w:pPr>
+        <w:jc w:val="left"/>
+        <w:rPr>
+          <w:rStyle w:val="Strk"/>
+          <w:rFonts w:cstheme="minorHAnsi"/>
+        </w:rPr>
+      </w:pPr>
+      <w:r>
+        <w:rPr>
+          <w:rStyle w:val="Strk"/>
+          <w:rFonts w:cstheme="minorHAnsi"/>
+          <w:sz w:val="28"/>
+          <w:szCs w:val="28"/>
+        </w:rPr>
+        <w:t xml:space="preserve">Overblik over medlemmer i </w:t>
+      </w:r>
+      <w:r>
+        <w:rPr>
+          <w:rStyle w:val="Strk"/>
+          <w:rFonts w:cstheme="minorHAnsi"/>
+          <w:sz w:val="28"/>
+          <w:szCs w:val="28"/>
+        </w:rPr>
+        <w:t>restance</w:t>
+      </w:r>
+      <w:r>
+        <w:rPr>
+          <w:rStyle w:val="Strk"/>
+          <w:rFonts w:cstheme="minorHAnsi"/>
+          <w:sz w:val="28"/>
+          <w:szCs w:val="28"/>
+        </w:rPr>
+        <w:t xml:space="preserve"> – </w:t>
+      </w:r>
+      <w:proofErr w:type="spellStart"/>
+      <w:r>
+        <w:rPr>
+          <w:rStyle w:val="Strk"/>
+          <w:rFonts w:cstheme="minorHAnsi"/>
+          <w:sz w:val="28"/>
+          <w:szCs w:val="28"/>
+        </w:rPr>
+        <w:t>Fully</w:t>
+      </w:r>
+      <w:proofErr w:type="spellEnd"/>
+      <w:r>
+        <w:rPr>
+          <w:rStyle w:val="Strk"/>
+          <w:rFonts w:cstheme="minorHAnsi"/>
+          <w:sz w:val="28"/>
+          <w:szCs w:val="28"/>
+        </w:rPr>
+        <w:t xml:space="preserve"> </w:t>
+      </w:r>
+      <w:proofErr w:type="spellStart"/>
+      <w:r>
+        <w:rPr>
+          <w:rStyle w:val="Strk"/>
+          <w:rFonts w:cstheme="minorHAnsi"/>
+          <w:sz w:val="28"/>
+          <w:szCs w:val="28"/>
+        </w:rPr>
+        <w:t>dressed</w:t>
+      </w:r>
+      <w:proofErr w:type="spellEnd"/>
+    </w:p>
+    <w:p>
+      <w:pPr>
+        <w:jc w:val="left"/>
+        <w:rPr>
+          <w:rStyle w:val="Strk"/>
+          <w:rFonts w:cstheme="minorHAnsi"/>
+          <w:b w:val="0"/>
+        </w:rPr>
+      </w:pPr>
+    </w:p>
+    <w:p>
+      <w:pPr>
         <w:spacing w:after="200" w:line="276" w:lineRule="auto"/>
         <w:jc w:val="left"/>
         <w:rPr>
-          <w:rFonts w:eastAsia="Times New Roman" w:cstheme="minorHAnsi"/>
-        </w:rPr>
-      </w:pPr>
-      <w:r>
-        <w:rPr>
-          <w:rFonts w:eastAsia="Times New Roman" w:cstheme="minorHAnsi"/>
-        </w:rPr>
-        <w:br/>
-      </w:r>
-      <w:r>
-        <w:rPr>
-          <w:rFonts w:eastAsia="Times New Roman" w:cstheme="minorHAnsi"/>
-        </w:rPr>
-        <w:br/>
-      </w:r>
-      <w:r>
-        <w:rPr>
-          <w:rFonts w:eastAsia="Times New Roman" w:cstheme="minorHAnsi"/>
-          <w:sz w:val="28"/>
-        </w:rPr>
-        <w:t xml:space="preserve">Special </w:t>
-      </w:r>
-      <w:proofErr w:type="spellStart"/>
-      <w:r>
-        <w:rPr>
-          <w:rFonts w:eastAsia="Times New Roman" w:cstheme="minorHAnsi"/>
-          <w:sz w:val="28"/>
-        </w:rPr>
-        <w:t>requirements</w:t>
-      </w:r>
-      <w:proofErr w:type="spellEnd"/>
-      <w:r>
-        <w:rPr>
-          <w:rFonts w:eastAsia="Times New Roman" w:cstheme="minorHAnsi"/>
-          <w:sz w:val="28"/>
-        </w:rPr>
-        <w:t>:</w:t>
-      </w:r>
-      <w:r>
-        <w:rPr>
-          <w:rFonts w:eastAsia="Times New Roman" w:cstheme="minorHAnsi"/>
-        </w:rPr>
-        <w:br/>
-      </w:r>
-      <w:r>
-        <w:rPr>
-          <w:rFonts w:eastAsia="Times New Roman" w:cstheme="minorHAnsi"/>
-        </w:rPr>
-        <w:br/>
-      </w:r>
-      <w:r>
-        <w:rPr>
-          <w:rFonts w:eastAsia="Times New Roman" w:cstheme="minorHAnsi"/>
-          <w:sz w:val="28"/>
-        </w:rPr>
-        <w:t xml:space="preserve">Technology and Data Variations List: </w:t>
-      </w:r>
-      <w:r>
-        <w:rPr>
-          <w:rFonts w:eastAsia="Times New Roman" w:cstheme="minorHAnsi"/>
-        </w:rPr>
-        <w:br/>
-        <w:t>Muligt log-in system for medarbejdere i fremtiden. Derudover skelne mellem trænings tider og stævne tider.</w:t>
-      </w:r>
-      <w:r>
-        <w:rPr>
-          <w:rFonts w:eastAsia="Times New Roman" w:cstheme="minorHAnsi"/>
-        </w:rPr>
-        <w:br/>
-      </w:r>
-      <w:r>
-        <w:rPr>
-          <w:rFonts w:eastAsia="Times New Roman" w:cstheme="minorHAnsi"/>
-        </w:rPr>
-        <w:lastRenderedPageBreak/>
-        <w:br/>
-      </w:r>
-      <w:proofErr w:type="spellStart"/>
-      <w:r>
-        <w:rPr>
-          <w:rFonts w:eastAsia="Times New Roman" w:cstheme="minorHAnsi"/>
-          <w:sz w:val="28"/>
-        </w:rPr>
-        <w:t>Frequency</w:t>
-      </w:r>
-      <w:proofErr w:type="spellEnd"/>
-      <w:r>
-        <w:rPr>
-          <w:rFonts w:eastAsia="Times New Roman" w:cstheme="minorHAnsi"/>
-          <w:sz w:val="28"/>
-        </w:rPr>
-        <w:t xml:space="preserve"> of </w:t>
-      </w:r>
-      <w:proofErr w:type="spellStart"/>
-      <w:r>
-        <w:rPr>
-          <w:rFonts w:eastAsia="Times New Roman" w:cstheme="minorHAnsi"/>
-          <w:sz w:val="28"/>
-        </w:rPr>
-        <w:t>Occurence</w:t>
-      </w:r>
-      <w:proofErr w:type="spellEnd"/>
-      <w:r>
-        <w:rPr>
-          <w:rFonts w:eastAsia="Times New Roman" w:cstheme="minorHAnsi"/>
-          <w:sz w:val="28"/>
-        </w:rPr>
-        <w:t>:</w:t>
-      </w:r>
-      <w:r>
-        <w:rPr>
-          <w:rFonts w:eastAsia="Times New Roman" w:cstheme="minorHAnsi"/>
-        </w:rPr>
-        <w:t xml:space="preserve"> </w:t>
-      </w:r>
-      <w:r>
-        <w:rPr>
-          <w:rFonts w:eastAsia="Times New Roman" w:cstheme="minorHAnsi"/>
-        </w:rPr>
-        <w:br/>
-        <w:t>Muligvis kontinuert.</w:t>
-      </w:r>
-      <w:r>
-        <w:rPr>
-          <w:rFonts w:eastAsia="Times New Roman" w:cstheme="minorHAnsi"/>
-        </w:rPr>
-        <w:br/>
-      </w:r>
-      <w:r>
-        <w:rPr>
-          <w:rFonts w:eastAsia="Times New Roman" w:cstheme="minorHAnsi"/>
-        </w:rPr>
-        <w:br/>
-      </w:r>
-      <w:r>
-        <w:rPr>
-          <w:rFonts w:eastAsia="Times New Roman" w:cstheme="minorHAnsi"/>
-          <w:sz w:val="28"/>
-        </w:rPr>
-        <w:t>Open issues:</w:t>
-      </w:r>
-      <w:r>
-        <w:rPr>
-          <w:rFonts w:eastAsia="Times New Roman" w:cstheme="minorHAnsi"/>
-        </w:rPr>
-        <w:br/>
-        <w:t>Mulighed for at konkurrence svømmere selv kan noterer deres tider.</w:t>
-      </w:r>
-    </w:p>
-    <w:p>
-      <w:pPr>
-        <w:jc w:val="left"/>
-        <w:rPr>
-          <w:rStyle w:val="Strk"/>
-          <w:rFonts w:cstheme="minorHAnsi"/>
-        </w:rPr>
-      </w:pPr>
-    </w:p>
-    <w:p>
-      <w:pPr>
-        <w:jc w:val="left"/>
-        <w:rPr>
-          <w:rStyle w:val="Strk"/>
-          <w:rFonts w:cstheme="minorHAnsi"/>
-          <w:sz w:val="28"/>
-          <w:szCs w:val="28"/>
-        </w:rPr>
-      </w:pPr>
-      <w:r>
-        <w:rPr>
-          <w:rStyle w:val="Strk"/>
-          <w:rFonts w:cstheme="minorHAnsi"/>
-          <w:sz w:val="28"/>
-          <w:szCs w:val="28"/>
-        </w:rPr>
-        <w:t xml:space="preserve">Overblik over medlemmer i </w:t>
-      </w:r>
-      <w:r>
-        <w:rPr>
-          <w:rStyle w:val="Strk"/>
-          <w:rFonts w:cstheme="minorHAnsi"/>
-          <w:sz w:val="28"/>
-          <w:szCs w:val="28"/>
-        </w:rPr>
-        <w:t>restance</w:t>
-      </w:r>
-      <w:r>
-        <w:rPr>
-          <w:rStyle w:val="Strk"/>
-          <w:rFonts w:cstheme="minorHAnsi"/>
-          <w:sz w:val="28"/>
-          <w:szCs w:val="28"/>
-        </w:rPr>
-        <w:t xml:space="preserve"> – Brief</w:t>
-      </w:r>
-    </w:p>
-    <w:p>
-      <w:pPr>
-        <w:jc w:val="left"/>
-        <w:rPr>
-          <w:rStyle w:val="Strk"/>
-          <w:rFonts w:cstheme="minorHAnsi"/>
-          <w:sz w:val="28"/>
-          <w:szCs w:val="28"/>
-        </w:rPr>
-      </w:pPr>
-    </w:p>
-    <w:p>
-      <w:pPr>
-        <w:jc w:val="left"/>
-        <w:rPr>
-          <w:rFonts w:cstheme="minorHAnsi"/>
-          <w:lang w:val="fo"/>
-        </w:rPr>
-      </w:pPr>
-      <w:r>
-        <w:rPr>
-          <w:rFonts w:cstheme="minorHAnsi"/>
-          <w:lang w:val="fo"/>
-        </w:rPr>
-        <w:t xml:space="preserve">Kasseren hos Svømmeklub Delfinen vil gerne have et overblik over kunder i restance, han åbner Dolphin systemet, går ind i </w:t>
-      </w:r>
-      <w:r>
-        <w:rPr>
-          <w:rFonts w:cstheme="minorHAnsi"/>
-          <w:bCs/>
-          <w:lang w:val="fo"/>
-        </w:rPr>
-        <w:t>Medlemmer</w:t>
-      </w:r>
-      <w:r>
-        <w:rPr>
-          <w:rFonts w:cstheme="minorHAnsi"/>
-          <w:lang w:val="fo"/>
-        </w:rPr>
-        <w:t xml:space="preserve"> funktionen, og vælger </w:t>
-      </w:r>
-      <w:r>
-        <w:rPr>
-          <w:rFonts w:cstheme="minorHAnsi"/>
-          <w:bCs/>
-          <w:lang w:val="fo"/>
-        </w:rPr>
-        <w:t>Vis overblik over kunder i restance</w:t>
-      </w:r>
-      <w:r>
-        <w:rPr>
-          <w:rFonts w:cstheme="minorHAnsi"/>
-          <w:lang w:val="fo"/>
-        </w:rPr>
-        <w:t>. Systemet printer så et overblik over kunder der er i restance og deres personsoplysninger ud i konsolen.</w:t>
-      </w:r>
-    </w:p>
-    <w:p>
-      <w:pPr>
-        <w:jc w:val="left"/>
-        <w:rPr>
-          <w:rFonts w:cstheme="minorHAnsi"/>
-          <w:lang w:val="fo"/>
-        </w:rPr>
-      </w:pPr>
-    </w:p>
-    <w:p>
-      <w:pPr>
-        <w:jc w:val="left"/>
-        <w:rPr>
-          <w:rStyle w:val="Strk"/>
-          <w:rFonts w:cstheme="minorHAnsi"/>
-        </w:rPr>
-      </w:pPr>
-      <w:r>
-        <w:rPr>
-          <w:rStyle w:val="Strk"/>
-          <w:rFonts w:cstheme="minorHAnsi"/>
-          <w:sz w:val="28"/>
-          <w:szCs w:val="28"/>
-        </w:rPr>
-        <w:t xml:space="preserve">Overblik over medlemmer i </w:t>
-      </w:r>
-      <w:r>
-        <w:rPr>
-          <w:rStyle w:val="Strk"/>
-          <w:rFonts w:cstheme="minorHAnsi"/>
-          <w:sz w:val="28"/>
-          <w:szCs w:val="28"/>
-        </w:rPr>
-        <w:t>restance</w:t>
-      </w:r>
-      <w:r>
-        <w:rPr>
-          <w:rStyle w:val="Strk"/>
-          <w:rFonts w:cstheme="minorHAnsi"/>
-          <w:sz w:val="28"/>
-          <w:szCs w:val="28"/>
-        </w:rPr>
-        <w:t xml:space="preserve"> – </w:t>
-      </w:r>
-      <w:proofErr w:type="spellStart"/>
-      <w:r>
-        <w:rPr>
-          <w:rStyle w:val="Strk"/>
-          <w:rFonts w:cstheme="minorHAnsi"/>
-          <w:sz w:val="28"/>
-          <w:szCs w:val="28"/>
-        </w:rPr>
-        <w:t>Fully</w:t>
-      </w:r>
-      <w:proofErr w:type="spellEnd"/>
-      <w:r>
-        <w:rPr>
-          <w:rStyle w:val="Strk"/>
-          <w:rFonts w:cstheme="minorHAnsi"/>
-          <w:sz w:val="28"/>
-          <w:szCs w:val="28"/>
-        </w:rPr>
-        <w:t xml:space="preserve"> </w:t>
-      </w:r>
-      <w:proofErr w:type="spellStart"/>
-      <w:r>
-        <w:rPr>
-          <w:rStyle w:val="Strk"/>
-          <w:rFonts w:cstheme="minorHAnsi"/>
-          <w:sz w:val="28"/>
-          <w:szCs w:val="28"/>
-        </w:rPr>
-        <w:t>dressed</w:t>
-      </w:r>
-      <w:proofErr w:type="spellEnd"/>
-    </w:p>
-    <w:p>
-      <w:pPr>
-        <w:jc w:val="left"/>
-        <w:rPr>
-          <w:rStyle w:val="Strk"/>
-          <w:rFonts w:cstheme="minorHAnsi"/>
-          <w:b w:val="0"/>
-        </w:rPr>
-      </w:pPr>
-    </w:p>
-    <w:p>
-      <w:pPr>
-        <w:spacing w:after="200" w:line="276" w:lineRule="auto"/>
-        <w:jc w:val="left"/>
-        <w:rPr>
           <w:rFonts w:eastAsia="Calibri" w:cstheme="minorHAnsi"/>
         </w:rPr>
       </w:pPr>
@@ -7670,19 +7690,19 @@
           <w:rFonts w:eastAsia="Calibri" w:cstheme="minorHAnsi"/>
         </w:rPr>
         <w:br/>
+        <w:t>3. Kasseren vælger "Vis overblik over kunder i restance."</w:t>
+      </w:r>
+      <w:r>
+        <w:rPr>
+          <w:rFonts w:eastAsia="Calibri" w:cstheme="minorHAnsi"/>
+        </w:rPr>
+        <w:br/>
       </w:r>
       <w:r>
         <w:rPr>
           <w:rFonts w:eastAsia="Calibri" w:cstheme="minorHAnsi"/>
         </w:rPr>
         <w:lastRenderedPageBreak/>
-        <w:t>3. Kasseren vælger "Vis overblik over kunder i restance."</w:t>
-      </w:r>
-      <w:r>
-        <w:rPr>
-          <w:rFonts w:eastAsia="Calibri" w:cstheme="minorHAnsi"/>
-        </w:rPr>
-        <w:br/>
         <w:t>4. Systemet printer overblik over kunder der er i restance, og deres information ud i konsollen.</w:t>
       </w:r>
       <w:r>
@@ -10104,14 +10124,12 @@
         <w:lastRenderedPageBreak/>
         <w:t xml:space="preserve">Der blev diskuteret indbyrdes, om vi skulle lave et login modul, og om hvordan man skulle fortolke opgavebeskrivelsen med hensyn til, at </w:t>
       </w:r>
-      <w:proofErr w:type="spellStart"/>
-      <w:r>
-        <w:rPr>
-          <w:rFonts w:asciiTheme="minorHAnsi" w:hAnsiTheme="minorHAnsi" w:cstheme="minorHAnsi"/>
-        </w:rPr>
-        <w:t>forskeligt</w:t>
-      </w:r>
-      <w:proofErr w:type="spellEnd"/>
+      <w:r>
+        <w:rPr>
+          <w:rFonts w:asciiTheme="minorHAnsi" w:hAnsiTheme="minorHAnsi" w:cstheme="minorHAnsi"/>
+        </w:rPr>
+        <w:t>forskelligt</w:t>
+      </w:r>
       <w:r>
         <w:rPr>
           <w:rFonts w:asciiTheme="minorHAnsi" w:hAnsiTheme="minorHAnsi" w:cstheme="minorHAnsi"/>
@@ -10132,21 +10150,31 @@
         <w:rPr>
           <w:rFonts w:asciiTheme="minorHAnsi" w:hAnsiTheme="minorHAnsi" w:cstheme="minorHAnsi"/>
         </w:rPr>
-        <w:t xml:space="preserve">Vi kom til den konklusion, at vi ville springe dette trin over, </w:t>
-      </w:r>
-      <w:proofErr w:type="spellStart"/>
-      <w:r>
-        <w:rPr>
-          <w:rFonts w:asciiTheme="minorHAnsi" w:hAnsiTheme="minorHAnsi" w:cstheme="minorHAnsi"/>
-        </w:rPr>
-        <w:t>bla</w:t>
-      </w:r>
-      <w:proofErr w:type="spellEnd"/>
-      <w:r>
-        <w:rPr>
-          <w:rFonts w:asciiTheme="minorHAnsi" w:hAnsiTheme="minorHAnsi" w:cstheme="minorHAnsi"/>
-        </w:rPr>
-        <w:t xml:space="preserve">. fordi hele tiden at skulle tjekke brugerens privilegier, ville blive snørklet, og at fordi vi på første semester kun har lært at gemme oplysninger i </w:t>
+        <w:t>Vi kom til den konklusion, at vi vi</w:t>
+      </w:r>
+      <w:r>
+        <w:rPr>
+          <w:rFonts w:asciiTheme="minorHAnsi" w:hAnsiTheme="minorHAnsi" w:cstheme="minorHAnsi"/>
+        </w:rPr>
+        <w:t>lle springe dette trin over, blandt andet</w:t>
+      </w:r>
+      <w:r>
+        <w:rPr>
+          <w:rFonts w:asciiTheme="minorHAnsi" w:hAnsiTheme="minorHAnsi" w:cstheme="minorHAnsi"/>
+        </w:rPr>
+        <w:t xml:space="preserve"> fordi</w:t>
+      </w:r>
+      <w:r>
+        <w:rPr>
+          <w:rFonts w:asciiTheme="minorHAnsi" w:hAnsiTheme="minorHAnsi" w:cstheme="minorHAnsi"/>
+        </w:rPr>
+        <w:t xml:space="preserve"> vi</w:t>
+      </w:r>
+      <w:r>
+        <w:rPr>
+          <w:rFonts w:asciiTheme="minorHAnsi" w:hAnsiTheme="minorHAnsi" w:cstheme="minorHAnsi"/>
+        </w:rPr>
+        <w:t xml:space="preserve"> hele tiden at skulle tjekke brugerens privilegier, ville blive snørklet, og at fordi vi på første semester kun har lært at gemme oplysninger i </w:t>
       </w:r>
       <w:proofErr w:type="spellStart"/>
       <w:r>
@@ -10234,14 +10262,26 @@
         <w:rPr>
           <w:rFonts w:asciiTheme="minorHAnsi" w:hAnsiTheme="minorHAnsi" w:cstheme="minorHAnsi"/>
         </w:rPr>
-        <w:t xml:space="preserve">Vi aftalte på forhånd, at objekter med </w:t>
+        <w:t xml:space="preserve">Vi aftalte </w:t>
+      </w:r>
+      <w:r>
+        <w:rPr>
+          <w:rFonts w:asciiTheme="minorHAnsi" w:hAnsiTheme="minorHAnsi" w:cstheme="minorHAnsi"/>
+        </w:rPr>
+        <w:t xml:space="preserve">på forhånd, at objekter med </w:t>
       </w:r>
       <w:proofErr w:type="spellStart"/>
       <w:r>
         <w:rPr>
           <w:rFonts w:asciiTheme="minorHAnsi" w:hAnsiTheme="minorHAnsi" w:cstheme="minorHAnsi"/>
         </w:rPr>
-        <w:t>persistens</w:t>
+        <w:t>pers</w:t>
+      </w:r>
+      <w:r>
+        <w:rPr>
+          <w:rFonts w:asciiTheme="minorHAnsi" w:hAnsiTheme="minorHAnsi" w:cstheme="minorHAnsi"/>
+        </w:rPr>
+        <w:t>istens</w:t>
       </w:r>
       <w:proofErr w:type="spellEnd"/>
       <w:r>
@@ -10271,7 +10311,15 @@
         <w:rPr>
           <w:rFonts w:asciiTheme="minorHAnsi" w:hAnsiTheme="minorHAnsi" w:cstheme="minorHAnsi"/>
         </w:rPr>
-        <w:t>kontigent</w:t>
+        <w:t>kontigen</w:t>
+      </w:r>
+      <w:bookmarkStart w:id="2" w:name="_GoBack"/>
+      <w:bookmarkEnd w:id="2"/>
+      <w:r>
+        <w:rPr>
+          <w:rFonts w:asciiTheme="minorHAnsi" w:hAnsiTheme="minorHAnsi" w:cstheme="minorHAnsi"/>
+        </w:rPr>
+        <w:t>t</w:t>
       </w:r>
       <w:r>
         <w:rPr>
@@ -10756,7 +10804,7 @@
           <w:rPr>
             <w:noProof/>
           </w:rPr>
-          <w:t>21</w:t>
+          <w:t>25</w:t>
         </w:r>
         <w:r>
           <w:fldChar w:fldCharType="end"/>
@@ -13925,7 +13973,7 @@
 </file>
 
 <file path=customXml/itemProps1.xml><?xml version="1.0" encoding="utf-8"?>
-<ds:datastoreItem xmlns:ds="http://schemas.openxmlformats.org/officeDocument/2006/customXml" ds:itemID="{BA6CF5A8-0FE3-413C-A162-A8090927CECB}">
+<ds:datastoreItem xmlns:ds="http://schemas.openxmlformats.org/officeDocument/2006/customXml" ds:itemID="{A2CCE696-B13C-4C16-AD40-9E6DCFAD3644}">
   <ds:schemaRefs>
     <ds:schemaRef ds:uri="http://schemas.openxmlformats.org/officeDocument/2006/bibliography"/>
   </ds:schemaRefs>

</xml_diff>

<commit_message>
Created .ppt and moved an image in report
</commit_message>
<xml_diff>
--- a/Report/Rapport.docx
+++ b/Report/Rapport.docx
@@ -1207,23 +1207,8 @@
         <w:rPr>
           <w:rFonts w:cstheme="minorHAnsi"/>
         </w:rPr>
-        <w:t>Dette diagram giver en oversigt over menuens funktionalitet. Trykkes der eksempelvis på ”</w:t>
-      </w:r>
-      <w:proofErr w:type="spellStart"/>
-      <w:r>
-        <w:rPr>
-          <w:rFonts w:cstheme="minorHAnsi"/>
-        </w:rPr>
-        <w:t>Members</w:t>
-      </w:r>
-      <w:proofErr w:type="spellEnd"/>
-      <w:r>
-        <w:rPr>
-          <w:rFonts w:cstheme="minorHAnsi"/>
-        </w:rPr>
-        <w:t>”, bringes brugeren videre til en typisk CRUD (</w:t>
-      </w:r>
-      <w:proofErr w:type="spellStart"/>
+        <w:t>Dette diagram giver en oversigt over menuens funktionalitet. Trykkes der eksempelvis på ”Members”, bringes brugeren videre til en typisk CRUD (</w:t>
+      </w:r>
       <w:r>
         <w:rPr>
           <w:rFonts w:cstheme="minorHAnsi"/>
@@ -1235,14 +1220,7 @@
         <w:rPr>
           <w:rFonts w:cstheme="minorHAnsi"/>
         </w:rPr>
-        <w:t>reate</w:t>
-      </w:r>
-      <w:proofErr w:type="spellEnd"/>
-      <w:r>
-        <w:rPr>
-          <w:rFonts w:cstheme="minorHAnsi"/>
-        </w:rPr>
-        <w:t xml:space="preserve">, </w:t>
+        <w:t xml:space="preserve">reate, </w:t>
       </w:r>
       <w:r>
         <w:rPr>
@@ -1270,7 +1248,6 @@
         </w:rPr>
         <w:t xml:space="preserve">pdate, </w:t>
       </w:r>
-      <w:proofErr w:type="spellStart"/>
       <w:r>
         <w:rPr>
           <w:rFonts w:cstheme="minorHAnsi"/>
@@ -1282,14 +1259,7 @@
         <w:rPr>
           <w:rFonts w:cstheme="minorHAnsi"/>
         </w:rPr>
-        <w:t>elete</w:t>
-      </w:r>
-      <w:proofErr w:type="spellEnd"/>
-      <w:r>
-        <w:rPr>
-          <w:rFonts w:cstheme="minorHAnsi"/>
-        </w:rPr>
-        <w:t>) menu. Herfra kan brugeren endvidere gå ind i ”Show” menuen, som viser to muligheder for, hvordan medlemmer kan printes; de to muligheder er enten alle, eller et specifikt medlem, som kan søges efter via medlemmets CPR nummer.</w:t>
+        <w:t>elete) menu. Herfra kan brugeren endvidere gå ind i ”Show” menuen, som viser to muligheder for, hvordan medlemmer kan printes; de to muligheder er enten alle, eller et specifikt medlem, som kan søges efter via medlemmets CPR nummer.</w:t>
       </w:r>
     </w:p>
     <w:p>
@@ -2292,21 +2262,7 @@
         <w:rPr>
           <w:rFonts w:cstheme="minorHAnsi"/>
         </w:rPr>
-        <w:t xml:space="preserve">Træneren bruger træningsresultater til at udtage medlemmer til </w:t>
-      </w:r>
-      <w:proofErr w:type="spellStart"/>
-      <w:r>
-        <w:rPr>
-          <w:rFonts w:cstheme="minorHAnsi"/>
-        </w:rPr>
-        <w:t>konkurencer</w:t>
-      </w:r>
-      <w:proofErr w:type="spellEnd"/>
-      <w:r>
-        <w:rPr>
-          <w:rFonts w:cstheme="minorHAnsi"/>
-        </w:rPr>
-        <w:t>, og ønsker derfor en ove</w:t>
+        <w:t>Træneren bruger træningsresultater til at udtage medlemmer til konkurencer, og ønsker derfor en ove</w:t>
       </w:r>
       <w:r>
         <w:rPr>
@@ -2858,21 +2814,7 @@
         <w:rPr>
           <w:rFonts w:cstheme="minorHAnsi"/>
         </w:rPr>
-        <w:t xml:space="preserve">Første </w:t>
-      </w:r>
-      <w:proofErr w:type="spellStart"/>
-      <w:r>
-        <w:rPr>
-          <w:rFonts w:cstheme="minorHAnsi"/>
-        </w:rPr>
-        <w:t>Use</w:t>
-      </w:r>
-      <w:proofErr w:type="spellEnd"/>
-      <w:r>
-        <w:rPr>
-          <w:rFonts w:cstheme="minorHAnsi"/>
-        </w:rPr>
-        <w:t>-Case</w:t>
+        <w:t>Første Use-Case</w:t>
       </w:r>
     </w:p>
     <w:p>
@@ -2886,28 +2828,12 @@
           <w:rFonts w:cstheme="minorHAnsi"/>
         </w:rPr>
       </w:pPr>
-      <w:proofErr w:type="spellStart"/>
-      <w:r>
-        <w:rPr>
-          <w:rFonts w:cstheme="minorHAnsi"/>
-        </w:rPr>
-        <w:t>Fully</w:t>
-      </w:r>
-      <w:proofErr w:type="spellEnd"/>
-      <w:r>
-        <w:rPr>
-          <w:rFonts w:cstheme="minorHAnsi"/>
-        </w:rPr>
-        <w:t xml:space="preserve"> </w:t>
-      </w:r>
-      <w:proofErr w:type="spellStart"/>
-      <w:r>
-        <w:rPr>
-          <w:rFonts w:cstheme="minorHAnsi"/>
-        </w:rPr>
-        <w:t>dressed</w:t>
-      </w:r>
-      <w:proofErr w:type="spellEnd"/>
+      <w:r>
+        <w:rPr>
+          <w:rFonts w:cstheme="minorHAnsi"/>
+        </w:rPr>
+        <w:t>Fully dressed</w:t>
+      </w:r>
     </w:p>
     <w:p>
       <w:pPr>
@@ -2924,16 +2850,8 @@
         <w:rPr>
           <w:rFonts w:cstheme="minorHAnsi"/>
         </w:rPr>
-        <w:t xml:space="preserve">Extensions &amp; </w:t>
-      </w:r>
-      <w:proofErr w:type="spellStart"/>
-      <w:r>
-        <w:rPr>
-          <w:rFonts w:cstheme="minorHAnsi"/>
-        </w:rPr>
-        <w:t>inclusion</w:t>
-      </w:r>
-      <w:proofErr w:type="spellEnd"/>
+        <w:t>Extensions &amp; inclusion</w:t>
+      </w:r>
     </w:p>
     <w:p>
       <w:pPr>
@@ -2964,14 +2882,12 @@
           <w:rFonts w:cstheme="minorHAnsi"/>
         </w:rPr>
       </w:pPr>
-      <w:proofErr w:type="spellStart"/>
       <w:r>
         <w:rPr>
           <w:rFonts w:cstheme="minorHAnsi"/>
         </w:rPr>
         <w:t>Glossary</w:t>
       </w:r>
-      <w:proofErr w:type="spellEnd"/>
     </w:p>
     <w:p>
       <w:pPr>
@@ -3078,21 +2994,7 @@
         <w:rPr>
           <w:rFonts w:cstheme="minorHAnsi"/>
         </w:rPr>
-        <w:t xml:space="preserve">Anden </w:t>
-      </w:r>
-      <w:proofErr w:type="spellStart"/>
-      <w:r>
-        <w:rPr>
-          <w:rFonts w:cstheme="minorHAnsi"/>
-        </w:rPr>
-        <w:t>Use</w:t>
-      </w:r>
-      <w:proofErr w:type="spellEnd"/>
-      <w:r>
-        <w:rPr>
-          <w:rFonts w:cstheme="minorHAnsi"/>
-        </w:rPr>
-        <w:t>-Case</w:t>
+        <w:t>Anden Use-Case</w:t>
       </w:r>
     </w:p>
     <w:p>
@@ -3106,28 +3008,12 @@
           <w:rFonts w:cstheme="minorHAnsi"/>
         </w:rPr>
       </w:pPr>
-      <w:proofErr w:type="spellStart"/>
-      <w:r>
-        <w:rPr>
-          <w:rFonts w:cstheme="minorHAnsi"/>
-        </w:rPr>
-        <w:t>Fully</w:t>
-      </w:r>
-      <w:proofErr w:type="spellEnd"/>
-      <w:r>
-        <w:rPr>
-          <w:rFonts w:cstheme="minorHAnsi"/>
-        </w:rPr>
-        <w:t xml:space="preserve"> </w:t>
-      </w:r>
-      <w:proofErr w:type="spellStart"/>
-      <w:r>
-        <w:rPr>
-          <w:rFonts w:cstheme="minorHAnsi"/>
-        </w:rPr>
-        <w:t>dressed</w:t>
-      </w:r>
-      <w:proofErr w:type="spellEnd"/>
+      <w:r>
+        <w:rPr>
+          <w:rFonts w:cstheme="minorHAnsi"/>
+        </w:rPr>
+        <w:t>Fully dressed</w:t>
+      </w:r>
     </w:p>
     <w:p>
       <w:pPr>
@@ -3140,33 +3026,11 @@
           <w:rFonts w:cstheme="minorHAnsi"/>
         </w:rPr>
       </w:pPr>
-      <w:proofErr w:type="spellStart"/>
-      <w:r>
-        <w:rPr>
-          <w:rFonts w:cstheme="minorHAnsi"/>
-        </w:rPr>
-        <w:t>Trejde</w:t>
-      </w:r>
-      <w:proofErr w:type="spellEnd"/>
-      <w:r>
-        <w:rPr>
-          <w:rFonts w:cstheme="minorHAnsi"/>
-        </w:rPr>
-        <w:t xml:space="preserve"> </w:t>
-      </w:r>
-      <w:proofErr w:type="spellStart"/>
-      <w:r>
-        <w:rPr>
-          <w:rFonts w:cstheme="minorHAnsi"/>
-        </w:rPr>
-        <w:t>Use</w:t>
-      </w:r>
-      <w:proofErr w:type="spellEnd"/>
-      <w:r>
-        <w:rPr>
-          <w:rFonts w:cstheme="minorHAnsi"/>
-        </w:rPr>
-        <w:t>-Case</w:t>
+      <w:r>
+        <w:rPr>
+          <w:rFonts w:cstheme="minorHAnsi"/>
+        </w:rPr>
+        <w:t>Trejde Use-Case</w:t>
       </w:r>
     </w:p>
     <w:p>
@@ -3180,28 +3044,12 @@
           <w:rFonts w:cstheme="minorHAnsi"/>
         </w:rPr>
       </w:pPr>
-      <w:proofErr w:type="spellStart"/>
-      <w:r>
-        <w:rPr>
-          <w:rFonts w:cstheme="minorHAnsi"/>
-        </w:rPr>
-        <w:t>Fully</w:t>
-      </w:r>
-      <w:proofErr w:type="spellEnd"/>
-      <w:r>
-        <w:rPr>
-          <w:rFonts w:cstheme="minorHAnsi"/>
-        </w:rPr>
-        <w:t xml:space="preserve"> </w:t>
-      </w:r>
-      <w:proofErr w:type="spellStart"/>
-      <w:r>
-        <w:rPr>
-          <w:rFonts w:cstheme="minorHAnsi"/>
-        </w:rPr>
-        <w:t>dressed</w:t>
-      </w:r>
-      <w:proofErr w:type="spellEnd"/>
+      <w:r>
+        <w:rPr>
+          <w:rFonts w:cstheme="minorHAnsi"/>
+        </w:rPr>
+        <w:t>Fully dressed</w:t>
+      </w:r>
     </w:p>
     <w:p>
       <w:pPr>
@@ -3218,58 +3066,8 @@
         <w:rPr>
           <w:rFonts w:cstheme="minorHAnsi"/>
         </w:rPr>
-        <w:t>//</w:t>
-      </w:r>
-      <w:proofErr w:type="spellStart"/>
-      <w:r>
-        <w:rPr>
-          <w:rFonts w:cstheme="minorHAnsi"/>
-        </w:rPr>
-        <w:t>Insert</w:t>
-      </w:r>
-      <w:proofErr w:type="spellEnd"/>
-      <w:r>
-        <w:rPr>
-          <w:rFonts w:cstheme="minorHAnsi"/>
-        </w:rPr>
-        <w:t xml:space="preserve"> </w:t>
-      </w:r>
-      <w:proofErr w:type="spellStart"/>
-      <w:r>
-        <w:rPr>
-          <w:rFonts w:cstheme="minorHAnsi"/>
-        </w:rPr>
-        <w:t>some</w:t>
-      </w:r>
-      <w:proofErr w:type="spellEnd"/>
-      <w:r>
-        <w:rPr>
-          <w:rFonts w:cstheme="minorHAnsi"/>
-        </w:rPr>
-        <w:t xml:space="preserve"> </w:t>
-      </w:r>
-      <w:proofErr w:type="spellStart"/>
-      <w:r>
-        <w:rPr>
-          <w:rFonts w:cstheme="minorHAnsi"/>
-        </w:rPr>
-        <w:t>code</w:t>
-      </w:r>
-      <w:proofErr w:type="spellEnd"/>
-      <w:r>
-        <w:rPr>
-          <w:rFonts w:cstheme="minorHAnsi"/>
-        </w:rPr>
-        <w:t xml:space="preserve"> </w:t>
-      </w:r>
-      <w:proofErr w:type="spellStart"/>
-      <w:r>
-        <w:rPr>
-          <w:rFonts w:cstheme="minorHAnsi"/>
-        </w:rPr>
-        <w:t>here</w:t>
-      </w:r>
-      <w:proofErr w:type="spellEnd"/>
+        <w:t>//Insert some code here</w:t>
+      </w:r>
     </w:p>
     <w:p>
       <w:pPr>
@@ -3286,44 +3084,8 @@
         <w:rPr>
           <w:rFonts w:cstheme="minorHAnsi"/>
         </w:rPr>
-        <w:t>//</w:t>
-      </w:r>
-      <w:proofErr w:type="spellStart"/>
-      <w:r>
-        <w:rPr>
-          <w:rFonts w:cstheme="minorHAnsi"/>
-        </w:rPr>
-        <w:t>Insert</w:t>
-      </w:r>
-      <w:proofErr w:type="spellEnd"/>
-      <w:r>
-        <w:rPr>
-          <w:rFonts w:cstheme="minorHAnsi"/>
-        </w:rPr>
-        <w:t xml:space="preserve"> brief </w:t>
-      </w:r>
-      <w:proofErr w:type="spellStart"/>
-      <w:r>
-        <w:rPr>
-          <w:rFonts w:cstheme="minorHAnsi"/>
-        </w:rPr>
-        <w:t>Use</w:t>
-      </w:r>
-      <w:proofErr w:type="spellEnd"/>
-      <w:r>
-        <w:rPr>
-          <w:rFonts w:cstheme="minorHAnsi"/>
-        </w:rPr>
-        <w:t xml:space="preserve">-Cases </w:t>
-      </w:r>
-      <w:proofErr w:type="spellStart"/>
-      <w:r>
-        <w:rPr>
-          <w:rFonts w:cstheme="minorHAnsi"/>
-        </w:rPr>
-        <w:t>here</w:t>
-      </w:r>
-      <w:proofErr w:type="spellEnd"/>
+        <w:t>//Insert brief Use-Cases here</w:t>
+      </w:r>
     </w:p>
     <w:p>
       <w:pPr>
@@ -3445,7 +3207,6 @@
         </w:rPr>
         <w:t xml:space="preserve"> </w:t>
       </w:r>
-      <w:proofErr w:type="spellStart"/>
       <w:r>
         <w:rPr>
           <w:rFonts w:cstheme="minorHAnsi"/>
@@ -3456,98 +3217,89 @@
         <w:rPr>
           <w:rFonts w:cstheme="minorHAnsi"/>
         </w:rPr>
+        <w:t>trænerne ønsker, at kunne bruge systemet til, at få dannet overbl</w:t>
+      </w:r>
+      <w:r>
+        <w:rPr>
+          <w:rFonts w:cstheme="minorHAnsi"/>
+        </w:rPr>
+        <w:t>ik over de bedste konkurrencesv</w:t>
+      </w:r>
+      <w:r>
+        <w:rPr>
+          <w:rFonts w:cstheme="minorHAnsi"/>
+        </w:rPr>
+        <w:t>ømmere, så de kan få arrangeret stævner m.m.</w:t>
+      </w:r>
+    </w:p>
+    <w:p>
+      <w:pPr>
+        <w:pStyle w:val="Standard"/>
+        <w:rPr>
+          <w:rFonts w:cstheme="minorHAnsi"/>
+        </w:rPr>
+      </w:pPr>
+    </w:p>
+    <w:p>
+      <w:pPr>
+        <w:pStyle w:val="Overskrift3"/>
+        <w:rPr>
+          <w:rStyle w:val="Strk"/>
+          <w:rFonts w:asciiTheme="minorHAnsi" w:hAnsiTheme="minorHAnsi" w:cstheme="minorHAnsi"/>
+        </w:rPr>
+      </w:pPr>
+      <w:r>
+        <w:rPr>
+          <w:rStyle w:val="Strk"/>
+          <w:rFonts w:asciiTheme="minorHAnsi" w:hAnsiTheme="minorHAnsi" w:cstheme="minorHAnsi"/>
+        </w:rPr>
+        <w:t>Vision</w:t>
+      </w:r>
+    </w:p>
+    <w:p>
+      <w:pPr>
+        <w:pStyle w:val="Standard"/>
+        <w:jc w:val="left"/>
+        <w:rPr>
+          <w:rFonts w:cstheme="minorHAnsi"/>
+        </w:rPr>
+      </w:pPr>
+      <w:r>
+        <w:rPr>
+          <w:rFonts w:cstheme="minorHAnsi"/>
+        </w:rPr>
+        <w:t xml:space="preserve">Delfinen regner med, at der kommer fortsat flere medlemmer og de skal derfor have et system, som kan holde styr på alle medlemmerne. På baggrund af det nye system regner </w:t>
+      </w:r>
+      <w:r>
+        <w:rPr>
+          <w:rFonts w:cstheme="minorHAnsi"/>
+        </w:rPr>
+        <w:t>institutionen</w:t>
+      </w:r>
+      <w:r>
+        <w:rPr>
+          <w:rFonts w:cstheme="minorHAnsi"/>
+        </w:rPr>
+        <w:t xml:space="preserve"> med, at implementeringen vil medføre bedre arbejdsvilkår og bedre økonomi.</w:t>
+      </w:r>
+      <w:r>
+        <w:rPr>
+          <w:rFonts w:cstheme="minorHAnsi"/>
+        </w:rPr>
+        <w:br/>
+      </w:r>
+      <w:r>
+        <w:rPr>
+          <w:rFonts w:cstheme="minorHAnsi"/>
+        </w:rPr>
+        <w:t>Konkurrence</w:t>
+      </w:r>
+      <w:r>
+        <w:rPr>
+          <w:rFonts w:cstheme="minorHAnsi"/>
+        </w:rPr>
         <w:t>trænerne</w:t>
       </w:r>
-      <w:proofErr w:type="spellEnd"/>
-      <w:r>
-        <w:rPr>
-          <w:rFonts w:cstheme="minorHAnsi"/>
-        </w:rPr>
-        <w:t xml:space="preserve"> ønsker, at kunne bruge systemet til, at få dannet overbl</w:t>
-      </w:r>
-      <w:r>
-        <w:rPr>
-          <w:rFonts w:cstheme="minorHAnsi"/>
-        </w:rPr>
-        <w:t>ik over de bedste konkurrencesv</w:t>
-      </w:r>
-      <w:r>
-        <w:rPr>
-          <w:rFonts w:cstheme="minorHAnsi"/>
-        </w:rPr>
-        <w:t>ømmere, så de kan få arrangeret stævner m.m.</w:t>
-      </w:r>
-    </w:p>
-    <w:p>
-      <w:pPr>
-        <w:pStyle w:val="Standard"/>
-        <w:rPr>
-          <w:rFonts w:cstheme="minorHAnsi"/>
-        </w:rPr>
-      </w:pPr>
-    </w:p>
-    <w:p>
-      <w:pPr>
-        <w:pStyle w:val="Overskrift3"/>
-        <w:rPr>
-          <w:rStyle w:val="Strk"/>
-          <w:rFonts w:asciiTheme="minorHAnsi" w:hAnsiTheme="minorHAnsi" w:cstheme="minorHAnsi"/>
-        </w:rPr>
-      </w:pPr>
-      <w:r>
-        <w:rPr>
-          <w:rStyle w:val="Strk"/>
-          <w:rFonts w:asciiTheme="minorHAnsi" w:hAnsiTheme="minorHAnsi" w:cstheme="minorHAnsi"/>
-        </w:rPr>
-        <w:t>Vision</w:t>
-      </w:r>
-    </w:p>
-    <w:p>
-      <w:pPr>
-        <w:pStyle w:val="Standard"/>
-        <w:jc w:val="left"/>
-        <w:rPr>
-          <w:rFonts w:cstheme="minorHAnsi"/>
-        </w:rPr>
-      </w:pPr>
-      <w:r>
-        <w:rPr>
-          <w:rFonts w:cstheme="minorHAnsi"/>
-        </w:rPr>
-        <w:t xml:space="preserve">Delfinen regner med, at der kommer fortsat flere medlemmer og de skal derfor have et system, som kan holde styr på alle medlemmerne. På baggrund af det nye system regner </w:t>
-      </w:r>
-      <w:r>
-        <w:rPr>
-          <w:rFonts w:cstheme="minorHAnsi"/>
-        </w:rPr>
-        <w:t>institutionen</w:t>
-      </w:r>
-      <w:r>
-        <w:rPr>
-          <w:rFonts w:cstheme="minorHAnsi"/>
-        </w:rPr>
-        <w:t xml:space="preserve"> med, at implementeringen vil medføre bedre arbejdsvilkår og bedre økonomi.</w:t>
-      </w:r>
-      <w:r>
-        <w:rPr>
-          <w:rFonts w:cstheme="minorHAnsi"/>
-        </w:rPr>
-        <w:br/>
-      </w:r>
-      <w:proofErr w:type="spellStart"/>
-      <w:r>
-        <w:rPr>
-          <w:rFonts w:cstheme="minorHAnsi"/>
-        </w:rPr>
-        <w:t>Konkurrence</w:t>
-      </w:r>
-      <w:r>
-        <w:rPr>
-          <w:rFonts w:cstheme="minorHAnsi"/>
-        </w:rPr>
-        <w:t>trænerne</w:t>
-      </w:r>
-      <w:proofErr w:type="spellEnd"/>
       <w:r>
         <w:rPr>
           <w:rFonts w:cstheme="minorHAnsi"/>
@@ -3645,7 +3397,6 @@
                 <w:rFonts w:cstheme="minorHAnsi"/>
               </w:rPr>
             </w:pPr>
-            <w:proofErr w:type="spellStart"/>
             <w:r>
               <w:rPr>
                 <w:rFonts w:cstheme="minorHAnsi"/>
@@ -3657,14 +3408,7 @@
               <w:rPr>
                 <w:rFonts w:cstheme="minorHAnsi"/>
               </w:rPr>
-              <w:t>trengths</w:t>
-            </w:r>
-            <w:proofErr w:type="spellEnd"/>
-            <w:r>
-              <w:rPr>
-                <w:rFonts w:cstheme="minorHAnsi"/>
-              </w:rPr>
-              <w:t xml:space="preserve"> / Stryker</w:t>
+              <w:t>trengths / Stryker</w:t>
             </w:r>
           </w:p>
         </w:tc>
@@ -3691,7 +3435,6 @@
                 <w:rFonts w:cstheme="minorHAnsi"/>
               </w:rPr>
             </w:pPr>
-            <w:proofErr w:type="spellStart"/>
             <w:r>
               <w:rPr>
                 <w:rFonts w:cstheme="minorHAnsi"/>
@@ -3703,14 +3446,7 @@
               <w:rPr>
                 <w:rFonts w:cstheme="minorHAnsi"/>
               </w:rPr>
-              <w:t>eaknesses</w:t>
-            </w:r>
-            <w:proofErr w:type="spellEnd"/>
-            <w:r>
-              <w:rPr>
-                <w:rFonts w:cstheme="minorHAnsi"/>
-              </w:rPr>
-              <w:t xml:space="preserve"> / Svagheder</w:t>
+              <w:t>eaknesses / Svagheder</w:t>
             </w:r>
           </w:p>
         </w:tc>
@@ -3937,7 +3673,6 @@
                 <w:rFonts w:cstheme="minorHAnsi"/>
               </w:rPr>
             </w:pPr>
-            <w:proofErr w:type="spellStart"/>
             <w:r>
               <w:rPr>
                 <w:rFonts w:cstheme="minorHAnsi"/>
@@ -3949,14 +3684,7 @@
               <w:rPr>
                 <w:rFonts w:cstheme="minorHAnsi"/>
               </w:rPr>
-              <w:t>pportunities</w:t>
-            </w:r>
-            <w:proofErr w:type="spellEnd"/>
-            <w:r>
-              <w:rPr>
-                <w:rFonts w:cstheme="minorHAnsi"/>
-              </w:rPr>
-              <w:t xml:space="preserve"> / Muligheder</w:t>
+              <w:t>pportunities / Muligheder</w:t>
             </w:r>
           </w:p>
         </w:tc>
@@ -3983,7 +3711,6 @@
                 <w:rFonts w:cstheme="minorHAnsi"/>
               </w:rPr>
             </w:pPr>
-            <w:proofErr w:type="spellStart"/>
             <w:r>
               <w:rPr>
                 <w:rFonts w:cstheme="minorHAnsi"/>
@@ -3995,14 +3722,7 @@
               <w:rPr>
                 <w:rFonts w:cstheme="minorHAnsi"/>
               </w:rPr>
-              <w:t>hreats</w:t>
-            </w:r>
-            <w:proofErr w:type="spellEnd"/>
-            <w:r>
-              <w:rPr>
-                <w:rFonts w:cstheme="minorHAnsi"/>
-              </w:rPr>
-              <w:t xml:space="preserve"> / trusler</w:t>
+              <w:t>hreats / trusler</w:t>
             </w:r>
           </w:p>
         </w:tc>
@@ -4250,7 +3970,6 @@
           <w:rFonts w:cstheme="minorHAnsi"/>
         </w:rPr>
       </w:pPr>
-      <w:proofErr w:type="spellStart"/>
       <w:r>
         <w:rPr>
           <w:rFonts w:cstheme="minorHAnsi"/>
@@ -4262,14 +3981,7 @@
         <w:rPr>
           <w:rFonts w:cstheme="minorHAnsi"/>
         </w:rPr>
-        <w:t>unctionality</w:t>
-      </w:r>
-      <w:proofErr w:type="spellEnd"/>
-      <w:r>
-        <w:rPr>
-          <w:rFonts w:cstheme="minorHAnsi"/>
-        </w:rPr>
-        <w:t xml:space="preserve"> (Hvad kunden vil have)</w:t>
+        <w:t>unctionality (Hvad kunden vil have)</w:t>
       </w:r>
     </w:p>
     <w:p>
@@ -4379,7 +4091,6 @@
           <w:rFonts w:cstheme="minorHAnsi"/>
         </w:rPr>
       </w:pPr>
-      <w:proofErr w:type="spellStart"/>
       <w:r>
         <w:rPr>
           <w:rFonts w:cstheme="minorHAnsi"/>
@@ -4391,14 +4102,7 @@
         <w:rPr>
           <w:rFonts w:cstheme="minorHAnsi"/>
         </w:rPr>
-        <w:t>sability</w:t>
-      </w:r>
-      <w:proofErr w:type="spellEnd"/>
-      <w:r>
-        <w:rPr>
-          <w:rFonts w:cstheme="minorHAnsi"/>
-        </w:rPr>
-        <w:t xml:space="preserve"> (Hvor effektivt er programmet? Er det acceptabelt? Er dokumentationen i orden?)</w:t>
+        <w:t>sability (Hvor effektivt er programmet? Er det acceptabelt? Er dokumentationen i orden?)</w:t>
       </w:r>
     </w:p>
     <w:p>
@@ -4451,7 +4155,6 @@
           <w:rFonts w:cstheme="minorHAnsi"/>
         </w:rPr>
       </w:pPr>
-      <w:proofErr w:type="spellStart"/>
       <w:r>
         <w:rPr>
           <w:rFonts w:cstheme="minorHAnsi"/>
@@ -4463,28 +4166,7 @@
         <w:rPr>
           <w:rFonts w:cstheme="minorHAnsi"/>
         </w:rPr>
-        <w:t>eliability</w:t>
-      </w:r>
-      <w:proofErr w:type="spellEnd"/>
-      <w:r>
-        <w:rPr>
-          <w:rFonts w:cstheme="minorHAnsi"/>
-        </w:rPr>
-        <w:t xml:space="preserve"> (Maksimale downtime? Fejl er forudsigelige? Hvordan kan det </w:t>
-      </w:r>
-      <w:proofErr w:type="spellStart"/>
-      <w:r>
-        <w:rPr>
-          <w:rFonts w:cstheme="minorHAnsi"/>
-        </w:rPr>
-        <w:t>recovers</w:t>
-      </w:r>
-      <w:proofErr w:type="spellEnd"/>
-      <w:r>
-        <w:rPr>
-          <w:rFonts w:cstheme="minorHAnsi"/>
-        </w:rPr>
-        <w:t>?)</w:t>
+        <w:t>eliability (Maksimale downtime? Fejl er forudsigelige? Hvordan kan det recovers?)</w:t>
       </w:r>
     </w:p>
     <w:p>
@@ -4548,21 +4230,7 @@
         <w:rPr>
           <w:rFonts w:cstheme="minorHAnsi"/>
         </w:rPr>
-        <w:t xml:space="preserve">erformance (Hvor hurtigt er programmet? Højeste responstid? </w:t>
-      </w:r>
-      <w:proofErr w:type="spellStart"/>
-      <w:r>
-        <w:rPr>
-          <w:rFonts w:cstheme="minorHAnsi"/>
-        </w:rPr>
-        <w:t>Proccessor</w:t>
-      </w:r>
-      <w:proofErr w:type="spellEnd"/>
-      <w:r>
-        <w:rPr>
-          <w:rFonts w:cstheme="minorHAnsi"/>
-        </w:rPr>
-        <w:t xml:space="preserve"> forbrug?)</w:t>
+        <w:t>erformance (Hvor hurtigt er programmet? Højeste responstid? Proccessor forbrug?)</w:t>
       </w:r>
     </w:p>
     <w:p>
@@ -4596,7 +4264,6 @@
           <w:rFonts w:cstheme="minorHAnsi"/>
         </w:rPr>
       </w:pPr>
-      <w:proofErr w:type="spellStart"/>
       <w:r>
         <w:rPr>
           <w:rFonts w:cstheme="minorHAnsi"/>
@@ -4608,14 +4275,7 @@
         <w:rPr>
           <w:rFonts w:cstheme="minorHAnsi"/>
         </w:rPr>
-        <w:t>upportability</w:t>
-      </w:r>
-      <w:proofErr w:type="spellEnd"/>
-      <w:r>
-        <w:rPr>
-          <w:rFonts w:cstheme="minorHAnsi"/>
-        </w:rPr>
-        <w:t xml:space="preserve"> (Kan det testes, udbygges, vedligeholdes, installeres, konfigureres eller overvåges?)</w:t>
+        <w:t>upportability (Kan det testes, udbygges, vedligeholdes, installeres, konfigureres eller overvåges?)</w:t>
       </w:r>
     </w:p>
     <w:p>
@@ -4686,7 +4346,6 @@
           <w:rFonts w:asciiTheme="minorHAnsi" w:hAnsiTheme="minorHAnsi" w:cstheme="minorHAnsi"/>
         </w:rPr>
       </w:pPr>
-      <w:proofErr w:type="spellStart"/>
       <w:r>
         <w:rPr>
           <w:rStyle w:val="Strk"/>
@@ -4695,7 +4354,6 @@
         <w:lastRenderedPageBreak/>
         <w:t>Glossary</w:t>
       </w:r>
-      <w:proofErr w:type="spellEnd"/>
     </w:p>
     <w:p>
       <w:pPr>
@@ -5215,19 +4873,11 @@
           <w:rFonts w:cstheme="minorHAnsi"/>
         </w:rPr>
       </w:pPr>
-      <w:proofErr w:type="spellStart"/>
-      <w:r>
-        <w:rPr>
-          <w:rFonts w:cstheme="minorHAnsi"/>
-        </w:rPr>
-        <w:t>Addresse</w:t>
-      </w:r>
-      <w:proofErr w:type="spellEnd"/>
-      <w:r>
-        <w:rPr>
-          <w:rFonts w:cstheme="minorHAnsi"/>
-        </w:rPr>
-        <w:t>.</w:t>
+      <w:r>
+        <w:rPr>
+          <w:rFonts w:cstheme="minorHAnsi"/>
+        </w:rPr>
+        <w:t>Addresse.</w:t>
       </w:r>
     </w:p>
     <w:p>
@@ -5389,7 +5039,6 @@
           <w:szCs w:val="56"/>
         </w:rPr>
       </w:pPr>
-      <w:proofErr w:type="spellStart"/>
       <w:r>
         <w:rPr>
           <w:rStyle w:val="Strk"/>
@@ -5397,9 +5046,8 @@
           <w:sz w:val="56"/>
           <w:szCs w:val="56"/>
         </w:rPr>
-        <w:t>Use</w:t>
-      </w:r>
-      <w:proofErr w:type="spellEnd"/>
+        <w:t>Use-case</w:t>
+      </w:r>
       <w:r>
         <w:rPr>
           <w:rStyle w:val="Strk"/>
@@ -5407,15 +5055,6 @@
           <w:sz w:val="56"/>
           <w:szCs w:val="56"/>
         </w:rPr>
-        <w:t>-case</w:t>
-      </w:r>
-      <w:r>
-        <w:rPr>
-          <w:rStyle w:val="Strk"/>
-          <w:rFonts w:cstheme="minorHAnsi"/>
-          <w:sz w:val="56"/>
-          <w:szCs w:val="56"/>
-        </w:rPr>
         <w:t>s</w:t>
       </w:r>
     </w:p>
@@ -5517,21 +5156,7 @@
         <w:rPr>
           <w:rFonts w:cstheme="minorHAnsi"/>
         </w:rPr>
-        <w:t xml:space="preserve"> og om hvilken type svømmer kunden ønsker, at melde sig til og bagefter skriver klubformanden informationen ind i </w:t>
-      </w:r>
-      <w:proofErr w:type="spellStart"/>
-      <w:r>
-        <w:rPr>
-          <w:rFonts w:cstheme="minorHAnsi"/>
-        </w:rPr>
-        <w:t>Dolphin</w:t>
-      </w:r>
-      <w:proofErr w:type="spellEnd"/>
-      <w:r>
-        <w:rPr>
-          <w:rFonts w:cstheme="minorHAnsi"/>
-        </w:rPr>
-        <w:t xml:space="preserve"> systemet der </w:t>
+        <w:t xml:space="preserve"> og om hvilken type svømmer kunden ønsker, at melde sig til og bagefter skriver klubformanden informationen ind i Dolphin systemet der </w:t>
       </w:r>
       <w:r>
         <w:rPr>
@@ -5569,39 +5194,8 @@
           <w:sz w:val="28"/>
           <w:szCs w:val="28"/>
         </w:rPr>
-        <w:t xml:space="preserve">Lav nyt medlem – </w:t>
-      </w:r>
-      <w:proofErr w:type="spellStart"/>
-      <w:r>
-        <w:rPr>
-          <w:rStyle w:val="Strk"/>
-          <w:rFonts w:cstheme="minorHAnsi"/>
-          <w:sz w:val="28"/>
-          <w:szCs w:val="28"/>
-        </w:rPr>
-        <w:t>Fully</w:t>
-      </w:r>
-      <w:proofErr w:type="spellEnd"/>
-      <w:r>
-        <w:rPr>
-          <w:rStyle w:val="Strk"/>
-          <w:rFonts w:cstheme="minorHAnsi"/>
-          <w:sz w:val="28"/>
-          <w:szCs w:val="28"/>
-        </w:rPr>
-        <w:t xml:space="preserve"> </w:t>
-      </w:r>
-      <w:proofErr w:type="spellStart"/>
-      <w:r>
-        <w:rPr>
-          <w:rStyle w:val="Strk"/>
-          <w:rFonts w:cstheme="minorHAnsi"/>
-          <w:sz w:val="28"/>
-          <w:szCs w:val="28"/>
-        </w:rPr>
-        <w:t>dressed</w:t>
-      </w:r>
-      <w:proofErr w:type="spellEnd"/>
+        <w:t>Lav nyt medlem – Fully dressed</w:t>
+      </w:r>
     </w:p>
     <w:p>
       <w:pPr>
@@ -5626,18 +5220,37 @@
           <w:sz w:val="28"/>
           <w:lang w:val="en-GB"/>
         </w:rPr>
-        <w:t>Scope</w:t>
-      </w:r>
-      <w:proofErr w:type="gramStart"/>
+        <w:t>Scope:</w:t>
+      </w:r>
+      <w:r>
+        <w:rPr>
+          <w:rFonts w:eastAsia="Calibri" w:cstheme="minorHAnsi"/>
+          <w:lang w:val="en-GB"/>
+        </w:rPr>
+        <w:br/>
+      </w:r>
       <w:r>
         <w:rPr>
           <w:rFonts w:eastAsia="Calibri" w:cstheme="minorHAnsi"/>
           <w:sz w:val="28"/>
           <w:lang w:val="en-GB"/>
         </w:rPr>
-        <w:t>:</w:t>
-      </w:r>
-      <w:proofErr w:type="gramEnd"/>
+        <w:t>DMS</w:t>
+      </w:r>
+      <w:r>
+        <w:rPr>
+          <w:rFonts w:eastAsia="Calibri" w:cstheme="minorHAnsi"/>
+          <w:lang w:val="en-GB"/>
+        </w:rPr>
+        <w:t xml:space="preserve"> (Database management system)</w:t>
+      </w:r>
+      <w:r>
+        <w:rPr>
+          <w:rFonts w:eastAsia="Calibri" w:cstheme="minorHAnsi"/>
+          <w:lang w:val="en-GB"/>
+        </w:rPr>
+        <w:br/>
+      </w:r>
       <w:r>
         <w:rPr>
           <w:rFonts w:eastAsia="Calibri" w:cstheme="minorHAnsi"/>
@@ -5651,14 +5264,15 @@
           <w:sz w:val="28"/>
           <w:lang w:val="en-GB"/>
         </w:rPr>
-        <w:t>DMS</w:t>
+        <w:t xml:space="preserve">Level: </w:t>
       </w:r>
       <w:r>
         <w:rPr>
           <w:rFonts w:eastAsia="Calibri" w:cstheme="minorHAnsi"/>
           <w:lang w:val="en-GB"/>
         </w:rPr>
-        <w:t xml:space="preserve"> (Database management system)</w:t>
+        <w:br/>
+        <w:t>User goal</w:t>
       </w:r>
       <w:r>
         <w:rPr>
@@ -5680,7 +5294,7 @@
           <w:sz w:val="28"/>
           <w:lang w:val="en-GB"/>
         </w:rPr>
-        <w:t xml:space="preserve">Level: </w:t>
+        <w:t>Primary Actor:</w:t>
       </w:r>
       <w:r>
         <w:rPr>
@@ -5688,7 +5302,7 @@
           <w:lang w:val="en-GB"/>
         </w:rPr>
         <w:br/>
-        <w:t>User goal</w:t>
+        <w:t>Klubformand.</w:t>
       </w:r>
       <w:r>
         <w:rPr>
@@ -5701,6 +5315,230 @@
         <w:rPr>
           <w:rFonts w:eastAsia="Calibri" w:cstheme="minorHAnsi"/>
           <w:lang w:val="en-GB"/>
+        </w:rPr>
+        <w:br/>
+      </w:r>
+      <w:r>
+        <w:rPr>
+          <w:rFonts w:eastAsia="Calibri" w:cstheme="minorHAnsi"/>
+          <w:sz w:val="28"/>
+        </w:rPr>
+        <w:t>Stakeholder and interests:</w:t>
+      </w:r>
+    </w:p>
+    <w:p>
+      <w:pPr>
+        <w:pStyle w:val="Listeafsnit"/>
+        <w:numPr>
+          <w:ilvl w:val="0"/>
+          <w:numId w:val="12"/>
+        </w:numPr>
+        <w:spacing w:after="200" w:line="276" w:lineRule="auto"/>
+        <w:jc w:val="left"/>
+        <w:rPr>
+          <w:rFonts w:eastAsia="Calibri" w:cstheme="minorHAnsi"/>
+        </w:rPr>
+      </w:pPr>
+      <w:r>
+        <w:rPr>
+          <w:rFonts w:eastAsia="Calibri" w:cstheme="minorHAnsi"/>
+        </w:rPr>
+        <w:t>Klub formand: Vil have at systemet er brugervenligt, hurtigt og stabilt.</w:t>
+      </w:r>
+    </w:p>
+    <w:p>
+      <w:pPr>
+        <w:pStyle w:val="Listeafsnit"/>
+        <w:numPr>
+          <w:ilvl w:val="0"/>
+          <w:numId w:val="12"/>
+        </w:numPr>
+        <w:spacing w:after="200" w:line="276" w:lineRule="auto"/>
+        <w:jc w:val="left"/>
+        <w:rPr>
+          <w:rFonts w:eastAsia="Calibri" w:cstheme="minorHAnsi"/>
+        </w:rPr>
+      </w:pPr>
+      <w:r>
+        <w:rPr>
+          <w:rFonts w:eastAsia="Calibri" w:cstheme="minorHAnsi"/>
+        </w:rPr>
+        <w:t>Kunde: Vil have hurtig service med minimalt arbejde.</w:t>
+      </w:r>
+    </w:p>
+    <w:p>
+      <w:pPr>
+        <w:spacing w:after="200" w:line="276" w:lineRule="auto"/>
+        <w:jc w:val="left"/>
+        <w:rPr>
+          <w:rFonts w:eastAsia="Calibri" w:cstheme="minorHAnsi"/>
+        </w:rPr>
+      </w:pPr>
+      <w:r>
+        <w:rPr>
+          <w:rFonts w:eastAsia="Calibri" w:cstheme="minorHAnsi"/>
+        </w:rPr>
+        <w:br/>
+      </w:r>
+      <w:r>
+        <w:rPr>
+          <w:rFonts w:eastAsia="Calibri" w:cstheme="minorHAnsi"/>
+          <w:sz w:val="28"/>
+        </w:rPr>
+        <w:t>Preconditions:</w:t>
+      </w:r>
+      <w:r>
+        <w:rPr>
+          <w:rFonts w:eastAsia="Calibri" w:cstheme="minorHAnsi"/>
+        </w:rPr>
+        <w:br/>
+        <w:t>Ingen.</w:t>
+      </w:r>
+    </w:p>
+    <w:p>
+      <w:pPr>
+        <w:spacing w:after="200" w:line="276" w:lineRule="auto"/>
+        <w:jc w:val="left"/>
+        <w:rPr>
+          <w:rFonts w:eastAsia="Calibri" w:cstheme="minorHAnsi"/>
+        </w:rPr>
+      </w:pPr>
+      <w:r>
+        <w:rPr>
+          <w:rFonts w:eastAsia="Calibri" w:cstheme="minorHAnsi"/>
+        </w:rPr>
+        <w:br/>
+      </w:r>
+      <w:r>
+        <w:rPr>
+          <w:rFonts w:eastAsia="Calibri" w:cstheme="minorHAnsi"/>
+          <w:sz w:val="28"/>
+        </w:rPr>
+        <w:t>Success Guarantee:</w:t>
+      </w:r>
+      <w:r>
+        <w:rPr>
+          <w:rFonts w:eastAsia="Calibri" w:cstheme="minorHAnsi"/>
+        </w:rPr>
+        <w:br/>
+        <w:t xml:space="preserve">Det nye medlems information bliver registreret i systemet, kontigent prisen bliver udregnet efter det CPR </w:t>
+      </w:r>
+      <w:r>
+        <w:rPr>
+          <w:rFonts w:eastAsia="Calibri" w:cstheme="minorHAnsi"/>
+        </w:rPr>
+        <w:lastRenderedPageBreak/>
+        <w:t xml:space="preserve">nummer der bliver indtastet. </w:t>
+      </w:r>
+      <w:r>
+        <w:rPr>
+          <w:rFonts w:eastAsia="Calibri" w:cstheme="minorHAnsi"/>
+        </w:rPr>
+        <w:br/>
+      </w:r>
+      <w:r>
+        <w:rPr>
+          <w:rFonts w:eastAsia="Calibri" w:cstheme="minorHAnsi"/>
+        </w:rPr>
+        <w:br/>
+      </w:r>
+      <w:r>
+        <w:rPr>
+          <w:rFonts w:eastAsia="Calibri" w:cstheme="minorHAnsi"/>
+          <w:sz w:val="28"/>
+        </w:rPr>
+        <w:t>Main Success Scenario (Basic flow):</w:t>
+      </w:r>
+      <w:r>
+        <w:rPr>
+          <w:rFonts w:eastAsia="Calibri" w:cstheme="minorHAnsi"/>
+        </w:rPr>
+        <w:br/>
+        <w:t>1. Kunde ankommer til klub delfinen.</w:t>
+      </w:r>
+      <w:r>
+        <w:rPr>
+          <w:rFonts w:eastAsia="Calibri" w:cstheme="minorHAnsi"/>
+        </w:rPr>
+        <w:br/>
+        <w:t>2. Klub formand informerer kunden om kontigent priser.</w:t>
+      </w:r>
+      <w:r>
+        <w:rPr>
+          <w:rFonts w:eastAsia="Calibri" w:cstheme="minorHAnsi"/>
+        </w:rPr>
+        <w:br/>
+        <w:t>3. Kunde giver personoplysninger(Fulde navn, CPR, Tlf. nummer, Adresse)</w:t>
+      </w:r>
+      <w:r>
+        <w:rPr>
+          <w:rFonts w:eastAsia="Calibri" w:cstheme="minorHAnsi"/>
+        </w:rPr>
+        <w:br/>
+        <w:t>4. Kunde vælger en type svømmer (Konkurrence, Motionist)</w:t>
+      </w:r>
+      <w:r>
+        <w:rPr>
+          <w:rFonts w:eastAsia="Calibri" w:cstheme="minorHAnsi"/>
+        </w:rPr>
+        <w:br/>
+        <w:t>5. Klub formand vælger Lav Nyt Medlem funktionen og indtaster oplysninger.</w:t>
+      </w:r>
+      <w:r>
+        <w:rPr>
+          <w:rFonts w:eastAsia="Calibri" w:cstheme="minorHAnsi"/>
+        </w:rPr>
+        <w:br/>
+        <w:t>6. System gemmer oplysningerne i databasen.</w:t>
+      </w:r>
+      <w:r>
+        <w:rPr>
+          <w:rFonts w:eastAsia="Calibri" w:cstheme="minorHAnsi"/>
+        </w:rPr>
+        <w:br/>
+      </w:r>
+      <w:r>
+        <w:rPr>
+          <w:rFonts w:eastAsia="Calibri" w:cstheme="minorHAnsi"/>
+        </w:rPr>
+        <w:br/>
+      </w:r>
+      <w:r>
+        <w:rPr>
+          <w:rFonts w:eastAsia="Calibri" w:cstheme="minorHAnsi"/>
+          <w:sz w:val="28"/>
+        </w:rPr>
+        <w:t>Extensions: Alternative scenarios.</w:t>
+      </w:r>
+      <w:r>
+        <w:rPr>
+          <w:rFonts w:eastAsia="Calibri" w:cstheme="minorHAnsi"/>
+          <w:sz w:val="28"/>
+        </w:rPr>
+        <w:br/>
+      </w:r>
+      <w:r>
+        <w:rPr>
+          <w:rFonts w:eastAsia="Calibri" w:cstheme="minorHAnsi"/>
+        </w:rPr>
+        <w:t>5.a Kunde giver forkert format af CPR, systemet giver eksempel på korrekt CPR og spørger brugeren om at indtaste CPR på ny.</w:t>
+      </w:r>
+      <w:r>
+        <w:rPr>
+          <w:rFonts w:eastAsia="Calibri" w:cstheme="minorHAnsi"/>
+        </w:rPr>
+        <w:br/>
+        <w:t>5.b Klub formand laver fejl ved indtastning, formanden lukker systemet, kunden bliver ikke gemt og formanden begynder på ny.</w:t>
+      </w:r>
+      <w:r>
+        <w:rPr>
+          <w:rFonts w:eastAsia="Calibri" w:cstheme="minorHAnsi"/>
+        </w:rPr>
+        <w:br/>
+      </w:r>
+      <w:r>
+        <w:rPr>
+          <w:rFonts w:eastAsia="Calibri" w:cstheme="minorHAnsi"/>
         </w:rPr>
         <w:br/>
       </w:r>
@@ -5710,7 +5548,7 @@
           <w:sz w:val="28"/>
           <w:lang w:val="en-GB"/>
         </w:rPr>
-        <w:t>Primary Actor:</w:t>
+        <w:t>Special requirements:</w:t>
       </w:r>
       <w:r>
         <w:rPr>
@@ -5718,293 +5556,11 @@
           <w:lang w:val="en-GB"/>
         </w:rPr>
         <w:br/>
-        <w:t>Klubformand.</w:t>
       </w:r>
       <w:r>
         <w:rPr>
           <w:rFonts w:eastAsia="Calibri" w:cstheme="minorHAnsi"/>
           <w:lang w:val="en-GB"/>
-        </w:rPr>
-        <w:br/>
-      </w:r>
-      <w:r>
-        <w:rPr>
-          <w:rFonts w:eastAsia="Calibri" w:cstheme="minorHAnsi"/>
-          <w:lang w:val="en-GB"/>
-        </w:rPr>
-        <w:br/>
-      </w:r>
-      <w:proofErr w:type="spellStart"/>
-      <w:r>
-        <w:rPr>
-          <w:rFonts w:eastAsia="Calibri" w:cstheme="minorHAnsi"/>
-          <w:sz w:val="28"/>
-        </w:rPr>
-        <w:t>Stakeholder</w:t>
-      </w:r>
-      <w:proofErr w:type="spellEnd"/>
-      <w:r>
-        <w:rPr>
-          <w:rFonts w:eastAsia="Calibri" w:cstheme="minorHAnsi"/>
-          <w:sz w:val="28"/>
-        </w:rPr>
-        <w:t xml:space="preserve"> and </w:t>
-      </w:r>
-      <w:proofErr w:type="spellStart"/>
-      <w:r>
-        <w:rPr>
-          <w:rFonts w:eastAsia="Calibri" w:cstheme="minorHAnsi"/>
-          <w:sz w:val="28"/>
-        </w:rPr>
-        <w:t>interests</w:t>
-      </w:r>
-      <w:proofErr w:type="spellEnd"/>
-      <w:r>
-        <w:rPr>
-          <w:rFonts w:eastAsia="Calibri" w:cstheme="minorHAnsi"/>
-          <w:sz w:val="28"/>
-        </w:rPr>
-        <w:t>:</w:t>
-      </w:r>
-    </w:p>
-    <w:p>
-      <w:pPr>
-        <w:pStyle w:val="Listeafsnit"/>
-        <w:numPr>
-          <w:ilvl w:val="0"/>
-          <w:numId w:val="12"/>
-        </w:numPr>
-        <w:spacing w:after="200" w:line="276" w:lineRule="auto"/>
-        <w:jc w:val="left"/>
-        <w:rPr>
-          <w:rFonts w:eastAsia="Calibri" w:cstheme="minorHAnsi"/>
-        </w:rPr>
-      </w:pPr>
-      <w:r>
-        <w:rPr>
-          <w:rFonts w:eastAsia="Calibri" w:cstheme="minorHAnsi"/>
-        </w:rPr>
-        <w:t>Klub formand: Vil have at systemet er brugervenligt, hurtigt og stabilt.</w:t>
-      </w:r>
-    </w:p>
-    <w:p>
-      <w:pPr>
-        <w:pStyle w:val="Listeafsnit"/>
-        <w:numPr>
-          <w:ilvl w:val="0"/>
-          <w:numId w:val="12"/>
-        </w:numPr>
-        <w:spacing w:after="200" w:line="276" w:lineRule="auto"/>
-        <w:jc w:val="left"/>
-        <w:rPr>
-          <w:rFonts w:eastAsia="Calibri" w:cstheme="minorHAnsi"/>
-        </w:rPr>
-      </w:pPr>
-      <w:r>
-        <w:rPr>
-          <w:rFonts w:eastAsia="Calibri" w:cstheme="minorHAnsi"/>
-        </w:rPr>
-        <w:t>Kunde: Vil have hurtig service med minimalt arbejde.</w:t>
-      </w:r>
-    </w:p>
-    <w:p>
-      <w:pPr>
-        <w:spacing w:after="200" w:line="276" w:lineRule="auto"/>
-        <w:jc w:val="left"/>
-        <w:rPr>
-          <w:rFonts w:eastAsia="Calibri" w:cstheme="minorHAnsi"/>
-        </w:rPr>
-      </w:pPr>
-      <w:r>
-        <w:rPr>
-          <w:rFonts w:eastAsia="Calibri" w:cstheme="minorHAnsi"/>
-        </w:rPr>
-        <w:br/>
-      </w:r>
-      <w:proofErr w:type="spellStart"/>
-      <w:r>
-        <w:rPr>
-          <w:rFonts w:eastAsia="Calibri" w:cstheme="minorHAnsi"/>
-          <w:sz w:val="28"/>
-        </w:rPr>
-        <w:t>Preconditions</w:t>
-      </w:r>
-      <w:proofErr w:type="spellEnd"/>
-      <w:r>
-        <w:rPr>
-          <w:rFonts w:eastAsia="Calibri" w:cstheme="minorHAnsi"/>
-          <w:sz w:val="28"/>
-        </w:rPr>
-        <w:t>:</w:t>
-      </w:r>
-      <w:r>
-        <w:rPr>
-          <w:rFonts w:eastAsia="Calibri" w:cstheme="minorHAnsi"/>
-        </w:rPr>
-        <w:br/>
-        <w:t>Ingen.</w:t>
-      </w:r>
-    </w:p>
-    <w:p>
-      <w:pPr>
-        <w:spacing w:after="200" w:line="276" w:lineRule="auto"/>
-        <w:jc w:val="left"/>
-        <w:rPr>
-          <w:rFonts w:eastAsia="Calibri" w:cstheme="minorHAnsi"/>
-        </w:rPr>
-      </w:pPr>
-      <w:r>
-        <w:rPr>
-          <w:rFonts w:eastAsia="Calibri" w:cstheme="minorHAnsi"/>
-        </w:rPr>
-        <w:br/>
-      </w:r>
-      <w:r>
-        <w:rPr>
-          <w:rFonts w:eastAsia="Calibri" w:cstheme="minorHAnsi"/>
-          <w:sz w:val="28"/>
-        </w:rPr>
-        <w:t xml:space="preserve">Success </w:t>
-      </w:r>
-      <w:proofErr w:type="spellStart"/>
-      <w:r>
-        <w:rPr>
-          <w:rFonts w:eastAsia="Calibri" w:cstheme="minorHAnsi"/>
-          <w:sz w:val="28"/>
-        </w:rPr>
-        <w:t>Guarantee</w:t>
-      </w:r>
-      <w:proofErr w:type="spellEnd"/>
-      <w:r>
-        <w:rPr>
-          <w:rFonts w:eastAsia="Calibri" w:cstheme="minorHAnsi"/>
-          <w:sz w:val="28"/>
-        </w:rPr>
-        <w:t>:</w:t>
-      </w:r>
-      <w:r>
-        <w:rPr>
-          <w:rFonts w:eastAsia="Calibri" w:cstheme="minorHAnsi"/>
-        </w:rPr>
-        <w:br/>
-        <w:t xml:space="preserve">Det nye medlems information bliver registreret i systemet, kontigent prisen bliver udregnet efter det CPR </w:t>
-      </w:r>
-      <w:r>
-        <w:rPr>
-          <w:rFonts w:eastAsia="Calibri" w:cstheme="minorHAnsi"/>
-        </w:rPr>
-        <w:lastRenderedPageBreak/>
-        <w:t xml:space="preserve">nummer der bliver indtastet. </w:t>
-      </w:r>
-      <w:r>
-        <w:rPr>
-          <w:rFonts w:eastAsia="Calibri" w:cstheme="minorHAnsi"/>
-        </w:rPr>
-        <w:br/>
-      </w:r>
-      <w:r>
-        <w:rPr>
-          <w:rFonts w:eastAsia="Calibri" w:cstheme="minorHAnsi"/>
-        </w:rPr>
-        <w:br/>
-      </w:r>
-      <w:r>
-        <w:rPr>
-          <w:rFonts w:eastAsia="Calibri" w:cstheme="minorHAnsi"/>
-          <w:sz w:val="28"/>
-        </w:rPr>
-        <w:t>Main Success Scenario (Basic flow):</w:t>
-      </w:r>
-      <w:r>
-        <w:rPr>
-          <w:rFonts w:eastAsia="Calibri" w:cstheme="minorHAnsi"/>
-        </w:rPr>
-        <w:br/>
-        <w:t>1. Kunde ankommer til klub delfinen.</w:t>
-      </w:r>
-      <w:r>
-        <w:rPr>
-          <w:rFonts w:eastAsia="Calibri" w:cstheme="minorHAnsi"/>
-        </w:rPr>
-        <w:br/>
-        <w:t>2. Klub formand informerer kunden om kontigent priser.</w:t>
-      </w:r>
-      <w:r>
-        <w:rPr>
-          <w:rFonts w:eastAsia="Calibri" w:cstheme="minorHAnsi"/>
-        </w:rPr>
-        <w:br/>
-        <w:t>3. Kunde giver personoplysninger(Fulde navn, CPR, Tlf. nummer, Adresse)</w:t>
-      </w:r>
-      <w:r>
-        <w:rPr>
-          <w:rFonts w:eastAsia="Calibri" w:cstheme="minorHAnsi"/>
-        </w:rPr>
-        <w:br/>
-        <w:t>4. Kunde vælger en type svømmer (Konkurrence, Motionist)</w:t>
-      </w:r>
-      <w:r>
-        <w:rPr>
-          <w:rFonts w:eastAsia="Calibri" w:cstheme="minorHAnsi"/>
-        </w:rPr>
-        <w:br/>
-        <w:t>5. Klub formand vælger Lav Nyt Medlem funktionen og indtaster oplysninger.</w:t>
-      </w:r>
-      <w:r>
-        <w:rPr>
-          <w:rFonts w:eastAsia="Calibri" w:cstheme="minorHAnsi"/>
-        </w:rPr>
-        <w:br/>
-        <w:t>6. System gemmer oplysningerne i databasen.</w:t>
-      </w:r>
-      <w:r>
-        <w:rPr>
-          <w:rFonts w:eastAsia="Calibri" w:cstheme="minorHAnsi"/>
-        </w:rPr>
-        <w:br/>
-      </w:r>
-      <w:r>
-        <w:rPr>
-          <w:rFonts w:eastAsia="Calibri" w:cstheme="minorHAnsi"/>
-        </w:rPr>
-        <w:br/>
-      </w:r>
-      <w:r>
-        <w:rPr>
-          <w:rFonts w:eastAsia="Calibri" w:cstheme="minorHAnsi"/>
-          <w:sz w:val="28"/>
-        </w:rPr>
-        <w:t>Extensions: Alternative scenarios.</w:t>
-      </w:r>
-      <w:r>
-        <w:rPr>
-          <w:rFonts w:eastAsia="Calibri" w:cstheme="minorHAnsi"/>
-          <w:sz w:val="28"/>
-        </w:rPr>
-        <w:br/>
-      </w:r>
-      <w:r>
-        <w:rPr>
-          <w:rFonts w:eastAsia="Calibri" w:cstheme="minorHAnsi"/>
-        </w:rPr>
-        <w:t>5.a Kunde giver forkert format af CPR, systemet giver eksempel på korrekt CPR og spørger brugeren om at indtaste CPR på ny.</w:t>
-      </w:r>
-      <w:r>
-        <w:rPr>
-          <w:rFonts w:eastAsia="Calibri" w:cstheme="minorHAnsi"/>
-        </w:rPr>
-        <w:br/>
-        <w:t>5.b Klub formand laver fejl ved indtastning, formanden lukker systemet, kunden bliver ikke gemt og formanden begynder på ny.</w:t>
-      </w:r>
-      <w:r>
-        <w:rPr>
-          <w:rFonts w:eastAsia="Calibri" w:cstheme="minorHAnsi"/>
-        </w:rPr>
-        <w:br/>
-      </w:r>
-      <w:r>
-        <w:rPr>
-          <w:rFonts w:eastAsia="Calibri" w:cstheme="minorHAnsi"/>
         </w:rPr>
         <w:br/>
       </w:r>
@@ -6014,7 +5570,15 @@
           <w:sz w:val="28"/>
           <w:lang w:val="en-GB"/>
         </w:rPr>
-        <w:t>Special requirements:</w:t>
+        <w:t xml:space="preserve">Technology and Data Variations List: </w:t>
+      </w:r>
+      <w:r>
+        <w:rPr>
+          <w:rFonts w:eastAsia="Calibri" w:cstheme="minorHAnsi"/>
+          <w:lang w:val="en-GB"/>
+        </w:rPr>
+        <w:br/>
+        <w:t>Computer til håndtering af data i systemet.</w:t>
       </w:r>
       <w:r>
         <w:rPr>
@@ -6036,200 +5600,41 @@
           <w:sz w:val="28"/>
           <w:lang w:val="en-GB"/>
         </w:rPr>
-        <w:t xml:space="preserve">Technology and Data Variations List: </w:t>
+        <w:t>Frequency of Occurence:</w:t>
       </w:r>
       <w:r>
         <w:rPr>
           <w:rFonts w:eastAsia="Calibri" w:cstheme="minorHAnsi"/>
           <w:lang w:val="en-GB"/>
         </w:rPr>
-        <w:br/>
-        <w:t xml:space="preserve">Computer </w:t>
-      </w:r>
-      <w:proofErr w:type="spellStart"/>
+        <w:t xml:space="preserve"> </w:t>
+      </w:r>
       <w:r>
         <w:rPr>
           <w:rFonts w:eastAsia="Calibri" w:cstheme="minorHAnsi"/>
           <w:lang w:val="en-GB"/>
         </w:rPr>
-        <w:t>til</w:t>
-      </w:r>
-      <w:proofErr w:type="spellEnd"/>
+        <w:br/>
+        <w:t>Muligvis kontinuert.</w:t>
+      </w:r>
       <w:r>
         <w:rPr>
           <w:rFonts w:eastAsia="Calibri" w:cstheme="minorHAnsi"/>
           <w:lang w:val="en-GB"/>
         </w:rPr>
-        <w:t xml:space="preserve"> </w:t>
-      </w:r>
-      <w:proofErr w:type="spellStart"/>
+        <w:br/>
+      </w:r>
       <w:r>
         <w:rPr>
           <w:rFonts w:eastAsia="Calibri" w:cstheme="minorHAnsi"/>
           <w:lang w:val="en-GB"/>
         </w:rPr>
-        <w:t>håndtering</w:t>
-      </w:r>
-      <w:proofErr w:type="spellEnd"/>
-      <w:r>
-        <w:rPr>
-          <w:rFonts w:eastAsia="Calibri" w:cstheme="minorHAnsi"/>
-          <w:lang w:val="en-GB"/>
-        </w:rPr>
-        <w:t xml:space="preserve"> </w:t>
-      </w:r>
-      <w:proofErr w:type="spellStart"/>
-      <w:r>
-        <w:rPr>
-          <w:rFonts w:eastAsia="Calibri" w:cstheme="minorHAnsi"/>
-          <w:lang w:val="en-GB"/>
-        </w:rPr>
-        <w:t>af</w:t>
-      </w:r>
-      <w:proofErr w:type="spellEnd"/>
-      <w:r>
-        <w:rPr>
-          <w:rFonts w:eastAsia="Calibri" w:cstheme="minorHAnsi"/>
-          <w:lang w:val="en-GB"/>
-        </w:rPr>
-        <w:t xml:space="preserve"> data </w:t>
-      </w:r>
-      <w:proofErr w:type="spellStart"/>
-      <w:r>
-        <w:rPr>
-          <w:rFonts w:eastAsia="Calibri" w:cstheme="minorHAnsi"/>
-          <w:lang w:val="en-GB"/>
-        </w:rPr>
-        <w:t>i</w:t>
-      </w:r>
-      <w:proofErr w:type="spellEnd"/>
-      <w:r>
-        <w:rPr>
-          <w:rFonts w:eastAsia="Calibri" w:cstheme="minorHAnsi"/>
-          <w:lang w:val="en-GB"/>
-        </w:rPr>
-        <w:t xml:space="preserve"> </w:t>
-      </w:r>
-      <w:proofErr w:type="spellStart"/>
-      <w:r>
-        <w:rPr>
-          <w:rFonts w:eastAsia="Calibri" w:cstheme="minorHAnsi"/>
-          <w:lang w:val="en-GB"/>
-        </w:rPr>
-        <w:t>systemet</w:t>
-      </w:r>
-      <w:proofErr w:type="spellEnd"/>
-      <w:r>
-        <w:rPr>
-          <w:rFonts w:eastAsia="Calibri" w:cstheme="minorHAnsi"/>
-          <w:lang w:val="en-GB"/>
-        </w:rPr>
-        <w:t>.</w:t>
-      </w:r>
-      <w:r>
-        <w:rPr>
-          <w:rFonts w:eastAsia="Calibri" w:cstheme="minorHAnsi"/>
-          <w:lang w:val="en-GB"/>
-        </w:rPr>
-        <w:br/>
-      </w:r>
-      <w:r>
-        <w:rPr>
-          <w:rFonts w:eastAsia="Calibri" w:cstheme="minorHAnsi"/>
-          <w:lang w:val="en-GB"/>
-        </w:rPr>
         <w:br/>
       </w:r>
       <w:r>
         <w:rPr>
           <w:rFonts w:eastAsia="Calibri" w:cstheme="minorHAnsi"/>
           <w:sz w:val="28"/>
-          <w:lang w:val="en-GB"/>
-        </w:rPr>
-        <w:t xml:space="preserve">Frequency of </w:t>
-      </w:r>
-      <w:proofErr w:type="spellStart"/>
-      <w:r>
-        <w:rPr>
-          <w:rFonts w:eastAsia="Calibri" w:cstheme="minorHAnsi"/>
-          <w:sz w:val="28"/>
-          <w:lang w:val="en-GB"/>
-        </w:rPr>
-        <w:t>Occurence</w:t>
-      </w:r>
-      <w:proofErr w:type="spellEnd"/>
-      <w:r>
-        <w:rPr>
-          <w:rFonts w:eastAsia="Calibri" w:cstheme="minorHAnsi"/>
-          <w:sz w:val="28"/>
-          <w:lang w:val="en-GB"/>
-        </w:rPr>
-        <w:t>:</w:t>
-      </w:r>
-      <w:r>
-        <w:rPr>
-          <w:rFonts w:eastAsia="Calibri" w:cstheme="minorHAnsi"/>
-          <w:lang w:val="en-GB"/>
-        </w:rPr>
-        <w:t xml:space="preserve"> </w:t>
-      </w:r>
-      <w:r>
-        <w:rPr>
-          <w:rFonts w:eastAsia="Calibri" w:cstheme="minorHAnsi"/>
-          <w:lang w:val="en-GB"/>
-        </w:rPr>
-        <w:br/>
-      </w:r>
-      <w:proofErr w:type="spellStart"/>
-      <w:r>
-        <w:rPr>
-          <w:rFonts w:eastAsia="Calibri" w:cstheme="minorHAnsi"/>
-          <w:lang w:val="en-GB"/>
-        </w:rPr>
-        <w:t>Muligvis</w:t>
-      </w:r>
-      <w:proofErr w:type="spellEnd"/>
-      <w:r>
-        <w:rPr>
-          <w:rFonts w:eastAsia="Calibri" w:cstheme="minorHAnsi"/>
-          <w:lang w:val="en-GB"/>
-        </w:rPr>
-        <w:t xml:space="preserve"> </w:t>
-      </w:r>
-      <w:proofErr w:type="spellStart"/>
-      <w:r>
-        <w:rPr>
-          <w:rFonts w:eastAsia="Calibri" w:cstheme="minorHAnsi"/>
-          <w:lang w:val="en-GB"/>
-        </w:rPr>
-        <w:t>kontinuert</w:t>
-      </w:r>
-      <w:proofErr w:type="spellEnd"/>
-      <w:r>
-        <w:rPr>
-          <w:rFonts w:eastAsia="Calibri" w:cstheme="minorHAnsi"/>
-          <w:lang w:val="en-GB"/>
-        </w:rPr>
-        <w:t>.</w:t>
-      </w:r>
-      <w:r>
-        <w:rPr>
-          <w:rFonts w:eastAsia="Calibri" w:cstheme="minorHAnsi"/>
-          <w:lang w:val="en-GB"/>
-        </w:rPr>
-        <w:br/>
-      </w:r>
-      <w:r>
-        <w:rPr>
-          <w:rFonts w:eastAsia="Calibri" w:cstheme="minorHAnsi"/>
-          <w:lang w:val="en-GB"/>
-        </w:rPr>
-        <w:br/>
-      </w:r>
-      <w:r>
-        <w:rPr>
-          <w:rFonts w:eastAsia="Calibri" w:cstheme="minorHAnsi"/>
-          <w:sz w:val="28"/>
         </w:rPr>
         <w:t>Open issues:</w:t>
       </w:r>
@@ -6321,21 +5726,7 @@
         <w:rPr>
           <w:rFonts w:cstheme="minorHAnsi"/>
         </w:rPr>
-        <w:t xml:space="preserve">Træneren ønsker at se overblik over svømmeklubbens bedste svømmetider inden for en bestemt disciplin og hvem rekorden tilhører. Han tænder for </w:t>
-      </w:r>
-      <w:proofErr w:type="spellStart"/>
-      <w:r>
-        <w:rPr>
-          <w:rFonts w:cstheme="minorHAnsi"/>
-        </w:rPr>
-        <w:t>Dolphin</w:t>
-      </w:r>
-      <w:proofErr w:type="spellEnd"/>
-      <w:r>
-        <w:rPr>
-          <w:rFonts w:cstheme="minorHAnsi"/>
-        </w:rPr>
-        <w:t xml:space="preserve"> systemet og går ind i </w:t>
+        <w:t xml:space="preserve">Træneren ønsker at se overblik over svømmeklubbens bedste svømmetider inden for en bestemt disciplin og hvem rekorden tilhører. Han tænder for Dolphin systemet og går ind i </w:t>
       </w:r>
       <w:r>
         <w:rPr>
@@ -6348,35 +5739,7 @@
         <w:rPr>
           <w:rFonts w:cstheme="minorHAnsi"/>
         </w:rPr>
-        <w:t xml:space="preserve"> funktionen, hvorefter han vælger en køn og disciplinen, hvortil </w:t>
-      </w:r>
-      <w:proofErr w:type="spellStart"/>
-      <w:r>
-        <w:rPr>
-          <w:rFonts w:cstheme="minorHAnsi"/>
-        </w:rPr>
-        <w:t>Dolphin</w:t>
-      </w:r>
-      <w:proofErr w:type="spellEnd"/>
-      <w:r>
-        <w:rPr>
-          <w:rFonts w:cstheme="minorHAnsi"/>
-        </w:rPr>
-        <w:t xml:space="preserve"> systemet printer de bedste tider ud i </w:t>
-      </w:r>
-      <w:proofErr w:type="spellStart"/>
-      <w:r>
-        <w:rPr>
-          <w:rFonts w:cstheme="minorHAnsi"/>
-        </w:rPr>
-        <w:t>konsolen</w:t>
-      </w:r>
-      <w:proofErr w:type="spellEnd"/>
-      <w:r>
-        <w:rPr>
-          <w:rFonts w:cstheme="minorHAnsi"/>
-        </w:rPr>
-        <w:t>.</w:t>
+        <w:t xml:space="preserve"> funktionen, hvorefter han vælger en køn og disciplinen, hvortil Dolphin systemet printer de bedste tider ud i konsolen.</w:t>
       </w:r>
     </w:p>
     <w:p>
@@ -6413,39 +5776,8 @@
           <w:sz w:val="28"/>
           <w:szCs w:val="28"/>
         </w:rPr>
-        <w:t xml:space="preserve">Bedste svømmetider – </w:t>
-      </w:r>
-      <w:proofErr w:type="spellStart"/>
-      <w:r>
-        <w:rPr>
-          <w:rStyle w:val="Strk"/>
-          <w:rFonts w:cstheme="minorHAnsi"/>
-          <w:sz w:val="28"/>
-          <w:szCs w:val="28"/>
-        </w:rPr>
-        <w:t>Fully</w:t>
-      </w:r>
-      <w:proofErr w:type="spellEnd"/>
-      <w:r>
-        <w:rPr>
-          <w:rStyle w:val="Strk"/>
-          <w:rFonts w:cstheme="minorHAnsi"/>
-          <w:sz w:val="28"/>
-          <w:szCs w:val="28"/>
-        </w:rPr>
-        <w:t xml:space="preserve"> </w:t>
-      </w:r>
-      <w:proofErr w:type="spellStart"/>
-      <w:r>
-        <w:rPr>
-          <w:rStyle w:val="Strk"/>
-          <w:rFonts w:cstheme="minorHAnsi"/>
-          <w:sz w:val="28"/>
-          <w:szCs w:val="28"/>
-        </w:rPr>
-        <w:t>dressed</w:t>
-      </w:r>
-      <w:proofErr w:type="spellEnd"/>
+        <w:t>Bedste svømmetider – Fully dressed</w:t>
+      </w:r>
     </w:p>
     <w:p>
       <w:pPr>
@@ -6464,22 +5796,38 @@
           <w:rFonts w:eastAsia="Times New Roman" w:cstheme="minorHAnsi"/>
         </w:rPr>
       </w:pPr>
-      <w:proofErr w:type="spellStart"/>
       <w:r>
         <w:rPr>
           <w:rFonts w:eastAsia="Times New Roman" w:cstheme="minorHAnsi"/>
           <w:sz w:val="28"/>
         </w:rPr>
         <w:lastRenderedPageBreak/>
-        <w:t>Scope</w:t>
-      </w:r>
-      <w:proofErr w:type="spellEnd"/>
+        <w:t>Scope:</w:t>
+      </w:r>
+      <w:r>
+        <w:rPr>
+          <w:rFonts w:eastAsia="Times New Roman" w:cstheme="minorHAnsi"/>
+        </w:rPr>
+        <w:br/>
+      </w:r>
       <w:r>
         <w:rPr>
           <w:rFonts w:eastAsia="Times New Roman" w:cstheme="minorHAnsi"/>
           <w:sz w:val="28"/>
         </w:rPr>
-        <w:t>:</w:t>
+        <w:t>DMS</w:t>
+      </w:r>
+      <w:r>
+        <w:rPr>
+          <w:rFonts w:eastAsia="Times New Roman" w:cstheme="minorHAnsi"/>
+        </w:rPr>
+        <w:t xml:space="preserve"> (Database management system).</w:t>
+      </w:r>
+      <w:r>
+        <w:rPr>
+          <w:rFonts w:eastAsia="Times New Roman" w:cstheme="minorHAnsi"/>
+        </w:rPr>
+        <w:br/>
       </w:r>
       <w:r>
         <w:rPr>
@@ -6492,20 +5840,14 @@
           <w:rFonts w:eastAsia="Times New Roman" w:cstheme="minorHAnsi"/>
           <w:sz w:val="28"/>
         </w:rPr>
-        <w:t>DMS</w:t>
+        <w:t xml:space="preserve">Level: </w:t>
       </w:r>
       <w:r>
         <w:rPr>
           <w:rFonts w:eastAsia="Times New Roman" w:cstheme="minorHAnsi"/>
         </w:rPr>
-        <w:t xml:space="preserve"> (Database management system</w:t>
-      </w:r>
-      <w:proofErr w:type="gramStart"/>
-      <w:r>
-        <w:rPr>
-          <w:rFonts w:eastAsia="Times New Roman" w:cstheme="minorHAnsi"/>
-        </w:rPr>
-        <w:t>).</w:t>
+        <w:br/>
+        <w:t>User goal</w:t>
       </w:r>
       <w:r>
         <w:rPr>
@@ -6524,31 +5866,53 @@
           <w:rFonts w:eastAsia="Times New Roman" w:cstheme="minorHAnsi"/>
           <w:sz w:val="28"/>
         </w:rPr>
-        <w:t>Level</w:t>
-      </w:r>
-      <w:proofErr w:type="gramEnd"/>
+        <w:t>Primary Actor:</w:t>
+      </w:r>
+      <w:r>
+        <w:rPr>
+          <w:rFonts w:eastAsia="Times New Roman" w:cstheme="minorHAnsi"/>
+        </w:rPr>
+        <w:br/>
+        <w:t>Klubt</w:t>
+      </w:r>
+      <w:r>
+        <w:rPr>
+          <w:rFonts w:eastAsia="Times New Roman" w:cstheme="minorHAnsi"/>
+        </w:rPr>
+        <w:t>ræner.</w:t>
+      </w:r>
+      <w:r>
+        <w:rPr>
+          <w:rFonts w:eastAsia="Times New Roman" w:cstheme="minorHAnsi"/>
+        </w:rPr>
+        <w:br/>
+      </w:r>
+      <w:r>
+        <w:rPr>
+          <w:rFonts w:eastAsia="Times New Roman" w:cstheme="minorHAnsi"/>
+        </w:rPr>
+        <w:br/>
+      </w:r>
       <w:r>
         <w:rPr>
           <w:rFonts w:eastAsia="Times New Roman" w:cstheme="minorHAnsi"/>
           <w:sz w:val="28"/>
         </w:rPr>
-        <w:t xml:space="preserve">: </w:t>
+        <w:t>Stakeholder and interests:</w:t>
       </w:r>
       <w:r>
         <w:rPr>
           <w:rFonts w:eastAsia="Times New Roman" w:cstheme="minorHAnsi"/>
         </w:rPr>
         <w:br/>
-        <w:t xml:space="preserve">User </w:t>
-      </w:r>
-      <w:proofErr w:type="spellStart"/>
+        <w:t>-Klubt</w:t>
+      </w:r>
       <w:r>
         <w:rPr>
           <w:rFonts w:eastAsia="Times New Roman" w:cstheme="minorHAnsi"/>
         </w:rPr>
-        <w:t>goal</w:t>
-      </w:r>
-      <w:proofErr w:type="spellEnd"/>
+        <w:t>ræner: Vil have at systemet er brugervenligt, hurtigt og stabilt. Derudover skal det give et godt overblik over de forskellige konkurrence svømmere.</w:t>
+      </w:r>
       <w:r>
         <w:rPr>
           <w:rFonts w:eastAsia="Times New Roman" w:cstheme="minorHAnsi"/>
@@ -6561,189 +5925,50 @@
         </w:rPr>
         <w:br/>
       </w:r>
-      <w:proofErr w:type="spellStart"/>
       <w:r>
         <w:rPr>
           <w:rFonts w:eastAsia="Times New Roman" w:cstheme="minorHAnsi"/>
           <w:sz w:val="28"/>
         </w:rPr>
-        <w:t>Primary</w:t>
-      </w:r>
-      <w:proofErr w:type="spellEnd"/>
+        <w:t>Preconditions:</w:t>
+      </w:r>
       <w:r>
         <w:rPr>
           <w:rFonts w:eastAsia="Times New Roman" w:cstheme="minorHAnsi"/>
           <w:sz w:val="28"/>
         </w:rPr>
-        <w:t xml:space="preserve"> </w:t>
-      </w:r>
-      <w:proofErr w:type="spellStart"/>
+        <w:br/>
+      </w:r>
+      <w:r>
+        <w:rPr>
+          <w:rFonts w:eastAsia="Times New Roman" w:cstheme="minorHAnsi"/>
+        </w:rPr>
+        <w:t>Adgang til IT-</w:t>
+      </w:r>
+      <w:r>
+        <w:rPr>
+          <w:rFonts w:eastAsia="Times New Roman" w:cstheme="minorHAnsi"/>
+        </w:rPr>
+        <w:t>systemet for at kunne indtaste og aflæse svømmetider.</w:t>
+      </w:r>
+      <w:r>
+        <w:rPr>
+          <w:rFonts w:eastAsia="Times New Roman" w:cstheme="minorHAnsi"/>
+        </w:rPr>
+        <w:br/>
+      </w:r>
+      <w:r>
+        <w:rPr>
+          <w:rFonts w:eastAsia="Times New Roman" w:cstheme="minorHAnsi"/>
+        </w:rPr>
+        <w:br/>
+      </w:r>
       <w:r>
         <w:rPr>
           <w:rFonts w:eastAsia="Times New Roman" w:cstheme="minorHAnsi"/>
           <w:sz w:val="28"/>
         </w:rPr>
-        <w:t>Actor</w:t>
-      </w:r>
-      <w:proofErr w:type="spellEnd"/>
-      <w:r>
-        <w:rPr>
-          <w:rFonts w:eastAsia="Times New Roman" w:cstheme="minorHAnsi"/>
-          <w:sz w:val="28"/>
-        </w:rPr>
-        <w:t>:</w:t>
-      </w:r>
-      <w:r>
-        <w:rPr>
-          <w:rFonts w:eastAsia="Times New Roman" w:cstheme="minorHAnsi"/>
-        </w:rPr>
-        <w:br/>
-        <w:t>Klubt</w:t>
-      </w:r>
-      <w:r>
-        <w:rPr>
-          <w:rFonts w:eastAsia="Times New Roman" w:cstheme="minorHAnsi"/>
-        </w:rPr>
-        <w:t>ræner.</w:t>
-      </w:r>
-      <w:r>
-        <w:rPr>
-          <w:rFonts w:eastAsia="Times New Roman" w:cstheme="minorHAnsi"/>
-        </w:rPr>
-        <w:br/>
-      </w:r>
-      <w:r>
-        <w:rPr>
-          <w:rFonts w:eastAsia="Times New Roman" w:cstheme="minorHAnsi"/>
-        </w:rPr>
-        <w:br/>
-      </w:r>
-      <w:proofErr w:type="spellStart"/>
-      <w:r>
-        <w:rPr>
-          <w:rFonts w:eastAsia="Times New Roman" w:cstheme="minorHAnsi"/>
-          <w:sz w:val="28"/>
-        </w:rPr>
-        <w:t>Stakeholder</w:t>
-      </w:r>
-      <w:proofErr w:type="spellEnd"/>
-      <w:r>
-        <w:rPr>
-          <w:rFonts w:eastAsia="Times New Roman" w:cstheme="minorHAnsi"/>
-          <w:sz w:val="28"/>
-        </w:rPr>
-        <w:t xml:space="preserve"> and </w:t>
-      </w:r>
-      <w:proofErr w:type="spellStart"/>
-      <w:r>
-        <w:rPr>
-          <w:rFonts w:eastAsia="Times New Roman" w:cstheme="minorHAnsi"/>
-          <w:sz w:val="28"/>
-        </w:rPr>
-        <w:t>interests</w:t>
-      </w:r>
-      <w:proofErr w:type="spellEnd"/>
-      <w:r>
-        <w:rPr>
-          <w:rFonts w:eastAsia="Times New Roman" w:cstheme="minorHAnsi"/>
-          <w:sz w:val="28"/>
-        </w:rPr>
-        <w:t>:</w:t>
-      </w:r>
-      <w:r>
-        <w:rPr>
-          <w:rFonts w:eastAsia="Times New Roman" w:cstheme="minorHAnsi"/>
-        </w:rPr>
-        <w:br/>
-        <w:t>-Klubt</w:t>
-      </w:r>
-      <w:r>
-        <w:rPr>
-          <w:rFonts w:eastAsia="Times New Roman" w:cstheme="minorHAnsi"/>
-        </w:rPr>
-        <w:t>ræner: Vil have at systemet er brugervenligt, hurtigt og stabilt. Derudover skal det give et godt overblik over de forskellige konkurrence svømmere.</w:t>
-      </w:r>
-      <w:r>
-        <w:rPr>
-          <w:rFonts w:eastAsia="Times New Roman" w:cstheme="minorHAnsi"/>
-        </w:rPr>
-        <w:br/>
-      </w:r>
-      <w:r>
-        <w:rPr>
-          <w:rFonts w:eastAsia="Times New Roman" w:cstheme="minorHAnsi"/>
-        </w:rPr>
-        <w:br/>
-      </w:r>
-      <w:proofErr w:type="spellStart"/>
-      <w:r>
-        <w:rPr>
-          <w:rFonts w:eastAsia="Times New Roman" w:cstheme="minorHAnsi"/>
-          <w:sz w:val="28"/>
-        </w:rPr>
-        <w:t>Preconditions</w:t>
-      </w:r>
-      <w:proofErr w:type="spellEnd"/>
-      <w:r>
-        <w:rPr>
-          <w:rFonts w:eastAsia="Times New Roman" w:cstheme="minorHAnsi"/>
-          <w:sz w:val="28"/>
-        </w:rPr>
-        <w:t>:</w:t>
-      </w:r>
-      <w:r>
-        <w:rPr>
-          <w:rFonts w:eastAsia="Times New Roman" w:cstheme="minorHAnsi"/>
-          <w:sz w:val="28"/>
-        </w:rPr>
-        <w:br/>
-      </w:r>
-      <w:r>
-        <w:rPr>
-          <w:rFonts w:eastAsia="Times New Roman" w:cstheme="minorHAnsi"/>
-        </w:rPr>
-        <w:t>Adgang til IT-</w:t>
-      </w:r>
-      <w:r>
-        <w:rPr>
-          <w:rFonts w:eastAsia="Times New Roman" w:cstheme="minorHAnsi"/>
-        </w:rPr>
-        <w:t>systemet for at kunne indtaste og aflæse svømmetider.</w:t>
-      </w:r>
-      <w:r>
-        <w:rPr>
-          <w:rFonts w:eastAsia="Times New Roman" w:cstheme="minorHAnsi"/>
-        </w:rPr>
-        <w:br/>
-      </w:r>
-      <w:r>
-        <w:rPr>
-          <w:rFonts w:eastAsia="Times New Roman" w:cstheme="minorHAnsi"/>
-        </w:rPr>
-        <w:br/>
-      </w:r>
-      <w:r>
-        <w:rPr>
-          <w:rFonts w:eastAsia="Times New Roman" w:cstheme="minorHAnsi"/>
-          <w:sz w:val="28"/>
-        </w:rPr>
-        <w:t xml:space="preserve">Success </w:t>
-      </w:r>
-      <w:proofErr w:type="spellStart"/>
-      <w:r>
-        <w:rPr>
-          <w:rFonts w:eastAsia="Times New Roman" w:cstheme="minorHAnsi"/>
-          <w:sz w:val="28"/>
-        </w:rPr>
-        <w:t>Guarantee</w:t>
-      </w:r>
-      <w:proofErr w:type="spellEnd"/>
-      <w:r>
-        <w:rPr>
-          <w:rFonts w:eastAsia="Times New Roman" w:cstheme="minorHAnsi"/>
-          <w:sz w:val="28"/>
-        </w:rPr>
-        <w:t>:</w:t>
+        <w:t>Success Guarantee:</w:t>
       </w:r>
       <w:r>
         <w:rPr>
@@ -7057,23 +6282,66 @@
           <w:rFonts w:eastAsia="Times New Roman" w:cstheme="minorHAnsi"/>
           <w:sz w:val="28"/>
         </w:rPr>
-        <w:t xml:space="preserve">Special </w:t>
-      </w:r>
-      <w:proofErr w:type="spellStart"/>
+        <w:t>Special requirements:</w:t>
+      </w:r>
+      <w:r>
+        <w:rPr>
+          <w:rFonts w:eastAsia="Times New Roman" w:cstheme="minorHAnsi"/>
+        </w:rPr>
+        <w:br/>
+      </w:r>
+      <w:r>
+        <w:rPr>
+          <w:rFonts w:eastAsia="Times New Roman" w:cstheme="minorHAnsi"/>
+        </w:rPr>
+        <w:br/>
+      </w:r>
       <w:r>
         <w:rPr>
           <w:rFonts w:eastAsia="Times New Roman" w:cstheme="minorHAnsi"/>
           <w:sz w:val="28"/>
         </w:rPr>
-        <w:t>requirements</w:t>
-      </w:r>
-      <w:proofErr w:type="spellEnd"/>
+        <w:t xml:space="preserve">Technology and Data Variations List: </w:t>
+      </w:r>
+      <w:r>
+        <w:rPr>
+          <w:rFonts w:eastAsia="Times New Roman" w:cstheme="minorHAnsi"/>
+        </w:rPr>
+        <w:br/>
+        <w:t>Muligt log-in system for medarbejdere i fremtiden. Derudover skelne mellem trænings tider og stævne tider.</w:t>
+      </w:r>
+      <w:r>
+        <w:rPr>
+          <w:rFonts w:eastAsia="Times New Roman" w:cstheme="minorHAnsi"/>
+        </w:rPr>
+        <w:br/>
+      </w:r>
+      <w:r>
+        <w:rPr>
+          <w:rFonts w:eastAsia="Times New Roman" w:cstheme="minorHAnsi"/>
+        </w:rPr>
+        <w:br/>
+      </w:r>
       <w:r>
         <w:rPr>
           <w:rFonts w:eastAsia="Times New Roman" w:cstheme="minorHAnsi"/>
           <w:sz w:val="28"/>
         </w:rPr>
-        <w:t>:</w:t>
+        <w:lastRenderedPageBreak/>
+        <w:t>Frequency of Occurence:</w:t>
+      </w:r>
+      <w:r>
+        <w:rPr>
+          <w:rFonts w:eastAsia="Times New Roman" w:cstheme="minorHAnsi"/>
+        </w:rPr>
+        <w:t xml:space="preserve"> </w:t>
+      </w:r>
+      <w:r>
+        <w:rPr>
+          <w:rFonts w:eastAsia="Times New Roman" w:cstheme="minorHAnsi"/>
+        </w:rPr>
+        <w:br/>
+        <w:t>Muligvis kontinuert.</w:t>
       </w:r>
       <w:r>
         <w:rPr>
@@ -7092,90 +6360,6 @@
           <w:rFonts w:eastAsia="Times New Roman" w:cstheme="minorHAnsi"/>
           <w:sz w:val="28"/>
         </w:rPr>
-        <w:t xml:space="preserve">Technology and Data Variations List: </w:t>
-      </w:r>
-      <w:r>
-        <w:rPr>
-          <w:rFonts w:eastAsia="Times New Roman" w:cstheme="minorHAnsi"/>
-        </w:rPr>
-        <w:br/>
-        <w:t>Muligt log-in system for medarbejdere i fremtiden. Derudover skelne mellem trænings tider og stævne tider.</w:t>
-      </w:r>
-      <w:r>
-        <w:rPr>
-          <w:rFonts w:eastAsia="Times New Roman" w:cstheme="minorHAnsi"/>
-        </w:rPr>
-        <w:br/>
-      </w:r>
-      <w:r>
-        <w:rPr>
-          <w:rFonts w:eastAsia="Times New Roman" w:cstheme="minorHAnsi"/>
-        </w:rPr>
-        <w:br/>
-      </w:r>
-      <w:proofErr w:type="spellStart"/>
-      <w:r>
-        <w:rPr>
-          <w:rFonts w:eastAsia="Times New Roman" w:cstheme="minorHAnsi"/>
-          <w:sz w:val="28"/>
-        </w:rPr>
-        <w:lastRenderedPageBreak/>
-        <w:t>Frequency</w:t>
-      </w:r>
-      <w:proofErr w:type="spellEnd"/>
-      <w:r>
-        <w:rPr>
-          <w:rFonts w:eastAsia="Times New Roman" w:cstheme="minorHAnsi"/>
-          <w:sz w:val="28"/>
-        </w:rPr>
-        <w:t xml:space="preserve"> of </w:t>
-      </w:r>
-      <w:proofErr w:type="spellStart"/>
-      <w:r>
-        <w:rPr>
-          <w:rFonts w:eastAsia="Times New Roman" w:cstheme="minorHAnsi"/>
-          <w:sz w:val="28"/>
-        </w:rPr>
-        <w:t>Occurence</w:t>
-      </w:r>
-      <w:proofErr w:type="spellEnd"/>
-      <w:r>
-        <w:rPr>
-          <w:rFonts w:eastAsia="Times New Roman" w:cstheme="minorHAnsi"/>
-          <w:sz w:val="28"/>
-        </w:rPr>
-        <w:t>:</w:t>
-      </w:r>
-      <w:r>
-        <w:rPr>
-          <w:rFonts w:eastAsia="Times New Roman" w:cstheme="minorHAnsi"/>
-        </w:rPr>
-        <w:t xml:space="preserve"> </w:t>
-      </w:r>
-      <w:r>
-        <w:rPr>
-          <w:rFonts w:eastAsia="Times New Roman" w:cstheme="minorHAnsi"/>
-        </w:rPr>
-        <w:br/>
-        <w:t>Muligvis kontinuert.</w:t>
-      </w:r>
-      <w:r>
-        <w:rPr>
-          <w:rFonts w:eastAsia="Times New Roman" w:cstheme="minorHAnsi"/>
-        </w:rPr>
-        <w:br/>
-      </w:r>
-      <w:r>
-        <w:rPr>
-          <w:rFonts w:eastAsia="Times New Roman" w:cstheme="minorHAnsi"/>
-        </w:rPr>
-        <w:br/>
-      </w:r>
-      <w:r>
-        <w:rPr>
-          <w:rFonts w:eastAsia="Times New Roman" w:cstheme="minorHAnsi"/>
-          <w:sz w:val="28"/>
-        </w:rPr>
         <w:t>Open issues:</w:t>
       </w:r>
       <w:r>
@@ -7346,39 +6530,8 @@
           <w:sz w:val="28"/>
           <w:szCs w:val="28"/>
         </w:rPr>
-        <w:t xml:space="preserve"> – </w:t>
-      </w:r>
-      <w:proofErr w:type="spellStart"/>
-      <w:r>
-        <w:rPr>
-          <w:rStyle w:val="Strk"/>
-          <w:rFonts w:cstheme="minorHAnsi"/>
-          <w:sz w:val="28"/>
-          <w:szCs w:val="28"/>
-        </w:rPr>
-        <w:t>Fully</w:t>
-      </w:r>
-      <w:proofErr w:type="spellEnd"/>
-      <w:r>
-        <w:rPr>
-          <w:rStyle w:val="Strk"/>
-          <w:rFonts w:cstheme="minorHAnsi"/>
-          <w:sz w:val="28"/>
-          <w:szCs w:val="28"/>
-        </w:rPr>
-        <w:t xml:space="preserve"> </w:t>
-      </w:r>
-      <w:proofErr w:type="spellStart"/>
-      <w:r>
-        <w:rPr>
-          <w:rStyle w:val="Strk"/>
-          <w:rFonts w:cstheme="minorHAnsi"/>
-          <w:sz w:val="28"/>
-          <w:szCs w:val="28"/>
-        </w:rPr>
-        <w:t>dressed</w:t>
-      </w:r>
-      <w:proofErr w:type="spellEnd"/>
+        <w:t xml:space="preserve"> – Fully dressed</w:t>
+      </w:r>
     </w:p>
     <w:p>
       <w:pPr>
@@ -7398,21 +6551,37 @@
           <w:rFonts w:eastAsia="Calibri" w:cstheme="minorHAnsi"/>
         </w:rPr>
       </w:pPr>
-      <w:proofErr w:type="spellStart"/>
       <w:r>
         <w:rPr>
           <w:rFonts w:eastAsia="Calibri" w:cstheme="minorHAnsi"/>
           <w:sz w:val="28"/>
         </w:rPr>
-        <w:t>Scope</w:t>
-      </w:r>
-      <w:proofErr w:type="spellEnd"/>
+        <w:t>Scope:</w:t>
+      </w:r>
+      <w:r>
+        <w:rPr>
+          <w:rFonts w:eastAsia="Calibri" w:cstheme="minorHAnsi"/>
+        </w:rPr>
+        <w:br/>
+      </w:r>
       <w:r>
         <w:rPr>
           <w:rFonts w:eastAsia="Calibri" w:cstheme="minorHAnsi"/>
           <w:sz w:val="28"/>
         </w:rPr>
-        <w:t>:</w:t>
+        <w:t>DMS</w:t>
+      </w:r>
+      <w:r>
+        <w:rPr>
+          <w:rFonts w:eastAsia="Calibri" w:cstheme="minorHAnsi"/>
+        </w:rPr>
+        <w:t xml:space="preserve"> (Database management system).</w:t>
+      </w:r>
+      <w:r>
+        <w:rPr>
+          <w:rFonts w:eastAsia="Calibri" w:cstheme="minorHAnsi"/>
+        </w:rPr>
+        <w:br/>
       </w:r>
       <w:r>
         <w:rPr>
@@ -7425,13 +6594,14 @@
           <w:rFonts w:eastAsia="Calibri" w:cstheme="minorHAnsi"/>
           <w:sz w:val="28"/>
         </w:rPr>
-        <w:t>DMS</w:t>
+        <w:t xml:space="preserve">Level: </w:t>
       </w:r>
       <w:r>
         <w:rPr>
           <w:rFonts w:eastAsia="Calibri" w:cstheme="minorHAnsi"/>
         </w:rPr>
-        <w:t xml:space="preserve"> (Database management system).</w:t>
+        <w:br/>
+        <w:t>User goal</w:t>
       </w:r>
       <w:r>
         <w:rPr>
@@ -7450,73 +6620,98 @@
           <w:rFonts w:eastAsia="Calibri" w:cstheme="minorHAnsi"/>
           <w:sz w:val="28"/>
         </w:rPr>
-        <w:t xml:space="preserve">Level: </w:t>
+        <w:t>Primary Actor:</w:t>
       </w:r>
       <w:r>
         <w:rPr>
           <w:rFonts w:eastAsia="Calibri" w:cstheme="minorHAnsi"/>
         </w:rPr>
         <w:br/>
-        <w:t xml:space="preserve">User </w:t>
-      </w:r>
-      <w:proofErr w:type="spellStart"/>
+        <w:t>Klub kasserer.</w:t>
+      </w:r>
       <w:r>
         <w:rPr>
           <w:rFonts w:eastAsia="Calibri" w:cstheme="minorHAnsi"/>
         </w:rPr>
-        <w:t>goal</w:t>
-      </w:r>
-      <w:proofErr w:type="spellEnd"/>
+        <w:br/>
+      </w:r>
       <w:r>
         <w:rPr>
           <w:rFonts w:eastAsia="Calibri" w:cstheme="minorHAnsi"/>
         </w:rPr>
         <w:br/>
       </w:r>
-      <w:r>
-        <w:rPr>
-          <w:rFonts w:eastAsia="Calibri" w:cstheme="minorHAnsi"/>
-        </w:rPr>
-        <w:br/>
-      </w:r>
-      <w:proofErr w:type="spellStart"/>
       <w:r>
         <w:rPr>
           <w:rFonts w:eastAsia="Calibri" w:cstheme="minorHAnsi"/>
           <w:sz w:val="28"/>
         </w:rPr>
-        <w:t>Primary</w:t>
-      </w:r>
-      <w:proofErr w:type="spellEnd"/>
+        <w:t>Stakeholder and interests:</w:t>
+      </w:r>
+      <w:r>
+        <w:rPr>
+          <w:rFonts w:eastAsia="Calibri" w:cstheme="minorHAnsi"/>
+        </w:rPr>
+        <w:br/>
+        <w:t>-Klub Kasserer: Vil have systemet til give et overblik over kunder i restance, desuden skal systemet være hurtigt og brugervenligt.</w:t>
+      </w:r>
+      <w:r>
+        <w:rPr>
+          <w:rFonts w:eastAsia="Calibri" w:cstheme="minorHAnsi"/>
+        </w:rPr>
+        <w:br/>
+      </w:r>
+      <w:r>
+        <w:rPr>
+          <w:rFonts w:eastAsia="Calibri" w:cstheme="minorHAnsi"/>
+        </w:rPr>
+        <w:br/>
+      </w:r>
       <w:r>
         <w:rPr>
           <w:rFonts w:eastAsia="Calibri" w:cstheme="minorHAnsi"/>
           <w:sz w:val="28"/>
         </w:rPr>
-        <w:t xml:space="preserve"> </w:t>
-      </w:r>
-      <w:proofErr w:type="spellStart"/>
+        <w:t>Preconditions:</w:t>
+      </w:r>
       <w:r>
         <w:rPr>
           <w:rFonts w:eastAsia="Calibri" w:cstheme="minorHAnsi"/>
           <w:sz w:val="28"/>
         </w:rPr>
-        <w:t>Actor</w:t>
-      </w:r>
-      <w:proofErr w:type="spellEnd"/>
+        <w:br/>
+      </w:r>
+      <w:r>
+        <w:rPr>
+          <w:rFonts w:eastAsia="Calibri" w:cstheme="minorHAnsi"/>
+        </w:rPr>
+        <w:t>Muligt log-in system til at identificere kasseren.</w:t>
+      </w:r>
+      <w:r>
+        <w:rPr>
+          <w:rFonts w:eastAsia="Calibri" w:cstheme="minorHAnsi"/>
+        </w:rPr>
+        <w:br/>
+      </w:r>
+      <w:r>
+        <w:rPr>
+          <w:rFonts w:eastAsia="Calibri" w:cstheme="minorHAnsi"/>
+        </w:rPr>
+        <w:br/>
+      </w:r>
       <w:r>
         <w:rPr>
           <w:rFonts w:eastAsia="Calibri" w:cstheme="minorHAnsi"/>
           <w:sz w:val="28"/>
         </w:rPr>
-        <w:t>:</w:t>
+        <w:t>Success Guarantee:</w:t>
       </w:r>
       <w:r>
         <w:rPr>
           <w:rFonts w:eastAsia="Calibri" w:cstheme="minorHAnsi"/>
         </w:rPr>
         <w:br/>
-        <w:t>Klub kasserer.</w:t>
+        <w:t xml:space="preserve">Det nye medlems information bliver registreret i systemet, kontigent prisen bliver udregnet efter det CPR nummer der bliver indtastet. </w:t>
       </w:r>
       <w:r>
         <w:rPr>
@@ -7530,44 +6725,152 @@
         </w:rPr>
         <w:br/>
       </w:r>
-      <w:proofErr w:type="spellStart"/>
       <w:r>
         <w:rPr>
           <w:rFonts w:eastAsia="Calibri" w:cstheme="minorHAnsi"/>
           <w:sz w:val="28"/>
         </w:rPr>
-        <w:t>Stakeholder</w:t>
-      </w:r>
-      <w:proofErr w:type="spellEnd"/>
+        <w:t>Main Success Scenario (Basic flow):</w:t>
+      </w:r>
+      <w:r>
+        <w:rPr>
+          <w:rFonts w:eastAsia="Calibri" w:cstheme="minorHAnsi"/>
+        </w:rPr>
+        <w:br/>
+        <w:t>1. Kasseren tænder for systemet.</w:t>
+      </w:r>
+      <w:r>
+        <w:rPr>
+          <w:rFonts w:eastAsia="Calibri" w:cstheme="minorHAnsi"/>
+        </w:rPr>
+        <w:br/>
+        <w:t>2. Kasseren vælger "Økonomi."</w:t>
+      </w:r>
+      <w:r>
+        <w:rPr>
+          <w:rFonts w:eastAsia="Calibri" w:cstheme="minorHAnsi"/>
+        </w:rPr>
+        <w:br/>
+        <w:t>3. Kasseren vælger "Vis overblik over kunder i restance."</w:t>
+      </w:r>
+      <w:r>
+        <w:rPr>
+          <w:rFonts w:eastAsia="Calibri" w:cstheme="minorHAnsi"/>
+        </w:rPr>
+        <w:br/>
+      </w:r>
+      <w:r>
+        <w:rPr>
+          <w:rFonts w:eastAsia="Calibri" w:cstheme="minorHAnsi"/>
+        </w:rPr>
+        <w:lastRenderedPageBreak/>
+        <w:t>4. Systemet printer overblik over kunder der er i restance, og deres information ud i konsollen.</w:t>
+      </w:r>
+      <w:r>
+        <w:rPr>
+          <w:rFonts w:eastAsia="Calibri" w:cstheme="minorHAnsi"/>
+        </w:rPr>
+        <w:br/>
+        <w:t>5. Kasseren lukker systemet.</w:t>
+      </w:r>
+      <w:r>
+        <w:rPr>
+          <w:rFonts w:eastAsia="Calibri" w:cstheme="minorHAnsi"/>
+        </w:rPr>
+        <w:br/>
+      </w:r>
+      <w:r>
+        <w:rPr>
+          <w:rFonts w:eastAsia="Calibri" w:cstheme="minorHAnsi"/>
+        </w:rPr>
+        <w:br/>
+      </w:r>
       <w:r>
         <w:rPr>
           <w:rFonts w:eastAsia="Calibri" w:cstheme="minorHAnsi"/>
           <w:sz w:val="28"/>
         </w:rPr>
-        <w:t xml:space="preserve"> and </w:t>
-      </w:r>
-      <w:proofErr w:type="spellStart"/>
+        <w:t>Extensions: Alternate scenarios.</w:t>
+      </w:r>
+      <w:r>
+        <w:rPr>
+          <w:rFonts w:eastAsia="Calibri" w:cstheme="minorHAnsi"/>
+        </w:rPr>
+        <w:br/>
+        <w:t>1. Kasseren kan ikke tænde for systemet.</w:t>
+      </w:r>
+      <w:r>
+        <w:rPr>
+          <w:rFonts w:eastAsia="Calibri" w:cstheme="minorHAnsi"/>
+        </w:rPr>
+        <w:br/>
+        <w:t xml:space="preserve"> 1a. Kasseren kontakter system admin.</w:t>
+      </w:r>
+      <w:r>
+        <w:rPr>
+          <w:rFonts w:eastAsia="Calibri" w:cstheme="minorHAnsi"/>
+        </w:rPr>
+        <w:br/>
+        <w:t>2. Der er ingen medlemmer i restance.</w:t>
+      </w:r>
+      <w:r>
+        <w:rPr>
+          <w:rFonts w:eastAsia="Calibri" w:cstheme="minorHAnsi"/>
+        </w:rPr>
+        <w:br/>
+        <w:t xml:space="preserve"> 2a. System informerer kasseren igennem konsolen at der ikke er kunder i restance.</w:t>
+      </w:r>
+      <w:r>
+        <w:rPr>
+          <w:rFonts w:eastAsia="Calibri" w:cstheme="minorHAnsi"/>
+        </w:rPr>
+        <w:br/>
+      </w:r>
+      <w:r>
+        <w:rPr>
+          <w:rFonts w:eastAsia="Calibri" w:cstheme="minorHAnsi"/>
+        </w:rPr>
+        <w:br/>
+      </w:r>
       <w:r>
         <w:rPr>
           <w:rFonts w:eastAsia="Calibri" w:cstheme="minorHAnsi"/>
           <w:sz w:val="28"/>
         </w:rPr>
-        <w:t>interests</w:t>
-      </w:r>
-      <w:proofErr w:type="spellEnd"/>
+        <w:t>Special requirements:</w:t>
+      </w:r>
+      <w:r>
+        <w:rPr>
+          <w:rFonts w:eastAsia="Calibri" w:cstheme="minorHAnsi"/>
+        </w:rPr>
+        <w:br/>
+        <w:t>Andet system til at håndtere overførsel af penge.</w:t>
+      </w:r>
+      <w:r>
+        <w:rPr>
+          <w:rFonts w:eastAsia="Calibri" w:cstheme="minorHAnsi"/>
+        </w:rPr>
+        <w:br/>
+      </w:r>
+      <w:r>
+        <w:rPr>
+          <w:rFonts w:eastAsia="Calibri" w:cstheme="minorHAnsi"/>
+        </w:rPr>
+        <w:br/>
+      </w:r>
       <w:r>
         <w:rPr>
           <w:rFonts w:eastAsia="Calibri" w:cstheme="minorHAnsi"/>
           <w:sz w:val="28"/>
         </w:rPr>
-        <w:t>:</w:t>
+        <w:t xml:space="preserve">Technology and Data Variations List: </w:t>
       </w:r>
       <w:r>
         <w:rPr>
           <w:rFonts w:eastAsia="Calibri" w:cstheme="minorHAnsi"/>
         </w:rPr>
         <w:br/>
-        <w:t>-Klub Kasserer: Vil have systemet til give et overblik over kunder i restance, desuden skal systemet være hurtigt og brugervenligt.</w:t>
+        <w:t>Muligt log-in system for medarbejdere i fremtiden</w:t>
       </w:r>
       <w:r>
         <w:rPr>
@@ -7581,339 +6884,12 @@
         </w:rPr>
         <w:br/>
       </w:r>
-      <w:proofErr w:type="spellStart"/>
       <w:r>
         <w:rPr>
           <w:rFonts w:eastAsia="Calibri" w:cstheme="minorHAnsi"/>
           <w:sz w:val="28"/>
         </w:rPr>
-        <w:t>Preconditions</w:t>
-      </w:r>
-      <w:proofErr w:type="spellEnd"/>
-      <w:r>
-        <w:rPr>
-          <w:rFonts w:eastAsia="Calibri" w:cstheme="minorHAnsi"/>
-          <w:sz w:val="28"/>
-        </w:rPr>
-        <w:t>:</w:t>
-      </w:r>
-      <w:r>
-        <w:rPr>
-          <w:rFonts w:eastAsia="Calibri" w:cstheme="minorHAnsi"/>
-          <w:sz w:val="28"/>
-        </w:rPr>
-        <w:br/>
-      </w:r>
-      <w:r>
-        <w:rPr>
-          <w:rFonts w:eastAsia="Calibri" w:cstheme="minorHAnsi"/>
-        </w:rPr>
-        <w:t>Muligt log-in system til at identificere kasseren.</w:t>
-      </w:r>
-      <w:r>
-        <w:rPr>
-          <w:rFonts w:eastAsia="Calibri" w:cstheme="minorHAnsi"/>
-        </w:rPr>
-        <w:br/>
-      </w:r>
-      <w:r>
-        <w:rPr>
-          <w:rFonts w:eastAsia="Calibri" w:cstheme="minorHAnsi"/>
-        </w:rPr>
-        <w:br/>
-      </w:r>
-      <w:r>
-        <w:rPr>
-          <w:rFonts w:eastAsia="Calibri" w:cstheme="minorHAnsi"/>
-          <w:sz w:val="28"/>
-        </w:rPr>
-        <w:t xml:space="preserve">Success </w:t>
-      </w:r>
-      <w:proofErr w:type="spellStart"/>
-      <w:r>
-        <w:rPr>
-          <w:rFonts w:eastAsia="Calibri" w:cstheme="minorHAnsi"/>
-          <w:sz w:val="28"/>
-        </w:rPr>
-        <w:t>Guarantee</w:t>
-      </w:r>
-      <w:proofErr w:type="spellEnd"/>
-      <w:r>
-        <w:rPr>
-          <w:rFonts w:eastAsia="Calibri" w:cstheme="minorHAnsi"/>
-          <w:sz w:val="28"/>
-        </w:rPr>
-        <w:t>:</w:t>
-      </w:r>
-      <w:r>
-        <w:rPr>
-          <w:rFonts w:eastAsia="Calibri" w:cstheme="minorHAnsi"/>
-        </w:rPr>
-        <w:br/>
-        <w:t xml:space="preserve">Det nye medlems information bliver registreret i systemet, kontigent prisen bliver udregnet efter det CPR nummer der bliver indtastet. </w:t>
-      </w:r>
-      <w:r>
-        <w:rPr>
-          <w:rFonts w:eastAsia="Calibri" w:cstheme="minorHAnsi"/>
-        </w:rPr>
-        <w:br/>
-      </w:r>
-      <w:r>
-        <w:rPr>
-          <w:rFonts w:eastAsia="Calibri" w:cstheme="minorHAnsi"/>
-        </w:rPr>
-        <w:br/>
-      </w:r>
-      <w:r>
-        <w:rPr>
-          <w:rFonts w:eastAsia="Calibri" w:cstheme="minorHAnsi"/>
-          <w:sz w:val="28"/>
-        </w:rPr>
-        <w:t>Main Success Scenario (Basic flow):</w:t>
-      </w:r>
-      <w:r>
-        <w:rPr>
-          <w:rFonts w:eastAsia="Calibri" w:cstheme="minorHAnsi"/>
-        </w:rPr>
-        <w:br/>
-        <w:t>1. Kasseren tænder for systemet.</w:t>
-      </w:r>
-      <w:r>
-        <w:rPr>
-          <w:rFonts w:eastAsia="Calibri" w:cstheme="minorHAnsi"/>
-        </w:rPr>
-        <w:br/>
-        <w:t>2. Kasseren vælger "Økonomi."</w:t>
-      </w:r>
-      <w:r>
-        <w:rPr>
-          <w:rFonts w:eastAsia="Calibri" w:cstheme="minorHAnsi"/>
-        </w:rPr>
-        <w:br/>
-        <w:t>3. Kasseren vælger "Vis overblik over kunder i restance."</w:t>
-      </w:r>
-      <w:r>
-        <w:rPr>
-          <w:rFonts w:eastAsia="Calibri" w:cstheme="minorHAnsi"/>
-        </w:rPr>
-        <w:br/>
-      </w:r>
-      <w:r>
-        <w:rPr>
-          <w:rFonts w:eastAsia="Calibri" w:cstheme="minorHAnsi"/>
-        </w:rPr>
-        <w:lastRenderedPageBreak/>
-        <w:t>4. Systemet printer overblik over kunder der er i restance, og deres information ud i konsollen.</w:t>
-      </w:r>
-      <w:r>
-        <w:rPr>
-          <w:rFonts w:eastAsia="Calibri" w:cstheme="minorHAnsi"/>
-        </w:rPr>
-        <w:br/>
-        <w:t>5. Kasseren lukker systemet.</w:t>
-      </w:r>
-      <w:r>
-        <w:rPr>
-          <w:rFonts w:eastAsia="Calibri" w:cstheme="minorHAnsi"/>
-        </w:rPr>
-        <w:br/>
-      </w:r>
-      <w:r>
-        <w:rPr>
-          <w:rFonts w:eastAsia="Calibri" w:cstheme="minorHAnsi"/>
-        </w:rPr>
-        <w:br/>
-      </w:r>
-      <w:r>
-        <w:rPr>
-          <w:rFonts w:eastAsia="Calibri" w:cstheme="minorHAnsi"/>
-          <w:sz w:val="28"/>
-        </w:rPr>
-        <w:t xml:space="preserve">Extensions: </w:t>
-      </w:r>
-      <w:proofErr w:type="spellStart"/>
-      <w:r>
-        <w:rPr>
-          <w:rFonts w:eastAsia="Calibri" w:cstheme="minorHAnsi"/>
-          <w:sz w:val="28"/>
-        </w:rPr>
-        <w:t>Alternate</w:t>
-      </w:r>
-      <w:proofErr w:type="spellEnd"/>
-      <w:r>
-        <w:rPr>
-          <w:rFonts w:eastAsia="Calibri" w:cstheme="minorHAnsi"/>
-          <w:sz w:val="28"/>
-        </w:rPr>
-        <w:t xml:space="preserve"> scenarios.</w:t>
-      </w:r>
-      <w:r>
-        <w:rPr>
-          <w:rFonts w:eastAsia="Calibri" w:cstheme="minorHAnsi"/>
-        </w:rPr>
-        <w:br/>
-        <w:t>1. Kasseren kan ikke tænde for systemet.</w:t>
-      </w:r>
-      <w:r>
-        <w:rPr>
-          <w:rFonts w:eastAsia="Calibri" w:cstheme="minorHAnsi"/>
-        </w:rPr>
-        <w:br/>
-        <w:t xml:space="preserve"> 1a. Kasseren kontakter system </w:t>
-      </w:r>
-      <w:proofErr w:type="spellStart"/>
-      <w:r>
-        <w:rPr>
-          <w:rFonts w:eastAsia="Calibri" w:cstheme="minorHAnsi"/>
-        </w:rPr>
-        <w:t>admin</w:t>
-      </w:r>
-      <w:proofErr w:type="spellEnd"/>
-      <w:r>
-        <w:rPr>
-          <w:rFonts w:eastAsia="Calibri" w:cstheme="minorHAnsi"/>
-        </w:rPr>
-        <w:t>.</w:t>
-      </w:r>
-      <w:r>
-        <w:rPr>
-          <w:rFonts w:eastAsia="Calibri" w:cstheme="minorHAnsi"/>
-        </w:rPr>
-        <w:br/>
-        <w:t>2. Der er ingen medlemmer i restance.</w:t>
-      </w:r>
-      <w:r>
-        <w:rPr>
-          <w:rFonts w:eastAsia="Calibri" w:cstheme="minorHAnsi"/>
-        </w:rPr>
-        <w:br/>
-        <w:t xml:space="preserve"> 2a. System informerer kasseren igennem </w:t>
-      </w:r>
-      <w:proofErr w:type="spellStart"/>
-      <w:r>
-        <w:rPr>
-          <w:rFonts w:eastAsia="Calibri" w:cstheme="minorHAnsi"/>
-        </w:rPr>
-        <w:t>konsolen</w:t>
-      </w:r>
-      <w:proofErr w:type="spellEnd"/>
-      <w:r>
-        <w:rPr>
-          <w:rFonts w:eastAsia="Calibri" w:cstheme="minorHAnsi"/>
-        </w:rPr>
-        <w:t xml:space="preserve"> at der ikke er kunder i restance.</w:t>
-      </w:r>
-      <w:r>
-        <w:rPr>
-          <w:rFonts w:eastAsia="Calibri" w:cstheme="minorHAnsi"/>
-        </w:rPr>
-        <w:br/>
-      </w:r>
-      <w:r>
-        <w:rPr>
-          <w:rFonts w:eastAsia="Calibri" w:cstheme="minorHAnsi"/>
-        </w:rPr>
-        <w:br/>
-      </w:r>
-      <w:r>
-        <w:rPr>
-          <w:rFonts w:eastAsia="Calibri" w:cstheme="minorHAnsi"/>
-          <w:sz w:val="28"/>
-        </w:rPr>
-        <w:t xml:space="preserve">Special </w:t>
-      </w:r>
-      <w:proofErr w:type="spellStart"/>
-      <w:r>
-        <w:rPr>
-          <w:rFonts w:eastAsia="Calibri" w:cstheme="minorHAnsi"/>
-          <w:sz w:val="28"/>
-        </w:rPr>
-        <w:t>requirements</w:t>
-      </w:r>
-      <w:proofErr w:type="spellEnd"/>
-      <w:r>
-        <w:rPr>
-          <w:rFonts w:eastAsia="Calibri" w:cstheme="minorHAnsi"/>
-          <w:sz w:val="28"/>
-        </w:rPr>
-        <w:t>:</w:t>
-      </w:r>
-      <w:r>
-        <w:rPr>
-          <w:rFonts w:eastAsia="Calibri" w:cstheme="minorHAnsi"/>
-        </w:rPr>
-        <w:br/>
-        <w:t>Andet system til at håndtere overførsel af penge.</w:t>
-      </w:r>
-      <w:r>
-        <w:rPr>
-          <w:rFonts w:eastAsia="Calibri" w:cstheme="minorHAnsi"/>
-        </w:rPr>
-        <w:br/>
-      </w:r>
-      <w:r>
-        <w:rPr>
-          <w:rFonts w:eastAsia="Calibri" w:cstheme="minorHAnsi"/>
-        </w:rPr>
-        <w:br/>
-      </w:r>
-      <w:r>
-        <w:rPr>
-          <w:rFonts w:eastAsia="Calibri" w:cstheme="minorHAnsi"/>
-          <w:sz w:val="28"/>
-        </w:rPr>
-        <w:t xml:space="preserve">Technology and Data Variations List: </w:t>
-      </w:r>
-      <w:r>
-        <w:rPr>
-          <w:rFonts w:eastAsia="Calibri" w:cstheme="minorHAnsi"/>
-        </w:rPr>
-        <w:br/>
-        <w:t>Muligt log-in system for medarbejdere i fremtiden</w:t>
-      </w:r>
-      <w:r>
-        <w:rPr>
-          <w:rFonts w:eastAsia="Calibri" w:cstheme="minorHAnsi"/>
-        </w:rPr>
-        <w:br/>
-      </w:r>
-      <w:r>
-        <w:rPr>
-          <w:rFonts w:eastAsia="Calibri" w:cstheme="minorHAnsi"/>
-        </w:rPr>
-        <w:br/>
-      </w:r>
-      <w:proofErr w:type="spellStart"/>
-      <w:r>
-        <w:rPr>
-          <w:rFonts w:eastAsia="Calibri" w:cstheme="minorHAnsi"/>
-          <w:sz w:val="28"/>
-        </w:rPr>
-        <w:t>Frequency</w:t>
-      </w:r>
-      <w:proofErr w:type="spellEnd"/>
-      <w:r>
-        <w:rPr>
-          <w:rFonts w:eastAsia="Calibri" w:cstheme="minorHAnsi"/>
-          <w:sz w:val="28"/>
-        </w:rPr>
-        <w:t xml:space="preserve"> of </w:t>
-      </w:r>
-      <w:proofErr w:type="spellStart"/>
-      <w:r>
-        <w:rPr>
-          <w:rFonts w:eastAsia="Calibri" w:cstheme="minorHAnsi"/>
-          <w:sz w:val="28"/>
-        </w:rPr>
-        <w:t>Occurence</w:t>
-      </w:r>
-      <w:proofErr w:type="spellEnd"/>
-      <w:r>
-        <w:rPr>
-          <w:rFonts w:eastAsia="Calibri" w:cstheme="minorHAnsi"/>
-          <w:sz w:val="28"/>
-        </w:rPr>
-        <w:t>:</w:t>
+        <w:t>Frequency of Occurence:</w:t>
       </w:r>
       <w:r>
         <w:rPr>
@@ -8020,146 +6996,6 @@
           <w:b w:val="0"/>
         </w:rPr>
       </w:pPr>
-    </w:p>
-    <w:p>
-      <w:pPr>
-        <w:rPr>
-          <w:rStyle w:val="Strk"/>
-          <w:rFonts w:cstheme="minorHAnsi"/>
-          <w:b w:val="0"/>
-        </w:rPr>
-      </w:pPr>
-      <w:r>
-        <w:rPr>
-          <w:rStyle w:val="Strk"/>
-          <w:rFonts w:cstheme="minorHAnsi"/>
-          <w:b w:val="0"/>
-        </w:rPr>
-        <w:t>”Member” er fokuspunktet i denne model. Member er superklassen til ”</w:t>
-      </w:r>
-      <w:r>
-        <w:rPr>
-          <w:rStyle w:val="Strk"/>
-          <w:rFonts w:cstheme="minorHAnsi"/>
-          <w:b w:val="0"/>
-        </w:rPr>
-        <w:t>CompetitiveMember”.</w:t>
-      </w:r>
-      <w:r>
-        <w:rPr>
-          <w:rStyle w:val="Strk"/>
-          <w:rFonts w:cstheme="minorHAnsi"/>
-          <w:b w:val="0"/>
-        </w:rPr>
-        <w:t xml:space="preserve"> Dette betyder, at både Member og CompetitiveMember begge har en subscription som </w:t>
-      </w:r>
-      <w:proofErr w:type="spellStart"/>
-      <w:r>
-        <w:rPr>
-          <w:rStyle w:val="Strk"/>
-          <w:rFonts w:cstheme="minorHAnsi"/>
-          <w:b w:val="0"/>
-        </w:rPr>
-        <w:t>field</w:t>
-      </w:r>
-      <w:proofErr w:type="spellEnd"/>
-      <w:r>
-        <w:rPr>
-          <w:rStyle w:val="Strk"/>
-          <w:rFonts w:cstheme="minorHAnsi"/>
-          <w:b w:val="0"/>
-        </w:rPr>
-        <w:t xml:space="preserve"> / attribut (foruden fornavn, efternavn, adresse m.m.). Specielt for Competi</w:t>
-      </w:r>
-      <w:r>
-        <w:rPr>
-          <w:rStyle w:val="Strk"/>
-          <w:rFonts w:cstheme="minorHAnsi"/>
-          <w:b w:val="0"/>
-        </w:rPr>
-        <w:t xml:space="preserve">tiveMember, har denne klasse en ArrayList over discipliner, ”Discipline”, som denne er aktiv i. Derudover har CompetitiveMember også et team som </w:t>
-      </w:r>
-      <w:proofErr w:type="spellStart"/>
-      <w:r>
-        <w:rPr>
-          <w:rStyle w:val="Strk"/>
-          <w:rFonts w:cstheme="minorHAnsi"/>
-          <w:b w:val="0"/>
-        </w:rPr>
-        <w:t>field</w:t>
-      </w:r>
-      <w:proofErr w:type="spellEnd"/>
-      <w:r>
-        <w:rPr>
-          <w:rStyle w:val="Strk"/>
-          <w:rFonts w:cstheme="minorHAnsi"/>
-          <w:b w:val="0"/>
-        </w:rPr>
-        <w:t xml:space="preserve"> / attribut.</w:t>
-      </w:r>
-      <w:r>
-        <w:rPr>
-          <w:rStyle w:val="Strk"/>
-          <w:rFonts w:cstheme="minorHAnsi"/>
-          <w:b w:val="0"/>
-        </w:rPr>
-        <w:br/>
-        <w:t xml:space="preserve">Discipline indgår også i ”Records”, som er en nedarvning af klassen ”CompetitiveRecord”. Dette gør det muligt for systemet, at have både træningstider (trænings </w:t>
-      </w:r>
-      <w:proofErr w:type="spellStart"/>
-      <w:r>
-        <w:rPr>
-          <w:rStyle w:val="Strk"/>
-          <w:rFonts w:cstheme="minorHAnsi"/>
-          <w:b w:val="0"/>
-        </w:rPr>
-        <w:t>records</w:t>
-      </w:r>
-      <w:proofErr w:type="spellEnd"/>
-      <w:r>
-        <w:rPr>
-          <w:rStyle w:val="Strk"/>
-          <w:rFonts w:cstheme="minorHAnsi"/>
-          <w:b w:val="0"/>
-        </w:rPr>
-        <w:t>) og konkurrencetider (</w:t>
-      </w:r>
-      <w:proofErr w:type="spellStart"/>
-      <w:r>
-        <w:rPr>
-          <w:rStyle w:val="Strk"/>
-          <w:rFonts w:cstheme="minorHAnsi"/>
-          <w:b w:val="0"/>
-        </w:rPr>
-        <w:t>Competitive</w:t>
-      </w:r>
-      <w:proofErr w:type="spellEnd"/>
-      <w:r>
-        <w:rPr>
-          <w:rStyle w:val="Strk"/>
-          <w:rFonts w:cstheme="minorHAnsi"/>
-          <w:b w:val="0"/>
-        </w:rPr>
-        <w:t xml:space="preserve"> </w:t>
-      </w:r>
-      <w:proofErr w:type="spellStart"/>
-      <w:r>
-        <w:rPr>
-          <w:rStyle w:val="Strk"/>
-          <w:rFonts w:cstheme="minorHAnsi"/>
-          <w:b w:val="0"/>
-        </w:rPr>
-        <w:t>records</w:t>
-      </w:r>
-      <w:proofErr w:type="spellEnd"/>
-      <w:r>
-        <w:rPr>
-          <w:rStyle w:val="Strk"/>
-          <w:rFonts w:cstheme="minorHAnsi"/>
-          <w:b w:val="0"/>
-        </w:rPr>
-        <w:t>).</w:t>
-      </w:r>
     </w:p>
     <w:p>
       <w:pPr>
@@ -8181,13 +7017,13 @@
           <wp:anchor distT="0" distB="0" distL="114300" distR="114300" simplePos="0" relativeHeight="251658240" behindDoc="1" locked="0" layoutInCell="1" allowOverlap="1">
             <wp:simplePos x="0" y="0"/>
             <wp:positionH relativeFrom="margin">
-              <wp:align>center</wp:align>
+              <wp:posOffset>1047750</wp:posOffset>
             </wp:positionH>
             <wp:positionV relativeFrom="paragraph">
-              <wp:posOffset>71120</wp:posOffset>
+              <wp:posOffset>1096645</wp:posOffset>
             </wp:positionV>
-            <wp:extent cx="4566920" cy="3037822"/>
-            <wp:effectExtent l="0" t="0" r="5080" b="0"/>
+            <wp:extent cx="4124032" cy="2743222"/>
+            <wp:effectExtent l="0" t="0" r="0" b="0"/>
             <wp:wrapNone/>
             <wp:docPr id="7" name="Billede 7" descr="C:\Users\soren\Desktop\GitHub\ExamFirstSem\Dolphin\Diagrams\Domain model take 1.jpg"/>
             <wp:cNvGraphicFramePr>
@@ -8218,7 +7054,7 @@
                   <pic:spPr bwMode="auto">
                     <a:xfrm>
                       <a:off x="0" y="0"/>
-                      <a:ext cx="4566920" cy="3037822"/>
+                      <a:ext cx="4124032" cy="2743222"/>
                     </a:xfrm>
                     <a:prstGeom prst="rect">
                       <a:avLst/>
@@ -8240,6 +7076,56 @@
           </wp:anchor>
         </w:drawing>
       </w:r>
+      <w:r>
+        <w:rPr>
+          <w:rStyle w:val="Strk"/>
+          <w:rFonts w:cstheme="minorHAnsi"/>
+          <w:b w:val="0"/>
+        </w:rPr>
+        <w:t>”Member” er fokuspunktet i denne model. Member er superklassen til ”</w:t>
+      </w:r>
+      <w:r>
+        <w:rPr>
+          <w:rStyle w:val="Strk"/>
+          <w:rFonts w:cstheme="minorHAnsi"/>
+          <w:b w:val="0"/>
+        </w:rPr>
+        <w:t>CompetitiveMember”.</w:t>
+      </w:r>
+      <w:r>
+        <w:rPr>
+          <w:rStyle w:val="Strk"/>
+          <w:rFonts w:cstheme="minorHAnsi"/>
+          <w:b w:val="0"/>
+        </w:rPr>
+        <w:t xml:space="preserve"> Dette betyder, at både Member og CompetitiveMember begge har en subscription som field / attribut (foruden fornavn, efternavn, adresse m.m.). Specielt for Competi</w:t>
+      </w:r>
+      <w:r>
+        <w:rPr>
+          <w:rStyle w:val="Strk"/>
+          <w:rFonts w:cstheme="minorHAnsi"/>
+          <w:b w:val="0"/>
+        </w:rPr>
+        <w:t>tiveMember, har denne klasse en ArrayList over discipliner, ”Discipline”, som denne er aktiv i. Derudover har CompetitiveMember også et team som field / attribut.</w:t>
+      </w:r>
+      <w:r>
+        <w:rPr>
+          <w:rStyle w:val="Strk"/>
+          <w:rFonts w:cstheme="minorHAnsi"/>
+          <w:b w:val="0"/>
+        </w:rPr>
+        <w:br/>
+        <w:t>Discipline indgår også i ”Records”, som er en nedarvning af klassen ”CompetitiveRecord”. Dette gør det muligt for systemet, at have både træningstider (trænings records) og konkurrencetider (Competitive records).</w:t>
+      </w:r>
+    </w:p>
+    <w:p>
+      <w:pPr>
+        <w:rPr>
+          <w:rStyle w:val="Strk"/>
+          <w:rFonts w:cstheme="minorHAnsi"/>
+          <w:b w:val="0"/>
+        </w:rPr>
+      </w:pPr>
     </w:p>
     <w:p>
       <w:pPr>
@@ -8252,6 +7138,8 @@
           <w:b w:val="0"/>
         </w:rPr>
       </w:pPr>
+      <w:bookmarkStart w:id="2" w:name="_GoBack"/>
+      <w:bookmarkEnd w:id="2"/>
       <w:r>
         <w:rPr>
           <w:rStyle w:val="Strk"/>
@@ -8786,7 +7674,6 @@
           <w:szCs w:val="56"/>
         </w:rPr>
       </w:pPr>
-      <w:proofErr w:type="spellStart"/>
       <w:r>
         <w:rPr>
           <w:rStyle w:val="Strk"/>
@@ -8796,18 +7683,7 @@
           <w:szCs w:val="56"/>
         </w:rPr>
         <w:lastRenderedPageBreak/>
-        <w:t>Sequence</w:t>
-      </w:r>
-      <w:proofErr w:type="spellEnd"/>
-      <w:r>
-        <w:rPr>
-          <w:rStyle w:val="Strk"/>
-          <w:rFonts w:cstheme="minorHAnsi"/>
-          <w:b w:val="0"/>
-          <w:sz w:val="56"/>
-          <w:szCs w:val="56"/>
-        </w:rPr>
-        <w:t xml:space="preserve"> Diagram</w:t>
+        <w:t>Sequence Diagram</w:t>
       </w:r>
     </w:p>
     <w:p>
@@ -8922,61 +7798,7 @@
           <w:rFonts w:cstheme="minorHAnsi"/>
           <w:b w:val="0"/>
         </w:rPr>
-        <w:t xml:space="preserve">Ovenfor ses et </w:t>
-      </w:r>
-      <w:proofErr w:type="spellStart"/>
-      <w:r>
-        <w:rPr>
-          <w:rStyle w:val="Strk"/>
-          <w:rFonts w:cstheme="minorHAnsi"/>
-          <w:b w:val="0"/>
-        </w:rPr>
-        <w:t>Sequence</w:t>
-      </w:r>
-      <w:proofErr w:type="spellEnd"/>
-      <w:r>
-        <w:rPr>
-          <w:rStyle w:val="Strk"/>
-          <w:rFonts w:cstheme="minorHAnsi"/>
-          <w:b w:val="0"/>
-        </w:rPr>
-        <w:t xml:space="preserve"> Diagram, som belyser tilgangen for henholdsvis systemet og brugeren, når der skal oprettes et medlem i klubben. Som det kan ses, vælger brugeren (her vil det som oftest være klubbens formand) menuen ”</w:t>
-      </w:r>
-      <w:proofErr w:type="spellStart"/>
-      <w:r>
-        <w:rPr>
-          <w:rStyle w:val="Strk"/>
-          <w:rFonts w:cstheme="minorHAnsi"/>
-          <w:b w:val="0"/>
-        </w:rPr>
-        <w:t>members</w:t>
-      </w:r>
-      <w:proofErr w:type="spellEnd"/>
-      <w:r>
-        <w:rPr>
-          <w:rStyle w:val="Strk"/>
-          <w:rFonts w:cstheme="minorHAnsi"/>
-          <w:b w:val="0"/>
-        </w:rPr>
-        <w:t>”, for derefter at vælge handlingen ”</w:t>
-      </w:r>
-      <w:proofErr w:type="spellStart"/>
-      <w:r>
-        <w:rPr>
-          <w:rStyle w:val="Strk"/>
-          <w:rFonts w:cstheme="minorHAnsi"/>
-          <w:b w:val="0"/>
-        </w:rPr>
-        <w:t>createMember</w:t>
-      </w:r>
-      <w:proofErr w:type="spellEnd"/>
-      <w:r>
-        <w:rPr>
-          <w:rStyle w:val="Strk"/>
-          <w:rFonts w:cstheme="minorHAnsi"/>
-          <w:b w:val="0"/>
-        </w:rPr>
-        <w:t>”. Dette får systemet til, at spørge brugeren om personoplysninger, såsom navn, CPR-nummer, telefonnummer og lignende. Dernæst spørger systemet brugeren, hvilken type</w:t>
+        <w:t>Ovenfor ses et Sequence Diagram, som belyser tilgangen for henholdsvis systemet og brugeren, når der skal oprettes et medlem i klubben. Som det kan ses, vælger brugeren (her vil det som oftest være klubbens formand) menuen ”members”, for derefter at vælge handlingen ”createMember”. Dette får systemet til, at spørge brugeren om personoplysninger, såsom navn, CPR-nummer, telefonnummer og lignende. Dernæst spørger systemet brugeren, hvilken type</w:t>
       </w:r>
       <w:r>
         <w:rPr>
@@ -9024,29 +7846,7 @@
           <w:szCs w:val="56"/>
         </w:rPr>
         <w:lastRenderedPageBreak/>
-        <w:t xml:space="preserve">System </w:t>
-      </w:r>
-      <w:proofErr w:type="spellStart"/>
-      <w:r>
-        <w:rPr>
-          <w:rStyle w:val="Strk"/>
-          <w:rFonts w:cstheme="minorHAnsi"/>
-          <w:b w:val="0"/>
-          <w:sz w:val="56"/>
-          <w:szCs w:val="56"/>
-        </w:rPr>
-        <w:t>Sequence</w:t>
-      </w:r>
-      <w:proofErr w:type="spellEnd"/>
-      <w:r>
-        <w:rPr>
-          <w:rStyle w:val="Strk"/>
-          <w:rFonts w:cstheme="minorHAnsi"/>
-          <w:b w:val="0"/>
-          <w:sz w:val="56"/>
-          <w:szCs w:val="56"/>
-        </w:rPr>
-        <w:t xml:space="preserve"> Diagram</w:t>
+        <w:t>System Sequence Diagram</w:t>
       </w:r>
     </w:p>
     <w:p>
@@ -9633,49 +8433,7 @@
         <w:rPr>
           <w:rFonts w:asciiTheme="minorHAnsi" w:hAnsiTheme="minorHAnsi" w:cstheme="minorHAnsi"/>
         </w:rPr>
-        <w:t xml:space="preserve">Målet var også at have en klar opdeling af strukturen. Main skulle udelukkende bruges til at starte programmet. Al data, logik og lister skulle initialiseres af Engine. Menu skulle være grænsefladen og stå for al kommunikation med brugeren. Engine og de andre klasser må ikke indeholde spor af at det er en konsolapplikation. Det vil sige </w:t>
-      </w:r>
-      <w:proofErr w:type="spellStart"/>
-      <w:r>
-        <w:rPr>
-          <w:rFonts w:asciiTheme="minorHAnsi" w:hAnsiTheme="minorHAnsi" w:cstheme="minorHAnsi"/>
-        </w:rPr>
-        <w:t>System.out.print</w:t>
-      </w:r>
-      <w:proofErr w:type="spellEnd"/>
-      <w:r>
-        <w:rPr>
-          <w:rFonts w:asciiTheme="minorHAnsi" w:hAnsiTheme="minorHAnsi" w:cstheme="minorHAnsi"/>
-        </w:rPr>
-        <w:t xml:space="preserve"> i Engine er ”fy fy”, og klasserne må heller ikke have metoder til at formatere pænt til </w:t>
-      </w:r>
-      <w:proofErr w:type="spellStart"/>
-      <w:r>
-        <w:rPr>
-          <w:rFonts w:asciiTheme="minorHAnsi" w:hAnsiTheme="minorHAnsi" w:cstheme="minorHAnsi"/>
-        </w:rPr>
-        <w:t>konsolen</w:t>
-      </w:r>
-      <w:proofErr w:type="spellEnd"/>
-      <w:r>
-        <w:rPr>
-          <w:rFonts w:asciiTheme="minorHAnsi" w:hAnsiTheme="minorHAnsi" w:cstheme="minorHAnsi"/>
-        </w:rPr>
-        <w:t xml:space="preserve">. Ved at holde det helt adskilt ville man kunne skifte </w:t>
-      </w:r>
-      <w:proofErr w:type="spellStart"/>
-      <w:r>
-        <w:rPr>
-          <w:rFonts w:asciiTheme="minorHAnsi" w:hAnsiTheme="minorHAnsi" w:cstheme="minorHAnsi"/>
-        </w:rPr>
-        <w:t>menuklassen</w:t>
-      </w:r>
-      <w:proofErr w:type="spellEnd"/>
-      <w:r>
-        <w:rPr>
-          <w:rFonts w:asciiTheme="minorHAnsi" w:hAnsiTheme="minorHAnsi" w:cstheme="minorHAnsi"/>
-        </w:rPr>
-        <w:t xml:space="preserve"> ud med f.eks. en JavaFX GUI, uden at skulle rydde op i hvad der kunne have blevet spaghetti.</w:t>
+        <w:t>Målet var også at have en klar opdeling af strukturen. Main skulle udelukkende bruges til at starte programmet. Al data, logik og lister skulle initialiseres af Engine. Menu skulle være grænsefladen og stå for al kommunikation med brugeren. Engine og de andre klasser må ikke indeholde spor af at det er en konsolapplikation. Det vil sige System.out.print i Engine er ”fy fy”, og klasserne må heller ikke have metoder til at formatere pænt til konsolen. Ved at holde det helt adskilt ville man kunne skifte menuklassen ud med f.eks. en JavaFX GUI, uden at skulle rydde op i hvad der kunne have blevet spaghetti.</w:t>
       </w:r>
     </w:p>
     <w:p>
@@ -9691,49 +8449,7 @@
         <w:rPr>
           <w:rFonts w:asciiTheme="minorHAnsi" w:hAnsiTheme="minorHAnsi" w:cstheme="minorHAnsi"/>
         </w:rPr>
-        <w:t xml:space="preserve">Efter at have designet klassediagrammet, lavede vi alle klasserne med </w:t>
-      </w:r>
-      <w:proofErr w:type="spellStart"/>
-      <w:r>
-        <w:rPr>
-          <w:rFonts w:asciiTheme="minorHAnsi" w:hAnsiTheme="minorHAnsi" w:cstheme="minorHAnsi"/>
-        </w:rPr>
-        <w:t>constructors</w:t>
-      </w:r>
-      <w:proofErr w:type="spellEnd"/>
-      <w:r>
-        <w:rPr>
-          <w:rFonts w:asciiTheme="minorHAnsi" w:hAnsiTheme="minorHAnsi" w:cstheme="minorHAnsi"/>
-        </w:rPr>
-        <w:t xml:space="preserve">, </w:t>
-      </w:r>
-      <w:proofErr w:type="spellStart"/>
-      <w:r>
-        <w:rPr>
-          <w:rFonts w:asciiTheme="minorHAnsi" w:hAnsiTheme="minorHAnsi" w:cstheme="minorHAnsi"/>
-        </w:rPr>
-        <w:t>getters</w:t>
-      </w:r>
-      <w:proofErr w:type="spellEnd"/>
-      <w:r>
-        <w:rPr>
-          <w:rFonts w:asciiTheme="minorHAnsi" w:hAnsiTheme="minorHAnsi" w:cstheme="minorHAnsi"/>
-        </w:rPr>
-        <w:t xml:space="preserve"> &amp; setters og </w:t>
-      </w:r>
-      <w:proofErr w:type="spellStart"/>
-      <w:r>
-        <w:rPr>
-          <w:rFonts w:asciiTheme="minorHAnsi" w:hAnsiTheme="minorHAnsi" w:cstheme="minorHAnsi"/>
-        </w:rPr>
-        <w:t>toString</w:t>
-      </w:r>
-      <w:proofErr w:type="spellEnd"/>
-      <w:r>
-        <w:rPr>
-          <w:rFonts w:asciiTheme="minorHAnsi" w:hAnsiTheme="minorHAnsi" w:cstheme="minorHAnsi"/>
-        </w:rPr>
-        <w:t xml:space="preserve"> metoderne.</w:t>
+        <w:t>Efter at have designet klassediagrammet, lavede vi alle klasserne med constructors, getters &amp; setters og toString metoderne.</w:t>
       </w:r>
     </w:p>
     <w:p>
@@ -9749,29 +8465,7 @@
         <w:rPr>
           <w:rFonts w:asciiTheme="minorHAnsi" w:hAnsiTheme="minorHAnsi" w:cstheme="minorHAnsi"/>
         </w:rPr>
-        <w:t xml:space="preserve">Næste skridt var at lave en </w:t>
-      </w:r>
-      <w:proofErr w:type="spellStart"/>
-      <w:proofErr w:type="gramStart"/>
-      <w:r>
-        <w:rPr>
-          <w:rFonts w:asciiTheme="minorHAnsi" w:hAnsiTheme="minorHAnsi" w:cstheme="minorHAnsi"/>
-        </w:rPr>
-        <w:t>loadData</w:t>
-      </w:r>
-      <w:proofErr w:type="spellEnd"/>
-      <w:r>
-        <w:rPr>
-          <w:rFonts w:asciiTheme="minorHAnsi" w:hAnsiTheme="minorHAnsi" w:cstheme="minorHAnsi"/>
-        </w:rPr>
-        <w:t>(</w:t>
-      </w:r>
-      <w:proofErr w:type="gramEnd"/>
-      <w:r>
-        <w:rPr>
-          <w:rFonts w:asciiTheme="minorHAnsi" w:hAnsiTheme="minorHAnsi" w:cstheme="minorHAnsi"/>
-        </w:rPr>
-        <w:t xml:space="preserve">) metode i Engine, som kunne lave super og sub klasse objekter ud fra tekstfiler. </w:t>
+        <w:t xml:space="preserve">Næste skridt var at lave en loadData() metode i Engine, som kunne lave super og sub klasse objekter ud fra tekstfiler. </w:t>
       </w:r>
     </w:p>
     <w:p>
@@ -9787,49 +8481,7 @@
         <w:rPr>
           <w:rFonts w:asciiTheme="minorHAnsi" w:hAnsiTheme="minorHAnsi" w:cstheme="minorHAnsi"/>
         </w:rPr>
-        <w:t xml:space="preserve">For at kunne have mellemrum i vores </w:t>
-      </w:r>
-      <w:proofErr w:type="spellStart"/>
-      <w:r>
-        <w:rPr>
-          <w:rFonts w:asciiTheme="minorHAnsi" w:hAnsiTheme="minorHAnsi" w:cstheme="minorHAnsi"/>
-        </w:rPr>
-        <w:t>String</w:t>
-      </w:r>
-      <w:proofErr w:type="spellEnd"/>
-      <w:r>
-        <w:rPr>
-          <w:rFonts w:asciiTheme="minorHAnsi" w:hAnsiTheme="minorHAnsi" w:cstheme="minorHAnsi"/>
-        </w:rPr>
-        <w:t xml:space="preserve"> fields, og for at kunne skelne mellem super og sub klasser bruger vi </w:t>
-      </w:r>
-      <w:proofErr w:type="spellStart"/>
-      <w:r>
-        <w:rPr>
-          <w:rFonts w:asciiTheme="minorHAnsi" w:hAnsiTheme="minorHAnsi" w:cstheme="minorHAnsi"/>
-        </w:rPr>
-        <w:t>delimiters</w:t>
-      </w:r>
-      <w:proofErr w:type="spellEnd"/>
-      <w:r>
-        <w:rPr>
-          <w:rFonts w:asciiTheme="minorHAnsi" w:hAnsiTheme="minorHAnsi" w:cstheme="minorHAnsi"/>
-        </w:rPr>
-        <w:t xml:space="preserve"> i vores tekst, der splitter hver linje op i et </w:t>
-      </w:r>
-      <w:proofErr w:type="spellStart"/>
-      <w:r>
-        <w:rPr>
-          <w:rFonts w:asciiTheme="minorHAnsi" w:hAnsiTheme="minorHAnsi" w:cstheme="minorHAnsi"/>
-        </w:rPr>
-        <w:t>String</w:t>
-      </w:r>
-      <w:proofErr w:type="spellEnd"/>
-      <w:r>
-        <w:rPr>
-          <w:rFonts w:asciiTheme="minorHAnsi" w:hAnsiTheme="minorHAnsi" w:cstheme="minorHAnsi"/>
-        </w:rPr>
-        <w:t xml:space="preserve"> array.</w:t>
+        <w:t>For at kunne have mellemrum i vores String fields, og for at kunne skelne mellem super og sub klasser bruger vi delimiters i vores tekst, der splitter hver linje op i et String array.</w:t>
       </w:r>
     </w:p>
     <w:p>
@@ -9845,35 +8497,7 @@
         <w:rPr>
           <w:rFonts w:asciiTheme="minorHAnsi" w:hAnsiTheme="minorHAnsi" w:cstheme="minorHAnsi"/>
         </w:rPr>
-        <w:t xml:space="preserve">’:’ indikerer at det er et nyt </w:t>
-      </w:r>
-      <w:proofErr w:type="spellStart"/>
-      <w:r>
-        <w:rPr>
-          <w:rFonts w:asciiTheme="minorHAnsi" w:hAnsiTheme="minorHAnsi" w:cstheme="minorHAnsi"/>
-        </w:rPr>
-        <w:t>token</w:t>
-      </w:r>
-      <w:proofErr w:type="spellEnd"/>
-      <w:r>
-        <w:rPr>
-          <w:rFonts w:asciiTheme="minorHAnsi" w:hAnsiTheme="minorHAnsi" w:cstheme="minorHAnsi"/>
-        </w:rPr>
-        <w:t xml:space="preserve"> og ’#’ at det er </w:t>
-      </w:r>
-      <w:proofErr w:type="spellStart"/>
-      <w:r>
-        <w:rPr>
-          <w:rFonts w:asciiTheme="minorHAnsi" w:hAnsiTheme="minorHAnsi" w:cstheme="minorHAnsi"/>
-        </w:rPr>
-        <w:t>tokens</w:t>
-      </w:r>
-      <w:proofErr w:type="spellEnd"/>
-      <w:r>
-        <w:rPr>
-          <w:rFonts w:asciiTheme="minorHAnsi" w:hAnsiTheme="minorHAnsi" w:cstheme="minorHAnsi"/>
-        </w:rPr>
-        <w:t>, der er unikke til subklasser.</w:t>
+        <w:t>’:’ indikerer at det er et nyt token og ’#’ at det er tokens, der er unikke til subklasser.</w:t>
       </w:r>
     </w:p>
     <w:p>
@@ -9889,35 +8513,7 @@
         <w:rPr>
           <w:rFonts w:asciiTheme="minorHAnsi" w:hAnsiTheme="minorHAnsi" w:cstheme="minorHAnsi"/>
         </w:rPr>
-        <w:t xml:space="preserve">For at gøre det lettere at arbejde med super og subklasser, har vi et </w:t>
-      </w:r>
-      <w:proofErr w:type="spellStart"/>
-      <w:r>
-        <w:rPr>
-          <w:rFonts w:asciiTheme="minorHAnsi" w:hAnsiTheme="minorHAnsi" w:cstheme="minorHAnsi"/>
-        </w:rPr>
-        <w:t>boolean</w:t>
-      </w:r>
-      <w:proofErr w:type="spellEnd"/>
-      <w:r>
-        <w:rPr>
-          <w:rFonts w:asciiTheme="minorHAnsi" w:hAnsiTheme="minorHAnsi" w:cstheme="minorHAnsi"/>
-        </w:rPr>
-        <w:t xml:space="preserve"> </w:t>
-      </w:r>
-      <w:proofErr w:type="spellStart"/>
-      <w:r>
-        <w:rPr>
-          <w:rFonts w:asciiTheme="minorHAnsi" w:hAnsiTheme="minorHAnsi" w:cstheme="minorHAnsi"/>
-        </w:rPr>
-        <w:t>field</w:t>
-      </w:r>
-      <w:proofErr w:type="spellEnd"/>
-      <w:r>
-        <w:rPr>
-          <w:rFonts w:asciiTheme="minorHAnsi" w:hAnsiTheme="minorHAnsi" w:cstheme="minorHAnsi"/>
-        </w:rPr>
-        <w:t>, der fortæller om objektet er super eller sub klasse.</w:t>
+        <w:t>For at gøre det lettere at arbejde med super og subklasser, har vi et boolean field, der fortæller om objektet er super eller sub klasse.</w:t>
       </w:r>
     </w:p>
     <w:p>
@@ -9933,63 +8529,7 @@
         <w:rPr>
           <w:rFonts w:asciiTheme="minorHAnsi" w:hAnsiTheme="minorHAnsi" w:cstheme="minorHAnsi"/>
         </w:rPr>
-        <w:t>Derfor kan vi f.eks. lave et ”</w:t>
-      </w:r>
-      <w:proofErr w:type="spellStart"/>
-      <w:r>
-        <w:rPr>
-          <w:rFonts w:asciiTheme="minorHAnsi" w:hAnsiTheme="minorHAnsi" w:cstheme="minorHAnsi"/>
-        </w:rPr>
-        <w:t>if</w:t>
-      </w:r>
-      <w:proofErr w:type="spellEnd"/>
-      <w:r>
-        <w:rPr>
-          <w:rFonts w:asciiTheme="minorHAnsi" w:hAnsiTheme="minorHAnsi" w:cstheme="minorHAnsi"/>
-        </w:rPr>
-        <w:t xml:space="preserve"> statement”, der </w:t>
-      </w:r>
-      <w:proofErr w:type="spellStart"/>
-      <w:r>
-        <w:rPr>
-          <w:rFonts w:asciiTheme="minorHAnsi" w:hAnsiTheme="minorHAnsi" w:cstheme="minorHAnsi"/>
-        </w:rPr>
-        <w:t>checker</w:t>
-      </w:r>
-      <w:proofErr w:type="spellEnd"/>
-      <w:r>
-        <w:rPr>
-          <w:rFonts w:asciiTheme="minorHAnsi" w:hAnsiTheme="minorHAnsi" w:cstheme="minorHAnsi"/>
-        </w:rPr>
-        <w:t xml:space="preserve"> om et medlem er af subklassen </w:t>
-      </w:r>
-      <w:proofErr w:type="spellStart"/>
-      <w:r>
-        <w:rPr>
-          <w:rFonts w:asciiTheme="minorHAnsi" w:hAnsiTheme="minorHAnsi" w:cstheme="minorHAnsi"/>
-        </w:rPr>
-        <w:t>CompetetitiveMember</w:t>
-      </w:r>
-      <w:proofErr w:type="spellEnd"/>
-      <w:r>
-        <w:rPr>
-          <w:rFonts w:asciiTheme="minorHAnsi" w:hAnsiTheme="minorHAnsi" w:cstheme="minorHAnsi"/>
-        </w:rPr>
-        <w:t xml:space="preserve">, mens vi læser en linje i filen ved at parse en bestemt plads i arrayet til </w:t>
-      </w:r>
-      <w:proofErr w:type="spellStart"/>
-      <w:r>
-        <w:rPr>
-          <w:rFonts w:asciiTheme="minorHAnsi" w:hAnsiTheme="minorHAnsi" w:cstheme="minorHAnsi"/>
-        </w:rPr>
-        <w:t>boolean</w:t>
-      </w:r>
-      <w:proofErr w:type="spellEnd"/>
-      <w:r>
-        <w:rPr>
-          <w:rFonts w:asciiTheme="minorHAnsi" w:hAnsiTheme="minorHAnsi" w:cstheme="minorHAnsi"/>
-        </w:rPr>
-        <w:t xml:space="preserve"> og dermed lave en instans af den rigtige klasse.</w:t>
+        <w:t>Derfor kan vi f.eks. lave et ”if statement”, der checker om et medlem er af subklassen CompetetitiveMember, mens vi læser en linje i filen ved at parse en bestemt plads i arrayet til boolean og dermed lave en instans af den rigtige klasse.</w:t>
       </w:r>
     </w:p>
     <w:p>
@@ -10005,21 +8545,7 @@
         <w:rPr>
           <w:rFonts w:asciiTheme="minorHAnsi" w:hAnsiTheme="minorHAnsi" w:cstheme="minorHAnsi"/>
         </w:rPr>
-        <w:t xml:space="preserve">Nogle af disse objekter skulle også have fields med referencer til andre objekter. Et eksempel på dette er Record, som har et Member </w:t>
-      </w:r>
-      <w:proofErr w:type="spellStart"/>
-      <w:r>
-        <w:rPr>
-          <w:rFonts w:asciiTheme="minorHAnsi" w:hAnsiTheme="minorHAnsi" w:cstheme="minorHAnsi"/>
-        </w:rPr>
-        <w:t>field</w:t>
-      </w:r>
-      <w:proofErr w:type="spellEnd"/>
-      <w:r>
-        <w:rPr>
-          <w:rFonts w:asciiTheme="minorHAnsi" w:hAnsiTheme="minorHAnsi" w:cstheme="minorHAnsi"/>
-        </w:rPr>
-        <w:t>, der indikerer hvem der har sat rekorden.</w:t>
+        <w:t>Nogle af disse objekter skulle også have fields med referencer til andre objekter. Et eksempel på dette er Record, som har et Member field, der indikerer hvem der har sat rekorden.</w:t>
       </w:r>
     </w:p>
     <w:p>
@@ -10174,35 +8700,7 @@
         <w:rPr>
           <w:rFonts w:asciiTheme="minorHAnsi" w:hAnsiTheme="minorHAnsi" w:cstheme="minorHAnsi"/>
         </w:rPr>
-        <w:t xml:space="preserve"> hele tiden at skulle tjekke brugerens privilegier, ville blive snørklet, og at fordi vi på første semester kun har lært at gemme oplysninger i </w:t>
-      </w:r>
-      <w:proofErr w:type="spellStart"/>
-      <w:r>
-        <w:rPr>
-          <w:rFonts w:asciiTheme="minorHAnsi" w:hAnsiTheme="minorHAnsi" w:cstheme="minorHAnsi"/>
-        </w:rPr>
-        <w:t>plaintext</w:t>
-      </w:r>
-      <w:proofErr w:type="spellEnd"/>
-      <w:r>
-        <w:rPr>
-          <w:rFonts w:asciiTheme="minorHAnsi" w:hAnsiTheme="minorHAnsi" w:cstheme="minorHAnsi"/>
-        </w:rPr>
-        <w:t xml:space="preserve"> lokalt. Derfor skulle passwords enten </w:t>
-      </w:r>
-      <w:proofErr w:type="spellStart"/>
-      <w:r>
-        <w:rPr>
-          <w:rFonts w:asciiTheme="minorHAnsi" w:hAnsiTheme="minorHAnsi" w:cstheme="minorHAnsi"/>
-        </w:rPr>
-        <w:t>hardcodes</w:t>
-      </w:r>
-      <w:proofErr w:type="spellEnd"/>
-      <w:r>
-        <w:rPr>
-          <w:rFonts w:asciiTheme="minorHAnsi" w:hAnsiTheme="minorHAnsi" w:cstheme="minorHAnsi"/>
-        </w:rPr>
-        <w:t xml:space="preserve"> i kildekoden eller også ville alle med adgang til systemet kunne bruge operativsystemets stifinder til at åbne filerne og aflæse koderne.</w:t>
+        <w:t xml:space="preserve"> hele tiden at skulle tjekke brugerens privilegier, ville blive snørklet, og at fordi vi på første semester kun har lært at gemme oplysninger i plaintext lokalt. Derfor skulle passwords enten hardcodes i kildekoden eller også ville alle med adgang til systemet kunne bruge operativsystemets stifinder til at åbne filerne og aflæse koderne.</w:t>
       </w:r>
     </w:p>
     <w:p>
@@ -10218,35 +8716,7 @@
         <w:rPr>
           <w:rFonts w:asciiTheme="minorHAnsi" w:hAnsiTheme="minorHAnsi" w:cstheme="minorHAnsi"/>
         </w:rPr>
-        <w:t xml:space="preserve">Efter at fundamentet var på plads, uddelegerede vi forskellige undermenuer, så alle havde ansvar for at lave en del af programmet. Vi blev enige om at bruge </w:t>
-      </w:r>
-      <w:proofErr w:type="spellStart"/>
-      <w:r>
-        <w:rPr>
-          <w:rFonts w:asciiTheme="minorHAnsi" w:hAnsiTheme="minorHAnsi" w:cstheme="minorHAnsi"/>
-        </w:rPr>
-        <w:t>git</w:t>
-      </w:r>
-      <w:proofErr w:type="spellEnd"/>
-      <w:r>
-        <w:rPr>
-          <w:rFonts w:asciiTheme="minorHAnsi" w:hAnsiTheme="minorHAnsi" w:cstheme="minorHAnsi"/>
-        </w:rPr>
-        <w:t xml:space="preserve"> og </w:t>
-      </w:r>
-      <w:proofErr w:type="spellStart"/>
-      <w:r>
-        <w:rPr>
-          <w:rFonts w:asciiTheme="minorHAnsi" w:hAnsiTheme="minorHAnsi" w:cstheme="minorHAnsi"/>
-        </w:rPr>
-        <w:t>github</w:t>
-      </w:r>
-      <w:proofErr w:type="spellEnd"/>
-      <w:r>
-        <w:rPr>
-          <w:rFonts w:asciiTheme="minorHAnsi" w:hAnsiTheme="minorHAnsi" w:cstheme="minorHAnsi"/>
-        </w:rPr>
-        <w:t xml:space="preserve"> som versionsstyring, så man kunne se de ændringer og opdateringer de andre havde lavet, og kunne splejse vores kode sammen.</w:t>
+        <w:t>Efter at fundamentet var på plads, uddelegerede vi forskellige undermenuer, så alle havde ansvar for at lave en del af programmet. Vi blev enige om at bruge git og github som versionsstyring, så man kunne se de ændringer og opdateringer de andre havde lavet, og kunne splejse vores kode sammen.</w:t>
       </w:r>
     </w:p>
     <w:p>
@@ -10268,27 +8738,13 @@
         <w:rPr>
           <w:rFonts w:asciiTheme="minorHAnsi" w:hAnsiTheme="minorHAnsi" w:cstheme="minorHAnsi"/>
         </w:rPr>
-        <w:t xml:space="preserve">på forhånd, at objekter med </w:t>
-      </w:r>
-      <w:proofErr w:type="spellStart"/>
+        <w:t>på forhånd, at objekter med pers</w:t>
+      </w:r>
       <w:r>
         <w:rPr>
           <w:rFonts w:asciiTheme="minorHAnsi" w:hAnsiTheme="minorHAnsi" w:cstheme="minorHAnsi"/>
         </w:rPr>
-        <w:t>pers</w:t>
-      </w:r>
-      <w:r>
-        <w:rPr>
-          <w:rFonts w:asciiTheme="minorHAnsi" w:hAnsiTheme="minorHAnsi" w:cstheme="minorHAnsi"/>
-        </w:rPr>
-        <w:t>istens</w:t>
-      </w:r>
-      <w:proofErr w:type="spellEnd"/>
-      <w:r>
-        <w:rPr>
-          <w:rFonts w:asciiTheme="minorHAnsi" w:hAnsiTheme="minorHAnsi" w:cstheme="minorHAnsi"/>
-        </w:rPr>
-        <w:t xml:space="preserve">, dvs. rekorder og medlemmer skulle have CRUD funktioner. </w:t>
+        <w:t xml:space="preserve">istens, dvs. rekorder og medlemmer skulle have CRUD funktioner. </w:t>
       </w:r>
     </w:p>
     <w:p>
@@ -10306,33 +8762,17 @@
         </w:rPr>
         <w:t xml:space="preserve">Discipliner, </w:t>
       </w:r>
-      <w:proofErr w:type="spellStart"/>
       <w:r>
         <w:rPr>
           <w:rFonts w:asciiTheme="minorHAnsi" w:hAnsiTheme="minorHAnsi" w:cstheme="minorHAnsi"/>
         </w:rPr>
-        <w:t>kontigen</w:t>
-      </w:r>
-      <w:bookmarkStart w:id="2" w:name="_GoBack"/>
-      <w:bookmarkEnd w:id="2"/>
+        <w:t>kontigent</w:t>
+      </w:r>
       <w:r>
         <w:rPr>
           <w:rFonts w:asciiTheme="minorHAnsi" w:hAnsiTheme="minorHAnsi" w:cstheme="minorHAnsi"/>
         </w:rPr>
-        <w:t>t</w:t>
-      </w:r>
-      <w:r>
-        <w:rPr>
-          <w:rFonts w:asciiTheme="minorHAnsi" w:hAnsiTheme="minorHAnsi" w:cstheme="minorHAnsi"/>
-        </w:rPr>
-        <w:t>typer</w:t>
-      </w:r>
-      <w:proofErr w:type="spellEnd"/>
-      <w:r>
-        <w:rPr>
-          <w:rFonts w:asciiTheme="minorHAnsi" w:hAnsiTheme="minorHAnsi" w:cstheme="minorHAnsi"/>
-        </w:rPr>
-        <w:t xml:space="preserve"> og hold står beskrevet statisk i opgavebeskrivelsen, så i vores program har vi ikke lavet menu funktioner til at ændre dem.</w:t>
+        <w:t>typer og hold står beskrevet statisk i opgavebeskrivelsen, så i vores program har vi ikke lavet menu funktioner til at ændre dem.</w:t>
       </w:r>
     </w:p>
     <w:p>
@@ -10348,63 +8788,7 @@
         <w:rPr>
           <w:rFonts w:asciiTheme="minorHAnsi" w:hAnsiTheme="minorHAnsi" w:cstheme="minorHAnsi"/>
         </w:rPr>
-        <w:t>Rekord funktioner er presset ind i undermenuen ”</w:t>
-      </w:r>
-      <w:proofErr w:type="spellStart"/>
-      <w:r>
-        <w:rPr>
-          <w:rFonts w:asciiTheme="minorHAnsi" w:hAnsiTheme="minorHAnsi" w:cstheme="minorHAnsi"/>
-        </w:rPr>
-        <w:t>Competitive</w:t>
-      </w:r>
-      <w:proofErr w:type="spellEnd"/>
-      <w:r>
-        <w:rPr>
-          <w:rFonts w:asciiTheme="minorHAnsi" w:hAnsiTheme="minorHAnsi" w:cstheme="minorHAnsi"/>
-        </w:rPr>
-        <w:t xml:space="preserve"> Menu” og hvor der er endnu 3 undermenuer, Personal </w:t>
-      </w:r>
-      <w:proofErr w:type="spellStart"/>
-      <w:r>
-        <w:rPr>
-          <w:rFonts w:asciiTheme="minorHAnsi" w:hAnsiTheme="minorHAnsi" w:cstheme="minorHAnsi"/>
-        </w:rPr>
-        <w:t>records</w:t>
-      </w:r>
-      <w:proofErr w:type="spellEnd"/>
-      <w:r>
-        <w:rPr>
-          <w:rFonts w:asciiTheme="minorHAnsi" w:hAnsiTheme="minorHAnsi" w:cstheme="minorHAnsi"/>
-        </w:rPr>
-        <w:t xml:space="preserve">, </w:t>
-      </w:r>
-      <w:proofErr w:type="spellStart"/>
-      <w:r>
-        <w:rPr>
-          <w:rFonts w:asciiTheme="minorHAnsi" w:hAnsiTheme="minorHAnsi" w:cstheme="minorHAnsi"/>
-        </w:rPr>
-        <w:t>Competition</w:t>
-      </w:r>
-      <w:proofErr w:type="spellEnd"/>
-      <w:r>
-        <w:rPr>
-          <w:rFonts w:asciiTheme="minorHAnsi" w:hAnsiTheme="minorHAnsi" w:cstheme="minorHAnsi"/>
-        </w:rPr>
-        <w:t xml:space="preserve"> </w:t>
-      </w:r>
-      <w:proofErr w:type="spellStart"/>
-      <w:r>
-        <w:rPr>
-          <w:rFonts w:asciiTheme="minorHAnsi" w:hAnsiTheme="minorHAnsi" w:cstheme="minorHAnsi"/>
-        </w:rPr>
-        <w:t>records</w:t>
-      </w:r>
-      <w:proofErr w:type="spellEnd"/>
-      <w:r>
-        <w:rPr>
-          <w:rFonts w:asciiTheme="minorHAnsi" w:hAnsiTheme="minorHAnsi" w:cstheme="minorHAnsi"/>
-        </w:rPr>
-        <w:t xml:space="preserve"> og Teams.</w:t>
+        <w:t>Rekord funktioner er presset ind i undermenuen ”Competitive Menu” og hvor der er endnu 3 undermenuer, Personal records, Competition records og Teams.</w:t>
       </w:r>
     </w:p>
     <w:p>
@@ -10420,28 +8804,7 @@
         <w:rPr>
           <w:rFonts w:asciiTheme="minorHAnsi" w:hAnsiTheme="minorHAnsi" w:cstheme="minorHAnsi"/>
         </w:rPr>
-        <w:t xml:space="preserve">Som beskrevet i opgavebeskrivelsen skulle en træner kunne trække sine bedste 5 svømmere inden for hver disciplin. Det blev en udfordring, fordi vores liste med rekorder ikke er sorteret efter tid, men efter tilføjelse. En normal </w:t>
-      </w:r>
-      <w:proofErr w:type="spellStart"/>
-      <w:r>
-        <w:rPr>
-          <w:rFonts w:asciiTheme="minorHAnsi" w:hAnsiTheme="minorHAnsi" w:cstheme="minorHAnsi"/>
-        </w:rPr>
-        <w:t>Collections.sort</w:t>
-      </w:r>
-      <w:proofErr w:type="spellEnd"/>
-      <w:r>
-        <w:rPr>
-          <w:rFonts w:asciiTheme="minorHAnsi" w:hAnsiTheme="minorHAnsi" w:cstheme="minorHAnsi"/>
-        </w:rPr>
-        <w:t xml:space="preserve">() kunne ikke bruges, fordi vores liste ikke består af simple datatyper, men af Record objekter. Vi skulle bruge en algoritme til at sortere vores rekorder efter tid. En hurtigt tur på </w:t>
-      </w:r>
-      <w:proofErr w:type="gramStart"/>
-      <w:r>
-        <w:rPr>
-          <w:rFonts w:asciiTheme="minorHAnsi" w:hAnsiTheme="minorHAnsi" w:cstheme="minorHAnsi"/>
-        </w:rPr>
-        <w:t xml:space="preserve">Wikipedia </w:t>
+        <w:t xml:space="preserve">Som beskrevet i opgavebeskrivelsen skulle en træner kunne trække sine bedste 5 svømmere inden for hver disciplin. Det blev en udfordring, fordi vores liste med rekorder ikke er sorteret efter tid, men efter tilføjelse. En normal Collections.sort() kunne ikke bruges, fordi vores liste ikke består af simple datatyper, men af Record objekter. Vi skulle bruge en algoritme til at sortere vores rekorder efter tid. En hurtigt tur på Wikipedia </w:t>
       </w:r>
       <w:r>
         <w:rPr>
@@ -10455,9 +8818,15 @@
           <w:rFonts w:asciiTheme="minorHAnsi" w:hAnsiTheme="minorHAnsi" w:cstheme="minorHAnsi"/>
           <w:vertAlign w:val="superscript"/>
         </w:rPr>
-        <w:t>,</w:t>
-      </w:r>
-      <w:proofErr w:type="gramEnd"/>
+        <w:t xml:space="preserve">, </w:t>
+      </w:r>
+      <w:r>
+        <w:rPr>
+          <w:rStyle w:val="Fodnotehenvisning"/>
+          <w:rFonts w:asciiTheme="minorHAnsi" w:hAnsiTheme="minorHAnsi" w:cstheme="minorHAnsi"/>
+        </w:rPr>
+        <w:footnoteReference w:id="2"/>
+      </w:r>
       <w:r>
         <w:rPr>
           <w:rFonts w:asciiTheme="minorHAnsi" w:hAnsiTheme="minorHAnsi" w:cstheme="minorHAnsi"/>
@@ -10467,37 +8836,9 @@
       </w:r>
       <w:r>
         <w:rPr>
-          <w:rStyle w:val="Fodnotehenvisning"/>
           <w:rFonts w:asciiTheme="minorHAnsi" w:hAnsiTheme="minorHAnsi" w:cstheme="minorHAnsi"/>
         </w:rPr>
-        <w:footnoteReference w:id="2"/>
-      </w:r>
-      <w:r>
-        <w:rPr>
-          <w:rFonts w:asciiTheme="minorHAnsi" w:hAnsiTheme="minorHAnsi" w:cstheme="minorHAnsi"/>
-          <w:vertAlign w:val="superscript"/>
-        </w:rPr>
-        <w:t xml:space="preserve"> </w:t>
-      </w:r>
-      <w:r>
-        <w:rPr>
-          <w:rFonts w:asciiTheme="minorHAnsi" w:hAnsiTheme="minorHAnsi" w:cstheme="minorHAnsi"/>
-        </w:rPr>
-        <w:t>afslørede, at ”</w:t>
-      </w:r>
-      <w:proofErr w:type="spellStart"/>
-      <w:r>
-        <w:rPr>
-          <w:rFonts w:asciiTheme="minorHAnsi" w:hAnsiTheme="minorHAnsi" w:cstheme="minorHAnsi"/>
-        </w:rPr>
-        <w:t>Selection</w:t>
-      </w:r>
-      <w:proofErr w:type="spellEnd"/>
-      <w:r>
-        <w:rPr>
-          <w:rFonts w:asciiTheme="minorHAnsi" w:hAnsiTheme="minorHAnsi" w:cstheme="minorHAnsi"/>
-        </w:rPr>
-        <w:t xml:space="preserve"> sort” vil være en simpel algoritme at kode og implementere. Som vist på billedet, går man listen igennem, og bytter den nuværende værdi rundt med den mindste værdi i listen, der kommer efter sig selv.</w:t>
+        <w:t>afslørede, at ”Selection sort” vil være en simpel algoritme at kode og implementere. Som vist på billedet, går man listen igennem, og bytter den nuværende værdi rundt med den mindste værdi i listen, der kommer efter sig selv.</w:t>
       </w:r>
     </w:p>
     <w:p>
@@ -10608,21 +8949,7 @@
         <w:rPr>
           <w:rFonts w:asciiTheme="minorHAnsi" w:hAnsiTheme="minorHAnsi" w:cstheme="minorHAnsi"/>
         </w:rPr>
-        <w:t xml:space="preserve">Da vi ikke </w:t>
-      </w:r>
-      <w:proofErr w:type="spellStart"/>
-      <w:r>
-        <w:rPr>
-          <w:rFonts w:asciiTheme="minorHAnsi" w:hAnsiTheme="minorHAnsi" w:cstheme="minorHAnsi"/>
-        </w:rPr>
-        <w:t>overskriver</w:t>
-      </w:r>
-      <w:proofErr w:type="spellEnd"/>
-      <w:r>
-        <w:rPr>
-          <w:rFonts w:asciiTheme="minorHAnsi" w:hAnsiTheme="minorHAnsi" w:cstheme="minorHAnsi"/>
-        </w:rPr>
-        <w:t xml:space="preserve"> eller sletter et medlems rekorder, når medlemmet laver en ny, tjekker vi også om medlemmet allerede er blevet trukket som en af de 5 bedste.</w:t>
+        <w:t>Da vi ikke overskriver eller sletter et medlems rekorder, når medlemmet laver en ny, tjekker vi også om medlemmet allerede er blevet trukket som en af de 5 bedste.</w:t>
       </w:r>
     </w:p>
     <w:p>
@@ -10804,7 +9131,7 @@
           <w:rPr>
             <w:noProof/>
           </w:rPr>
-          <w:t>25</w:t>
+          <w:t>24</w:t>
         </w:r>
         <w:r>
           <w:fldChar w:fldCharType="end"/>
@@ -13973,7 +12300,7 @@
 </file>
 
 <file path=customXml/itemProps1.xml><?xml version="1.0" encoding="utf-8"?>
-<ds:datastoreItem xmlns:ds="http://schemas.openxmlformats.org/officeDocument/2006/customXml" ds:itemID="{A2CCE696-B13C-4C16-AD40-9E6DCFAD3644}">
+<ds:datastoreItem xmlns:ds="http://schemas.openxmlformats.org/officeDocument/2006/customXml" ds:itemID="{E1E4272C-C704-49D0-A4A0-9726ACE49C50}">
   <ds:schemaRefs>
     <ds:schemaRef ds:uri="http://schemas.openxmlformats.org/officeDocument/2006/bibliography"/>
   </ds:schemaRefs>

</xml_diff>